<commit_message>
estrategia de sucursal y abm cliente
</commit_message>
<xml_diff>
--- a/Estrategia.docx
+++ b/Estrategia.docx
@@ -314,7 +314,7 @@
                         <a:blip r:embed="rId8" cstate="print">
                           <a:extLst>
                             <a:ext uri="{28A0092B-C50C-407E-A947-70E740481C1C}">
-                              <a14:useLocalDpi xmlns:arto="http://schemas.microsoft.com/office/word/2006/arto" xmlns:a14="http://schemas.microsoft.com/office/drawing/2010/main" xmlns:wps="http://schemas.microsoft.com/office/word/2010/wordprocessingShape" xmlns:wpi="http://schemas.microsoft.com/office/word/2010/wordprocessingInk" xmlns:wpg="http://schemas.microsoft.com/office/word/2010/wordprocessingGroup" xmlns:w16se="http://schemas.microsoft.com/office/word/2015/wordml/symex" xmlns:w15="http://schemas.microsoft.com/office/word/2012/wordml" xmlns:w14="http://schemas.microsoft.com/office/word/2010/wordml" xmlns:w="http://schemas.openxmlformats.org/wordprocessingml/2006/main" xmlns:w10="urn:schemas-microsoft-com:office:word" xmlns:wp14="http://schemas.microsoft.com/office/word/2010/wordprocessingDrawing" xmlns:v="urn:schemas-microsoft-com:vml" xmlns:o="urn:schemas-microsoft-com:office:office" xmlns:mc="http://schemas.openxmlformats.org/markup-compatibility/2006" xmlns:cx1="http://schemas.microsoft.com/office/drawing/2015/9/8/chartex" xmlns:cx="http://schemas.microsoft.com/office/drawing/2014/chartex" xmlns:wpc="http://schemas.microsoft.com/office/word/2010/wordprocessingCanvas" xmlns="" val="0"/>
+                              <a14:useLocalDpi xmlns="" xmlns:wpc="http://schemas.microsoft.com/office/word/2010/wordprocessingCanvas" xmlns:cx="http://schemas.microsoft.com/office/drawing/2014/chartex" xmlns:cx1="http://schemas.microsoft.com/office/drawing/2015/9/8/chartex" xmlns:mc="http://schemas.openxmlformats.org/markup-compatibility/2006" xmlns:o="urn:schemas-microsoft-com:office:office" xmlns:v="urn:schemas-microsoft-com:vml" xmlns:wp14="http://schemas.microsoft.com/office/word/2010/wordprocessingDrawing" xmlns:w10="urn:schemas-microsoft-com:office:word" xmlns:w="http://schemas.openxmlformats.org/wordprocessingml/2006/main" xmlns:w14="http://schemas.microsoft.com/office/word/2010/wordml" xmlns:w15="http://schemas.microsoft.com/office/word/2012/wordml" xmlns:w16se="http://schemas.microsoft.com/office/word/2015/wordml/symex" xmlns:wpg="http://schemas.microsoft.com/office/word/2010/wordprocessingGroup" xmlns:wpi="http://schemas.microsoft.com/office/word/2010/wordprocessingInk" xmlns:wps="http://schemas.microsoft.com/office/word/2010/wordprocessingShape" xmlns:a14="http://schemas.microsoft.com/office/drawing/2010/main" xmlns:arto="http://schemas.microsoft.com/office/word/2006/arto" val="0"/>
                             </a:ext>
                           </a:extLst>
                         </a:blip>
@@ -748,6 +748,13 @@
                     <w:szCs w:val="24"/>
                   </w:rPr>
                 </w:pPr>
+                <w:r>
+                  <w:rPr>
+                    <w:sz w:val="24"/>
+                    <w:szCs w:val="24"/>
+                  </w:rPr>
+                  <w:t xml:space="preserve">Romina Cuadra               </w:t>
+                </w:r>
               </w:p>
             </w:tc>
             <w:tc>
@@ -776,6 +783,27 @@
                     <w:szCs w:val="24"/>
                   </w:rPr>
                 </w:pPr>
+                <w:r>
+                  <w:rPr>
+                    <w:sz w:val="24"/>
+                    <w:szCs w:val="24"/>
+                  </w:rPr>
+                  <w:t>135</w:t>
+                </w:r>
+                <w:r>
+                  <w:rPr>
+                    <w:sz w:val="24"/>
+                    <w:szCs w:val="24"/>
+                  </w:rPr>
+                  <w:t>.</w:t>
+                </w:r>
+                <w:r>
+                  <w:rPr>
+                    <w:sz w:val="24"/>
+                    <w:szCs w:val="24"/>
+                  </w:rPr>
+                  <w:t>476-0</w:t>
+                </w:r>
               </w:p>
             </w:tc>
             <w:tc>
@@ -797,6 +825,15 @@
                     <w:szCs w:val="24"/>
                   </w:rPr>
                 </w:pPr>
+                <w:r>
+                  <w:rPr>
+                    <w:color w:val="222222"/>
+                    <w:sz w:val="24"/>
+                    <w:szCs w:val="24"/>
+                    <w:shd w:val="clear" w:color="auto" w:fill="FFFFFF"/>
+                  </w:rPr>
+                  <w:t>K3673</w:t>
+                </w:r>
               </w:p>
             </w:tc>
           </w:tr>
@@ -829,6 +866,13 @@
                     <w:szCs w:val="24"/>
                   </w:rPr>
                 </w:pPr>
+                <w:r>
+                  <w:rPr>
+                    <w:sz w:val="24"/>
+                    <w:szCs w:val="24"/>
+                  </w:rPr>
+                  <w:t xml:space="preserve">Romina Soraya Cañete   </w:t>
+                </w:r>
               </w:p>
             </w:tc>
             <w:tc>
@@ -857,6 +901,27 @@
                     <w:szCs w:val="24"/>
                   </w:rPr>
                 </w:pPr>
+                <w:r>
+                  <w:rPr>
+                    <w:sz w:val="24"/>
+                    <w:szCs w:val="24"/>
+                  </w:rPr>
+                  <w:t>118</w:t>
+                </w:r>
+                <w:r>
+                  <w:rPr>
+                    <w:sz w:val="24"/>
+                    <w:szCs w:val="24"/>
+                  </w:rPr>
+                  <w:t>.</w:t>
+                </w:r>
+                <w:r>
+                  <w:rPr>
+                    <w:sz w:val="24"/>
+                    <w:szCs w:val="24"/>
+                  </w:rPr>
+                  <w:t>528-7</w:t>
+                </w:r>
               </w:p>
             </w:tc>
             <w:tc>
@@ -878,6 +943,15 @@
                     <w:szCs w:val="24"/>
                   </w:rPr>
                 </w:pPr>
+                <w:r>
+                  <w:rPr>
+                    <w:color w:val="222222"/>
+                    <w:sz w:val="24"/>
+                    <w:szCs w:val="24"/>
+                    <w:shd w:val="clear" w:color="auto" w:fill="FFFFFF"/>
+                  </w:rPr>
+                  <w:t>K3673</w:t>
+                </w:r>
               </w:p>
             </w:tc>
           </w:tr>
@@ -2575,21 +2649,8 @@
           <w:rFonts w:ascii="Arial" w:hAnsi="Arial" w:cs="Arial"/>
           <w:u w:val="single"/>
         </w:rPr>
-        <w:t>ABM de Rol(COMPLETAR)</w:t>
-      </w:r>
-    </w:p>
-    <w:p>
-      <w:pPr>
-        <w:autoSpaceDE w:val="0"/>
-        <w:autoSpaceDN w:val="0"/>
-        <w:adjustRightInd w:val="0"/>
-        <w:spacing w:after="0" w:line="240" w:lineRule="auto"/>
-        <w:jc w:val="center"/>
-        <w:rPr>
-          <w:rFonts w:ascii="Arial" w:hAnsi="Arial" w:cs="Arial"/>
-          <w:u w:val="single"/>
-        </w:rPr>
-      </w:pPr>
+        <w:t>ABM de Rol</w:t>
+      </w:r>
     </w:p>
     <w:p>
       <w:pPr>
@@ -2662,6 +2723,764 @@
     <w:p>
       <w:pPr>
         <w:pStyle w:val="Prrafodelista"/>
+        <w:autoSpaceDE w:val="0"/>
+        <w:autoSpaceDN w:val="0"/>
+        <w:adjustRightInd w:val="0"/>
+        <w:spacing w:after="0" w:line="240" w:lineRule="auto"/>
+        <w:rPr>
+          <w:rFonts w:ascii="ArialMT" w:eastAsia="ArialMT" w:cs="ArialMT"/>
+        </w:rPr>
+      </w:pPr>
+    </w:p>
+    <w:p>
+      <w:pPr>
+        <w:pStyle w:val="Prrafodelista"/>
+        <w:autoSpaceDE w:val="0"/>
+        <w:autoSpaceDN w:val="0"/>
+        <w:adjustRightInd w:val="0"/>
+        <w:spacing w:after="0" w:line="240" w:lineRule="auto"/>
+        <w:rPr>
+          <w:rFonts w:ascii="ArialMT" w:eastAsia="ArialMT" w:cs="ArialMT"/>
+        </w:rPr>
+      </w:pPr>
+      <w:r>
+        <w:rPr>
+          <w:rFonts w:ascii="ArialMT" w:eastAsia="ArialMT" w:cs="ArialMT"/>
+        </w:rPr>
+        <w:t>Se debe Filtrar por</w:t>
+      </w:r>
+      <w:r>
+        <w:rPr>
+          <w:rFonts w:ascii="ArialMT" w:eastAsia="ArialMT" w:cs="ArialMT"/>
+        </w:rPr>
+        <w:t>:</w:t>
+      </w:r>
+    </w:p>
+    <w:p>
+      <w:pPr>
+        <w:pStyle w:val="Prrafodelista"/>
+        <w:autoSpaceDE w:val="0"/>
+        <w:autoSpaceDN w:val="0"/>
+        <w:adjustRightInd w:val="0"/>
+        <w:spacing w:after="0" w:line="240" w:lineRule="auto"/>
+        <w:rPr>
+          <w:rFonts w:ascii="ArialMT" w:eastAsia="ArialMT" w:cs="ArialMT"/>
+        </w:rPr>
+      </w:pPr>
+      <w:r>
+        <w:rPr>
+          <w:rFonts w:ascii="ArialMT" w:eastAsia="ArialMT" w:cs="ArialMT" w:hint="eastAsia"/>
+        </w:rPr>
+        <w:t>●</w:t>
+      </w:r>
+      <w:r>
+        <w:rPr>
+          <w:rFonts w:ascii="ArialMT" w:eastAsia="ArialMT" w:cs="ArialMT"/>
+        </w:rPr>
+        <w:t xml:space="preserve"> Nombre</w:t>
+      </w:r>
+    </w:p>
+    <w:p>
+      <w:pPr>
+        <w:pStyle w:val="Prrafodelista"/>
+        <w:autoSpaceDE w:val="0"/>
+        <w:autoSpaceDN w:val="0"/>
+        <w:adjustRightInd w:val="0"/>
+        <w:spacing w:after="0" w:line="240" w:lineRule="auto"/>
+        <w:rPr>
+          <w:rFonts w:ascii="ArialMT" w:eastAsia="ArialMT" w:cs="ArialMT"/>
+        </w:rPr>
+      </w:pPr>
+      <w:r>
+        <w:rPr>
+          <w:rFonts w:ascii="ArialMT" w:eastAsia="ArialMT" w:cs="ArialMT" w:hint="eastAsia"/>
+        </w:rPr>
+        <w:t>●</w:t>
+      </w:r>
+      <w:r>
+        <w:rPr>
+          <w:rFonts w:ascii="ArialMT" w:eastAsia="ArialMT" w:cs="ArialMT"/>
+        </w:rPr>
+        <w:t xml:space="preserve"> Apellido</w:t>
+      </w:r>
+    </w:p>
+    <w:p>
+      <w:pPr>
+        <w:pStyle w:val="Prrafodelista"/>
+        <w:autoSpaceDE w:val="0"/>
+        <w:autoSpaceDN w:val="0"/>
+        <w:adjustRightInd w:val="0"/>
+        <w:spacing w:after="0" w:line="240" w:lineRule="auto"/>
+        <w:rPr>
+          <w:rFonts w:ascii="ArialMT" w:eastAsia="ArialMT" w:cs="ArialMT"/>
+        </w:rPr>
+      </w:pPr>
+      <w:r>
+        <w:rPr>
+          <w:rFonts w:ascii="ArialMT" w:eastAsia="ArialMT" w:cs="ArialMT" w:hint="eastAsia"/>
+        </w:rPr>
+        <w:t>●</w:t>
+      </w:r>
+      <w:r>
+        <w:rPr>
+          <w:rFonts w:ascii="ArialMT" w:eastAsia="ArialMT" w:cs="ArialMT"/>
+        </w:rPr>
+        <w:t xml:space="preserve"> </w:t>
+      </w:r>
+      <w:proofErr w:type="spellStart"/>
+      <w:r>
+        <w:rPr>
+          <w:rFonts w:ascii="ArialMT" w:eastAsia="ArialMT" w:cs="ArialMT"/>
+        </w:rPr>
+        <w:t>Dni</w:t>
+      </w:r>
+      <w:proofErr w:type="spellEnd"/>
+    </w:p>
+    <w:p>
+      <w:pPr>
+        <w:autoSpaceDE w:val="0"/>
+        <w:autoSpaceDN w:val="0"/>
+        <w:adjustRightInd w:val="0"/>
+        <w:spacing w:after="0" w:line="240" w:lineRule="auto"/>
+        <w:rPr>
+          <w:rFonts w:ascii="ArialMT" w:eastAsia="ArialMT" w:cs="ArialMT"/>
+        </w:rPr>
+      </w:pPr>
+    </w:p>
+    <w:p>
+      <w:pPr>
+        <w:pStyle w:val="Prrafodelista"/>
+        <w:autoSpaceDE w:val="0"/>
+        <w:autoSpaceDN w:val="0"/>
+        <w:adjustRightInd w:val="0"/>
+        <w:spacing w:after="0" w:line="240" w:lineRule="auto"/>
+        <w:rPr>
+          <w:rFonts w:ascii="ArialMT" w:eastAsia="ArialMT" w:cs="ArialMT"/>
+        </w:rPr>
+      </w:pPr>
+      <w:r>
+        <w:rPr>
+          <w:rFonts w:ascii="ArialMT" w:eastAsia="ArialMT" w:cs="ArialMT"/>
+        </w:rPr>
+        <w:t xml:space="preserve">Para dar de alta un </w:t>
+      </w:r>
+      <w:r>
+        <w:rPr>
+          <w:rFonts w:ascii="ArialMT" w:eastAsia="ArialMT" w:cs="ArialMT"/>
+        </w:rPr>
+        <w:t>cliente</w:t>
+      </w:r>
+      <w:r>
+        <w:rPr>
+          <w:rFonts w:ascii="ArialMT" w:eastAsia="ArialMT" w:cs="ArialMT"/>
+        </w:rPr>
+        <w:t xml:space="preserve"> se ingresa:</w:t>
+      </w:r>
+    </w:p>
+    <w:p>
+      <w:pPr>
+        <w:pStyle w:val="Prrafodelista"/>
+        <w:autoSpaceDE w:val="0"/>
+        <w:autoSpaceDN w:val="0"/>
+        <w:adjustRightInd w:val="0"/>
+        <w:spacing w:after="0" w:line="240" w:lineRule="auto"/>
+        <w:rPr>
+          <w:rFonts w:ascii="ArialMT" w:eastAsia="ArialMT" w:cs="ArialMT"/>
+        </w:rPr>
+      </w:pPr>
+      <w:r>
+        <w:rPr>
+          <w:rFonts w:ascii="ArialMT" w:eastAsia="ArialMT" w:cs="ArialMT" w:hint="eastAsia"/>
+        </w:rPr>
+        <w:t>●</w:t>
+      </w:r>
+      <w:r>
+        <w:rPr>
+          <w:rFonts w:ascii="ArialMT" w:eastAsia="ArialMT" w:cs="ArialMT"/>
+        </w:rPr>
+        <w:t xml:space="preserve"> Nombre</w:t>
+      </w:r>
+    </w:p>
+    <w:p>
+      <w:pPr>
+        <w:pStyle w:val="Prrafodelista"/>
+        <w:autoSpaceDE w:val="0"/>
+        <w:autoSpaceDN w:val="0"/>
+        <w:adjustRightInd w:val="0"/>
+        <w:spacing w:after="0" w:line="240" w:lineRule="auto"/>
+        <w:rPr>
+          <w:rFonts w:ascii="ArialMT" w:eastAsia="ArialMT" w:cs="ArialMT"/>
+        </w:rPr>
+      </w:pPr>
+      <w:r>
+        <w:rPr>
+          <w:rFonts w:ascii="ArialMT" w:eastAsia="ArialMT" w:cs="ArialMT" w:hint="eastAsia"/>
+        </w:rPr>
+        <w:t>●</w:t>
+      </w:r>
+      <w:r>
+        <w:rPr>
+          <w:rFonts w:ascii="ArialMT" w:eastAsia="ArialMT" w:cs="ArialMT"/>
+        </w:rPr>
+        <w:t xml:space="preserve"> Apellido</w:t>
+      </w:r>
+    </w:p>
+    <w:p>
+      <w:pPr>
+        <w:pStyle w:val="Prrafodelista"/>
+        <w:autoSpaceDE w:val="0"/>
+        <w:autoSpaceDN w:val="0"/>
+        <w:adjustRightInd w:val="0"/>
+        <w:spacing w:after="0" w:line="240" w:lineRule="auto"/>
+        <w:rPr>
+          <w:rFonts w:ascii="ArialMT" w:eastAsia="ArialMT" w:cs="ArialMT"/>
+        </w:rPr>
+      </w:pPr>
+      <w:r>
+        <w:rPr>
+          <w:rFonts w:ascii="ArialMT" w:eastAsia="ArialMT" w:cs="ArialMT" w:hint="eastAsia"/>
+        </w:rPr>
+        <w:t>●</w:t>
+      </w:r>
+      <w:r>
+        <w:rPr>
+          <w:rFonts w:ascii="ArialMT" w:eastAsia="ArialMT" w:cs="ArialMT"/>
+        </w:rPr>
+        <w:t xml:space="preserve"> DNI </w:t>
+      </w:r>
+    </w:p>
+    <w:p>
+      <w:pPr>
+        <w:pStyle w:val="Prrafodelista"/>
+        <w:autoSpaceDE w:val="0"/>
+        <w:autoSpaceDN w:val="0"/>
+        <w:adjustRightInd w:val="0"/>
+        <w:spacing w:after="0" w:line="240" w:lineRule="auto"/>
+        <w:rPr>
+          <w:rFonts w:ascii="ArialMT" w:eastAsia="ArialMT" w:cs="ArialMT"/>
+        </w:rPr>
+      </w:pPr>
+      <w:r>
+        <w:rPr>
+          <w:rFonts w:ascii="ArialMT" w:eastAsia="ArialMT" w:cs="ArialMT" w:hint="eastAsia"/>
+        </w:rPr>
+        <w:t>●</w:t>
+      </w:r>
+      <w:r>
+        <w:rPr>
+          <w:rFonts w:ascii="ArialMT" w:eastAsia="ArialMT" w:cs="ArialMT"/>
+        </w:rPr>
+        <w:t xml:space="preserve"> Mail </w:t>
+      </w:r>
+    </w:p>
+    <w:p>
+      <w:pPr>
+        <w:pStyle w:val="Prrafodelista"/>
+        <w:autoSpaceDE w:val="0"/>
+        <w:autoSpaceDN w:val="0"/>
+        <w:adjustRightInd w:val="0"/>
+        <w:spacing w:after="0" w:line="240" w:lineRule="auto"/>
+        <w:rPr>
+          <w:rFonts w:ascii="ArialMT" w:eastAsia="ArialMT" w:cs="ArialMT"/>
+        </w:rPr>
+      </w:pPr>
+      <w:r>
+        <w:rPr>
+          <w:rFonts w:ascii="ArialMT" w:eastAsia="ArialMT" w:cs="ArialMT" w:hint="eastAsia"/>
+        </w:rPr>
+        <w:t>●</w:t>
+      </w:r>
+      <w:r>
+        <w:rPr>
+          <w:rFonts w:ascii="ArialMT" w:eastAsia="ArialMT" w:cs="ArialMT"/>
+        </w:rPr>
+        <w:t xml:space="preserve"> Tel</w:t>
+      </w:r>
+      <w:r>
+        <w:rPr>
+          <w:rFonts w:ascii="ArialMT" w:eastAsia="ArialMT" w:cs="ArialMT"/>
+        </w:rPr>
+        <w:t>é</w:t>
+      </w:r>
+      <w:r>
+        <w:rPr>
+          <w:rFonts w:ascii="ArialMT" w:eastAsia="ArialMT" w:cs="ArialMT"/>
+        </w:rPr>
+        <w:t xml:space="preserve">fono </w:t>
+      </w:r>
+    </w:p>
+    <w:p>
+      <w:pPr>
+        <w:pStyle w:val="Prrafodelista"/>
+        <w:autoSpaceDE w:val="0"/>
+        <w:autoSpaceDN w:val="0"/>
+        <w:adjustRightInd w:val="0"/>
+        <w:spacing w:after="0" w:line="240" w:lineRule="auto"/>
+        <w:rPr>
+          <w:rFonts w:ascii="ArialMT" w:eastAsia="ArialMT" w:cs="ArialMT"/>
+        </w:rPr>
+      </w:pPr>
+      <w:r>
+        <w:rPr>
+          <w:rFonts w:ascii="ArialMT" w:eastAsia="ArialMT" w:cs="ArialMT" w:hint="eastAsia"/>
+        </w:rPr>
+        <w:t>●</w:t>
+      </w:r>
+      <w:r>
+        <w:rPr>
+          <w:rFonts w:ascii="ArialMT" w:eastAsia="ArialMT" w:cs="ArialMT"/>
+        </w:rPr>
+        <w:t xml:space="preserve"> Direcci</w:t>
+      </w:r>
+      <w:r>
+        <w:rPr>
+          <w:rFonts w:ascii="ArialMT" w:eastAsia="ArialMT" w:cs="ArialMT"/>
+        </w:rPr>
+        <w:t>ó</w:t>
+      </w:r>
+      <w:r>
+        <w:rPr>
+          <w:rFonts w:ascii="ArialMT" w:eastAsia="ArialMT" w:cs="ArialMT"/>
+        </w:rPr>
+        <w:t>n</w:t>
+      </w:r>
+    </w:p>
+    <w:p>
+      <w:pPr>
+        <w:pStyle w:val="Prrafodelista"/>
+        <w:autoSpaceDE w:val="0"/>
+        <w:autoSpaceDN w:val="0"/>
+        <w:adjustRightInd w:val="0"/>
+        <w:spacing w:after="0" w:line="240" w:lineRule="auto"/>
+        <w:rPr>
+          <w:rFonts w:ascii="ArialMT" w:eastAsia="ArialMT" w:cs="ArialMT"/>
+        </w:rPr>
+      </w:pPr>
+      <w:r>
+        <w:rPr>
+          <w:rFonts w:ascii="ArialMT" w:eastAsia="ArialMT" w:cs="ArialMT" w:hint="eastAsia"/>
+        </w:rPr>
+        <w:t>●</w:t>
+      </w:r>
+      <w:r>
+        <w:rPr>
+          <w:rFonts w:ascii="ArialMT" w:eastAsia="ArialMT" w:cs="ArialMT"/>
+        </w:rPr>
+        <w:t xml:space="preserve"> C</w:t>
+      </w:r>
+      <w:r>
+        <w:rPr>
+          <w:rFonts w:ascii="ArialMT" w:eastAsia="ArialMT" w:cs="ArialMT"/>
+        </w:rPr>
+        <w:t>ó</w:t>
+      </w:r>
+      <w:r>
+        <w:rPr>
+          <w:rFonts w:ascii="ArialMT" w:eastAsia="ArialMT" w:cs="ArialMT"/>
+        </w:rPr>
+        <w:t xml:space="preserve">digo postal </w:t>
+      </w:r>
+    </w:p>
+    <w:p>
+      <w:pPr>
+        <w:pStyle w:val="Prrafodelista"/>
+        <w:autoSpaceDE w:val="0"/>
+        <w:autoSpaceDN w:val="0"/>
+        <w:adjustRightInd w:val="0"/>
+        <w:spacing w:after="0" w:line="240" w:lineRule="auto"/>
+        <w:rPr>
+          <w:rFonts w:ascii="ArialMT" w:eastAsia="ArialMT" w:cs="ArialMT"/>
+        </w:rPr>
+      </w:pPr>
+      <w:r>
+        <w:rPr>
+          <w:rFonts w:ascii="ArialMT" w:eastAsia="ArialMT" w:cs="ArialMT" w:hint="eastAsia"/>
+        </w:rPr>
+        <w:t>●</w:t>
+      </w:r>
+      <w:r>
+        <w:rPr>
+          <w:rFonts w:ascii="ArialMT" w:eastAsia="ArialMT" w:cs="ArialMT"/>
+        </w:rPr>
+        <w:t xml:space="preserve"> Fecha de nacimiento</w:t>
+      </w:r>
+    </w:p>
+    <w:p>
+      <w:pPr>
+        <w:pStyle w:val="Prrafodelista"/>
+        <w:autoSpaceDE w:val="0"/>
+        <w:autoSpaceDN w:val="0"/>
+        <w:adjustRightInd w:val="0"/>
+        <w:spacing w:after="0" w:line="240" w:lineRule="auto"/>
+        <w:rPr>
+          <w:rFonts w:ascii="ArialMT" w:eastAsia="ArialMT" w:cs="ArialMT"/>
+        </w:rPr>
+      </w:pPr>
+      <w:r>
+        <w:rPr>
+          <w:rFonts w:ascii="ArialMT" w:eastAsia="ArialMT" w:cs="ArialMT"/>
+        </w:rPr>
+        <w:t>Y se agrega un registro en la tabla de clientes.</w:t>
+      </w:r>
+    </w:p>
+    <w:p>
+      <w:pPr>
+        <w:pStyle w:val="Prrafodelista"/>
+        <w:autoSpaceDE w:val="0"/>
+        <w:autoSpaceDN w:val="0"/>
+        <w:adjustRightInd w:val="0"/>
+        <w:spacing w:after="0" w:line="240" w:lineRule="auto"/>
+        <w:rPr>
+          <w:rFonts w:ascii="ArialMT" w:eastAsia="ArialMT" w:cs="ArialMT"/>
+        </w:rPr>
+      </w:pPr>
+    </w:p>
+    <w:p>
+      <w:pPr>
+        <w:pStyle w:val="Prrafodelista"/>
+        <w:autoSpaceDE w:val="0"/>
+        <w:autoSpaceDN w:val="0"/>
+        <w:adjustRightInd w:val="0"/>
+        <w:spacing w:after="0" w:line="240" w:lineRule="auto"/>
+        <w:rPr>
+          <w:rFonts w:ascii="ArialMT" w:eastAsia="ArialMT" w:cs="ArialMT"/>
+        </w:rPr>
+      </w:pPr>
+      <w:r>
+        <w:rPr>
+          <w:rFonts w:ascii="ArialMT" w:eastAsia="ArialMT" w:cs="ArialMT"/>
+        </w:rPr>
+        <w:t>Para la modificaci</w:t>
+      </w:r>
+      <w:r>
+        <w:rPr>
+          <w:rFonts w:ascii="ArialMT" w:eastAsia="ArialMT" w:cs="ArialMT"/>
+        </w:rPr>
+        <w:t>ó</w:t>
+      </w:r>
+      <w:r>
+        <w:rPr>
+          <w:rFonts w:ascii="ArialMT" w:eastAsia="ArialMT" w:cs="ArialMT"/>
+        </w:rPr>
+        <w:t>n de un cliente, se debe filtrar nuevamente y se autocompletan los datos que actualmente existen en la base de datos permitiendo realizar la modificaci</w:t>
+      </w:r>
+      <w:r>
+        <w:rPr>
+          <w:rFonts w:ascii="ArialMT" w:eastAsia="ArialMT" w:cs="ArialMT"/>
+        </w:rPr>
+        <w:t>ó</w:t>
+      </w:r>
+      <w:r>
+        <w:rPr>
+          <w:rFonts w:ascii="ArialMT" w:eastAsia="ArialMT" w:cs="ArialMT"/>
+        </w:rPr>
+        <w:t xml:space="preserve">n a gusto. </w:t>
+      </w:r>
+      <w:r>
+        <w:rPr>
+          <w:rFonts w:ascii="ArialMT" w:eastAsia="ArialMT" w:cs="ArialMT"/>
+        </w:rPr>
+        <w:t>Aparecer</w:t>
+      </w:r>
+      <w:r>
+        <w:rPr>
+          <w:rFonts w:ascii="ArialMT" w:eastAsia="ArialMT" w:cs="ArialMT"/>
+        </w:rPr>
+        <w:t>á</w:t>
+      </w:r>
+      <w:r>
+        <w:rPr>
+          <w:rFonts w:ascii="ArialMT" w:eastAsia="ArialMT" w:cs="ArialMT"/>
+        </w:rPr>
+        <w:t xml:space="preserve"> la opci</w:t>
+      </w:r>
+      <w:r>
+        <w:rPr>
+          <w:rFonts w:ascii="ArialMT" w:eastAsia="ArialMT" w:cs="ArialMT"/>
+        </w:rPr>
+        <w:t>ó</w:t>
+      </w:r>
+      <w:r>
+        <w:rPr>
+          <w:rFonts w:ascii="ArialMT" w:eastAsia="ArialMT" w:cs="ArialMT"/>
+        </w:rPr>
+        <w:t>n de habilitar el cliente solo si el cliente que se ingreso para su modificaci</w:t>
+      </w:r>
+      <w:r>
+        <w:rPr>
+          <w:rFonts w:ascii="ArialMT" w:eastAsia="ArialMT" w:cs="ArialMT"/>
+        </w:rPr>
+        <w:t>ó</w:t>
+      </w:r>
+      <w:r>
+        <w:rPr>
+          <w:rFonts w:ascii="ArialMT" w:eastAsia="ArialMT" w:cs="ArialMT"/>
+        </w:rPr>
+        <w:t>n estaba inhabilitado, permitiendo habilitarlo para volver a realizar pagos.</w:t>
+      </w:r>
+      <w:r>
+        <w:rPr>
+          <w:rFonts w:ascii="ArialMT" w:eastAsia="ArialMT" w:cs="ArialMT"/>
+        </w:rPr>
+        <w:t xml:space="preserve"> </w:t>
+      </w:r>
+    </w:p>
+    <w:p>
+      <w:pPr>
+        <w:pStyle w:val="Prrafodelista"/>
+        <w:autoSpaceDE w:val="0"/>
+        <w:autoSpaceDN w:val="0"/>
+        <w:adjustRightInd w:val="0"/>
+        <w:spacing w:after="0" w:line="240" w:lineRule="auto"/>
+        <w:rPr>
+          <w:rFonts w:ascii="ArialMT" w:eastAsia="ArialMT" w:cs="ArialMT"/>
+        </w:rPr>
+      </w:pPr>
+    </w:p>
+    <w:p>
+      <w:pPr>
+        <w:pStyle w:val="Prrafodelista"/>
+        <w:autoSpaceDE w:val="0"/>
+        <w:autoSpaceDN w:val="0"/>
+        <w:adjustRightInd w:val="0"/>
+        <w:spacing w:after="0" w:line="240" w:lineRule="auto"/>
+        <w:rPr>
+          <w:rFonts w:ascii="Arial" w:hAnsi="Arial" w:cs="Arial"/>
+          <w:u w:val="single"/>
+        </w:rPr>
+      </w:pPr>
+      <w:r>
+        <w:rPr>
+          <w:rFonts w:ascii="ArialMT" w:eastAsia="ArialMT" w:cs="ArialMT"/>
+        </w:rPr>
+        <w:t>La baja l</w:t>
+      </w:r>
+      <w:r>
+        <w:rPr>
+          <w:rFonts w:ascii="ArialMT" w:eastAsia="ArialMT" w:cs="ArialMT" w:hint="eastAsia"/>
+        </w:rPr>
+        <w:t>ó</w:t>
+      </w:r>
+      <w:r>
+        <w:rPr>
+          <w:rFonts w:ascii="ArialMT" w:eastAsia="ArialMT" w:cs="ArialMT"/>
+        </w:rPr>
+        <w:t xml:space="preserve">gica inhabilita </w:t>
+      </w:r>
+      <w:r>
+        <w:rPr>
+          <w:rFonts w:ascii="ArialMT" w:eastAsia="ArialMT" w:cs="ArialMT"/>
+        </w:rPr>
+        <w:t>al</w:t>
+      </w:r>
+      <w:r>
+        <w:rPr>
+          <w:rFonts w:ascii="ArialMT" w:eastAsia="ArialMT" w:cs="ArialMT" w:hint="eastAsia"/>
+        </w:rPr>
+        <w:t>“</w:t>
+      </w:r>
+      <w:r>
+        <w:rPr>
+          <w:rFonts w:ascii="ArialMT" w:eastAsia="ArialMT" w:cs="ArialMT"/>
+        </w:rPr>
+        <w:t>cliente</w:t>
+      </w:r>
+      <w:r>
+        <w:rPr>
+          <w:rFonts w:ascii="ArialMT" w:eastAsia="ArialMT" w:cs="ArialMT" w:hint="eastAsia"/>
+        </w:rPr>
+        <w:t>”</w:t>
+      </w:r>
+      <w:r>
+        <w:rPr>
+          <w:rFonts w:ascii="ArialMT" w:eastAsia="ArialMT" w:cs="ArialMT"/>
+        </w:rPr>
+        <w:t xml:space="preserve"> </w:t>
+      </w:r>
+      <w:r>
+        <w:rPr>
+          <w:rFonts w:ascii="ArialMT" w:eastAsia="ArialMT" w:cs="ArialMT"/>
+        </w:rPr>
+        <w:t xml:space="preserve">lo cual </w:t>
+      </w:r>
+      <w:r>
+        <w:rPr>
+          <w:rFonts w:ascii="ArialMT" w:eastAsia="ArialMT" w:cs="ArialMT"/>
+        </w:rPr>
+        <w:t xml:space="preserve">NO </w:t>
+      </w:r>
+      <w:r>
+        <w:rPr>
+          <w:rFonts w:ascii="ArialMT" w:eastAsia="ArialMT" w:cs="ArialMT"/>
+        </w:rPr>
+        <w:t xml:space="preserve">le </w:t>
+      </w:r>
+      <w:r>
+        <w:rPr>
+          <w:rFonts w:ascii="ArialMT" w:eastAsia="ArialMT" w:cs="ArialMT"/>
+        </w:rPr>
+        <w:t>permite</w:t>
+      </w:r>
+      <w:r>
+        <w:rPr>
+          <w:rFonts w:ascii="ArialMT" w:eastAsia="ArialMT" w:cs="ArialMT"/>
+        </w:rPr>
+        <w:t xml:space="preserve"> al mismo efectuar pagos.</w:t>
+      </w:r>
+      <w:r>
+        <w:rPr>
+          <w:rFonts w:ascii="ArialMT" w:eastAsia="ArialMT" w:cs="ArialMT"/>
+        </w:rPr>
+        <w:t xml:space="preserve"> </w:t>
+      </w:r>
+    </w:p>
+    <w:p>
+      <w:pPr>
+        <w:pStyle w:val="Prrafodelista"/>
+        <w:autoSpaceDE w:val="0"/>
+        <w:autoSpaceDN w:val="0"/>
+        <w:adjustRightInd w:val="0"/>
+        <w:spacing w:after="0" w:line="240" w:lineRule="auto"/>
+        <w:rPr>
+          <w:rFonts w:ascii="ArialMT" w:eastAsia="ArialMT" w:cs="ArialMT"/>
+        </w:rPr>
+      </w:pPr>
+    </w:p>
+    <w:p>
+      <w:pPr>
+        <w:pStyle w:val="Prrafodelista"/>
+        <w:autoSpaceDE w:val="0"/>
+        <w:autoSpaceDN w:val="0"/>
+        <w:adjustRightInd w:val="0"/>
+        <w:spacing w:after="0" w:line="240" w:lineRule="auto"/>
+        <w:rPr>
+          <w:rFonts w:ascii="ArialMT" w:eastAsia="ArialMT" w:cs="ArialMT"/>
+        </w:rPr>
+      </w:pPr>
+    </w:p>
+    <w:p>
+      <w:pPr>
+        <w:pStyle w:val="Prrafodelista"/>
+        <w:autoSpaceDE w:val="0"/>
+        <w:autoSpaceDN w:val="0"/>
+        <w:adjustRightInd w:val="0"/>
+        <w:spacing w:after="0" w:line="240" w:lineRule="auto"/>
+        <w:rPr>
+          <w:rFonts w:ascii="ArialMT" w:eastAsia="ArialMT" w:cs="ArialMT"/>
+          <w:color w:val="FF0000"/>
+        </w:rPr>
+      </w:pPr>
+      <w:r>
+        <w:rPr>
+          <w:rFonts w:ascii="ArialMT" w:eastAsia="ArialMT" w:cs="ArialMT"/>
+          <w:color w:val="FF0000"/>
+          <w:u w:val="single"/>
+        </w:rPr>
+        <w:t>Restricci</w:t>
+      </w:r>
+      <w:r>
+        <w:rPr>
+          <w:rFonts w:ascii="ArialMT" w:eastAsia="ArialMT" w:cs="ArialMT"/>
+          <w:color w:val="FF0000"/>
+          <w:u w:val="single"/>
+        </w:rPr>
+        <w:t>ó</w:t>
+      </w:r>
+      <w:r>
+        <w:rPr>
+          <w:rFonts w:ascii="ArialMT" w:eastAsia="ArialMT" w:cs="ArialMT"/>
+          <w:color w:val="FF0000"/>
+          <w:u w:val="single"/>
+        </w:rPr>
+        <w:t>n</w:t>
+      </w:r>
+      <w:r>
+        <w:rPr>
+          <w:rFonts w:ascii="ArialMT" w:eastAsia="ArialMT" w:cs="ArialMT"/>
+          <w:color w:val="FF0000"/>
+        </w:rPr>
+        <w:t>:</w:t>
+      </w:r>
+    </w:p>
+    <w:p>
+      <w:pPr>
+        <w:pStyle w:val="Prrafodelista"/>
+        <w:numPr>
+          <w:ilvl w:val="0"/>
+          <w:numId w:val="14"/>
+        </w:numPr>
+        <w:autoSpaceDE w:val="0"/>
+        <w:autoSpaceDN w:val="0"/>
+        <w:adjustRightInd w:val="0"/>
+        <w:spacing w:after="0" w:line="240" w:lineRule="auto"/>
+        <w:rPr>
+          <w:rFonts w:ascii="ArialMT" w:eastAsia="ArialMT" w:cs="ArialMT"/>
+        </w:rPr>
+      </w:pPr>
+      <w:r>
+        <w:rPr>
+          <w:rFonts w:ascii="ArialMT" w:eastAsia="ArialMT" w:cs="ArialMT"/>
+        </w:rPr>
+        <w:t xml:space="preserve">El DNI debe ser </w:t>
+      </w:r>
+      <w:r>
+        <w:rPr>
+          <w:rFonts w:ascii="ArialMT" w:eastAsia="ArialMT" w:cs="ArialMT"/>
+        </w:rPr>
+        <w:t>ú</w:t>
+      </w:r>
+      <w:r>
+        <w:rPr>
+          <w:rFonts w:ascii="ArialMT" w:eastAsia="ArialMT" w:cs="ArialMT"/>
+        </w:rPr>
+        <w:t>nico.</w:t>
+      </w:r>
+      <w:r>
+        <w:rPr>
+          <w:rFonts w:ascii="ArialMT" w:eastAsia="ArialMT" w:cs="ArialMT"/>
+        </w:rPr>
+        <w:t xml:space="preserve"> </w:t>
+      </w:r>
+      <w:r>
+        <w:rPr>
+          <w:rFonts w:ascii="ArialMT" w:eastAsia="ArialMT" w:cs="ArialMT"/>
+        </w:rPr>
+        <w:t>No podr</w:t>
+      </w:r>
+      <w:r>
+        <w:rPr>
+          <w:rFonts w:ascii="ArialMT" w:eastAsia="ArialMT" w:cs="ArialMT"/>
+        </w:rPr>
+        <w:t>á</w:t>
+      </w:r>
+      <w:r>
+        <w:rPr>
+          <w:rFonts w:ascii="ArialMT" w:eastAsia="ArialMT" w:cs="ArialMT"/>
+        </w:rPr>
+        <w:t xml:space="preserve"> e</w:t>
+      </w:r>
+      <w:r>
+        <w:rPr>
+          <w:rFonts w:ascii="ArialMT" w:eastAsia="ArialMT" w:cs="ArialMT"/>
+        </w:rPr>
+        <w:t>xistir un cliente con igual DNI.</w:t>
+      </w:r>
+    </w:p>
+    <w:p>
+      <w:pPr>
+        <w:autoSpaceDE w:val="0"/>
+        <w:autoSpaceDN w:val="0"/>
+        <w:adjustRightInd w:val="0"/>
+        <w:spacing w:after="0" w:line="240" w:lineRule="auto"/>
+        <w:rPr>
+          <w:rFonts w:ascii="Arial" w:hAnsi="Arial" w:cs="Arial"/>
+          <w:u w:val="single"/>
+        </w:rPr>
+      </w:pPr>
+    </w:p>
+    <w:p>
+      <w:pPr>
+        <w:pStyle w:val="Prrafodelista"/>
         <w:jc w:val="center"/>
         <w:rPr>
           <w:rFonts w:ascii="Arial" w:hAnsi="Arial" w:cs="Arial"/>
@@ -2727,6 +3546,308 @@
           <w:u w:val="single"/>
         </w:rPr>
         <w:t>ABM de Sucursales</w:t>
+      </w:r>
+    </w:p>
+    <w:p>
+      <w:pPr>
+        <w:pStyle w:val="Prrafodelista"/>
+        <w:rPr>
+          <w:rFonts w:ascii="Arial" w:hAnsi="Arial" w:cs="Arial"/>
+          <w:u w:val="single"/>
+        </w:rPr>
+      </w:pPr>
+    </w:p>
+    <w:p>
+      <w:pPr>
+        <w:pStyle w:val="Prrafodelista"/>
+        <w:rPr>
+          <w:rFonts w:ascii="Arial" w:hAnsi="Arial" w:cs="Arial"/>
+        </w:rPr>
+      </w:pPr>
+      <w:r>
+        <w:rPr>
+          <w:rFonts w:ascii="Arial" w:hAnsi="Arial" w:cs="Arial"/>
+        </w:rPr>
+        <w:t xml:space="preserve">Dar de alta </w:t>
+      </w:r>
+      <w:r>
+        <w:rPr>
+          <w:rFonts w:ascii="Arial" w:hAnsi="Arial" w:cs="Arial"/>
+        </w:rPr>
+        <w:t>una sucursal implica cargar:</w:t>
+      </w:r>
+    </w:p>
+    <w:p>
+      <w:pPr>
+        <w:pStyle w:val="Prrafodelista"/>
+        <w:rPr>
+          <w:rFonts w:ascii="ArialMT" w:eastAsia="ArialMT" w:cs="ArialMT"/>
+        </w:rPr>
+      </w:pPr>
+      <w:r>
+        <w:rPr>
+          <w:rFonts w:ascii="ArialMT" w:eastAsia="ArialMT" w:cs="ArialMT" w:hint="eastAsia"/>
+        </w:rPr>
+        <w:t>●</w:t>
+      </w:r>
+      <w:r>
+        <w:rPr>
+          <w:rFonts w:ascii="ArialMT" w:eastAsia="ArialMT" w:cs="ArialMT"/>
+        </w:rPr>
+        <w:t>Nombre</w:t>
+      </w:r>
+    </w:p>
+    <w:p>
+      <w:pPr>
+        <w:pStyle w:val="Prrafodelista"/>
+        <w:rPr>
+          <w:rFonts w:ascii="ArialMT" w:eastAsia="ArialMT" w:cs="ArialMT"/>
+        </w:rPr>
+      </w:pPr>
+      <w:r>
+        <w:rPr>
+          <w:rFonts w:ascii="ArialMT" w:eastAsia="ArialMT" w:cs="ArialMT" w:hint="eastAsia"/>
+        </w:rPr>
+        <w:t>●</w:t>
+      </w:r>
+      <w:r>
+        <w:rPr>
+          <w:rFonts w:ascii="ArialMT" w:eastAsia="ArialMT" w:cs="ArialMT"/>
+        </w:rPr>
+        <w:t>Direcci</w:t>
+      </w:r>
+      <w:r>
+        <w:rPr>
+          <w:rFonts w:ascii="ArialMT" w:eastAsia="ArialMT" w:cs="ArialMT"/>
+        </w:rPr>
+        <w:t>ó</w:t>
+      </w:r>
+      <w:r>
+        <w:rPr>
+          <w:rFonts w:ascii="ArialMT" w:eastAsia="ArialMT" w:cs="ArialMT"/>
+        </w:rPr>
+        <w:t>n</w:t>
+      </w:r>
+    </w:p>
+    <w:p>
+      <w:pPr>
+        <w:pStyle w:val="Prrafodelista"/>
+        <w:rPr>
+          <w:rFonts w:ascii="ArialMT" w:eastAsia="ArialMT" w:cs="ArialMT"/>
+        </w:rPr>
+      </w:pPr>
+      <w:r>
+        <w:rPr>
+          <w:rFonts w:ascii="ArialMT" w:eastAsia="ArialMT" w:cs="ArialMT" w:hint="eastAsia"/>
+        </w:rPr>
+        <w:t>●</w:t>
+      </w:r>
+      <w:r>
+        <w:rPr>
+          <w:rFonts w:ascii="ArialMT" w:eastAsia="ArialMT" w:cs="ArialMT"/>
+        </w:rPr>
+        <w:t>C</w:t>
+      </w:r>
+      <w:r>
+        <w:rPr>
+          <w:rFonts w:ascii="ArialMT" w:eastAsia="ArialMT" w:cs="ArialMT"/>
+        </w:rPr>
+        <w:t>ó</w:t>
+      </w:r>
+      <w:r>
+        <w:rPr>
+          <w:rFonts w:ascii="ArialMT" w:eastAsia="ArialMT" w:cs="ArialMT"/>
+        </w:rPr>
+        <w:t>digo Postal</w:t>
+      </w:r>
+    </w:p>
+    <w:p>
+      <w:pPr>
+        <w:pStyle w:val="Prrafodelista"/>
+        <w:rPr>
+          <w:rFonts w:ascii="ArialMT" w:eastAsia="ArialMT" w:cs="ArialMT"/>
+        </w:rPr>
+      </w:pPr>
+      <w:r>
+        <w:rPr>
+          <w:rFonts w:ascii="ArialMT" w:eastAsia="ArialMT" w:cs="ArialMT"/>
+        </w:rPr>
+        <w:t>Para realizar una modificaci</w:t>
+      </w:r>
+      <w:r>
+        <w:rPr>
+          <w:rFonts w:ascii="ArialMT" w:eastAsia="ArialMT" w:cs="ArialMT"/>
+        </w:rPr>
+        <w:t>ó</w:t>
+      </w:r>
+      <w:r>
+        <w:rPr>
+          <w:rFonts w:ascii="ArialMT" w:eastAsia="ArialMT" w:cs="ArialMT"/>
+        </w:rPr>
+        <w:t>n de sucursal se debe filtrar para realizar la b</w:t>
+      </w:r>
+      <w:r>
+        <w:rPr>
+          <w:rFonts w:ascii="ArialMT" w:eastAsia="ArialMT" w:cs="ArialMT"/>
+        </w:rPr>
+        <w:t>ú</w:t>
+      </w:r>
+      <w:r>
+        <w:rPr>
+          <w:rFonts w:ascii="ArialMT" w:eastAsia="ArialMT" w:cs="ArialMT"/>
+        </w:rPr>
+        <w:t>squeda, autocomplet</w:t>
+      </w:r>
+      <w:r>
+        <w:rPr>
+          <w:rFonts w:ascii="ArialMT" w:eastAsia="ArialMT" w:cs="ArialMT"/>
+        </w:rPr>
+        <w:t>á</w:t>
+      </w:r>
+      <w:r>
+        <w:rPr>
+          <w:rFonts w:ascii="ArialMT" w:eastAsia="ArialMT" w:cs="ArialMT"/>
+        </w:rPr>
+        <w:t>ndose los campos para poder realizar la modificaci</w:t>
+      </w:r>
+      <w:r>
+        <w:rPr>
+          <w:rFonts w:ascii="ArialMT" w:eastAsia="ArialMT" w:cs="ArialMT"/>
+        </w:rPr>
+        <w:t>ó</w:t>
+      </w:r>
+      <w:r>
+        <w:rPr>
+          <w:rFonts w:ascii="ArialMT" w:eastAsia="ArialMT" w:cs="ArialMT"/>
+        </w:rPr>
+        <w:t>n, solo en caso de que la sucursal a modificar se encuentre inhabilitada, se podr</w:t>
+      </w:r>
+      <w:r>
+        <w:rPr>
+          <w:rFonts w:ascii="ArialMT" w:eastAsia="ArialMT" w:cs="ArialMT"/>
+        </w:rPr>
+        <w:t>á</w:t>
+      </w:r>
+      <w:r>
+        <w:rPr>
+          <w:rFonts w:ascii="ArialMT" w:eastAsia="ArialMT" w:cs="ArialMT"/>
+        </w:rPr>
+        <w:t xml:space="preserve"> habilitar nuevamente. </w:t>
+      </w:r>
+    </w:p>
+    <w:p>
+      <w:pPr>
+        <w:pStyle w:val="Prrafodelista"/>
+        <w:rPr>
+          <w:rFonts w:ascii="ArialMT" w:eastAsia="ArialMT" w:cs="ArialMT"/>
+        </w:rPr>
+      </w:pPr>
+      <w:r>
+        <w:rPr>
+          <w:rFonts w:ascii="ArialMT" w:eastAsia="ArialMT" w:cs="ArialMT"/>
+        </w:rPr>
+        <w:lastRenderedPageBreak/>
+        <w:t>Para realizar una baja, la misma es l</w:t>
+      </w:r>
+      <w:r>
+        <w:rPr>
+          <w:rFonts w:ascii="ArialMT" w:eastAsia="ArialMT" w:cs="ArialMT"/>
+        </w:rPr>
+        <w:t>ó</w:t>
+      </w:r>
+      <w:r>
+        <w:rPr>
+          <w:rFonts w:ascii="ArialMT" w:eastAsia="ArialMT" w:cs="ArialMT"/>
+        </w:rPr>
+        <w:t xml:space="preserve">gica, como consecuencia la sucursal pasa a un estado de inhabilitada generando que los usuarios al momento del login no puedan acceder al sistema de esa sucursal. </w:t>
+      </w:r>
+    </w:p>
+    <w:p>
+      <w:pPr>
+        <w:pStyle w:val="Prrafodelista"/>
+        <w:rPr>
+          <w:rFonts w:ascii="Arial" w:hAnsi="Arial" w:cs="Arial"/>
+        </w:rPr>
+      </w:pPr>
+    </w:p>
+    <w:p>
+      <w:pPr>
+        <w:pStyle w:val="Prrafodelista"/>
+        <w:autoSpaceDE w:val="0"/>
+        <w:autoSpaceDN w:val="0"/>
+        <w:adjustRightInd w:val="0"/>
+        <w:spacing w:after="0" w:line="240" w:lineRule="auto"/>
+        <w:rPr>
+          <w:rFonts w:ascii="ArialMT" w:eastAsia="ArialMT" w:cs="ArialMT"/>
+          <w:color w:val="FF0000"/>
+        </w:rPr>
+      </w:pPr>
+      <w:r>
+        <w:rPr>
+          <w:rFonts w:ascii="ArialMT" w:eastAsia="ArialMT" w:cs="ArialMT"/>
+          <w:color w:val="FF0000"/>
+          <w:u w:val="single"/>
+        </w:rPr>
+        <w:t>Restricci</w:t>
+      </w:r>
+      <w:r>
+        <w:rPr>
+          <w:rFonts w:ascii="ArialMT" w:eastAsia="ArialMT" w:cs="ArialMT"/>
+          <w:color w:val="FF0000"/>
+          <w:u w:val="single"/>
+        </w:rPr>
+        <w:t>ó</w:t>
+      </w:r>
+      <w:r>
+        <w:rPr>
+          <w:rFonts w:ascii="ArialMT" w:eastAsia="ArialMT" w:cs="ArialMT"/>
+          <w:color w:val="FF0000"/>
+          <w:u w:val="single"/>
+        </w:rPr>
+        <w:t>n</w:t>
+      </w:r>
+      <w:r>
+        <w:rPr>
+          <w:rFonts w:ascii="ArialMT" w:eastAsia="ArialMT" w:cs="ArialMT"/>
+          <w:color w:val="FF0000"/>
+        </w:rPr>
+        <w:t>:</w:t>
+      </w:r>
+    </w:p>
+    <w:p>
+      <w:pPr>
+        <w:pStyle w:val="Prrafodelista"/>
+        <w:numPr>
+          <w:ilvl w:val="0"/>
+          <w:numId w:val="14"/>
+        </w:numPr>
+        <w:rPr>
+          <w:rFonts w:ascii="ArialMT" w:eastAsia="ArialMT" w:cs="ArialMT"/>
+        </w:rPr>
+      </w:pPr>
+      <w:r>
+        <w:rPr>
+          <w:rFonts w:ascii="ArialMT" w:eastAsia="ArialMT" w:cs="ArialMT"/>
+        </w:rPr>
+        <w:t>No puede haber sucursales con el mismo c</w:t>
+      </w:r>
+      <w:r>
+        <w:rPr>
+          <w:rFonts w:ascii="ArialMT" w:eastAsia="ArialMT" w:cs="ArialMT"/>
+        </w:rPr>
+        <w:t>ó</w:t>
+      </w:r>
+      <w:r>
+        <w:rPr>
+          <w:rFonts w:ascii="ArialMT" w:eastAsia="ArialMT" w:cs="ArialMT"/>
+        </w:rPr>
+        <w:t>digo postal</w:t>
+      </w:r>
+      <w:r>
+        <w:rPr>
+          <w:rFonts w:ascii="ArialMT" w:eastAsia="ArialMT" w:cs="ArialMT"/>
+        </w:rPr>
+        <w:t>.</w:t>
       </w:r>
     </w:p>
     <w:p>
@@ -3474,12 +4595,12 @@
               <wp:posOffset>60960</wp:posOffset>
             </wp:positionH>
             <wp:positionV relativeFrom="paragraph">
-              <wp:posOffset>424180</wp:posOffset>
+              <wp:posOffset>370205</wp:posOffset>
             </wp:positionV>
-            <wp:extent cx="5401945" cy="5836285"/>
+            <wp:extent cx="5401945" cy="5949315"/>
             <wp:effectExtent l="19050" t="0" r="8255" b="0"/>
             <wp:wrapSquare wrapText="bothSides"/>
-            <wp:docPr id="4" name="3 Imagen" descr="DER.jpeg"/>
+            <wp:docPr id="1" name="0 Imagen" descr="DER.jpeg"/>
             <wp:cNvGraphicFramePr>
               <a:graphicFrameLocks xmlns:a="http://schemas.openxmlformats.org/drawingml/2006/main" noChangeAspect="1"/>
             </wp:cNvGraphicFramePr>
@@ -3499,7 +4620,7 @@
                   <pic:spPr>
                     <a:xfrm>
                       <a:off x="0" y="0"/>
-                      <a:ext cx="5401945" cy="5836285"/>
+                      <a:ext cx="5401945" cy="5949315"/>
                     </a:xfrm>
                     <a:prstGeom prst="rect">
                       <a:avLst/>
@@ -3590,7 +4711,7 @@
                 <w:sz w:val="32"/>
                 <w:szCs w:val="32"/>
               </w:rPr>
-              <w:t>6</w:t>
+              <w:t>7</w:t>
             </w:r>
           </w:fldSimple>
         </w:p>
@@ -3794,7 +4915,7 @@
         <v:path o:extrusionok="f" gradientshapeok="t" o:connecttype="rect"/>
         <o:lock v:ext="edit" aspectratio="t"/>
       </v:shapetype>
-      <v:shape id="_x0000_i1161" type="#_x0000_t75" style="width:11.2pt;height:11.2pt" o:bullet="t">
+      <v:shape id="_x0000_i1069" type="#_x0000_t75" style="width:11.2pt;height:11.2pt" o:bullet="t">
         <v:imagedata r:id="rId1" o:title="mso5947"/>
       </v:shape>
     </w:pict>
@@ -4995,6 +6116,119 @@
     </w:lvl>
   </w:abstractNum>
   <w:abstractNum w:abstractNumId="12">
+    <w:nsid w:val="7364239E"/>
+    <w:multiLevelType w:val="hybridMultilevel"/>
+    <w:tmpl w:val="038EB770"/>
+    <w:lvl w:ilvl="0" w:tplc="E3EC5A54">
+      <w:start w:val="1"/>
+      <w:numFmt w:val="bullet"/>
+      <w:lvlText w:val=""/>
+      <w:lvlJc w:val="left"/>
+      <w:pPr>
+        <w:ind w:left="1440" w:hanging="360"/>
+      </w:pPr>
+      <w:rPr>
+        <w:rFonts w:ascii="Wingdings" w:hAnsi="Wingdings" w:hint="default"/>
+      </w:rPr>
+    </w:lvl>
+    <w:lvl w:ilvl="1" w:tplc="2C0A0003" w:tentative="1">
+      <w:start w:val="1"/>
+      <w:numFmt w:val="bullet"/>
+      <w:lvlText w:val="o"/>
+      <w:lvlJc w:val="left"/>
+      <w:pPr>
+        <w:ind w:left="2160" w:hanging="360"/>
+      </w:pPr>
+      <w:rPr>
+        <w:rFonts w:ascii="Courier New" w:hAnsi="Courier New" w:cs="Courier New" w:hint="default"/>
+      </w:rPr>
+    </w:lvl>
+    <w:lvl w:ilvl="2" w:tplc="2C0A0005" w:tentative="1">
+      <w:start w:val="1"/>
+      <w:numFmt w:val="bullet"/>
+      <w:lvlText w:val=""/>
+      <w:lvlJc w:val="left"/>
+      <w:pPr>
+        <w:ind w:left="2880" w:hanging="360"/>
+      </w:pPr>
+      <w:rPr>
+        <w:rFonts w:ascii="Wingdings" w:hAnsi="Wingdings" w:hint="default"/>
+      </w:rPr>
+    </w:lvl>
+    <w:lvl w:ilvl="3" w:tplc="2C0A0001" w:tentative="1">
+      <w:start w:val="1"/>
+      <w:numFmt w:val="bullet"/>
+      <w:lvlText w:val=""/>
+      <w:lvlJc w:val="left"/>
+      <w:pPr>
+        <w:ind w:left="3600" w:hanging="360"/>
+      </w:pPr>
+      <w:rPr>
+        <w:rFonts w:ascii="Symbol" w:hAnsi="Symbol" w:hint="default"/>
+      </w:rPr>
+    </w:lvl>
+    <w:lvl w:ilvl="4" w:tplc="2C0A0003" w:tentative="1">
+      <w:start w:val="1"/>
+      <w:numFmt w:val="bullet"/>
+      <w:lvlText w:val="o"/>
+      <w:lvlJc w:val="left"/>
+      <w:pPr>
+        <w:ind w:left="4320" w:hanging="360"/>
+      </w:pPr>
+      <w:rPr>
+        <w:rFonts w:ascii="Courier New" w:hAnsi="Courier New" w:cs="Courier New" w:hint="default"/>
+      </w:rPr>
+    </w:lvl>
+    <w:lvl w:ilvl="5" w:tplc="2C0A0005" w:tentative="1">
+      <w:start w:val="1"/>
+      <w:numFmt w:val="bullet"/>
+      <w:lvlText w:val=""/>
+      <w:lvlJc w:val="left"/>
+      <w:pPr>
+        <w:ind w:left="5040" w:hanging="360"/>
+      </w:pPr>
+      <w:rPr>
+        <w:rFonts w:ascii="Wingdings" w:hAnsi="Wingdings" w:hint="default"/>
+      </w:rPr>
+    </w:lvl>
+    <w:lvl w:ilvl="6" w:tplc="2C0A0001" w:tentative="1">
+      <w:start w:val="1"/>
+      <w:numFmt w:val="bullet"/>
+      <w:lvlText w:val=""/>
+      <w:lvlJc w:val="left"/>
+      <w:pPr>
+        <w:ind w:left="5760" w:hanging="360"/>
+      </w:pPr>
+      <w:rPr>
+        <w:rFonts w:ascii="Symbol" w:hAnsi="Symbol" w:hint="default"/>
+      </w:rPr>
+    </w:lvl>
+    <w:lvl w:ilvl="7" w:tplc="2C0A0003" w:tentative="1">
+      <w:start w:val="1"/>
+      <w:numFmt w:val="bullet"/>
+      <w:lvlText w:val="o"/>
+      <w:lvlJc w:val="left"/>
+      <w:pPr>
+        <w:ind w:left="6480" w:hanging="360"/>
+      </w:pPr>
+      <w:rPr>
+        <w:rFonts w:ascii="Courier New" w:hAnsi="Courier New" w:cs="Courier New" w:hint="default"/>
+      </w:rPr>
+    </w:lvl>
+    <w:lvl w:ilvl="8" w:tplc="2C0A0005" w:tentative="1">
+      <w:start w:val="1"/>
+      <w:numFmt w:val="bullet"/>
+      <w:lvlText w:val=""/>
+      <w:lvlJc w:val="left"/>
+      <w:pPr>
+        <w:ind w:left="7200" w:hanging="360"/>
+      </w:pPr>
+      <w:rPr>
+        <w:rFonts w:ascii="Wingdings" w:hAnsi="Wingdings" w:hint="default"/>
+      </w:rPr>
+    </w:lvl>
+  </w:abstractNum>
+  <w:abstractNum w:abstractNumId="13">
     <w:nsid w:val="765610C8"/>
     <w:multiLevelType w:val="hybridMultilevel"/>
     <w:tmpl w:val="152CABB2"/>
@@ -5132,7 +6366,7 @@
     <w:abstractNumId w:val="11"/>
   </w:num>
   <w:num w:numId="9">
-    <w:abstractNumId w:val="12"/>
+    <w:abstractNumId w:val="13"/>
   </w:num>
   <w:num w:numId="10">
     <w:abstractNumId w:val="3"/>
@@ -5145,6 +6379,9 @@
   </w:num>
   <w:num w:numId="13">
     <w:abstractNumId w:val="7"/>
+  </w:num>
+  <w:num w:numId="14">
+    <w:abstractNumId w:val="12"/>
   </w:num>
 </w:numbering>
 </file>
@@ -5608,74 +6845,6 @@
     </w:docPart>
     <w:docPart>
       <w:docPartPr>
-        <w:name w:val="386B883E23EC4ED0B29A2057C2CCFB37"/>
-        <w:category>
-          <w:name w:val="General"/>
-          <w:gallery w:val="placeholder"/>
-        </w:category>
-        <w:types>
-          <w:type w:val="bbPlcHdr"/>
-        </w:types>
-        <w:behaviors>
-          <w:behavior w:val="content"/>
-        </w:behaviors>
-        <w:guid w:val="{8B4D3FBE-6F1A-4DC8-82E3-8ADE00B74F78}"/>
-      </w:docPartPr>
-      <w:docPartBody>
-        <w:p>
-          <w:pPr>
-            <w:pStyle w:val="386B883E23EC4ED0B29A2057C2CCFB37"/>
-          </w:pPr>
-          <w:r>
-            <w:rPr>
-              <w:b/>
-              <w:bCs/>
-              <w:color w:val="4F81BD" w:themeColor="accent1"/>
-              <w:sz w:val="40"/>
-              <w:szCs w:val="40"/>
-              <w:lang w:val="es-ES"/>
-            </w:rPr>
-            <w:t>[Escribir el subtítulo del documento]</w:t>
-          </w:r>
-        </w:p>
-      </w:docPartBody>
-    </w:docPart>
-    <w:docPart>
-      <w:docPartPr>
-        <w:name w:val="F83232294C164D50ABA28B99E817CC06"/>
-        <w:category>
-          <w:name w:val="General"/>
-          <w:gallery w:val="placeholder"/>
-        </w:category>
-        <w:types>
-          <w:type w:val="bbPlcHdr"/>
-        </w:types>
-        <w:behaviors>
-          <w:behavior w:val="content"/>
-        </w:behaviors>
-        <w:guid w:val="{45970F55-AF1C-4806-9F5D-C95509EF462C}"/>
-      </w:docPartPr>
-      <w:docPartBody>
-        <w:p>
-          <w:pPr>
-            <w:pStyle w:val="F83232294C164D50ABA28B99E817CC06"/>
-          </w:pPr>
-          <w:r>
-            <w:rPr>
-              <w:b/>
-              <w:bCs/>
-              <w:color w:val="808080" w:themeColor="text1" w:themeTint="7F"/>
-              <w:sz w:val="32"/>
-              <w:szCs w:val="32"/>
-              <w:lang w:val="es-ES"/>
-            </w:rPr>
-            <w:t>[Escribir el nombre del autor]</w:t>
-          </w:r>
-        </w:p>
-      </w:docPartBody>
-    </w:docPart>
-    <w:docPart>
-      <w:docPartPr>
         <w:name w:val="15003A8A41B34C7BB03F3F0F78E80227"/>
         <w:category>
           <w:name w:val="General"/>
@@ -5790,6 +6959,7 @@
   </w:compat>
   <w:rsids>
     <w:rsidRoot w:val="00C3513E"/>
+    <w:rsid w:val="002A0318"/>
     <w:rsid w:val="00C3513E"/>
     <w:rsid w:val="00FB7B61"/>
   </w:rsids>
@@ -5972,6 +7142,7 @@
   <w:style w:type="paragraph" w:default="1" w:styleId="Normal">
     <w:name w:val="Normal"/>
     <w:qFormat/>
+    <w:rsid w:val="002A0318"/>
   </w:style>
   <w:style w:type="character" w:default="1" w:styleId="Fuentedeprrafopredeter">
     <w:name w:val="Default Paragraph Font"/>

</xml_diff>

<commit_message>
Archivo de estrategia, pago hecho
</commit_message>
<xml_diff>
--- a/Estrategia.docx
+++ b/Estrategia.docx
@@ -1,6 +1,6 @@
 
 <file path=word/document.xml><?xml version="1.0" encoding="utf-8"?>
-<w:document xmlns:ve="http://schemas.openxmlformats.org/markup-compatibility/2006" xmlns:o="urn:schemas-microsoft-com:office:office" xmlns:r="http://schemas.openxmlformats.org/officeDocument/2006/relationships" xmlns:m="http://schemas.openxmlformats.org/officeDocument/2006/math" xmlns:v="urn:schemas-microsoft-com:vml" xmlns:wp="http://schemas.openxmlformats.org/drawingml/2006/wordprocessingDrawing" xmlns:w10="urn:schemas-microsoft-com:office:word" xmlns:w="http://schemas.openxmlformats.org/wordprocessingml/2006/main" xmlns:wne="http://schemas.microsoft.com/office/word/2006/wordml">
+<w:document xmlns:wpc="http://schemas.microsoft.com/office/word/2010/wordprocessingCanvas" xmlns:cx="http://schemas.microsoft.com/office/drawing/2014/chartex" xmlns:mc="http://schemas.openxmlformats.org/markup-compatibility/2006" xmlns:o="urn:schemas-microsoft-com:office:office" xmlns:r="http://schemas.openxmlformats.org/officeDocument/2006/relationships" xmlns:m="http://schemas.openxmlformats.org/officeDocument/2006/math" xmlns:v="urn:schemas-microsoft-com:vml" xmlns:wp14="http://schemas.microsoft.com/office/word/2010/wordprocessingDrawing" xmlns:wp="http://schemas.openxmlformats.org/drawingml/2006/wordprocessingDrawing" xmlns:w10="urn:schemas-microsoft-com:office:word" xmlns:w="http://schemas.openxmlformats.org/wordprocessingml/2006/main" xmlns:w14="http://schemas.microsoft.com/office/word/2010/wordml" xmlns:w15="http://schemas.microsoft.com/office/word/2012/wordml" xmlns:w16se="http://schemas.microsoft.com/office/word/2015/wordml/symex" xmlns:wpg="http://schemas.microsoft.com/office/word/2010/wordprocessingGroup" xmlns:wpi="http://schemas.microsoft.com/office/word/2010/wordprocessingInk" xmlns:wne="http://schemas.microsoft.com/office/word/2006/wordml" xmlns:wps="http://schemas.microsoft.com/office/word/2010/wordprocessingShape" mc:Ignorable="w14 w15 w16se wp14">
   <w:body>
     <w:sdt>
       <w:sdtPr>
@@ -107,6 +107,7 @@
                             <w:calendar w:val="gregorian"/>
                           </w:date>
                         </w:sdtPr>
+                        <w:sdtEndPr/>
                         <w:sdtContent>
                           <w:p>
                             <w:pPr>
@@ -152,6 +153,7 @@
                           <w:dataBinding w:prefixMappings="xmlns:ns0='http://schemas.openxmlformats.org/package/2006/metadata/core-properties' xmlns:ns1='http://purl.org/dc/elements/1.1/'" w:xpath="/ns0:coreProperties[1]/ns1:title[1]" w:storeItemID="{6C3C8BC8-F283-45AE-878A-BAB7291924A1}"/>
                           <w:text/>
                         </w:sdtPr>
+                        <w:sdtEndPr/>
                         <w:sdtContent>
                           <w:p>
                             <w:pPr>
@@ -191,12 +193,10 @@
                           </w:rPr>
                           <w:alias w:val="Subtítulo"/>
                           <w:id w:val="840226420"/>
-                          <w:placeholder>
-                            <w:docPart w:val="386B883E23EC4ED0B29A2057C2CCFB37"/>
-                          </w:placeholder>
                           <w:dataBinding w:prefixMappings="xmlns:ns0='http://schemas.openxmlformats.org/package/2006/metadata/core-properties' xmlns:ns1='http://purl.org/dc/elements/1.1/'" w:xpath="/ns0:coreProperties[1]/ns1:subject[1]" w:storeItemID="{6C3C8BC8-F283-45AE-878A-BAB7291924A1}"/>
                           <w:text/>
                         </w:sdtPr>
+                        <w:sdtEndPr/>
                         <w:sdtContent>
                           <w:p>
                             <w:pPr>
@@ -232,12 +232,10 @@
                           </w:rPr>
                           <w:alias w:val="Autor"/>
                           <w:id w:val="840226421"/>
-                          <w:placeholder>
-                            <w:docPart w:val="F83232294C164D50ABA28B99E817CC06"/>
-                          </w:placeholder>
                           <w:dataBinding w:prefixMappings="xmlns:ns0='http://schemas.openxmlformats.org/package/2006/metadata/core-properties' xmlns:ns1='http://purl.org/dc/elements/1.1/'" w:xpath="/ns0:coreProperties[1]/ns1:creator[1]" w:storeItemID="{6C3C8BC8-F283-45AE-878A-BAB7291924A1}"/>
                           <w:text/>
                         </w:sdtPr>
+                        <w:sdtEndPr/>
                         <w:sdtContent>
                           <w:p>
                             <w:pPr>
@@ -283,7 +281,7 @@
           <w:r>
             <w:rPr>
               <w:noProof/>
-              <w:lang w:eastAsia="es-AR"/>
+              <w:lang w:val="en-US"/>
             </w:rPr>
             <w:drawing>
               <wp:anchor distT="0" distB="0" distL="114300" distR="114300" simplePos="0" relativeHeight="251659264" behindDoc="0" locked="0" layoutInCell="1" allowOverlap="1">
@@ -314,7 +312,7 @@
                         <a:blip r:embed="rId8" cstate="print">
                           <a:extLst>
                             <a:ext uri="{28A0092B-C50C-407E-A947-70E740481C1C}">
-                              <a14:useLocalDpi xmlns="" xmlns:wpc="http://schemas.microsoft.com/office/word/2010/wordprocessingCanvas" xmlns:cx="http://schemas.microsoft.com/office/drawing/2014/chartex" xmlns:cx1="http://schemas.microsoft.com/office/drawing/2015/9/8/chartex" xmlns:mc="http://schemas.openxmlformats.org/markup-compatibility/2006" xmlns:o="urn:schemas-microsoft-com:office:office" xmlns:v="urn:schemas-microsoft-com:vml" xmlns:wp14="http://schemas.microsoft.com/office/word/2010/wordprocessingDrawing" xmlns:w10="urn:schemas-microsoft-com:office:word" xmlns:w="http://schemas.openxmlformats.org/wordprocessingml/2006/main" xmlns:w14="http://schemas.microsoft.com/office/word/2010/wordml" xmlns:w15="http://schemas.microsoft.com/office/word/2012/wordml" xmlns:w16se="http://schemas.microsoft.com/office/word/2015/wordml/symex" xmlns:wpg="http://schemas.microsoft.com/office/word/2010/wordprocessingGroup" xmlns:wpi="http://schemas.microsoft.com/office/word/2010/wordprocessingInk" xmlns:wps="http://schemas.microsoft.com/office/word/2010/wordprocessingShape" xmlns:a14="http://schemas.microsoft.com/office/drawing/2010/main" xmlns:arto="http://schemas.microsoft.com/office/word/2006/arto" val="0"/>
+                              <a14:useLocalDpi xmlns:a14="http://schemas.microsoft.com/office/drawing/2010/main" val="0"/>
                             </a:ext>
                           </a:extLst>
                         </a:blip>
@@ -360,7 +358,7 @@
               <w:left w:w="10" w:type="dxa"/>
               <w:right w:w="10" w:type="dxa"/>
             </w:tblCellMar>
-            <w:tblLook w:val="04A0"/>
+            <w:tblLook w:val="04A0" w:firstRow="1" w:lastRow="0" w:firstColumn="1" w:lastColumn="0" w:noHBand="0" w:noVBand="1"/>
           </w:tblPr>
           <w:tblGrid>
             <w:gridCol w:w="4119"/>
@@ -2016,7 +2014,7 @@
         <w:tblStyle w:val="Listaclara-nfasis3"/>
         <w:tblW w:w="0" w:type="auto"/>
         <w:tblInd w:w="2489" w:type="dxa"/>
-        <w:tblLook w:val="0620"/>
+        <w:tblLook w:val="0620" w:firstRow="1" w:lastRow="0" w:firstColumn="0" w:lastColumn="0" w:noHBand="1" w:noVBand="1"/>
       </w:tblPr>
       <w:tblGrid>
         <w:gridCol w:w="1158"/>
@@ -2024,7 +2022,7 @@
       </w:tblGrid>
       <w:tr>
         <w:trPr>
-          <w:cnfStyle w:val="100000000000"/>
+          <w:cnfStyle w:val="100000000000" w:firstRow="1" w:lastRow="0" w:firstColumn="0" w:lastColumn="0" w:oddVBand="0" w:evenVBand="0" w:oddHBand="0" w:evenHBand="0" w:firstRowFirstColumn="0" w:firstRowLastColumn="0" w:lastRowFirstColumn="0" w:lastRowLastColumn="0"/>
         </w:trPr>
         <w:tc>
           <w:tcPr>
@@ -2057,11 +2055,9 @@
             <w:tcW w:w="0" w:type="auto"/>
           </w:tcPr>
           <w:p>
-            <w:proofErr w:type="spellStart"/>
             <w:r>
               <w:t>Admin</w:t>
             </w:r>
-            <w:proofErr w:type="spellEnd"/>
           </w:p>
         </w:tc>
         <w:tc>
@@ -2103,11 +2099,9 @@
             <w:tcW w:w="0" w:type="auto"/>
           </w:tcPr>
           <w:p>
-            <w:proofErr w:type="spellStart"/>
             <w:r>
               <w:t>Maru</w:t>
             </w:r>
-            <w:proofErr w:type="spellEnd"/>
           </w:p>
         </w:tc>
         <w:tc>
@@ -2115,11 +2109,9 @@
             <w:tcW w:w="0" w:type="auto"/>
           </w:tcPr>
           <w:p>
-            <w:proofErr w:type="spellStart"/>
             <w:r>
               <w:t>Maru</w:t>
             </w:r>
-            <w:proofErr w:type="spellEnd"/>
           </w:p>
         </w:tc>
       </w:tr>
@@ -2129,11 +2121,9 @@
             <w:tcW w:w="0" w:type="auto"/>
           </w:tcPr>
           <w:p>
-            <w:proofErr w:type="spellStart"/>
             <w:r>
               <w:t>RominaCA</w:t>
             </w:r>
-            <w:proofErr w:type="spellEnd"/>
           </w:p>
         </w:tc>
         <w:tc>
@@ -2141,11 +2131,9 @@
             <w:tcW w:w="0" w:type="auto"/>
           </w:tcPr>
           <w:p>
-            <w:proofErr w:type="spellStart"/>
             <w:r>
               <w:t>RominaCA</w:t>
             </w:r>
-            <w:proofErr w:type="spellEnd"/>
           </w:p>
         </w:tc>
       </w:tr>
@@ -2155,11 +2143,9 @@
             <w:tcW w:w="0" w:type="auto"/>
           </w:tcPr>
           <w:p>
-            <w:proofErr w:type="spellStart"/>
             <w:r>
               <w:t>RominaCU</w:t>
             </w:r>
-            <w:proofErr w:type="spellEnd"/>
           </w:p>
         </w:tc>
         <w:tc>
@@ -2167,11 +2153,9 @@
             <w:tcW w:w="0" w:type="auto"/>
           </w:tcPr>
           <w:p>
-            <w:proofErr w:type="spellStart"/>
             <w:r>
               <w:t>RominaCU</w:t>
             </w:r>
-            <w:proofErr w:type="spellEnd"/>
           </w:p>
         </w:tc>
       </w:tr>
@@ -2179,43 +2163,20 @@
     <w:p/>
     <w:p>
       <w:r>
-        <w:t xml:space="preserve">Siendo Cobradores: </w:t>
-      </w:r>
-      <w:proofErr w:type="spellStart"/>
-      <w:r>
-        <w:t>Leandro</w:t>
-      </w:r>
-      <w:proofErr w:type="gramStart"/>
-      <w:r>
-        <w:t>,Maru,RominaCA,RominaCU</w:t>
-      </w:r>
-      <w:proofErr w:type="spellEnd"/>
-      <w:proofErr w:type="gramEnd"/>
-    </w:p>
-    <w:p>
-      <w:r>
-        <w:t xml:space="preserve">Siendo administrador: </w:t>
-      </w:r>
-      <w:proofErr w:type="spellStart"/>
-      <w:r>
-        <w:t>admin</w:t>
-      </w:r>
-      <w:proofErr w:type="spellEnd"/>
+        <w:t>Siendo Cobradores: Leandro,Maru,RominaCA,RominaCU</w:t>
+      </w:r>
+    </w:p>
+    <w:p>
+      <w:r>
+        <w:t>Siendo administrador: admin</w:t>
+      </w:r>
     </w:p>
     <w:p>
       <w:r>
         <w:t>La funcionalidad del</w:t>
       </w:r>
       <w:r>
-        <w:t xml:space="preserve"> </w:t>
-      </w:r>
-      <w:proofErr w:type="spellStart"/>
-      <w:r>
-        <w:t>admin</w:t>
-      </w:r>
-      <w:proofErr w:type="spellEnd"/>
-      <w:r>
-        <w:t xml:space="preserve"> son todas las existentes y la de cobrador solo registro de pago. </w:t>
+        <w:t xml:space="preserve"> admin son todas las existentes y la de cobrador solo registro de pago. </w:t>
       </w:r>
     </w:p>
     <w:p>
@@ -2429,7 +2390,6 @@
         <w:rPr>
           <w:u w:val="single"/>
         </w:rPr>
-        <w:lastRenderedPageBreak/>
         <w:t>Usuarios, roles y funcionalidades:</w:t>
       </w:r>
     </w:p>
@@ -2466,7 +2426,6 @@
         <w:adjustRightInd w:val="0"/>
         <w:spacing w:after="0" w:line="240" w:lineRule="auto"/>
       </w:pPr>
-      <w:proofErr w:type="gramStart"/>
       <w:r>
         <w:t>intermedia</w:t>
       </w:r>
@@ -2476,14 +2435,8 @@
         </w:rPr>
         <w:t>“</w:t>
       </w:r>
-      <w:proofErr w:type="spellStart"/>
-      <w:proofErr w:type="gramEnd"/>
-      <w:r>
-        <w:t>Rol_Usuario</w:t>
-      </w:r>
-      <w:proofErr w:type="spellEnd"/>
-      <w:r>
-        <w:t>”</w:t>
+      <w:r>
+        <w:t>Rol_Usuario”</w:t>
       </w:r>
       <w:r>
         <w:t>.</w:t>
@@ -2825,16 +2778,8 @@
         <w:rPr>
           <w:rFonts w:ascii="ArialMT" w:eastAsia="ArialMT" w:cs="ArialMT"/>
         </w:rPr>
-        <w:t xml:space="preserve"> </w:t>
-      </w:r>
-      <w:proofErr w:type="spellStart"/>
-      <w:r>
-        <w:rPr>
-          <w:rFonts w:ascii="ArialMT" w:eastAsia="ArialMT" w:cs="ArialMT"/>
-        </w:rPr>
-        <w:t>Dni</w:t>
-      </w:r>
-      <w:proofErr w:type="spellEnd"/>
+        <w:t xml:space="preserve"> Dni</w:t>
+      </w:r>
     </w:p>
     <w:p>
       <w:pPr>
@@ -3588,6 +3533,7 @@
         <w:rPr>
           <w:rFonts w:ascii="ArialMT" w:eastAsia="ArialMT" w:cs="ArialMT" w:hint="eastAsia"/>
         </w:rPr>
+        <w:lastRenderedPageBreak/>
         <w:t>●</w:t>
       </w:r>
       <w:r>
@@ -3746,7 +3692,6 @@
         <w:rPr>
           <w:rFonts w:ascii="ArialMT" w:eastAsia="ArialMT" w:cs="ArialMT"/>
         </w:rPr>
-        <w:lastRenderedPageBreak/>
         <w:t>Para realizar una baja, la misma es l</w:t>
       </w:r>
       <w:r>
@@ -3923,6 +3868,405 @@
     <w:p>
       <w:pPr>
         <w:pStyle w:val="Prrafodelista"/>
+        <w:rPr>
+          <w:rFonts w:ascii="Arial" w:hAnsi="Arial" w:cs="Arial"/>
+          <w:u w:val="single"/>
+        </w:rPr>
+      </w:pPr>
+    </w:p>
+    <w:p>
+      <w:pPr>
+        <w:pStyle w:val="Prrafodelista"/>
+        <w:rPr>
+          <w:rFonts w:ascii="ArialMT" w:eastAsia="ArialMT" w:cs="ArialMT"/>
+        </w:rPr>
+      </w:pPr>
+      <w:r>
+        <w:rPr>
+          <w:rFonts w:ascii="ArialMT" w:eastAsia="ArialMT" w:cs="ArialMT"/>
+        </w:rPr>
+        <w:t xml:space="preserve">Para </w:t>
+      </w:r>
+      <w:r>
+        <w:rPr>
+          <w:rFonts w:ascii="ArialMT" w:eastAsia="ArialMT" w:cs="ArialMT"/>
+        </w:rPr>
+        <w:t xml:space="preserve">realizar un pago </w:t>
+      </w:r>
+      <w:r>
+        <w:rPr>
+          <w:rFonts w:ascii="ArialMT" w:eastAsia="ArialMT" w:cs="ArialMT"/>
+        </w:rPr>
+        <w:t>se debe</w:t>
+      </w:r>
+      <w:r>
+        <w:rPr>
+          <w:rFonts w:ascii="ArialMT" w:eastAsia="ArialMT" w:cs="ArialMT"/>
+        </w:rPr>
+        <w:t xml:space="preserve"> buscar una factura por alguna de las siguientes condiciones</w:t>
+      </w:r>
+      <w:r>
+        <w:rPr>
+          <w:rFonts w:ascii="ArialMT" w:eastAsia="ArialMT" w:cs="ArialMT"/>
+        </w:rPr>
+        <w:t xml:space="preserve">: </w:t>
+      </w:r>
+    </w:p>
+    <w:p>
+      <w:pPr>
+        <w:pStyle w:val="Prrafodelista"/>
+        <w:numPr>
+          <w:ilvl w:val="0"/>
+          <w:numId w:val="10"/>
+        </w:numPr>
+        <w:rPr>
+          <w:rFonts w:ascii="ArialMT" w:eastAsia="ArialMT" w:cs="ArialMT"/>
+        </w:rPr>
+      </w:pPr>
+      <w:r>
+        <w:rPr>
+          <w:rFonts w:ascii="ArialMT" w:eastAsia="ArialMT" w:cs="ArialMT"/>
+        </w:rPr>
+        <w:t>Ingresando el Nro</w:t>
+      </w:r>
+      <w:r>
+        <w:rPr>
+          <w:rFonts w:ascii="ArialMT" w:eastAsia="ArialMT" w:cs="ArialMT"/>
+        </w:rPr>
+        <w:t>.</w:t>
+      </w:r>
+      <w:r>
+        <w:rPr>
+          <w:rFonts w:ascii="ArialMT" w:eastAsia="ArialMT" w:cs="ArialMT"/>
+        </w:rPr>
+        <w:t xml:space="preserve"> de factura deseada.</w:t>
+      </w:r>
+    </w:p>
+    <w:p>
+      <w:pPr>
+        <w:pStyle w:val="Prrafodelista"/>
+        <w:numPr>
+          <w:ilvl w:val="0"/>
+          <w:numId w:val="10"/>
+        </w:numPr>
+        <w:rPr>
+          <w:rFonts w:ascii="ArialMT" w:eastAsia="ArialMT" w:cs="ArialMT"/>
+        </w:rPr>
+      </w:pPr>
+      <w:r>
+        <w:rPr>
+          <w:rFonts w:ascii="ArialMT" w:eastAsia="ArialMT" w:cs="ArialMT"/>
+        </w:rPr>
+        <w:t>Seleccionando una factura de las disponibles por las empresas habilitadas para cobro en el sistema</w:t>
+      </w:r>
+      <w:r>
+        <w:rPr>
+          <w:rFonts w:ascii="ArialMT" w:eastAsia="ArialMT" w:cs="ArialMT"/>
+        </w:rPr>
+        <w:t>.</w:t>
+      </w:r>
+      <w:r>
+        <w:rPr>
+          <w:rFonts w:ascii="ArialMT" w:eastAsia="ArialMT" w:cs="ArialMT"/>
+        </w:rPr>
+        <w:t xml:space="preserve"> </w:t>
+      </w:r>
+      <w:r>
+        <w:rPr>
+          <w:rFonts w:ascii="ArialMT" w:eastAsia="ArialMT" w:cs="ArialMT"/>
+        </w:rPr>
+        <w:t>En este caso</w:t>
+      </w:r>
+      <w:r>
+        <w:rPr>
+          <w:rFonts w:ascii="ArialMT" w:eastAsia="ArialMT" w:cs="ArialMT"/>
+        </w:rPr>
+        <w:t xml:space="preserve"> se debe seleccionar primero la empresa </w:t>
+      </w:r>
+      <w:r>
+        <w:rPr>
+          <w:rFonts w:ascii="ArialMT" w:eastAsia="ArialMT" w:cs="ArialMT"/>
+        </w:rPr>
+        <w:t>de la lista, y luego la factura a pagar</w:t>
+      </w:r>
+      <w:r>
+        <w:rPr>
+          <w:rFonts w:ascii="ArialMT" w:eastAsia="ArialMT" w:cs="ArialMT"/>
+        </w:rPr>
+        <w:t>.</w:t>
+      </w:r>
+    </w:p>
+    <w:p>
+      <w:pPr>
+        <w:pStyle w:val="Prrafodelista"/>
+        <w:numPr>
+          <w:ilvl w:val="0"/>
+          <w:numId w:val="10"/>
+        </w:numPr>
+        <w:rPr>
+          <w:rFonts w:ascii="ArialMT" w:eastAsia="ArialMT" w:cs="ArialMT"/>
+        </w:rPr>
+      </w:pPr>
+      <w:r>
+        <w:rPr>
+          <w:rFonts w:ascii="ArialMT" w:eastAsia="ArialMT" w:cs="ArialMT"/>
+        </w:rPr>
+        <w:t xml:space="preserve">Seleccionando una factura de las disponibles por </w:t>
+      </w:r>
+      <w:r>
+        <w:rPr>
+          <w:rFonts w:ascii="ArialMT" w:eastAsia="ArialMT" w:cs="ArialMT"/>
+        </w:rPr>
+        <w:t>los clientes habilitado</w:t>
+      </w:r>
+      <w:r>
+        <w:rPr>
+          <w:rFonts w:ascii="ArialMT" w:eastAsia="ArialMT" w:cs="ArialMT"/>
+        </w:rPr>
+        <w:t xml:space="preserve">s para </w:t>
+      </w:r>
+      <w:r>
+        <w:rPr>
+          <w:rFonts w:ascii="ArialMT" w:eastAsia="ArialMT" w:cs="ArialMT"/>
+        </w:rPr>
+        <w:t>pagar</w:t>
+      </w:r>
+      <w:r>
+        <w:rPr>
+          <w:rFonts w:ascii="ArialMT" w:eastAsia="ArialMT" w:cs="ArialMT"/>
+        </w:rPr>
+        <w:t xml:space="preserve"> en el sistema</w:t>
+      </w:r>
+      <w:r>
+        <w:rPr>
+          <w:rFonts w:ascii="ArialMT" w:eastAsia="ArialMT" w:cs="ArialMT"/>
+        </w:rPr>
+        <w:t>. En este caso se debe seleccionar primero el cliente de la lista, y luego la factura a pagar.</w:t>
+      </w:r>
+    </w:p>
+    <w:p>
+      <w:pPr>
+        <w:ind w:left="708"/>
+        <w:rPr>
+          <w:rFonts w:ascii="ArialMT" w:eastAsia="ArialMT" w:cs="ArialMT"/>
+        </w:rPr>
+      </w:pPr>
+      <w:r>
+        <w:rPr>
+          <w:rFonts w:ascii="ArialMT" w:eastAsia="ArialMT" w:cs="ArialMT"/>
+        </w:rPr>
+        <w:t>Se puede</w:t>
+      </w:r>
+      <w:r>
+        <w:rPr>
+          <w:rFonts w:ascii="ArialMT" w:eastAsia="ArialMT" w:cs="ArialMT"/>
+        </w:rPr>
+        <w:t>n</w:t>
+      </w:r>
+      <w:r>
+        <w:rPr>
+          <w:rFonts w:ascii="ArialMT" w:eastAsia="ArialMT" w:cs="ArialMT"/>
+        </w:rPr>
+        <w:t xml:space="preserve"> </w:t>
+      </w:r>
+      <w:r>
+        <w:rPr>
+          <w:rFonts w:ascii="ArialMT" w:eastAsia="ArialMT" w:cs="ArialMT"/>
+        </w:rPr>
+        <w:t xml:space="preserve">pagar varias facturas </w:t>
+      </w:r>
+      <w:r>
+        <w:rPr>
+          <w:rFonts w:ascii="ArialMT" w:eastAsia="ArialMT" w:cs="ArialMT"/>
+        </w:rPr>
+        <w:t xml:space="preserve">en simultaneo, generando nuevas entradas en la tabla </w:t>
+      </w:r>
+      <w:r>
+        <w:rPr>
+          <w:rFonts w:ascii="ArialMT" w:eastAsia="ArialMT" w:cs="ArialMT"/>
+        </w:rPr>
+        <w:t>pagos</w:t>
+      </w:r>
+      <w:r>
+        <w:rPr>
+          <w:rFonts w:ascii="ArialMT" w:eastAsia="ArialMT" w:cs="ArialMT"/>
+        </w:rPr>
+        <w:t xml:space="preserve">, tantas como se quieran </w:t>
+      </w:r>
+      <w:r>
+        <w:rPr>
+          <w:rFonts w:ascii="ArialMT" w:eastAsia="ArialMT" w:cs="ArialMT"/>
+        </w:rPr>
+        <w:t>pagar</w:t>
+      </w:r>
+      <w:r>
+        <w:rPr>
+          <w:rFonts w:ascii="ArialMT" w:eastAsia="ArialMT" w:cs="ArialMT"/>
+        </w:rPr>
+        <w:t>.</w:t>
+      </w:r>
+    </w:p>
+    <w:p>
+      <w:pPr>
+        <w:ind w:left="708"/>
+        <w:rPr>
+          <w:rFonts w:ascii="ArialMT" w:eastAsia="ArialMT" w:cs="ArialMT" w:hint="eastAsia"/>
+        </w:rPr>
+      </w:pPr>
+      <w:r>
+        <w:rPr>
+          <w:rFonts w:ascii="ArialMT" w:eastAsia="ArialMT" w:cs="ArialMT" w:hint="eastAsia"/>
+        </w:rPr>
+        <w:t>En caso de ingresar una factura, el sistema validar</w:t>
+      </w:r>
+      <w:r>
+        <w:rPr>
+          <w:rFonts w:ascii="ArialMT" w:eastAsia="ArialMT" w:cs="ArialMT" w:hint="eastAsia"/>
+        </w:rPr>
+        <w:t>á</w:t>
+      </w:r>
+      <w:r>
+        <w:rPr>
+          <w:rFonts w:ascii="ArialMT" w:eastAsia="ArialMT" w:cs="ArialMT" w:hint="eastAsia"/>
+        </w:rPr>
+        <w:t xml:space="preserve"> autom</w:t>
+      </w:r>
+      <w:r>
+        <w:rPr>
+          <w:rFonts w:ascii="ArialMT" w:eastAsia="ArialMT" w:cs="ArialMT" w:hint="eastAsia"/>
+        </w:rPr>
+        <w:t>á</w:t>
+      </w:r>
+      <w:r>
+        <w:rPr>
+          <w:rFonts w:ascii="ArialMT" w:eastAsia="ArialMT" w:cs="ArialMT" w:hint="eastAsia"/>
+        </w:rPr>
+        <w:t>ticamente que la factura no haya sido rendida o que haya sido devuelta, para que pueda volver a pagarse.</w:t>
+      </w:r>
+      <w:bookmarkStart w:id="0" w:name="_GoBack"/>
+      <w:bookmarkEnd w:id="0"/>
+    </w:p>
+    <w:p>
+      <w:pPr>
+        <w:pStyle w:val="Prrafodelista"/>
+        <w:numPr>
+          <w:ilvl w:val="0"/>
+          <w:numId w:val="9"/>
+        </w:numPr>
+        <w:rPr>
+          <w:rFonts w:ascii="ArialMT" w:eastAsia="ArialMT" w:cs="ArialMT"/>
+        </w:rPr>
+      </w:pPr>
+      <w:r>
+        <w:rPr>
+          <w:rFonts w:ascii="ArialMT" w:eastAsia="ArialMT" w:cs="ArialMT"/>
+          <w:color w:val="FF0000"/>
+          <w:u w:val="single"/>
+        </w:rPr>
+        <w:lastRenderedPageBreak/>
+        <w:t>Restricciones</w:t>
+      </w:r>
+      <w:r>
+        <w:rPr>
+          <w:rFonts w:ascii="ArialMT" w:eastAsia="ArialMT" w:cs="ArialMT"/>
+        </w:rPr>
+        <w:t xml:space="preserve">: </w:t>
+      </w:r>
+    </w:p>
+    <w:p>
+      <w:pPr>
+        <w:pStyle w:val="Prrafodelista"/>
+        <w:numPr>
+          <w:ilvl w:val="0"/>
+          <w:numId w:val="7"/>
+        </w:numPr>
+        <w:rPr>
+          <w:rFonts w:ascii="ArialMT" w:eastAsia="ArialMT" w:cs="ArialMT"/>
+        </w:rPr>
+      </w:pPr>
+      <w:r>
+        <w:rPr>
+          <w:rFonts w:ascii="ArialMT" w:eastAsia="ArialMT" w:cs="ArialMT"/>
+        </w:rPr>
+        <w:t xml:space="preserve">La factura </w:t>
+      </w:r>
+      <w:r>
+        <w:rPr>
+          <w:rFonts w:ascii="ArialMT" w:eastAsia="ArialMT" w:cs="ArialMT"/>
+        </w:rPr>
+        <w:t>no tiene que haber sido pagada anteriormente</w:t>
+      </w:r>
+      <w:r>
+        <w:rPr>
+          <w:rFonts w:ascii="ArialMT" w:eastAsia="ArialMT" w:cs="ArialMT"/>
+        </w:rPr>
+        <w:t>.</w:t>
+      </w:r>
+    </w:p>
+    <w:p>
+      <w:pPr>
+        <w:pStyle w:val="Prrafodelista"/>
+        <w:numPr>
+          <w:ilvl w:val="0"/>
+          <w:numId w:val="7"/>
+        </w:numPr>
+        <w:rPr>
+          <w:rFonts w:ascii="ArialMT" w:eastAsia="ArialMT" w:cs="ArialMT"/>
+        </w:rPr>
+      </w:pPr>
+      <w:r>
+        <w:rPr>
+          <w:rFonts w:ascii="ArialMT" w:eastAsia="ArialMT" w:cs="ArialMT"/>
+        </w:rPr>
+        <w:t>En caso de que la factura haya sido pagada, la misma debe haber sido devuelta.</w:t>
+      </w:r>
+    </w:p>
+    <w:p>
+      <w:pPr>
+        <w:pStyle w:val="Prrafodelista"/>
+        <w:numPr>
+          <w:ilvl w:val="0"/>
+          <w:numId w:val="7"/>
+        </w:numPr>
+        <w:rPr>
+          <w:rFonts w:ascii="ArialMT" w:eastAsia="ArialMT" w:cs="ArialMT"/>
+        </w:rPr>
+      </w:pPr>
+      <w:r>
+        <w:rPr>
+          <w:rFonts w:ascii="ArialMT" w:eastAsia="ArialMT" w:cs="ArialMT"/>
+        </w:rPr>
+        <w:t>La factura no t</w:t>
+      </w:r>
+      <w:r>
+        <w:rPr>
+          <w:rFonts w:ascii="ArialMT" w:eastAsia="ArialMT" w:cs="ArialMT"/>
+        </w:rPr>
+        <w:t>iene que haber sido rendida</w:t>
+      </w:r>
+      <w:r>
+        <w:rPr>
+          <w:rFonts w:ascii="ArialMT" w:eastAsia="ArialMT" w:cs="ArialMT"/>
+        </w:rPr>
+        <w:t xml:space="preserve">. </w:t>
+      </w:r>
+    </w:p>
+    <w:p>
+      <w:pPr>
+        <w:pStyle w:val="Prrafodelista"/>
+        <w:autoSpaceDE w:val="0"/>
+        <w:autoSpaceDN w:val="0"/>
+        <w:adjustRightInd w:val="0"/>
+        <w:spacing w:after="0" w:line="240" w:lineRule="auto"/>
+        <w:rPr>
+          <w:rFonts w:ascii="Arial" w:hAnsi="Arial" w:cs="Arial"/>
+          <w:u w:val="single"/>
+        </w:rPr>
+      </w:pPr>
+    </w:p>
+    <w:p>
+      <w:pPr>
+        <w:pStyle w:val="Prrafodelista"/>
         <w:jc w:val="center"/>
         <w:rPr>
           <w:rFonts w:ascii="Arial" w:hAnsi="Arial" w:cs="Arial"/>
@@ -4421,6 +4765,7 @@
         <w:rPr>
           <w:rFonts w:ascii="ArialMT" w:eastAsia="ArialMT" w:cs="ArialMT" w:hint="eastAsia"/>
         </w:rPr>
+        <w:lastRenderedPageBreak/>
         <w:t>●</w:t>
       </w:r>
       <w:r>
@@ -4450,7 +4795,6 @@
         <w:rPr>
           <w:rFonts w:ascii="ArialMT" w:eastAsia="ArialMT" w:cs="ArialMT"/>
         </w:rPr>
-        <w:lastRenderedPageBreak/>
         <w:t xml:space="preserve">Las consultas son a nivel trimestral </w:t>
       </w:r>
       <w:r>
@@ -4586,7 +4930,7 @@
           <w:rFonts w:ascii="Arial" w:hAnsi="Arial" w:cs="Arial"/>
           <w:noProof/>
           <w:u w:val="single"/>
-          <w:lang w:eastAsia="es-AR"/>
+          <w:lang w:val="en-US"/>
         </w:rPr>
         <w:drawing>
           <wp:anchor distT="0" distB="0" distL="114300" distR="114300" simplePos="0" relativeHeight="251662336" behindDoc="0" locked="0" layoutInCell="1" allowOverlap="1">
@@ -4647,7 +4991,7 @@
 </file>
 
 <file path=word/endnotes.xml><?xml version="1.0" encoding="utf-8"?>
-<w:endnotes xmlns:ve="http://schemas.openxmlformats.org/markup-compatibility/2006" xmlns:o="urn:schemas-microsoft-com:office:office" xmlns:r="http://schemas.openxmlformats.org/officeDocument/2006/relationships" xmlns:m="http://schemas.openxmlformats.org/officeDocument/2006/math" xmlns:v="urn:schemas-microsoft-com:vml" xmlns:wp="http://schemas.openxmlformats.org/drawingml/2006/wordprocessingDrawing" xmlns:w10="urn:schemas-microsoft-com:office:word" xmlns:w="http://schemas.openxmlformats.org/wordprocessingml/2006/main" xmlns:wne="http://schemas.microsoft.com/office/word/2006/wordml">
+<w:endnotes xmlns:wpc="http://schemas.microsoft.com/office/word/2010/wordprocessingCanvas" xmlns:cx="http://schemas.microsoft.com/office/drawing/2014/chartex" xmlns:mc="http://schemas.openxmlformats.org/markup-compatibility/2006" xmlns:o="urn:schemas-microsoft-com:office:office" xmlns:r="http://schemas.openxmlformats.org/officeDocument/2006/relationships" xmlns:m="http://schemas.openxmlformats.org/officeDocument/2006/math" xmlns:v="urn:schemas-microsoft-com:vml" xmlns:wp14="http://schemas.microsoft.com/office/word/2010/wordprocessingDrawing" xmlns:wp="http://schemas.openxmlformats.org/drawingml/2006/wordprocessingDrawing" xmlns:w10="urn:schemas-microsoft-com:office:word" xmlns:w="http://schemas.openxmlformats.org/wordprocessingml/2006/main" xmlns:w14="http://schemas.microsoft.com/office/word/2010/wordml" xmlns:w15="http://schemas.microsoft.com/office/word/2012/wordml" xmlns:w16se="http://schemas.microsoft.com/office/word/2015/wordml/symex" xmlns:wpg="http://schemas.microsoft.com/office/word/2010/wordprocessingGroup" xmlns:wpi="http://schemas.microsoft.com/office/word/2010/wordprocessingInk" xmlns:wne="http://schemas.microsoft.com/office/word/2006/wordml" xmlns:wps="http://schemas.microsoft.com/office/word/2010/wordprocessingShape" mc:Ignorable="w14 w15 w16se wp14">
   <w:endnote w:type="separator" w:id="-1">
     <w:p>
       <w:pPr>
@@ -4672,7 +5016,7 @@
 </file>
 
 <file path=word/footer1.xml><?xml version="1.0" encoding="utf-8"?>
-<w:ftr xmlns:ve="http://schemas.openxmlformats.org/markup-compatibility/2006" xmlns:o="urn:schemas-microsoft-com:office:office" xmlns:r="http://schemas.openxmlformats.org/officeDocument/2006/relationships" xmlns:m="http://schemas.openxmlformats.org/officeDocument/2006/math" xmlns:v="urn:schemas-microsoft-com:vml" xmlns:wp="http://schemas.openxmlformats.org/drawingml/2006/wordprocessingDrawing" xmlns:w10="urn:schemas-microsoft-com:office:word" xmlns:w="http://schemas.openxmlformats.org/wordprocessingml/2006/main" xmlns:wne="http://schemas.microsoft.com/office/word/2006/wordml">
+<w:ftr xmlns:wpc="http://schemas.microsoft.com/office/word/2010/wordprocessingCanvas" xmlns:cx="http://schemas.microsoft.com/office/drawing/2014/chartex" xmlns:mc="http://schemas.openxmlformats.org/markup-compatibility/2006" xmlns:o="urn:schemas-microsoft-com:office:office" xmlns:r="http://schemas.openxmlformats.org/officeDocument/2006/relationships" xmlns:m="http://schemas.openxmlformats.org/officeDocument/2006/math" xmlns:v="urn:schemas-microsoft-com:vml" xmlns:wp14="http://schemas.microsoft.com/office/word/2010/wordprocessingDrawing" xmlns:wp="http://schemas.openxmlformats.org/drawingml/2006/wordprocessingDrawing" xmlns:w10="urn:schemas-microsoft-com:office:word" xmlns:w="http://schemas.openxmlformats.org/wordprocessingml/2006/main" xmlns:w14="http://schemas.microsoft.com/office/word/2010/wordml" xmlns:w15="http://schemas.microsoft.com/office/word/2012/wordml" xmlns:w16se="http://schemas.microsoft.com/office/word/2015/wordml/symex" xmlns:wpg="http://schemas.microsoft.com/office/word/2010/wordprocessingGroup" xmlns:wpi="http://schemas.microsoft.com/office/word/2010/wordprocessingInk" xmlns:wne="http://schemas.microsoft.com/office/word/2006/wordml" xmlns:wps="http://schemas.microsoft.com/office/word/2010/wordprocessingShape" mc:Ignorable="w14 w15 w16se wp14">
   <w:tbl>
     <w:tblPr>
       <w:tblW w:w="5000" w:type="pct"/>
@@ -4680,7 +5024,7 @@
         <w:top w:val="single" w:sz="18" w:space="0" w:color="808080" w:themeColor="background1" w:themeShade="80"/>
         <w:insideV w:val="single" w:sz="18" w:space="0" w:color="808080" w:themeColor="background1" w:themeShade="80"/>
       </w:tblBorders>
-      <w:tblLook w:val="04A0"/>
+      <w:tblLook w:val="04A0" w:firstRow="1" w:lastRow="0" w:firstColumn="1" w:lastColumn="0" w:noHBand="0" w:noVBand="1"/>
     </w:tblPr>
     <w:tblGrid>
       <w:gridCol w:w="909"/>
@@ -4702,18 +5046,35 @@
               <w:szCs w:val="32"/>
             </w:rPr>
           </w:pPr>
-          <w:fldSimple w:instr=" PAGE   \* MERGEFORMAT ">
-            <w:r>
-              <w:rPr>
-                <w:b/>
-                <w:noProof/>
-                <w:color w:val="4F81BD" w:themeColor="accent1"/>
-                <w:sz w:val="32"/>
-                <w:szCs w:val="32"/>
-              </w:rPr>
-              <w:t>7</w:t>
-            </w:r>
-          </w:fldSimple>
+          <w:r>
+            <w:fldChar w:fldCharType="begin"/>
+          </w:r>
+          <w:r>
+            <w:instrText xml:space="preserve"> PAGE   \* MERGEFORMAT </w:instrText>
+          </w:r>
+          <w:r>
+            <w:fldChar w:fldCharType="separate"/>
+          </w:r>
+          <w:r>
+            <w:rPr>
+              <w:b/>
+              <w:noProof/>
+              <w:color w:val="4F81BD" w:themeColor="accent1"/>
+              <w:sz w:val="32"/>
+              <w:szCs w:val="32"/>
+            </w:rPr>
+            <w:t>7</w:t>
+          </w:r>
+          <w:r>
+            <w:rPr>
+              <w:b/>
+              <w:noProof/>
+              <w:color w:val="4F81BD" w:themeColor="accent1"/>
+              <w:sz w:val="32"/>
+              <w:szCs w:val="32"/>
+            </w:rPr>
+            <w:fldChar w:fldCharType="end"/>
+          </w:r>
         </w:p>
       </w:tc>
       <w:tc>
@@ -4737,7 +5098,7 @@
 </file>
 
 <file path=word/footnotes.xml><?xml version="1.0" encoding="utf-8"?>
-<w:footnotes xmlns:ve="http://schemas.openxmlformats.org/markup-compatibility/2006" xmlns:o="urn:schemas-microsoft-com:office:office" xmlns:r="http://schemas.openxmlformats.org/officeDocument/2006/relationships" xmlns:m="http://schemas.openxmlformats.org/officeDocument/2006/math" xmlns:v="urn:schemas-microsoft-com:vml" xmlns:wp="http://schemas.openxmlformats.org/drawingml/2006/wordprocessingDrawing" xmlns:w10="urn:schemas-microsoft-com:office:word" xmlns:w="http://schemas.openxmlformats.org/wordprocessingml/2006/main" xmlns:wne="http://schemas.microsoft.com/office/word/2006/wordml">
+<w:footnotes xmlns:wpc="http://schemas.microsoft.com/office/word/2010/wordprocessingCanvas" xmlns:cx="http://schemas.microsoft.com/office/drawing/2014/chartex" xmlns:mc="http://schemas.openxmlformats.org/markup-compatibility/2006" xmlns:o="urn:schemas-microsoft-com:office:office" xmlns:r="http://schemas.openxmlformats.org/officeDocument/2006/relationships" xmlns:m="http://schemas.openxmlformats.org/officeDocument/2006/math" xmlns:v="urn:schemas-microsoft-com:vml" xmlns:wp14="http://schemas.microsoft.com/office/word/2010/wordprocessingDrawing" xmlns:wp="http://schemas.openxmlformats.org/drawingml/2006/wordprocessingDrawing" xmlns:w10="urn:schemas-microsoft-com:office:word" xmlns:w="http://schemas.openxmlformats.org/wordprocessingml/2006/main" xmlns:w14="http://schemas.microsoft.com/office/word/2010/wordml" xmlns:w15="http://schemas.microsoft.com/office/word/2012/wordml" xmlns:w16se="http://schemas.microsoft.com/office/word/2015/wordml/symex" xmlns:wpg="http://schemas.microsoft.com/office/word/2010/wordprocessingGroup" xmlns:wpi="http://schemas.microsoft.com/office/word/2010/wordprocessingInk" xmlns:wne="http://schemas.microsoft.com/office/word/2006/wordml" xmlns:wps="http://schemas.microsoft.com/office/word/2010/wordprocessingShape" mc:Ignorable="w14 w15 w16se wp14">
   <w:footnote w:type="separator" w:id="-1">
     <w:p>
       <w:pPr>
@@ -4762,7 +5123,7 @@
 </file>
 
 <file path=word/header1.xml><?xml version="1.0" encoding="utf-8"?>
-<w:hdr xmlns:ve="http://schemas.openxmlformats.org/markup-compatibility/2006" xmlns:o="urn:schemas-microsoft-com:office:office" xmlns:r="http://schemas.openxmlformats.org/officeDocument/2006/relationships" xmlns:m="http://schemas.openxmlformats.org/officeDocument/2006/math" xmlns:v="urn:schemas-microsoft-com:vml" xmlns:wp="http://schemas.openxmlformats.org/drawingml/2006/wordprocessingDrawing" xmlns:w10="urn:schemas-microsoft-com:office:word" xmlns:w="http://schemas.openxmlformats.org/wordprocessingml/2006/main" xmlns:wne="http://schemas.microsoft.com/office/word/2006/wordml">
+<w:hdr xmlns:wpc="http://schemas.microsoft.com/office/word/2010/wordprocessingCanvas" xmlns:cx="http://schemas.microsoft.com/office/drawing/2014/chartex" xmlns:mc="http://schemas.openxmlformats.org/markup-compatibility/2006" xmlns:o="urn:schemas-microsoft-com:office:office" xmlns:r="http://schemas.openxmlformats.org/officeDocument/2006/relationships" xmlns:m="http://schemas.openxmlformats.org/officeDocument/2006/math" xmlns:v="urn:schemas-microsoft-com:vml" xmlns:wp14="http://schemas.microsoft.com/office/word/2010/wordprocessingDrawing" xmlns:wp="http://schemas.openxmlformats.org/drawingml/2006/wordprocessingDrawing" xmlns:w10="urn:schemas-microsoft-com:office:word" xmlns:w="http://schemas.openxmlformats.org/wordprocessingml/2006/main" xmlns:w14="http://schemas.microsoft.com/office/word/2010/wordml" xmlns:w15="http://schemas.microsoft.com/office/word/2012/wordml" xmlns:w16se="http://schemas.microsoft.com/office/word/2015/wordml/symex" xmlns:wpg="http://schemas.microsoft.com/office/word/2010/wordprocessingGroup" xmlns:wpi="http://schemas.microsoft.com/office/word/2010/wordprocessingInk" xmlns:wne="http://schemas.microsoft.com/office/word/2006/wordml" xmlns:wps="http://schemas.microsoft.com/office/word/2010/wordprocessingShape" mc:Ignorable="w14 w15 w16se wp14">
   <w:tbl>
     <w:tblPr>
       <w:tblW w:w="5000" w:type="pct"/>
@@ -4776,7 +5137,7 @@
         <w:bottom w:w="72" w:type="dxa"/>
         <w:right w:w="115" w:type="dxa"/>
       </w:tblCellMar>
-      <w:tblLook w:val="04A0"/>
+      <w:tblLook w:val="04A0" w:firstRow="1" w:lastRow="0" w:firstColumn="1" w:lastColumn="0" w:noHBand="0" w:noVBand="1"/>
     </w:tblPr>
     <w:tblGrid>
       <w:gridCol w:w="7629"/>
@@ -4798,6 +5159,7 @@
           <w:dataBinding w:prefixMappings="xmlns:ns0='http://schemas.openxmlformats.org/package/2006/metadata/core-properties' xmlns:ns1='http://purl.org/dc/elements/1.1/'" w:xpath="/ns0:coreProperties[1]/ns1:title[1]" w:storeItemID="{6C3C8BC8-F283-45AE-878A-BAB7291924A1}"/>
           <w:text/>
         </w:sdtPr>
+        <w:sdtEndPr/>
         <w:sdtContent>
           <w:tc>
             <w:tcPr>
@@ -4849,6 +5211,7 @@
             <w:calendar w:val="gregorian"/>
           </w:date>
         </w:sdtPr>
+        <w:sdtEndPr/>
         <w:sdtContent>
           <w:tc>
             <w:tcPr>
@@ -4893,7 +5256,7 @@
 </file>
 
 <file path=word/numbering.xml><?xml version="1.0" encoding="utf-8"?>
-<w:numbering xmlns:ve="http://schemas.openxmlformats.org/markup-compatibility/2006" xmlns:o="urn:schemas-microsoft-com:office:office" xmlns:r="http://schemas.openxmlformats.org/officeDocument/2006/relationships" xmlns:m="http://schemas.openxmlformats.org/officeDocument/2006/math" xmlns:v="urn:schemas-microsoft-com:vml" xmlns:wp="http://schemas.openxmlformats.org/drawingml/2006/wordprocessingDrawing" xmlns:w10="urn:schemas-microsoft-com:office:word" xmlns:w="http://schemas.openxmlformats.org/wordprocessingml/2006/main" xmlns:wne="http://schemas.microsoft.com/office/word/2006/wordml">
+<w:numbering xmlns:wpc="http://schemas.microsoft.com/office/word/2010/wordprocessingCanvas" xmlns:cx="http://schemas.microsoft.com/office/drawing/2014/chartex" xmlns:mc="http://schemas.openxmlformats.org/markup-compatibility/2006" xmlns:o="urn:schemas-microsoft-com:office:office" xmlns:r="http://schemas.openxmlformats.org/officeDocument/2006/relationships" xmlns:m="http://schemas.openxmlformats.org/officeDocument/2006/math" xmlns:v="urn:schemas-microsoft-com:vml" xmlns:wp14="http://schemas.microsoft.com/office/word/2010/wordprocessingDrawing" xmlns:wp="http://schemas.openxmlformats.org/drawingml/2006/wordprocessingDrawing" xmlns:w10="urn:schemas-microsoft-com:office:word" xmlns:w="http://schemas.openxmlformats.org/wordprocessingml/2006/main" xmlns:w14="http://schemas.microsoft.com/office/word/2010/wordml" xmlns:w15="http://schemas.microsoft.com/office/word/2012/wordml" xmlns:w16se="http://schemas.microsoft.com/office/word/2015/wordml/symex" xmlns:wpg="http://schemas.microsoft.com/office/word/2010/wordprocessingGroup" xmlns:wpi="http://schemas.microsoft.com/office/word/2010/wordprocessingInk" xmlns:wne="http://schemas.microsoft.com/office/word/2006/wordml" xmlns:wps="http://schemas.microsoft.com/office/word/2010/wordprocessingShape" mc:Ignorable="w14 w15 w16se wp14">
   <w:numPicBullet w:numPicBulletId="0">
     <w:pict>
       <v:shapetype id="_x0000_t75" coordsize="21600,21600" o:spt="75" o:preferrelative="t" path="m@4@5l@4@11@9@11@9@5xe" filled="f" stroked="f">
@@ -4915,12 +5278,12 @@
         <v:path o:extrusionok="f" gradientshapeok="t" o:connecttype="rect"/>
         <o:lock v:ext="edit" aspectratio="t"/>
       </v:shapetype>
-      <v:shape id="_x0000_i1069" type="#_x0000_t75" style="width:11.2pt;height:11.2pt" o:bullet="t">
+      <v:shape id="_x0000_i1039" type="#_x0000_t75" style="width:11.25pt;height:11.25pt" o:bullet="t">
         <v:imagedata r:id="rId1" o:title="mso5947"/>
       </v:shape>
     </w:pict>
   </w:numPicBullet>
-  <w:abstractNum w:abstractNumId="0">
+  <w:abstractNum w:abstractNumId="0" w15:restartNumberingAfterBreak="0">
     <w:nsid w:val="0F1C59C9"/>
     <w:multiLevelType w:val="hybridMultilevel"/>
     <w:tmpl w:val="6C7E9E98"/>
@@ -5033,7 +5396,7 @@
       </w:rPr>
     </w:lvl>
   </w:abstractNum>
-  <w:abstractNum w:abstractNumId="1">
+  <w:abstractNum w:abstractNumId="1" w15:restartNumberingAfterBreak="0">
     <w:nsid w:val="15D40FA5"/>
     <w:multiLevelType w:val="hybridMultilevel"/>
     <w:tmpl w:val="DA940A7E"/>
@@ -5146,7 +5509,7 @@
       </w:rPr>
     </w:lvl>
   </w:abstractNum>
-  <w:abstractNum w:abstractNumId="2">
+  <w:abstractNum w:abstractNumId="2" w15:restartNumberingAfterBreak="0">
     <w:nsid w:val="1DEB6F50"/>
     <w:multiLevelType w:val="hybridMultilevel"/>
     <w:tmpl w:val="34DE9F90"/>
@@ -5259,7 +5622,7 @@
       </w:rPr>
     </w:lvl>
   </w:abstractNum>
-  <w:abstractNum w:abstractNumId="3">
+  <w:abstractNum w:abstractNumId="3" w15:restartNumberingAfterBreak="0">
     <w:nsid w:val="21B85933"/>
     <w:multiLevelType w:val="hybridMultilevel"/>
     <w:tmpl w:val="6C5EC754"/>
@@ -5345,7 +5708,7 @@
       </w:pPr>
     </w:lvl>
   </w:abstractNum>
-  <w:abstractNum w:abstractNumId="4">
+  <w:abstractNum w:abstractNumId="4" w15:restartNumberingAfterBreak="0">
     <w:nsid w:val="268A2782"/>
     <w:multiLevelType w:val="hybridMultilevel"/>
     <w:tmpl w:val="B300B6F6"/>
@@ -5431,7 +5794,7 @@
       </w:pPr>
     </w:lvl>
   </w:abstractNum>
-  <w:abstractNum w:abstractNumId="5">
+  <w:abstractNum w:abstractNumId="5" w15:restartNumberingAfterBreak="0">
     <w:nsid w:val="30F73691"/>
     <w:multiLevelType w:val="hybridMultilevel"/>
     <w:tmpl w:val="2048C30E"/>
@@ -5545,7 +5908,7 @@
       </w:rPr>
     </w:lvl>
   </w:abstractNum>
-  <w:abstractNum w:abstractNumId="6">
+  <w:abstractNum w:abstractNumId="6" w15:restartNumberingAfterBreak="0">
     <w:nsid w:val="31E4239F"/>
     <w:multiLevelType w:val="hybridMultilevel"/>
     <w:tmpl w:val="A85A0B2C"/>
@@ -5631,7 +5994,7 @@
       </w:pPr>
     </w:lvl>
   </w:abstractNum>
-  <w:abstractNum w:abstractNumId="7">
+  <w:abstractNum w:abstractNumId="7" w15:restartNumberingAfterBreak="0">
     <w:nsid w:val="3CAA79F8"/>
     <w:multiLevelType w:val="hybridMultilevel"/>
     <w:tmpl w:val="D64CDCF8"/>
@@ -5717,7 +6080,7 @@
       </w:pPr>
     </w:lvl>
   </w:abstractNum>
-  <w:abstractNum w:abstractNumId="8">
+  <w:abstractNum w:abstractNumId="8" w15:restartNumberingAfterBreak="0">
     <w:nsid w:val="483B5248"/>
     <w:multiLevelType w:val="hybridMultilevel"/>
     <w:tmpl w:val="D46CD036"/>
@@ -5830,7 +6193,7 @@
       </w:rPr>
     </w:lvl>
   </w:abstractNum>
-  <w:abstractNum w:abstractNumId="9">
+  <w:abstractNum w:abstractNumId="9" w15:restartNumberingAfterBreak="0">
     <w:nsid w:val="4D0C03E0"/>
     <w:multiLevelType w:val="hybridMultilevel"/>
     <w:tmpl w:val="A85A0B2C"/>
@@ -5916,7 +6279,7 @@
       </w:pPr>
     </w:lvl>
   </w:abstractNum>
-  <w:abstractNum w:abstractNumId="10">
+  <w:abstractNum w:abstractNumId="10" w15:restartNumberingAfterBreak="0">
     <w:nsid w:val="5DF55BD0"/>
     <w:multiLevelType w:val="hybridMultilevel"/>
     <w:tmpl w:val="0980CB7C"/>
@@ -6002,7 +6365,7 @@
       </w:pPr>
     </w:lvl>
   </w:abstractNum>
-  <w:abstractNum w:abstractNumId="11">
+  <w:abstractNum w:abstractNumId="11" w15:restartNumberingAfterBreak="0">
     <w:nsid w:val="622B66A3"/>
     <w:multiLevelType w:val="hybridMultilevel"/>
     <w:tmpl w:val="9BFA4D0C"/>
@@ -6115,7 +6478,7 @@
       </w:rPr>
     </w:lvl>
   </w:abstractNum>
-  <w:abstractNum w:abstractNumId="12">
+  <w:abstractNum w:abstractNumId="12" w15:restartNumberingAfterBreak="0">
     <w:nsid w:val="7364239E"/>
     <w:multiLevelType w:val="hybridMultilevel"/>
     <w:tmpl w:val="038EB770"/>
@@ -6228,7 +6591,7 @@
       </w:rPr>
     </w:lvl>
   </w:abstractNum>
-  <w:abstractNum w:abstractNumId="13">
+  <w:abstractNum w:abstractNumId="13" w15:restartNumberingAfterBreak="0">
     <w:nsid w:val="765610C8"/>
     <w:multiLevelType w:val="hybridMultilevel"/>
     <w:tmpl w:val="152CABB2"/>
@@ -6387,7 +6750,7 @@
 </file>
 
 <file path=word/styles.xml><?xml version="1.0" encoding="utf-8"?>
-<w:styles xmlns:r="http://schemas.openxmlformats.org/officeDocument/2006/relationships" xmlns:w="http://schemas.openxmlformats.org/wordprocessingml/2006/main">
+<w:styles xmlns:mc="http://schemas.openxmlformats.org/markup-compatibility/2006" xmlns:r="http://schemas.openxmlformats.org/officeDocument/2006/relationships" xmlns:w="http://schemas.openxmlformats.org/wordprocessingml/2006/main" xmlns:w14="http://schemas.microsoft.com/office/word/2010/wordml" xmlns:w15="http://schemas.microsoft.com/office/word/2012/wordml" xmlns:w16se="http://schemas.microsoft.com/office/word/2015/wordml/symex" mc:Ignorable="w14 w15 w16se">
   <w:docDefaults>
     <w:rPrDefault>
       <w:rPr>
@@ -6403,144 +6766,378 @@
       </w:pPr>
     </w:pPrDefault>
   </w:docDefaults>
-  <w:latentStyles w:defLockedState="0" w:defUIPriority="99" w:defSemiHidden="1" w:defUnhideWhenUsed="1" w:defQFormat="0" w:count="267">
-    <w:lsdException w:name="Normal" w:semiHidden="0" w:uiPriority="0" w:unhideWhenUsed="0" w:qFormat="1"/>
-    <w:lsdException w:name="heading 1" w:semiHidden="0" w:uiPriority="9" w:unhideWhenUsed="0" w:qFormat="1"/>
-    <w:lsdException w:name="heading 2" w:uiPriority="9" w:qFormat="1"/>
-    <w:lsdException w:name="heading 3" w:uiPriority="9" w:qFormat="1"/>
-    <w:lsdException w:name="heading 4" w:uiPriority="9" w:qFormat="1"/>
-    <w:lsdException w:name="heading 5" w:uiPriority="9" w:qFormat="1"/>
-    <w:lsdException w:name="heading 6" w:uiPriority="9" w:qFormat="1"/>
-    <w:lsdException w:name="heading 7" w:uiPriority="9" w:qFormat="1"/>
-    <w:lsdException w:name="heading 8" w:uiPriority="9" w:qFormat="1"/>
-    <w:lsdException w:name="heading 9" w:uiPriority="9" w:qFormat="1"/>
-    <w:lsdException w:name="toc 1" w:uiPriority="39"/>
-    <w:lsdException w:name="toc 2" w:uiPriority="39"/>
-    <w:lsdException w:name="toc 3" w:uiPriority="39"/>
-    <w:lsdException w:name="toc 4" w:uiPriority="39"/>
-    <w:lsdException w:name="toc 5" w:uiPriority="39"/>
-    <w:lsdException w:name="toc 6" w:uiPriority="39"/>
-    <w:lsdException w:name="toc 7" w:uiPriority="39"/>
-    <w:lsdException w:name="toc 8" w:uiPriority="39"/>
-    <w:lsdException w:name="toc 9" w:uiPriority="39"/>
-    <w:lsdException w:name="caption" w:uiPriority="35" w:qFormat="1"/>
-    <w:lsdException w:name="Title" w:semiHidden="0" w:uiPriority="10" w:unhideWhenUsed="0" w:qFormat="1"/>
-    <w:lsdException w:name="Default Paragraph Font" w:uiPriority="1"/>
-    <w:lsdException w:name="Subtitle" w:semiHidden="0" w:uiPriority="11" w:unhideWhenUsed="0" w:qFormat="1"/>
-    <w:lsdException w:name="Strong" w:semiHidden="0" w:uiPriority="22" w:unhideWhenUsed="0" w:qFormat="1"/>
-    <w:lsdException w:name="Emphasis" w:semiHidden="0" w:uiPriority="20" w:unhideWhenUsed="0" w:qFormat="1"/>
-    <w:lsdException w:name="Table Grid" w:semiHidden="0" w:uiPriority="59" w:unhideWhenUsed="0"/>
-    <w:lsdException w:name="Placeholder Text" w:unhideWhenUsed="0"/>
-    <w:lsdException w:name="No Spacing" w:semiHidden="0" w:uiPriority="1" w:unhideWhenUsed="0" w:qFormat="1"/>
-    <w:lsdException w:name="Light Shading" w:semiHidden="0" w:uiPriority="60" w:unhideWhenUsed="0"/>
-    <w:lsdException w:name="Light List" w:semiHidden="0" w:uiPriority="61" w:unhideWhenUsed="0"/>
-    <w:lsdException w:name="Light Grid" w:semiHidden="0" w:uiPriority="62" w:unhideWhenUsed="0"/>
-    <w:lsdException w:name="Medium Shading 1" w:semiHidden="0" w:uiPriority="63" w:unhideWhenUsed="0"/>
-    <w:lsdException w:name="Medium Shading 2" w:semiHidden="0" w:uiPriority="64" w:unhideWhenUsed="0"/>
-    <w:lsdException w:name="Medium List 1" w:semiHidden="0" w:uiPriority="65" w:unhideWhenUsed="0"/>
-    <w:lsdException w:name="Medium List 2" w:semiHidden="0" w:uiPriority="66" w:unhideWhenUsed="0"/>
-    <w:lsdException w:name="Medium Grid 1" w:semiHidden="0" w:uiPriority="67" w:unhideWhenUsed="0"/>
-    <w:lsdException w:name="Medium Grid 2" w:semiHidden="0" w:uiPriority="68" w:unhideWhenUsed="0"/>
-    <w:lsdException w:name="Medium Grid 3" w:semiHidden="0" w:uiPriority="69" w:unhideWhenUsed="0"/>
-    <w:lsdException w:name="Dark List" w:semiHidden="0" w:uiPriority="70" w:unhideWhenUsed="0"/>
-    <w:lsdException w:name="Colorful Shading" w:semiHidden="0" w:uiPriority="71" w:unhideWhenUsed="0"/>
-    <w:lsdException w:name="Colorful List" w:semiHidden="0" w:uiPriority="72" w:unhideWhenUsed="0"/>
-    <w:lsdException w:name="Colorful Grid" w:semiHidden="0" w:uiPriority="73" w:unhideWhenUsed="0"/>
-    <w:lsdException w:name="Light Shading Accent 1" w:semiHidden="0" w:uiPriority="60" w:unhideWhenUsed="0"/>
-    <w:lsdException w:name="Light List Accent 1" w:semiHidden="0" w:uiPriority="61" w:unhideWhenUsed="0"/>
-    <w:lsdException w:name="Light Grid Accent 1" w:semiHidden="0" w:uiPriority="62" w:unhideWhenUsed="0"/>
-    <w:lsdException w:name="Medium Shading 1 Accent 1" w:semiHidden="0" w:uiPriority="63" w:unhideWhenUsed="0"/>
-    <w:lsdException w:name="Medium Shading 2 Accent 1" w:semiHidden="0" w:uiPriority="64" w:unhideWhenUsed="0"/>
-    <w:lsdException w:name="Medium List 1 Accent 1" w:semiHidden="0" w:uiPriority="65" w:unhideWhenUsed="0"/>
-    <w:lsdException w:name="Revision" w:unhideWhenUsed="0"/>
-    <w:lsdException w:name="List Paragraph" w:semiHidden="0" w:uiPriority="34" w:unhideWhenUsed="0" w:qFormat="1"/>
-    <w:lsdException w:name="Quote" w:semiHidden="0" w:uiPriority="29" w:unhideWhenUsed="0" w:qFormat="1"/>
-    <w:lsdException w:name="Intense Quote" w:semiHidden="0" w:uiPriority="30" w:unhideWhenUsed="0" w:qFormat="1"/>
-    <w:lsdException w:name="Medium List 2 Accent 1" w:semiHidden="0" w:uiPriority="66" w:unhideWhenUsed="0"/>
-    <w:lsdException w:name="Medium Grid 1 Accent 1" w:semiHidden="0" w:uiPriority="67" w:unhideWhenUsed="0"/>
-    <w:lsdException w:name="Medium Grid 2 Accent 1" w:semiHidden="0" w:uiPriority="68" w:unhideWhenUsed="0"/>
-    <w:lsdException w:name="Medium Grid 3 Accent 1" w:semiHidden="0" w:uiPriority="69" w:unhideWhenUsed="0"/>
-    <w:lsdException w:name="Dark List Accent 1" w:semiHidden="0" w:uiPriority="70" w:unhideWhenUsed="0"/>
-    <w:lsdException w:name="Colorful Shading Accent 1" w:semiHidden="0" w:uiPriority="71" w:unhideWhenUsed="0"/>
-    <w:lsdException w:name="Colorful List Accent 1" w:semiHidden="0" w:uiPriority="72" w:unhideWhenUsed="0"/>
-    <w:lsdException w:name="Colorful Grid Accent 1" w:semiHidden="0" w:uiPriority="73" w:unhideWhenUsed="0"/>
-    <w:lsdException w:name="Light Shading Accent 2" w:semiHidden="0" w:uiPriority="60" w:unhideWhenUsed="0"/>
-    <w:lsdException w:name="Light List Accent 2" w:semiHidden="0" w:uiPriority="61" w:unhideWhenUsed="0"/>
-    <w:lsdException w:name="Light Grid Accent 2" w:semiHidden="0" w:uiPriority="62" w:unhideWhenUsed="0"/>
-    <w:lsdException w:name="Medium Shading 1 Accent 2" w:semiHidden="0" w:uiPriority="63" w:unhideWhenUsed="0"/>
-    <w:lsdException w:name="Medium Shading 2 Accent 2" w:semiHidden="0" w:uiPriority="64" w:unhideWhenUsed="0"/>
-    <w:lsdException w:name="Medium List 1 Accent 2" w:semiHidden="0" w:uiPriority="65" w:unhideWhenUsed="0"/>
-    <w:lsdException w:name="Medium List 2 Accent 2" w:semiHidden="0" w:uiPriority="66" w:unhideWhenUsed="0"/>
-    <w:lsdException w:name="Medium Grid 1 Accent 2" w:semiHidden="0" w:uiPriority="67" w:unhideWhenUsed="0"/>
-    <w:lsdException w:name="Medium Grid 2 Accent 2" w:semiHidden="0" w:uiPriority="68" w:unhideWhenUsed="0"/>
-    <w:lsdException w:name="Medium Grid 3 Accent 2" w:semiHidden="0" w:uiPriority="69" w:unhideWhenUsed="0"/>
-    <w:lsdException w:name="Dark List Accent 2" w:semiHidden="0" w:uiPriority="70" w:unhideWhenUsed="0"/>
-    <w:lsdException w:name="Colorful Shading Accent 2" w:semiHidden="0" w:uiPriority="71" w:unhideWhenUsed="0"/>
-    <w:lsdException w:name="Colorful List Accent 2" w:semiHidden="0" w:uiPriority="72" w:unhideWhenUsed="0"/>
-    <w:lsdException w:name="Colorful Grid Accent 2" w:semiHidden="0" w:uiPriority="73" w:unhideWhenUsed="0"/>
-    <w:lsdException w:name="Light Shading Accent 3" w:semiHidden="0" w:uiPriority="60" w:unhideWhenUsed="0"/>
-    <w:lsdException w:name="Light List Accent 3" w:semiHidden="0" w:uiPriority="61" w:unhideWhenUsed="0"/>
-    <w:lsdException w:name="Light Grid Accent 3" w:semiHidden="0" w:uiPriority="62" w:unhideWhenUsed="0"/>
-    <w:lsdException w:name="Medium Shading 1 Accent 3" w:semiHidden="0" w:uiPriority="63" w:unhideWhenUsed="0"/>
-    <w:lsdException w:name="Medium Shading 2 Accent 3" w:semiHidden="0" w:uiPriority="64" w:unhideWhenUsed="0"/>
-    <w:lsdException w:name="Medium List 1 Accent 3" w:semiHidden="0" w:uiPriority="65" w:unhideWhenUsed="0"/>
-    <w:lsdException w:name="Medium List 2 Accent 3" w:semiHidden="0" w:uiPriority="66" w:unhideWhenUsed="0"/>
-    <w:lsdException w:name="Medium Grid 1 Accent 3" w:semiHidden="0" w:uiPriority="67" w:unhideWhenUsed="0"/>
-    <w:lsdException w:name="Medium Grid 2 Accent 3" w:semiHidden="0" w:uiPriority="68" w:unhideWhenUsed="0"/>
-    <w:lsdException w:name="Medium Grid 3 Accent 3" w:semiHidden="0" w:uiPriority="69" w:unhideWhenUsed="0"/>
-    <w:lsdException w:name="Dark List Accent 3" w:semiHidden="0" w:uiPriority="70" w:unhideWhenUsed="0"/>
-    <w:lsdException w:name="Colorful Shading Accent 3" w:semiHidden="0" w:uiPriority="71" w:unhideWhenUsed="0"/>
-    <w:lsdException w:name="Colorful List Accent 3" w:semiHidden="0" w:uiPriority="72" w:unhideWhenUsed="0"/>
-    <w:lsdException w:name="Colorful Grid Accent 3" w:semiHidden="0" w:uiPriority="73" w:unhideWhenUsed="0"/>
-    <w:lsdException w:name="Light Shading Accent 4" w:semiHidden="0" w:uiPriority="60" w:unhideWhenUsed="0"/>
-    <w:lsdException w:name="Light List Accent 4" w:semiHidden="0" w:uiPriority="61" w:unhideWhenUsed="0"/>
-    <w:lsdException w:name="Light Grid Accent 4" w:semiHidden="0" w:uiPriority="62" w:unhideWhenUsed="0"/>
-    <w:lsdException w:name="Medium Shading 1 Accent 4" w:semiHidden="0" w:uiPriority="63" w:unhideWhenUsed="0"/>
-    <w:lsdException w:name="Medium Shading 2 Accent 4" w:semiHidden="0" w:uiPriority="64" w:unhideWhenUsed="0"/>
-    <w:lsdException w:name="Medium List 1 Accent 4" w:semiHidden="0" w:uiPriority="65" w:unhideWhenUsed="0"/>
-    <w:lsdException w:name="Medium List 2 Accent 4" w:semiHidden="0" w:uiPriority="66" w:unhideWhenUsed="0"/>
-    <w:lsdException w:name="Medium Grid 1 Accent 4" w:semiHidden="0" w:uiPriority="67" w:unhideWhenUsed="0"/>
-    <w:lsdException w:name="Medium Grid 2 Accent 4" w:semiHidden="0" w:uiPriority="68" w:unhideWhenUsed="0"/>
-    <w:lsdException w:name="Medium Grid 3 Accent 4" w:semiHidden="0" w:uiPriority="69" w:unhideWhenUsed="0"/>
-    <w:lsdException w:name="Dark List Accent 4" w:semiHidden="0" w:uiPriority="70" w:unhideWhenUsed="0"/>
-    <w:lsdException w:name="Colorful Shading Accent 4" w:semiHidden="0" w:uiPriority="71" w:unhideWhenUsed="0"/>
-    <w:lsdException w:name="Colorful List Accent 4" w:semiHidden="0" w:uiPriority="72" w:unhideWhenUsed="0"/>
-    <w:lsdException w:name="Colorful Grid Accent 4" w:semiHidden="0" w:uiPriority="73" w:unhideWhenUsed="0"/>
-    <w:lsdException w:name="Light Shading Accent 5" w:semiHidden="0" w:uiPriority="60" w:unhideWhenUsed="0"/>
-    <w:lsdException w:name="Light List Accent 5" w:semiHidden="0" w:uiPriority="61" w:unhideWhenUsed="0"/>
-    <w:lsdException w:name="Light Grid Accent 5" w:semiHidden="0" w:uiPriority="62" w:unhideWhenUsed="0"/>
-    <w:lsdException w:name="Medium Shading 1 Accent 5" w:semiHidden="0" w:uiPriority="63" w:unhideWhenUsed="0"/>
-    <w:lsdException w:name="Medium Shading 2 Accent 5" w:semiHidden="0" w:uiPriority="64" w:unhideWhenUsed="0"/>
-    <w:lsdException w:name="Medium List 1 Accent 5" w:semiHidden="0" w:uiPriority="65" w:unhideWhenUsed="0"/>
-    <w:lsdException w:name="Medium List 2 Accent 5" w:semiHidden="0" w:uiPriority="66" w:unhideWhenUsed="0"/>
-    <w:lsdException w:name="Medium Grid 1 Accent 5" w:semiHidden="0" w:uiPriority="67" w:unhideWhenUsed="0"/>
-    <w:lsdException w:name="Medium Grid 2 Accent 5" w:semiHidden="0" w:uiPriority="68" w:unhideWhenUsed="0"/>
-    <w:lsdException w:name="Medium Grid 3 Accent 5" w:semiHidden="0" w:uiPriority="69" w:unhideWhenUsed="0"/>
-    <w:lsdException w:name="Dark List Accent 5" w:semiHidden="0" w:uiPriority="70" w:unhideWhenUsed="0"/>
-    <w:lsdException w:name="Colorful Shading Accent 5" w:semiHidden="0" w:uiPriority="71" w:unhideWhenUsed="0"/>
-    <w:lsdException w:name="Colorful List Accent 5" w:semiHidden="0" w:uiPriority="72" w:unhideWhenUsed="0"/>
-    <w:lsdException w:name="Colorful Grid Accent 5" w:semiHidden="0" w:uiPriority="73" w:unhideWhenUsed="0"/>
-    <w:lsdException w:name="Light Shading Accent 6" w:semiHidden="0" w:uiPriority="60" w:unhideWhenUsed="0"/>
-    <w:lsdException w:name="Light List Accent 6" w:semiHidden="0" w:uiPriority="61" w:unhideWhenUsed="0"/>
-    <w:lsdException w:name="Light Grid Accent 6" w:semiHidden="0" w:uiPriority="62" w:unhideWhenUsed="0"/>
-    <w:lsdException w:name="Medium Shading 1 Accent 6" w:semiHidden="0" w:uiPriority="63" w:unhideWhenUsed="0"/>
-    <w:lsdException w:name="Medium Shading 2 Accent 6" w:semiHidden="0" w:uiPriority="64" w:unhideWhenUsed="0"/>
-    <w:lsdException w:name="Medium List 1 Accent 6" w:semiHidden="0" w:uiPriority="65" w:unhideWhenUsed="0"/>
-    <w:lsdException w:name="Medium List 2 Accent 6" w:semiHidden="0" w:uiPriority="66" w:unhideWhenUsed="0"/>
-    <w:lsdException w:name="Medium Grid 1 Accent 6" w:semiHidden="0" w:uiPriority="67" w:unhideWhenUsed="0"/>
-    <w:lsdException w:name="Medium Grid 2 Accent 6" w:semiHidden="0" w:uiPriority="68" w:unhideWhenUsed="0"/>
-    <w:lsdException w:name="Medium Grid 3 Accent 6" w:semiHidden="0" w:uiPriority="69" w:unhideWhenUsed="0"/>
-    <w:lsdException w:name="Dark List Accent 6" w:semiHidden="0" w:uiPriority="70" w:unhideWhenUsed="0"/>
-    <w:lsdException w:name="Colorful Shading Accent 6" w:semiHidden="0" w:uiPriority="71" w:unhideWhenUsed="0"/>
-    <w:lsdException w:name="Colorful List Accent 6" w:semiHidden="0" w:uiPriority="72" w:unhideWhenUsed="0"/>
-    <w:lsdException w:name="Colorful Grid Accent 6" w:semiHidden="0" w:uiPriority="73" w:unhideWhenUsed="0"/>
-    <w:lsdException w:name="Subtle Emphasis" w:semiHidden="0" w:uiPriority="19" w:unhideWhenUsed="0" w:qFormat="1"/>
-    <w:lsdException w:name="Intense Emphasis" w:semiHidden="0" w:uiPriority="21" w:unhideWhenUsed="0" w:qFormat="1"/>
-    <w:lsdException w:name="Subtle Reference" w:semiHidden="0" w:uiPriority="31" w:unhideWhenUsed="0" w:qFormat="1"/>
-    <w:lsdException w:name="Intense Reference" w:semiHidden="0" w:uiPriority="32" w:unhideWhenUsed="0" w:qFormat="1"/>
-    <w:lsdException w:name="Book Title" w:semiHidden="0" w:uiPriority="33" w:unhideWhenUsed="0" w:qFormat="1"/>
-    <w:lsdException w:name="Bibliography" w:uiPriority="37"/>
-    <w:lsdException w:name="TOC Heading" w:uiPriority="39" w:qFormat="1"/>
+  <w:latentStyles w:defLockedState="0" w:defUIPriority="99" w:defSemiHidden="0" w:defUnhideWhenUsed="0" w:defQFormat="0" w:count="371">
+    <w:lsdException w:name="Normal" w:uiPriority="0" w:qFormat="1"/>
+    <w:lsdException w:name="heading 1" w:uiPriority="9" w:qFormat="1"/>
+    <w:lsdException w:name="heading 2" w:semiHidden="1" w:uiPriority="9" w:unhideWhenUsed="1" w:qFormat="1"/>
+    <w:lsdException w:name="heading 3" w:semiHidden="1" w:uiPriority="9" w:unhideWhenUsed="1" w:qFormat="1"/>
+    <w:lsdException w:name="heading 4" w:semiHidden="1" w:uiPriority="9" w:unhideWhenUsed="1" w:qFormat="1"/>
+    <w:lsdException w:name="heading 5" w:semiHidden="1" w:uiPriority="9" w:unhideWhenUsed="1" w:qFormat="1"/>
+    <w:lsdException w:name="heading 6" w:semiHidden="1" w:uiPriority="9" w:unhideWhenUsed="1" w:qFormat="1"/>
+    <w:lsdException w:name="heading 7" w:semiHidden="1" w:uiPriority="9" w:unhideWhenUsed="1" w:qFormat="1"/>
+    <w:lsdException w:name="heading 8" w:semiHidden="1" w:uiPriority="9" w:unhideWhenUsed="1" w:qFormat="1"/>
+    <w:lsdException w:name="heading 9" w:semiHidden="1" w:uiPriority="9" w:unhideWhenUsed="1" w:qFormat="1"/>
+    <w:lsdException w:name="index 1" w:semiHidden="1" w:unhideWhenUsed="1"/>
+    <w:lsdException w:name="index 2" w:semiHidden="1" w:unhideWhenUsed="1"/>
+    <w:lsdException w:name="index 3" w:semiHidden="1" w:unhideWhenUsed="1"/>
+    <w:lsdException w:name="index 4" w:semiHidden="1" w:unhideWhenUsed="1"/>
+    <w:lsdException w:name="index 5" w:semiHidden="1" w:unhideWhenUsed="1"/>
+    <w:lsdException w:name="index 6" w:semiHidden="1" w:unhideWhenUsed="1"/>
+    <w:lsdException w:name="index 7" w:semiHidden="1" w:unhideWhenUsed="1"/>
+    <w:lsdException w:name="index 8" w:semiHidden="1" w:unhideWhenUsed="1"/>
+    <w:lsdException w:name="index 9" w:semiHidden="1" w:unhideWhenUsed="1"/>
+    <w:lsdException w:name="toc 1" w:semiHidden="1" w:uiPriority="39" w:unhideWhenUsed="1"/>
+    <w:lsdException w:name="toc 2" w:semiHidden="1" w:uiPriority="39" w:unhideWhenUsed="1"/>
+    <w:lsdException w:name="toc 3" w:semiHidden="1" w:uiPriority="39" w:unhideWhenUsed="1"/>
+    <w:lsdException w:name="toc 4" w:semiHidden="1" w:uiPriority="39" w:unhideWhenUsed="1"/>
+    <w:lsdException w:name="toc 5" w:semiHidden="1" w:uiPriority="39" w:unhideWhenUsed="1"/>
+    <w:lsdException w:name="toc 6" w:semiHidden="1" w:uiPriority="39" w:unhideWhenUsed="1"/>
+    <w:lsdException w:name="toc 7" w:semiHidden="1" w:uiPriority="39" w:unhideWhenUsed="1"/>
+    <w:lsdException w:name="toc 8" w:semiHidden="1" w:uiPriority="39" w:unhideWhenUsed="1"/>
+    <w:lsdException w:name="toc 9" w:semiHidden="1" w:uiPriority="39" w:unhideWhenUsed="1"/>
+    <w:lsdException w:name="Normal Indent" w:semiHidden="1" w:unhideWhenUsed="1"/>
+    <w:lsdException w:name="footnote text" w:semiHidden="1" w:unhideWhenUsed="1"/>
+    <w:lsdException w:name="annotation text" w:semiHidden="1" w:unhideWhenUsed="1"/>
+    <w:lsdException w:name="header" w:semiHidden="1" w:unhideWhenUsed="1"/>
+    <w:lsdException w:name="footer" w:semiHidden="1" w:unhideWhenUsed="1"/>
+    <w:lsdException w:name="index heading" w:semiHidden="1" w:unhideWhenUsed="1"/>
+    <w:lsdException w:name="caption" w:semiHidden="1" w:uiPriority="35" w:unhideWhenUsed="1" w:qFormat="1"/>
+    <w:lsdException w:name="table of figures" w:semiHidden="1" w:unhideWhenUsed="1"/>
+    <w:lsdException w:name="envelope address" w:semiHidden="1" w:unhideWhenUsed="1"/>
+    <w:lsdException w:name="envelope return" w:semiHidden="1" w:unhideWhenUsed="1"/>
+    <w:lsdException w:name="footnote reference" w:semiHidden="1" w:unhideWhenUsed="1"/>
+    <w:lsdException w:name="annotation reference" w:semiHidden="1" w:unhideWhenUsed="1"/>
+    <w:lsdException w:name="line number" w:semiHidden="1" w:unhideWhenUsed="1"/>
+    <w:lsdException w:name="page number" w:semiHidden="1" w:unhideWhenUsed="1"/>
+    <w:lsdException w:name="endnote reference" w:semiHidden="1" w:unhideWhenUsed="1"/>
+    <w:lsdException w:name="endnote text" w:semiHidden="1" w:unhideWhenUsed="1"/>
+    <w:lsdException w:name="table of authorities" w:semiHidden="1" w:unhideWhenUsed="1"/>
+    <w:lsdException w:name="macro" w:semiHidden="1" w:unhideWhenUsed="1"/>
+    <w:lsdException w:name="toa heading" w:semiHidden="1" w:unhideWhenUsed="1"/>
+    <w:lsdException w:name="List" w:semiHidden="1" w:unhideWhenUsed="1"/>
+    <w:lsdException w:name="List Bullet" w:semiHidden="1" w:unhideWhenUsed="1"/>
+    <w:lsdException w:name="List Number" w:semiHidden="1" w:unhideWhenUsed="1"/>
+    <w:lsdException w:name="List 2" w:semiHidden="1" w:unhideWhenUsed="1"/>
+    <w:lsdException w:name="List 3" w:semiHidden="1" w:unhideWhenUsed="1"/>
+    <w:lsdException w:name="List 4" w:semiHidden="1" w:unhideWhenUsed="1"/>
+    <w:lsdException w:name="List 5" w:semiHidden="1" w:unhideWhenUsed="1"/>
+    <w:lsdException w:name="List Bullet 2" w:semiHidden="1" w:unhideWhenUsed="1"/>
+    <w:lsdException w:name="List Bullet 3" w:semiHidden="1" w:unhideWhenUsed="1"/>
+    <w:lsdException w:name="List Bullet 4" w:semiHidden="1" w:unhideWhenUsed="1"/>
+    <w:lsdException w:name="List Bullet 5" w:semiHidden="1" w:unhideWhenUsed="1"/>
+    <w:lsdException w:name="List Number 2" w:semiHidden="1" w:unhideWhenUsed="1"/>
+    <w:lsdException w:name="List Number 3" w:semiHidden="1" w:unhideWhenUsed="1"/>
+    <w:lsdException w:name="List Number 4" w:semiHidden="1" w:unhideWhenUsed="1"/>
+    <w:lsdException w:name="List Number 5" w:semiHidden="1" w:unhideWhenUsed="1"/>
+    <w:lsdException w:name="Title" w:uiPriority="10" w:qFormat="1"/>
+    <w:lsdException w:name="Closing" w:semiHidden="1" w:unhideWhenUsed="1"/>
+    <w:lsdException w:name="Signature" w:semiHidden="1" w:unhideWhenUsed="1"/>
+    <w:lsdException w:name="Default Paragraph Font" w:semiHidden="1" w:uiPriority="1" w:unhideWhenUsed="1"/>
+    <w:lsdException w:name="Body Text" w:semiHidden="1" w:unhideWhenUsed="1"/>
+    <w:lsdException w:name="Body Text Indent" w:semiHidden="1" w:unhideWhenUsed="1"/>
+    <w:lsdException w:name="List Continue" w:semiHidden="1" w:unhideWhenUsed="1"/>
+    <w:lsdException w:name="List Continue 2" w:semiHidden="1" w:unhideWhenUsed="1"/>
+    <w:lsdException w:name="List Continue 3" w:semiHidden="1" w:unhideWhenUsed="1"/>
+    <w:lsdException w:name="List Continue 4" w:semiHidden="1" w:unhideWhenUsed="1"/>
+    <w:lsdException w:name="List Continue 5" w:semiHidden="1" w:unhideWhenUsed="1"/>
+    <w:lsdException w:name="Message Header" w:semiHidden="1" w:unhideWhenUsed="1"/>
+    <w:lsdException w:name="Subtitle" w:uiPriority="11" w:qFormat="1"/>
+    <w:lsdException w:name="Salutation" w:semiHidden="1" w:unhideWhenUsed="1"/>
+    <w:lsdException w:name="Date" w:semiHidden="1" w:unhideWhenUsed="1"/>
+    <w:lsdException w:name="Body Text First Indent" w:semiHidden="1" w:unhideWhenUsed="1"/>
+    <w:lsdException w:name="Body Text First Indent 2" w:semiHidden="1" w:unhideWhenUsed="1"/>
+    <w:lsdException w:name="Note Heading" w:semiHidden="1" w:unhideWhenUsed="1"/>
+    <w:lsdException w:name="Body Text 2" w:semiHidden="1" w:unhideWhenUsed="1"/>
+    <w:lsdException w:name="Body Text 3" w:semiHidden="1" w:unhideWhenUsed="1"/>
+    <w:lsdException w:name="Body Text Indent 2" w:semiHidden="1" w:unhideWhenUsed="1"/>
+    <w:lsdException w:name="Body Text Indent 3" w:semiHidden="1" w:unhideWhenUsed="1"/>
+    <w:lsdException w:name="Block Text" w:semiHidden="1" w:unhideWhenUsed="1"/>
+    <w:lsdException w:name="Hyperlink" w:semiHidden="1" w:unhideWhenUsed="1"/>
+    <w:lsdException w:name="FollowedHyperlink" w:semiHidden="1" w:unhideWhenUsed="1"/>
+    <w:lsdException w:name="Strong" w:uiPriority="22" w:qFormat="1"/>
+    <w:lsdException w:name="Emphasis" w:uiPriority="20" w:qFormat="1"/>
+    <w:lsdException w:name="Document Map" w:semiHidden="1" w:unhideWhenUsed="1"/>
+    <w:lsdException w:name="Plain Text" w:semiHidden="1" w:unhideWhenUsed="1"/>
+    <w:lsdException w:name="E-mail Signature" w:semiHidden="1" w:unhideWhenUsed="1"/>
+    <w:lsdException w:name="HTML Top of Form" w:semiHidden="1" w:unhideWhenUsed="1"/>
+    <w:lsdException w:name="HTML Bottom of Form" w:semiHidden="1" w:unhideWhenUsed="1"/>
+    <w:lsdException w:name="Normal (Web)" w:semiHidden="1" w:unhideWhenUsed="1"/>
+    <w:lsdException w:name="HTML Acronym" w:semiHidden="1" w:unhideWhenUsed="1"/>
+    <w:lsdException w:name="HTML Address" w:semiHidden="1" w:unhideWhenUsed="1"/>
+    <w:lsdException w:name="HTML Cite" w:semiHidden="1" w:unhideWhenUsed="1"/>
+    <w:lsdException w:name="HTML Code" w:semiHidden="1" w:unhideWhenUsed="1"/>
+    <w:lsdException w:name="HTML Definition" w:semiHidden="1" w:unhideWhenUsed="1"/>
+    <w:lsdException w:name="HTML Keyboard" w:semiHidden="1" w:unhideWhenUsed="1"/>
+    <w:lsdException w:name="HTML Preformatted" w:semiHidden="1" w:unhideWhenUsed="1"/>
+    <w:lsdException w:name="HTML Sample" w:semiHidden="1" w:unhideWhenUsed="1"/>
+    <w:lsdException w:name="HTML Typewriter" w:semiHidden="1" w:unhideWhenUsed="1"/>
+    <w:lsdException w:name="HTML Variable" w:semiHidden="1" w:unhideWhenUsed="1"/>
+    <w:lsdException w:name="Normal Table" w:semiHidden="1" w:unhideWhenUsed="1"/>
+    <w:lsdException w:name="annotation subject" w:semiHidden="1" w:unhideWhenUsed="1"/>
+    <w:lsdException w:name="No List" w:semiHidden="1" w:unhideWhenUsed="1"/>
+    <w:lsdException w:name="Outline List 1" w:semiHidden="1" w:unhideWhenUsed="1"/>
+    <w:lsdException w:name="Outline List 2" w:semiHidden="1" w:unhideWhenUsed="1"/>
+    <w:lsdException w:name="Outline List 3" w:semiHidden="1" w:unhideWhenUsed="1"/>
+    <w:lsdException w:name="Table Simple 1" w:semiHidden="1" w:unhideWhenUsed="1"/>
+    <w:lsdException w:name="Table Simple 2" w:semiHidden="1" w:unhideWhenUsed="1"/>
+    <w:lsdException w:name="Table Simple 3" w:semiHidden="1" w:unhideWhenUsed="1"/>
+    <w:lsdException w:name="Table Classic 1" w:semiHidden="1" w:unhideWhenUsed="1"/>
+    <w:lsdException w:name="Table Classic 2" w:semiHidden="1" w:unhideWhenUsed="1"/>
+    <w:lsdException w:name="Table Classic 3" w:semiHidden="1" w:unhideWhenUsed="1"/>
+    <w:lsdException w:name="Table Classic 4" w:semiHidden="1" w:unhideWhenUsed="1"/>
+    <w:lsdException w:name="Table Colorful 1" w:semiHidden="1" w:unhideWhenUsed="1"/>
+    <w:lsdException w:name="Table Colorful 2" w:semiHidden="1" w:unhideWhenUsed="1"/>
+    <w:lsdException w:name="Table Colorful 3" w:semiHidden="1" w:unhideWhenUsed="1"/>
+    <w:lsdException w:name="Table Columns 1" w:semiHidden="1" w:unhideWhenUsed="1"/>
+    <w:lsdException w:name="Table Columns 2" w:semiHidden="1" w:unhideWhenUsed="1"/>
+    <w:lsdException w:name="Table Columns 3" w:semiHidden="1" w:unhideWhenUsed="1"/>
+    <w:lsdException w:name="Table Columns 4" w:semiHidden="1" w:unhideWhenUsed="1"/>
+    <w:lsdException w:name="Table Columns 5" w:semiHidden="1" w:unhideWhenUsed="1"/>
+    <w:lsdException w:name="Table Grid 1" w:semiHidden="1" w:unhideWhenUsed="1"/>
+    <w:lsdException w:name="Table Grid 2" w:semiHidden="1" w:unhideWhenUsed="1"/>
+    <w:lsdException w:name="Table Grid 3" w:semiHidden="1" w:unhideWhenUsed="1"/>
+    <w:lsdException w:name="Table Grid 4" w:semiHidden="1" w:unhideWhenUsed="1"/>
+    <w:lsdException w:name="Table Grid 5" w:semiHidden="1" w:unhideWhenUsed="1"/>
+    <w:lsdException w:name="Table Grid 6" w:semiHidden="1" w:unhideWhenUsed="1"/>
+    <w:lsdException w:name="Table Grid 7" w:semiHidden="1" w:unhideWhenUsed="1"/>
+    <w:lsdException w:name="Table Grid 8" w:semiHidden="1" w:unhideWhenUsed="1"/>
+    <w:lsdException w:name="Table List 1" w:semiHidden="1" w:unhideWhenUsed="1"/>
+    <w:lsdException w:name="Table List 2" w:semiHidden="1" w:unhideWhenUsed="1"/>
+    <w:lsdException w:name="Table List 3" w:semiHidden="1" w:unhideWhenUsed="1"/>
+    <w:lsdException w:name="Table List 4" w:semiHidden="1" w:unhideWhenUsed="1"/>
+    <w:lsdException w:name="Table List 5" w:semiHidden="1" w:unhideWhenUsed="1"/>
+    <w:lsdException w:name="Table List 6" w:semiHidden="1" w:unhideWhenUsed="1"/>
+    <w:lsdException w:name="Table List 7" w:semiHidden="1" w:unhideWhenUsed="1"/>
+    <w:lsdException w:name="Table List 8" w:semiHidden="1" w:unhideWhenUsed="1"/>
+    <w:lsdException w:name="Table 3D effects 1" w:semiHidden="1" w:unhideWhenUsed="1"/>
+    <w:lsdException w:name="Table 3D effects 2" w:semiHidden="1" w:unhideWhenUsed="1"/>
+    <w:lsdException w:name="Table 3D effects 3" w:semiHidden="1" w:unhideWhenUsed="1"/>
+    <w:lsdException w:name="Table Contemporary" w:semiHidden="1" w:unhideWhenUsed="1"/>
+    <w:lsdException w:name="Table Elegant" w:semiHidden="1" w:unhideWhenUsed="1"/>
+    <w:lsdException w:name="Table Professional" w:semiHidden="1" w:unhideWhenUsed="1"/>
+    <w:lsdException w:name="Table Subtle 1" w:semiHidden="1" w:unhideWhenUsed="1"/>
+    <w:lsdException w:name="Table Subtle 2" w:semiHidden="1" w:unhideWhenUsed="1"/>
+    <w:lsdException w:name="Table Web 1" w:semiHidden="1" w:unhideWhenUsed="1"/>
+    <w:lsdException w:name="Table Web 2" w:semiHidden="1" w:unhideWhenUsed="1"/>
+    <w:lsdException w:name="Table Web 3" w:semiHidden="1" w:unhideWhenUsed="1"/>
+    <w:lsdException w:name="Balloon Text" w:semiHidden="1" w:unhideWhenUsed="1"/>
+    <w:lsdException w:name="Table Grid" w:uiPriority="59"/>
+    <w:lsdException w:name="Table Theme" w:semiHidden="1" w:unhideWhenUsed="1"/>
+    <w:lsdException w:name="Placeholder Text" w:semiHidden="1"/>
+    <w:lsdException w:name="No Spacing" w:uiPriority="1" w:qFormat="1"/>
+    <w:lsdException w:name="Light Shading" w:uiPriority="60"/>
+    <w:lsdException w:name="Light List" w:uiPriority="61"/>
+    <w:lsdException w:name="Light Grid" w:uiPriority="62"/>
+    <w:lsdException w:name="Medium Shading 1" w:uiPriority="63"/>
+    <w:lsdException w:name="Medium Shading 2" w:uiPriority="64"/>
+    <w:lsdException w:name="Medium List 1" w:uiPriority="65"/>
+    <w:lsdException w:name="Medium List 2" w:uiPriority="66"/>
+    <w:lsdException w:name="Medium Grid 1" w:uiPriority="67"/>
+    <w:lsdException w:name="Medium Grid 2" w:uiPriority="68"/>
+    <w:lsdException w:name="Medium Grid 3" w:uiPriority="69"/>
+    <w:lsdException w:name="Dark List" w:uiPriority="70"/>
+    <w:lsdException w:name="Colorful Shading" w:uiPriority="71"/>
+    <w:lsdException w:name="Colorful List" w:uiPriority="72"/>
+    <w:lsdException w:name="Colorful Grid" w:uiPriority="73"/>
+    <w:lsdException w:name="Light Shading Accent 1" w:uiPriority="60"/>
+    <w:lsdException w:name="Light List Accent 1" w:uiPriority="61"/>
+    <w:lsdException w:name="Light Grid Accent 1" w:uiPriority="62"/>
+    <w:lsdException w:name="Medium Shading 1 Accent 1" w:uiPriority="63"/>
+    <w:lsdException w:name="Medium Shading 2 Accent 1" w:uiPriority="64"/>
+    <w:lsdException w:name="Medium List 1 Accent 1" w:uiPriority="65"/>
+    <w:lsdException w:name="Revision" w:semiHidden="1"/>
+    <w:lsdException w:name="List Paragraph" w:uiPriority="34" w:qFormat="1"/>
+    <w:lsdException w:name="Quote" w:uiPriority="29" w:qFormat="1"/>
+    <w:lsdException w:name="Intense Quote" w:uiPriority="30" w:qFormat="1"/>
+    <w:lsdException w:name="Medium List 2 Accent 1" w:uiPriority="66"/>
+    <w:lsdException w:name="Medium Grid 1 Accent 1" w:uiPriority="67"/>
+    <w:lsdException w:name="Medium Grid 2 Accent 1" w:uiPriority="68"/>
+    <w:lsdException w:name="Medium Grid 3 Accent 1" w:uiPriority="69"/>
+    <w:lsdException w:name="Dark List Accent 1" w:uiPriority="70"/>
+    <w:lsdException w:name="Colorful Shading Accent 1" w:uiPriority="71"/>
+    <w:lsdException w:name="Colorful List Accent 1" w:uiPriority="72"/>
+    <w:lsdException w:name="Colorful Grid Accent 1" w:uiPriority="73"/>
+    <w:lsdException w:name="Light Shading Accent 2" w:uiPriority="60"/>
+    <w:lsdException w:name="Light List Accent 2" w:uiPriority="61"/>
+    <w:lsdException w:name="Light Grid Accent 2" w:uiPriority="62"/>
+    <w:lsdException w:name="Medium Shading 1 Accent 2" w:uiPriority="63"/>
+    <w:lsdException w:name="Medium Shading 2 Accent 2" w:uiPriority="64"/>
+    <w:lsdException w:name="Medium List 1 Accent 2" w:uiPriority="65"/>
+    <w:lsdException w:name="Medium List 2 Accent 2" w:uiPriority="66"/>
+    <w:lsdException w:name="Medium Grid 1 Accent 2" w:uiPriority="67"/>
+    <w:lsdException w:name="Medium Grid 2 Accent 2" w:uiPriority="68"/>
+    <w:lsdException w:name="Medium Grid 3 Accent 2" w:uiPriority="69"/>
+    <w:lsdException w:name="Dark List Accent 2" w:uiPriority="70"/>
+    <w:lsdException w:name="Colorful Shading Accent 2" w:uiPriority="71"/>
+    <w:lsdException w:name="Colorful List Accent 2" w:uiPriority="72"/>
+    <w:lsdException w:name="Colorful Grid Accent 2" w:uiPriority="73"/>
+    <w:lsdException w:name="Light Shading Accent 3" w:uiPriority="60"/>
+    <w:lsdException w:name="Light List Accent 3" w:uiPriority="61"/>
+    <w:lsdException w:name="Light Grid Accent 3" w:uiPriority="62"/>
+    <w:lsdException w:name="Medium Shading 1 Accent 3" w:uiPriority="63"/>
+    <w:lsdException w:name="Medium Shading 2 Accent 3" w:uiPriority="64"/>
+    <w:lsdException w:name="Medium List 1 Accent 3" w:uiPriority="65"/>
+    <w:lsdException w:name="Medium List 2 Accent 3" w:uiPriority="66"/>
+    <w:lsdException w:name="Medium Grid 1 Accent 3" w:uiPriority="67"/>
+    <w:lsdException w:name="Medium Grid 2 Accent 3" w:uiPriority="68"/>
+    <w:lsdException w:name="Medium Grid 3 Accent 3" w:uiPriority="69"/>
+    <w:lsdException w:name="Dark List Accent 3" w:uiPriority="70"/>
+    <w:lsdException w:name="Colorful Shading Accent 3" w:uiPriority="71"/>
+    <w:lsdException w:name="Colorful List Accent 3" w:uiPriority="72"/>
+    <w:lsdException w:name="Colorful Grid Accent 3" w:uiPriority="73"/>
+    <w:lsdException w:name="Light Shading Accent 4" w:uiPriority="60"/>
+    <w:lsdException w:name="Light List Accent 4" w:uiPriority="61"/>
+    <w:lsdException w:name="Light Grid Accent 4" w:uiPriority="62"/>
+    <w:lsdException w:name="Medium Shading 1 Accent 4" w:uiPriority="63"/>
+    <w:lsdException w:name="Medium Shading 2 Accent 4" w:uiPriority="64"/>
+    <w:lsdException w:name="Medium List 1 Accent 4" w:uiPriority="65"/>
+    <w:lsdException w:name="Medium List 2 Accent 4" w:uiPriority="66"/>
+    <w:lsdException w:name="Medium Grid 1 Accent 4" w:uiPriority="67"/>
+    <w:lsdException w:name="Medium Grid 2 Accent 4" w:uiPriority="68"/>
+    <w:lsdException w:name="Medium Grid 3 Accent 4" w:uiPriority="69"/>
+    <w:lsdException w:name="Dark List Accent 4" w:uiPriority="70"/>
+    <w:lsdException w:name="Colorful Shading Accent 4" w:uiPriority="71"/>
+    <w:lsdException w:name="Colorful List Accent 4" w:uiPriority="72"/>
+    <w:lsdException w:name="Colorful Grid Accent 4" w:uiPriority="73"/>
+    <w:lsdException w:name="Light Shading Accent 5" w:uiPriority="60"/>
+    <w:lsdException w:name="Light List Accent 5" w:uiPriority="61"/>
+    <w:lsdException w:name="Light Grid Accent 5" w:uiPriority="62"/>
+    <w:lsdException w:name="Medium Shading 1 Accent 5" w:uiPriority="63"/>
+    <w:lsdException w:name="Medium Shading 2 Accent 5" w:uiPriority="64"/>
+    <w:lsdException w:name="Medium List 1 Accent 5" w:uiPriority="65"/>
+    <w:lsdException w:name="Medium List 2 Accent 5" w:uiPriority="66"/>
+    <w:lsdException w:name="Medium Grid 1 Accent 5" w:uiPriority="67"/>
+    <w:lsdException w:name="Medium Grid 2 Accent 5" w:uiPriority="68"/>
+    <w:lsdException w:name="Medium Grid 3 Accent 5" w:uiPriority="69"/>
+    <w:lsdException w:name="Dark List Accent 5" w:uiPriority="70"/>
+    <w:lsdException w:name="Colorful Shading Accent 5" w:uiPriority="71"/>
+    <w:lsdException w:name="Colorful List Accent 5" w:uiPriority="72"/>
+    <w:lsdException w:name="Colorful Grid Accent 5" w:uiPriority="73"/>
+    <w:lsdException w:name="Light Shading Accent 6" w:uiPriority="60"/>
+    <w:lsdException w:name="Light List Accent 6" w:uiPriority="61"/>
+    <w:lsdException w:name="Light Grid Accent 6" w:uiPriority="62"/>
+    <w:lsdException w:name="Medium Shading 1 Accent 6" w:uiPriority="63"/>
+    <w:lsdException w:name="Medium Shading 2 Accent 6" w:uiPriority="64"/>
+    <w:lsdException w:name="Medium List 1 Accent 6" w:uiPriority="65"/>
+    <w:lsdException w:name="Medium List 2 Accent 6" w:uiPriority="66"/>
+    <w:lsdException w:name="Medium Grid 1 Accent 6" w:uiPriority="67"/>
+    <w:lsdException w:name="Medium Grid 2 Accent 6" w:uiPriority="68"/>
+    <w:lsdException w:name="Medium Grid 3 Accent 6" w:uiPriority="69"/>
+    <w:lsdException w:name="Dark List Accent 6" w:uiPriority="70"/>
+    <w:lsdException w:name="Colorful Shading Accent 6" w:uiPriority="71"/>
+    <w:lsdException w:name="Colorful List Accent 6" w:uiPriority="72"/>
+    <w:lsdException w:name="Colorful Grid Accent 6" w:uiPriority="73"/>
+    <w:lsdException w:name="Subtle Emphasis" w:uiPriority="19" w:qFormat="1"/>
+    <w:lsdException w:name="Intense Emphasis" w:uiPriority="21" w:qFormat="1"/>
+    <w:lsdException w:name="Subtle Reference" w:uiPriority="31" w:qFormat="1"/>
+    <w:lsdException w:name="Intense Reference" w:uiPriority="32" w:qFormat="1"/>
+    <w:lsdException w:name="Book Title" w:uiPriority="33" w:qFormat="1"/>
+    <w:lsdException w:name="Bibliography" w:semiHidden="1" w:uiPriority="37" w:unhideWhenUsed="1"/>
+    <w:lsdException w:name="TOC Heading" w:semiHidden="1" w:uiPriority="39" w:unhideWhenUsed="1" w:qFormat="1"/>
+    <w:lsdException w:name="Plain Table 1" w:uiPriority="41"/>
+    <w:lsdException w:name="Plain Table 2" w:uiPriority="42"/>
+    <w:lsdException w:name="Plain Table 3" w:uiPriority="43"/>
+    <w:lsdException w:name="Plain Table 4" w:uiPriority="44"/>
+    <w:lsdException w:name="Plain Table 5" w:uiPriority="45"/>
+    <w:lsdException w:name="Grid Table Light" w:uiPriority="40"/>
+    <w:lsdException w:name="Grid Table 1 Light" w:uiPriority="46"/>
+    <w:lsdException w:name="Grid Table 2" w:uiPriority="47"/>
+    <w:lsdException w:name="Grid Table 3" w:uiPriority="48"/>
+    <w:lsdException w:name="Grid Table 4" w:uiPriority="49"/>
+    <w:lsdException w:name="Grid Table 5 Dark" w:uiPriority="50"/>
+    <w:lsdException w:name="Grid Table 6 Colorful" w:uiPriority="51"/>
+    <w:lsdException w:name="Grid Table 7 Colorful" w:uiPriority="52"/>
+    <w:lsdException w:name="Grid Table 1 Light Accent 1" w:uiPriority="46"/>
+    <w:lsdException w:name="Grid Table 2 Accent 1" w:uiPriority="47"/>
+    <w:lsdException w:name="Grid Table 3 Accent 1" w:uiPriority="48"/>
+    <w:lsdException w:name="Grid Table 4 Accent 1" w:uiPriority="49"/>
+    <w:lsdException w:name="Grid Table 5 Dark Accent 1" w:uiPriority="50"/>
+    <w:lsdException w:name="Grid Table 6 Colorful Accent 1" w:uiPriority="51"/>
+    <w:lsdException w:name="Grid Table 7 Colorful Accent 1" w:uiPriority="52"/>
+    <w:lsdException w:name="Grid Table 1 Light Accent 2" w:uiPriority="46"/>
+    <w:lsdException w:name="Grid Table 2 Accent 2" w:uiPriority="47"/>
+    <w:lsdException w:name="Grid Table 3 Accent 2" w:uiPriority="48"/>
+    <w:lsdException w:name="Grid Table 4 Accent 2" w:uiPriority="49"/>
+    <w:lsdException w:name="Grid Table 5 Dark Accent 2" w:uiPriority="50"/>
+    <w:lsdException w:name="Grid Table 6 Colorful Accent 2" w:uiPriority="51"/>
+    <w:lsdException w:name="Grid Table 7 Colorful Accent 2" w:uiPriority="52"/>
+    <w:lsdException w:name="Grid Table 1 Light Accent 3" w:uiPriority="46"/>
+    <w:lsdException w:name="Grid Table 2 Accent 3" w:uiPriority="47"/>
+    <w:lsdException w:name="Grid Table 3 Accent 3" w:uiPriority="48"/>
+    <w:lsdException w:name="Grid Table 4 Accent 3" w:uiPriority="49"/>
+    <w:lsdException w:name="Grid Table 5 Dark Accent 3" w:uiPriority="50"/>
+    <w:lsdException w:name="Grid Table 6 Colorful Accent 3" w:uiPriority="51"/>
+    <w:lsdException w:name="Grid Table 7 Colorful Accent 3" w:uiPriority="52"/>
+    <w:lsdException w:name="Grid Table 1 Light Accent 4" w:uiPriority="46"/>
+    <w:lsdException w:name="Grid Table 2 Accent 4" w:uiPriority="47"/>
+    <w:lsdException w:name="Grid Table 3 Accent 4" w:uiPriority="48"/>
+    <w:lsdException w:name="Grid Table 4 Accent 4" w:uiPriority="49"/>
+    <w:lsdException w:name="Grid Table 5 Dark Accent 4" w:uiPriority="50"/>
+    <w:lsdException w:name="Grid Table 6 Colorful Accent 4" w:uiPriority="51"/>
+    <w:lsdException w:name="Grid Table 7 Colorful Accent 4" w:uiPriority="52"/>
+    <w:lsdException w:name="Grid Table 1 Light Accent 5" w:uiPriority="46"/>
+    <w:lsdException w:name="Grid Table 2 Accent 5" w:uiPriority="47"/>
+    <w:lsdException w:name="Grid Table 3 Accent 5" w:uiPriority="48"/>
+    <w:lsdException w:name="Grid Table 4 Accent 5" w:uiPriority="49"/>
+    <w:lsdException w:name="Grid Table 5 Dark Accent 5" w:uiPriority="50"/>
+    <w:lsdException w:name="Grid Table 6 Colorful Accent 5" w:uiPriority="51"/>
+    <w:lsdException w:name="Grid Table 7 Colorful Accent 5" w:uiPriority="52"/>
+    <w:lsdException w:name="Grid Table 1 Light Accent 6" w:uiPriority="46"/>
+    <w:lsdException w:name="Grid Table 2 Accent 6" w:uiPriority="47"/>
+    <w:lsdException w:name="Grid Table 3 Accent 6" w:uiPriority="48"/>
+    <w:lsdException w:name="Grid Table 4 Accent 6" w:uiPriority="49"/>
+    <w:lsdException w:name="Grid Table 5 Dark Accent 6" w:uiPriority="50"/>
+    <w:lsdException w:name="Grid Table 6 Colorful Accent 6" w:uiPriority="51"/>
+    <w:lsdException w:name="Grid Table 7 Colorful Accent 6" w:uiPriority="52"/>
+    <w:lsdException w:name="List Table 1 Light" w:uiPriority="46"/>
+    <w:lsdException w:name="List Table 2" w:uiPriority="47"/>
+    <w:lsdException w:name="List Table 3" w:uiPriority="48"/>
+    <w:lsdException w:name="List Table 4" w:uiPriority="49"/>
+    <w:lsdException w:name="List Table 5 Dark" w:uiPriority="50"/>
+    <w:lsdException w:name="List Table 6 Colorful" w:uiPriority="51"/>
+    <w:lsdException w:name="List Table 7 Colorful" w:uiPriority="52"/>
+    <w:lsdException w:name="List Table 1 Light Accent 1" w:uiPriority="46"/>
+    <w:lsdException w:name="List Table 2 Accent 1" w:uiPriority="47"/>
+    <w:lsdException w:name="List Table 3 Accent 1" w:uiPriority="48"/>
+    <w:lsdException w:name="List Table 4 Accent 1" w:uiPriority="49"/>
+    <w:lsdException w:name="List Table 5 Dark Accent 1" w:uiPriority="50"/>
+    <w:lsdException w:name="List Table 6 Colorful Accent 1" w:uiPriority="51"/>
+    <w:lsdException w:name="List Table 7 Colorful Accent 1" w:uiPriority="52"/>
+    <w:lsdException w:name="List Table 1 Light Accent 2" w:uiPriority="46"/>
+    <w:lsdException w:name="List Table 2 Accent 2" w:uiPriority="47"/>
+    <w:lsdException w:name="List Table 3 Accent 2" w:uiPriority="48"/>
+    <w:lsdException w:name="List Table 4 Accent 2" w:uiPriority="49"/>
+    <w:lsdException w:name="List Table 5 Dark Accent 2" w:uiPriority="50"/>
+    <w:lsdException w:name="List Table 6 Colorful Accent 2" w:uiPriority="51"/>
+    <w:lsdException w:name="List Table 7 Colorful Accent 2" w:uiPriority="52"/>
+    <w:lsdException w:name="List Table 1 Light Accent 3" w:uiPriority="46"/>
+    <w:lsdException w:name="List Table 2 Accent 3" w:uiPriority="47"/>
+    <w:lsdException w:name="List Table 3 Accent 3" w:uiPriority="48"/>
+    <w:lsdException w:name="List Table 4 Accent 3" w:uiPriority="49"/>
+    <w:lsdException w:name="List Table 5 Dark Accent 3" w:uiPriority="50"/>
+    <w:lsdException w:name="List Table 6 Colorful Accent 3" w:uiPriority="51"/>
+    <w:lsdException w:name="List Table 7 Colorful Accent 3" w:uiPriority="52"/>
+    <w:lsdException w:name="List Table 1 Light Accent 4" w:uiPriority="46"/>
+    <w:lsdException w:name="List Table 2 Accent 4" w:uiPriority="47"/>
+    <w:lsdException w:name="List Table 3 Accent 4" w:uiPriority="48"/>
+    <w:lsdException w:name="List Table 4 Accent 4" w:uiPriority="49"/>
+    <w:lsdException w:name="List Table 5 Dark Accent 4" w:uiPriority="50"/>
+    <w:lsdException w:name="List Table 6 Colorful Accent 4" w:uiPriority="51"/>
+    <w:lsdException w:name="List Table 7 Colorful Accent 4" w:uiPriority="52"/>
+    <w:lsdException w:name="List Table 1 Light Accent 5" w:uiPriority="46"/>
+    <w:lsdException w:name="List Table 2 Accent 5" w:uiPriority="47"/>
+    <w:lsdException w:name="List Table 3 Accent 5" w:uiPriority="48"/>
+    <w:lsdException w:name="List Table 4 Accent 5" w:uiPriority="49"/>
+    <w:lsdException w:name="List Table 5 Dark Accent 5" w:uiPriority="50"/>
+    <w:lsdException w:name="List Table 6 Colorful Accent 5" w:uiPriority="51"/>
+    <w:lsdException w:name="List Table 7 Colorful Accent 5" w:uiPriority="52"/>
+    <w:lsdException w:name="List Table 1 Light Accent 6" w:uiPriority="46"/>
+    <w:lsdException w:name="List Table 2 Accent 6" w:uiPriority="47"/>
+    <w:lsdException w:name="List Table 3 Accent 6" w:uiPriority="48"/>
+    <w:lsdException w:name="List Table 4 Accent 6" w:uiPriority="49"/>
+    <w:lsdException w:name="List Table 5 Dark Accent 6" w:uiPriority="50"/>
+    <w:lsdException w:name="List Table 6 Colorful Accent 6" w:uiPriority="51"/>
+    <w:lsdException w:name="List Table 7 Colorful Accent 6" w:uiPriority="52"/>
   </w:latentStyles>
   <w:style w:type="paragraph" w:default="1" w:styleId="Normal">
     <w:name w:val="Normal"/>
@@ -6558,7 +7155,6 @@
     <w:uiPriority w:val="99"/>
     <w:semiHidden/>
     <w:unhideWhenUsed/>
-    <w:qFormat/>
     <w:tblPr>
       <w:tblInd w:w="0" w:type="dxa"/>
       <w:tblCellMar>
@@ -6691,19 +7287,12 @@
     <w:tblPr>
       <w:tblStyleRowBandSize w:val="1"/>
       <w:tblStyleColBandSize w:val="1"/>
-      <w:tblInd w:w="0" w:type="dxa"/>
       <w:tblBorders>
         <w:top w:val="single" w:sz="8" w:space="0" w:color="9BBB59" w:themeColor="accent3"/>
         <w:left w:val="single" w:sz="8" w:space="0" w:color="9BBB59" w:themeColor="accent3"/>
         <w:bottom w:val="single" w:sz="8" w:space="0" w:color="9BBB59" w:themeColor="accent3"/>
         <w:right w:val="single" w:sz="8" w:space="0" w:color="9BBB59" w:themeColor="accent3"/>
       </w:tblBorders>
-      <w:tblCellMar>
-        <w:top w:w="0" w:type="dxa"/>
-        <w:left w:w="108" w:type="dxa"/>
-        <w:bottom w:w="0" w:type="dxa"/>
-        <w:right w:w="108" w:type="dxa"/>
-      </w:tblCellMar>
     </w:tblPr>
     <w:tblStylePr w:type="firstRow">
       <w:pPr>
@@ -6776,7 +7365,7 @@
 </file>
 
 <file path=word/glossary/document.xml><?xml version="1.0" encoding="utf-8"?>
-<w:glossaryDocument xmlns:ve="http://schemas.openxmlformats.org/markup-compatibility/2006" xmlns:o="urn:schemas-microsoft-com:office:office" xmlns:r="http://schemas.openxmlformats.org/officeDocument/2006/relationships" xmlns:m="http://schemas.openxmlformats.org/officeDocument/2006/math" xmlns:v="urn:schemas-microsoft-com:vml" xmlns:wp="http://schemas.openxmlformats.org/drawingml/2006/wordprocessingDrawing" xmlns:w10="urn:schemas-microsoft-com:office:word" xmlns:w="http://schemas.openxmlformats.org/wordprocessingml/2006/main" xmlns:wne="http://schemas.microsoft.com/office/word/2006/wordml">
+<w:glossaryDocument xmlns:wpc="http://schemas.microsoft.com/office/word/2010/wordprocessingCanvas" xmlns:cx="http://schemas.microsoft.com/office/drawing/2014/chartex" xmlns:mc="http://schemas.openxmlformats.org/markup-compatibility/2006" xmlns:o="urn:schemas-microsoft-com:office:office" xmlns:r="http://schemas.openxmlformats.org/officeDocument/2006/relationships" xmlns:m="http://schemas.openxmlformats.org/officeDocument/2006/math" xmlns:v="urn:schemas-microsoft-com:vml" xmlns:wp14="http://schemas.microsoft.com/office/word/2010/wordprocessingDrawing" xmlns:wp="http://schemas.openxmlformats.org/drawingml/2006/wordprocessingDrawing" xmlns:w10="urn:schemas-microsoft-com:office:word" xmlns:w="http://schemas.openxmlformats.org/wordprocessingml/2006/main" xmlns:w14="http://schemas.microsoft.com/office/word/2010/wordml" xmlns:w15="http://schemas.microsoft.com/office/word/2012/wordml" xmlns:w16se="http://schemas.microsoft.com/office/word/2015/wordml/symex" xmlns:wpg="http://schemas.microsoft.com/office/word/2010/wordprocessingGroup" xmlns:wpi="http://schemas.microsoft.com/office/word/2010/wordprocessingInk" xmlns:wne="http://schemas.microsoft.com/office/word/2006/wordml" xmlns:wps="http://schemas.microsoft.com/office/word/2010/wordprocessingShape" mc:Ignorable="w14 w15 w16se wp14">
   <w:docParts>
     <w:docPart>
       <w:docPartPr>
@@ -6805,40 +7394,6 @@
               <w:lang w:val="es-ES"/>
             </w:rPr>
             <w:t>[Año]</w:t>
-          </w:r>
-        </w:p>
-      </w:docPartBody>
-    </w:docPart>
-    <w:docPart>
-      <w:docPartPr>
-        <w:name w:val="25D30482B6B243D69F757DFF60E240A2"/>
-        <w:category>
-          <w:name w:val="General"/>
-          <w:gallery w:val="placeholder"/>
-        </w:category>
-        <w:types>
-          <w:type w:val="bbPlcHdr"/>
-        </w:types>
-        <w:behaviors>
-          <w:behavior w:val="content"/>
-        </w:behaviors>
-        <w:guid w:val="{ED793D47-B5F2-463E-B254-1F2F30748757}"/>
-      </w:docPartPr>
-      <w:docPartBody>
-        <w:p>
-          <w:pPr>
-            <w:pStyle w:val="25D30482B6B243D69F757DFF60E240A2"/>
-          </w:pPr>
-          <w:r>
-            <w:rPr>
-              <w:b/>
-              <w:bCs/>
-              <w:color w:val="1F497D" w:themeColor="text2"/>
-              <w:sz w:val="72"/>
-              <w:szCs w:val="72"/>
-              <w:lang w:val="es-ES"/>
-            </w:rPr>
-            <w:t>[Escribir el título del documento]</w:t>
           </w:r>
         </w:p>
       </w:docPartBody>
@@ -6879,7 +7434,7 @@
 </file>
 
 <file path=word/glossary/fontTable.xml><?xml version="1.0" encoding="utf-8"?>
-<w:fonts xmlns:r="http://schemas.openxmlformats.org/officeDocument/2006/relationships" xmlns:w="http://schemas.openxmlformats.org/wordprocessingml/2006/main">
+<w:fonts xmlns:mc="http://schemas.openxmlformats.org/markup-compatibility/2006" xmlns:r="http://schemas.openxmlformats.org/officeDocument/2006/relationships" xmlns:w="http://schemas.openxmlformats.org/wordprocessingml/2006/main" xmlns:w14="http://schemas.microsoft.com/office/word/2010/wordml" xmlns:w15="http://schemas.microsoft.com/office/word/2012/wordml" xmlns:w16se="http://schemas.microsoft.com/office/word/2015/wordml/symex" mc:Ignorable="w14 w15 w16se">
   <w:font w:name="Wingdings">
     <w:panose1 w:val="05000000000000000000"/>
     <w:charset w:val="02"/>
@@ -6930,7 +7485,7 @@
     <w:sig w:usb0="E0002EFF" w:usb1="C0007843" w:usb2="00000009" w:usb3="00000000" w:csb0="000001FF" w:csb1="00000000"/>
   </w:font>
   <w:font w:name="ArialMT">
-    <w:altName w:val="MS Mincho"/>
+    <w:altName w:val="Yu Gothic UI"/>
     <w:panose1 w:val="00000000000000000000"/>
     <w:charset w:val="80"/>
     <w:family w:val="auto"/>
@@ -6945,29 +7500,38 @@
     <w:pitch w:val="variable"/>
     <w:sig w:usb0="E00002FF" w:usb1="400004FF" w:usb2="00000000" w:usb3="00000000" w:csb0="0000019F" w:csb1="00000000"/>
   </w:font>
+  <w:font w:name="Calibri Light">
+    <w:panose1 w:val="020F0302020204030204"/>
+    <w:charset w:val="00"/>
+    <w:family w:val="swiss"/>
+    <w:pitch w:val="variable"/>
+    <w:sig w:usb0="A00002EF" w:usb1="4000207B" w:usb2="00000000" w:usb3="00000000" w:csb0="0000019F" w:csb1="00000000"/>
+  </w:font>
 </w:fonts>
 </file>
 
 <file path=word/glossary/settings.xml><?xml version="1.0" encoding="utf-8"?>
-<w:settings xmlns:o="urn:schemas-microsoft-com:office:office" xmlns:r="http://schemas.openxmlformats.org/officeDocument/2006/relationships" xmlns:m="http://schemas.openxmlformats.org/officeDocument/2006/math" xmlns:v="urn:schemas-microsoft-com:vml" xmlns:w10="urn:schemas-microsoft-com:office:word" xmlns:w="http://schemas.openxmlformats.org/wordprocessingml/2006/main" xmlns:sl="http://schemas.openxmlformats.org/schemaLibrary/2006/main">
+<w:settings xmlns:mc="http://schemas.openxmlformats.org/markup-compatibility/2006" xmlns:o="urn:schemas-microsoft-com:office:office" xmlns:r="http://schemas.openxmlformats.org/officeDocument/2006/relationships" xmlns:m="http://schemas.openxmlformats.org/officeDocument/2006/math" xmlns:v="urn:schemas-microsoft-com:vml" xmlns:w10="urn:schemas-microsoft-com:office:word" xmlns:w="http://schemas.openxmlformats.org/wordprocessingml/2006/main" xmlns:w14="http://schemas.microsoft.com/office/word/2010/wordml" xmlns:w15="http://schemas.microsoft.com/office/word/2012/wordml" xmlns:w16se="http://schemas.microsoft.com/office/word/2015/wordml/symex" xmlns:sl="http://schemas.openxmlformats.org/schemaLibrary/2006/main" mc:Ignorable="w14 w15 w16se">
   <w:view w:val="normal"/>
   <w:defaultTabStop w:val="708"/>
   <w:hyphenationZone w:val="425"/>
   <w:characterSpacingControl w:val="doNotCompress"/>
   <w:compat>
     <w:useFELayout/>
+    <w:compatSetting w:name="compatibilityMode" w:uri="http://schemas.microsoft.com/office/word" w:val="12"/>
   </w:compat>
   <w:rsids>
     <w:rsidRoot w:val="00C3513E"/>
     <w:rsid w:val="002A0318"/>
     <w:rsid w:val="00C3513E"/>
+    <w:rsid w:val="00E62B6E"/>
     <w:rsid w:val="00FB7B61"/>
   </w:rsids>
   <m:mathPr>
     <m:mathFont m:val="Cambria Math"/>
     <m:brkBin m:val="before"/>
     <m:brkBinSub m:val="--"/>
-    <m:smallFrac m:val="off"/>
+    <m:smallFrac m:val="0"/>
     <m:dispDef/>
     <m:lMargin m:val="0"/>
     <m:rMargin m:val="0"/>
@@ -6978,13 +7542,13 @@
   </m:mathPr>
   <w:themeFontLang w:val="es-AR"/>
   <w:clrSchemeMapping w:bg1="light1" w:t1="dark1" w:bg2="light2" w:t2="dark2" w:accent1="accent1" w:accent2="accent2" w:accent3="accent3" w:accent4="accent4" w:accent5="accent5" w:accent6="accent6" w:hyperlink="hyperlink" w:followedHyperlink="followedHyperlink"/>
-  <w:decimalSymbol w:val=","/>
-  <w:listSeparator w:val=";"/>
+  <w:decimalSymbol w:val="."/>
+  <w:listSeparator w:val=","/>
 </w:settings>
 </file>
 
 <file path=word/glossary/styles.xml><?xml version="1.0" encoding="utf-8"?>
-<w:styles xmlns:r="http://schemas.openxmlformats.org/officeDocument/2006/relationships" xmlns:w="http://schemas.openxmlformats.org/wordprocessingml/2006/main">
+<w:styles xmlns:mc="http://schemas.openxmlformats.org/markup-compatibility/2006" xmlns:r="http://schemas.openxmlformats.org/officeDocument/2006/relationships" xmlns:w="http://schemas.openxmlformats.org/wordprocessingml/2006/main" xmlns:w14="http://schemas.microsoft.com/office/word/2010/wordml" xmlns:w15="http://schemas.microsoft.com/office/word/2012/wordml" xmlns:w16se="http://schemas.microsoft.com/office/word/2015/wordml/symex" mc:Ignorable="w14 w15 w16se">
   <w:docDefaults>
     <w:rPrDefault>
       <w:rPr>
@@ -7000,144 +7564,378 @@
       </w:pPr>
     </w:pPrDefault>
   </w:docDefaults>
-  <w:latentStyles w:defLockedState="0" w:defUIPriority="99" w:defSemiHidden="1" w:defUnhideWhenUsed="1" w:defQFormat="0" w:count="267">
-    <w:lsdException w:name="Normal" w:semiHidden="0" w:uiPriority="0" w:unhideWhenUsed="0" w:qFormat="1"/>
-    <w:lsdException w:name="heading 1" w:semiHidden="0" w:uiPriority="9" w:unhideWhenUsed="0" w:qFormat="1"/>
-    <w:lsdException w:name="heading 2" w:uiPriority="9" w:qFormat="1"/>
-    <w:lsdException w:name="heading 3" w:uiPriority="9" w:qFormat="1"/>
-    <w:lsdException w:name="heading 4" w:uiPriority="9" w:qFormat="1"/>
-    <w:lsdException w:name="heading 5" w:uiPriority="9" w:qFormat="1"/>
-    <w:lsdException w:name="heading 6" w:uiPriority="9" w:qFormat="1"/>
-    <w:lsdException w:name="heading 7" w:uiPriority="9" w:qFormat="1"/>
-    <w:lsdException w:name="heading 8" w:uiPriority="9" w:qFormat="1"/>
-    <w:lsdException w:name="heading 9" w:uiPriority="9" w:qFormat="1"/>
-    <w:lsdException w:name="toc 1" w:uiPriority="39"/>
-    <w:lsdException w:name="toc 2" w:uiPriority="39"/>
-    <w:lsdException w:name="toc 3" w:uiPriority="39"/>
-    <w:lsdException w:name="toc 4" w:uiPriority="39"/>
-    <w:lsdException w:name="toc 5" w:uiPriority="39"/>
-    <w:lsdException w:name="toc 6" w:uiPriority="39"/>
-    <w:lsdException w:name="toc 7" w:uiPriority="39"/>
-    <w:lsdException w:name="toc 8" w:uiPriority="39"/>
-    <w:lsdException w:name="toc 9" w:uiPriority="39"/>
-    <w:lsdException w:name="caption" w:uiPriority="35" w:qFormat="1"/>
-    <w:lsdException w:name="Title" w:semiHidden="0" w:uiPriority="10" w:unhideWhenUsed="0" w:qFormat="1"/>
-    <w:lsdException w:name="Default Paragraph Font" w:uiPriority="1"/>
-    <w:lsdException w:name="Subtitle" w:semiHidden="0" w:uiPriority="11" w:unhideWhenUsed="0" w:qFormat="1"/>
-    <w:lsdException w:name="Strong" w:semiHidden="0" w:uiPriority="22" w:unhideWhenUsed="0" w:qFormat="1"/>
-    <w:lsdException w:name="Emphasis" w:semiHidden="0" w:uiPriority="20" w:unhideWhenUsed="0" w:qFormat="1"/>
-    <w:lsdException w:name="Table Grid" w:semiHidden="0" w:uiPriority="59" w:unhideWhenUsed="0"/>
-    <w:lsdException w:name="Placeholder Text" w:unhideWhenUsed="0"/>
-    <w:lsdException w:name="No Spacing" w:semiHidden="0" w:uiPriority="1" w:unhideWhenUsed="0" w:qFormat="1"/>
-    <w:lsdException w:name="Light Shading" w:semiHidden="0" w:uiPriority="60" w:unhideWhenUsed="0"/>
-    <w:lsdException w:name="Light List" w:semiHidden="0" w:uiPriority="61" w:unhideWhenUsed="0"/>
-    <w:lsdException w:name="Light Grid" w:semiHidden="0" w:uiPriority="62" w:unhideWhenUsed="0"/>
-    <w:lsdException w:name="Medium Shading 1" w:semiHidden="0" w:uiPriority="63" w:unhideWhenUsed="0"/>
-    <w:lsdException w:name="Medium Shading 2" w:semiHidden="0" w:uiPriority="64" w:unhideWhenUsed="0"/>
-    <w:lsdException w:name="Medium List 1" w:semiHidden="0" w:uiPriority="65" w:unhideWhenUsed="0"/>
-    <w:lsdException w:name="Medium List 2" w:semiHidden="0" w:uiPriority="66" w:unhideWhenUsed="0"/>
-    <w:lsdException w:name="Medium Grid 1" w:semiHidden="0" w:uiPriority="67" w:unhideWhenUsed="0"/>
-    <w:lsdException w:name="Medium Grid 2" w:semiHidden="0" w:uiPriority="68" w:unhideWhenUsed="0"/>
-    <w:lsdException w:name="Medium Grid 3" w:semiHidden="0" w:uiPriority="69" w:unhideWhenUsed="0"/>
-    <w:lsdException w:name="Dark List" w:semiHidden="0" w:uiPriority="70" w:unhideWhenUsed="0"/>
-    <w:lsdException w:name="Colorful Shading" w:semiHidden="0" w:uiPriority="71" w:unhideWhenUsed="0"/>
-    <w:lsdException w:name="Colorful List" w:semiHidden="0" w:uiPriority="72" w:unhideWhenUsed="0"/>
-    <w:lsdException w:name="Colorful Grid" w:semiHidden="0" w:uiPriority="73" w:unhideWhenUsed="0"/>
-    <w:lsdException w:name="Light Shading Accent 1" w:semiHidden="0" w:uiPriority="60" w:unhideWhenUsed="0"/>
-    <w:lsdException w:name="Light List Accent 1" w:semiHidden="0" w:uiPriority="61" w:unhideWhenUsed="0"/>
-    <w:lsdException w:name="Light Grid Accent 1" w:semiHidden="0" w:uiPriority="62" w:unhideWhenUsed="0"/>
-    <w:lsdException w:name="Medium Shading 1 Accent 1" w:semiHidden="0" w:uiPriority="63" w:unhideWhenUsed="0"/>
-    <w:lsdException w:name="Medium Shading 2 Accent 1" w:semiHidden="0" w:uiPriority="64" w:unhideWhenUsed="0"/>
-    <w:lsdException w:name="Medium List 1 Accent 1" w:semiHidden="0" w:uiPriority="65" w:unhideWhenUsed="0"/>
-    <w:lsdException w:name="Revision" w:unhideWhenUsed="0"/>
-    <w:lsdException w:name="List Paragraph" w:semiHidden="0" w:uiPriority="34" w:unhideWhenUsed="0" w:qFormat="1"/>
-    <w:lsdException w:name="Quote" w:semiHidden="0" w:uiPriority="29" w:unhideWhenUsed="0" w:qFormat="1"/>
-    <w:lsdException w:name="Intense Quote" w:semiHidden="0" w:uiPriority="30" w:unhideWhenUsed="0" w:qFormat="1"/>
-    <w:lsdException w:name="Medium List 2 Accent 1" w:semiHidden="0" w:uiPriority="66" w:unhideWhenUsed="0"/>
-    <w:lsdException w:name="Medium Grid 1 Accent 1" w:semiHidden="0" w:uiPriority="67" w:unhideWhenUsed="0"/>
-    <w:lsdException w:name="Medium Grid 2 Accent 1" w:semiHidden="0" w:uiPriority="68" w:unhideWhenUsed="0"/>
-    <w:lsdException w:name="Medium Grid 3 Accent 1" w:semiHidden="0" w:uiPriority="69" w:unhideWhenUsed="0"/>
-    <w:lsdException w:name="Dark List Accent 1" w:semiHidden="0" w:uiPriority="70" w:unhideWhenUsed="0"/>
-    <w:lsdException w:name="Colorful Shading Accent 1" w:semiHidden="0" w:uiPriority="71" w:unhideWhenUsed="0"/>
-    <w:lsdException w:name="Colorful List Accent 1" w:semiHidden="0" w:uiPriority="72" w:unhideWhenUsed="0"/>
-    <w:lsdException w:name="Colorful Grid Accent 1" w:semiHidden="0" w:uiPriority="73" w:unhideWhenUsed="0"/>
-    <w:lsdException w:name="Light Shading Accent 2" w:semiHidden="0" w:uiPriority="60" w:unhideWhenUsed="0"/>
-    <w:lsdException w:name="Light List Accent 2" w:semiHidden="0" w:uiPriority="61" w:unhideWhenUsed="0"/>
-    <w:lsdException w:name="Light Grid Accent 2" w:semiHidden="0" w:uiPriority="62" w:unhideWhenUsed="0"/>
-    <w:lsdException w:name="Medium Shading 1 Accent 2" w:semiHidden="0" w:uiPriority="63" w:unhideWhenUsed="0"/>
-    <w:lsdException w:name="Medium Shading 2 Accent 2" w:semiHidden="0" w:uiPriority="64" w:unhideWhenUsed="0"/>
-    <w:lsdException w:name="Medium List 1 Accent 2" w:semiHidden="0" w:uiPriority="65" w:unhideWhenUsed="0"/>
-    <w:lsdException w:name="Medium List 2 Accent 2" w:semiHidden="0" w:uiPriority="66" w:unhideWhenUsed="0"/>
-    <w:lsdException w:name="Medium Grid 1 Accent 2" w:semiHidden="0" w:uiPriority="67" w:unhideWhenUsed="0"/>
-    <w:lsdException w:name="Medium Grid 2 Accent 2" w:semiHidden="0" w:uiPriority="68" w:unhideWhenUsed="0"/>
-    <w:lsdException w:name="Medium Grid 3 Accent 2" w:semiHidden="0" w:uiPriority="69" w:unhideWhenUsed="0"/>
-    <w:lsdException w:name="Dark List Accent 2" w:semiHidden="0" w:uiPriority="70" w:unhideWhenUsed="0"/>
-    <w:lsdException w:name="Colorful Shading Accent 2" w:semiHidden="0" w:uiPriority="71" w:unhideWhenUsed="0"/>
-    <w:lsdException w:name="Colorful List Accent 2" w:semiHidden="0" w:uiPriority="72" w:unhideWhenUsed="0"/>
-    <w:lsdException w:name="Colorful Grid Accent 2" w:semiHidden="0" w:uiPriority="73" w:unhideWhenUsed="0"/>
-    <w:lsdException w:name="Light Shading Accent 3" w:semiHidden="0" w:uiPriority="60" w:unhideWhenUsed="0"/>
-    <w:lsdException w:name="Light List Accent 3" w:semiHidden="0" w:uiPriority="61" w:unhideWhenUsed="0"/>
-    <w:lsdException w:name="Light Grid Accent 3" w:semiHidden="0" w:uiPriority="62" w:unhideWhenUsed="0"/>
-    <w:lsdException w:name="Medium Shading 1 Accent 3" w:semiHidden="0" w:uiPriority="63" w:unhideWhenUsed="0"/>
-    <w:lsdException w:name="Medium Shading 2 Accent 3" w:semiHidden="0" w:uiPriority="64" w:unhideWhenUsed="0"/>
-    <w:lsdException w:name="Medium List 1 Accent 3" w:semiHidden="0" w:uiPriority="65" w:unhideWhenUsed="0"/>
-    <w:lsdException w:name="Medium List 2 Accent 3" w:semiHidden="0" w:uiPriority="66" w:unhideWhenUsed="0"/>
-    <w:lsdException w:name="Medium Grid 1 Accent 3" w:semiHidden="0" w:uiPriority="67" w:unhideWhenUsed="0"/>
-    <w:lsdException w:name="Medium Grid 2 Accent 3" w:semiHidden="0" w:uiPriority="68" w:unhideWhenUsed="0"/>
-    <w:lsdException w:name="Medium Grid 3 Accent 3" w:semiHidden="0" w:uiPriority="69" w:unhideWhenUsed="0"/>
-    <w:lsdException w:name="Dark List Accent 3" w:semiHidden="0" w:uiPriority="70" w:unhideWhenUsed="0"/>
-    <w:lsdException w:name="Colorful Shading Accent 3" w:semiHidden="0" w:uiPriority="71" w:unhideWhenUsed="0"/>
-    <w:lsdException w:name="Colorful List Accent 3" w:semiHidden="0" w:uiPriority="72" w:unhideWhenUsed="0"/>
-    <w:lsdException w:name="Colorful Grid Accent 3" w:semiHidden="0" w:uiPriority="73" w:unhideWhenUsed="0"/>
-    <w:lsdException w:name="Light Shading Accent 4" w:semiHidden="0" w:uiPriority="60" w:unhideWhenUsed="0"/>
-    <w:lsdException w:name="Light List Accent 4" w:semiHidden="0" w:uiPriority="61" w:unhideWhenUsed="0"/>
-    <w:lsdException w:name="Light Grid Accent 4" w:semiHidden="0" w:uiPriority="62" w:unhideWhenUsed="0"/>
-    <w:lsdException w:name="Medium Shading 1 Accent 4" w:semiHidden="0" w:uiPriority="63" w:unhideWhenUsed="0"/>
-    <w:lsdException w:name="Medium Shading 2 Accent 4" w:semiHidden="0" w:uiPriority="64" w:unhideWhenUsed="0"/>
-    <w:lsdException w:name="Medium List 1 Accent 4" w:semiHidden="0" w:uiPriority="65" w:unhideWhenUsed="0"/>
-    <w:lsdException w:name="Medium List 2 Accent 4" w:semiHidden="0" w:uiPriority="66" w:unhideWhenUsed="0"/>
-    <w:lsdException w:name="Medium Grid 1 Accent 4" w:semiHidden="0" w:uiPriority="67" w:unhideWhenUsed="0"/>
-    <w:lsdException w:name="Medium Grid 2 Accent 4" w:semiHidden="0" w:uiPriority="68" w:unhideWhenUsed="0"/>
-    <w:lsdException w:name="Medium Grid 3 Accent 4" w:semiHidden="0" w:uiPriority="69" w:unhideWhenUsed="0"/>
-    <w:lsdException w:name="Dark List Accent 4" w:semiHidden="0" w:uiPriority="70" w:unhideWhenUsed="0"/>
-    <w:lsdException w:name="Colorful Shading Accent 4" w:semiHidden="0" w:uiPriority="71" w:unhideWhenUsed="0"/>
-    <w:lsdException w:name="Colorful List Accent 4" w:semiHidden="0" w:uiPriority="72" w:unhideWhenUsed="0"/>
-    <w:lsdException w:name="Colorful Grid Accent 4" w:semiHidden="0" w:uiPriority="73" w:unhideWhenUsed="0"/>
-    <w:lsdException w:name="Light Shading Accent 5" w:semiHidden="0" w:uiPriority="60" w:unhideWhenUsed="0"/>
-    <w:lsdException w:name="Light List Accent 5" w:semiHidden="0" w:uiPriority="61" w:unhideWhenUsed="0"/>
-    <w:lsdException w:name="Light Grid Accent 5" w:semiHidden="0" w:uiPriority="62" w:unhideWhenUsed="0"/>
-    <w:lsdException w:name="Medium Shading 1 Accent 5" w:semiHidden="0" w:uiPriority="63" w:unhideWhenUsed="0"/>
-    <w:lsdException w:name="Medium Shading 2 Accent 5" w:semiHidden="0" w:uiPriority="64" w:unhideWhenUsed="0"/>
-    <w:lsdException w:name="Medium List 1 Accent 5" w:semiHidden="0" w:uiPriority="65" w:unhideWhenUsed="0"/>
-    <w:lsdException w:name="Medium List 2 Accent 5" w:semiHidden="0" w:uiPriority="66" w:unhideWhenUsed="0"/>
-    <w:lsdException w:name="Medium Grid 1 Accent 5" w:semiHidden="0" w:uiPriority="67" w:unhideWhenUsed="0"/>
-    <w:lsdException w:name="Medium Grid 2 Accent 5" w:semiHidden="0" w:uiPriority="68" w:unhideWhenUsed="0"/>
-    <w:lsdException w:name="Medium Grid 3 Accent 5" w:semiHidden="0" w:uiPriority="69" w:unhideWhenUsed="0"/>
-    <w:lsdException w:name="Dark List Accent 5" w:semiHidden="0" w:uiPriority="70" w:unhideWhenUsed="0"/>
-    <w:lsdException w:name="Colorful Shading Accent 5" w:semiHidden="0" w:uiPriority="71" w:unhideWhenUsed="0"/>
-    <w:lsdException w:name="Colorful List Accent 5" w:semiHidden="0" w:uiPriority="72" w:unhideWhenUsed="0"/>
-    <w:lsdException w:name="Colorful Grid Accent 5" w:semiHidden="0" w:uiPriority="73" w:unhideWhenUsed="0"/>
-    <w:lsdException w:name="Light Shading Accent 6" w:semiHidden="0" w:uiPriority="60" w:unhideWhenUsed="0"/>
-    <w:lsdException w:name="Light List Accent 6" w:semiHidden="0" w:uiPriority="61" w:unhideWhenUsed="0"/>
-    <w:lsdException w:name="Light Grid Accent 6" w:semiHidden="0" w:uiPriority="62" w:unhideWhenUsed="0"/>
-    <w:lsdException w:name="Medium Shading 1 Accent 6" w:semiHidden="0" w:uiPriority="63" w:unhideWhenUsed="0"/>
-    <w:lsdException w:name="Medium Shading 2 Accent 6" w:semiHidden="0" w:uiPriority="64" w:unhideWhenUsed="0"/>
-    <w:lsdException w:name="Medium List 1 Accent 6" w:semiHidden="0" w:uiPriority="65" w:unhideWhenUsed="0"/>
-    <w:lsdException w:name="Medium List 2 Accent 6" w:semiHidden="0" w:uiPriority="66" w:unhideWhenUsed="0"/>
-    <w:lsdException w:name="Medium Grid 1 Accent 6" w:semiHidden="0" w:uiPriority="67" w:unhideWhenUsed="0"/>
-    <w:lsdException w:name="Medium Grid 2 Accent 6" w:semiHidden="0" w:uiPriority="68" w:unhideWhenUsed="0"/>
-    <w:lsdException w:name="Medium Grid 3 Accent 6" w:semiHidden="0" w:uiPriority="69" w:unhideWhenUsed="0"/>
-    <w:lsdException w:name="Dark List Accent 6" w:semiHidden="0" w:uiPriority="70" w:unhideWhenUsed="0"/>
-    <w:lsdException w:name="Colorful Shading Accent 6" w:semiHidden="0" w:uiPriority="71" w:unhideWhenUsed="0"/>
-    <w:lsdException w:name="Colorful List Accent 6" w:semiHidden="0" w:uiPriority="72" w:unhideWhenUsed="0"/>
-    <w:lsdException w:name="Colorful Grid Accent 6" w:semiHidden="0" w:uiPriority="73" w:unhideWhenUsed="0"/>
-    <w:lsdException w:name="Subtle Emphasis" w:semiHidden="0" w:uiPriority="19" w:unhideWhenUsed="0" w:qFormat="1"/>
-    <w:lsdException w:name="Intense Emphasis" w:semiHidden="0" w:uiPriority="21" w:unhideWhenUsed="0" w:qFormat="1"/>
-    <w:lsdException w:name="Subtle Reference" w:semiHidden="0" w:uiPriority="31" w:unhideWhenUsed="0" w:qFormat="1"/>
-    <w:lsdException w:name="Intense Reference" w:semiHidden="0" w:uiPriority="32" w:unhideWhenUsed="0" w:qFormat="1"/>
-    <w:lsdException w:name="Book Title" w:semiHidden="0" w:uiPriority="33" w:unhideWhenUsed="0" w:qFormat="1"/>
-    <w:lsdException w:name="Bibliography" w:uiPriority="37"/>
-    <w:lsdException w:name="TOC Heading" w:uiPriority="39" w:qFormat="1"/>
+  <w:latentStyles w:defLockedState="0" w:defUIPriority="99" w:defSemiHidden="0" w:defUnhideWhenUsed="0" w:defQFormat="0" w:count="371">
+    <w:lsdException w:name="Normal" w:uiPriority="0" w:qFormat="1"/>
+    <w:lsdException w:name="heading 1" w:uiPriority="9" w:qFormat="1"/>
+    <w:lsdException w:name="heading 2" w:semiHidden="1" w:uiPriority="9" w:unhideWhenUsed="1" w:qFormat="1"/>
+    <w:lsdException w:name="heading 3" w:semiHidden="1" w:uiPriority="9" w:unhideWhenUsed="1" w:qFormat="1"/>
+    <w:lsdException w:name="heading 4" w:semiHidden="1" w:uiPriority="9" w:unhideWhenUsed="1" w:qFormat="1"/>
+    <w:lsdException w:name="heading 5" w:semiHidden="1" w:uiPriority="9" w:unhideWhenUsed="1" w:qFormat="1"/>
+    <w:lsdException w:name="heading 6" w:semiHidden="1" w:uiPriority="9" w:unhideWhenUsed="1" w:qFormat="1"/>
+    <w:lsdException w:name="heading 7" w:semiHidden="1" w:uiPriority="9" w:unhideWhenUsed="1" w:qFormat="1"/>
+    <w:lsdException w:name="heading 8" w:semiHidden="1" w:uiPriority="9" w:unhideWhenUsed="1" w:qFormat="1"/>
+    <w:lsdException w:name="heading 9" w:semiHidden="1" w:uiPriority="9" w:unhideWhenUsed="1" w:qFormat="1"/>
+    <w:lsdException w:name="index 1" w:semiHidden="1" w:unhideWhenUsed="1"/>
+    <w:lsdException w:name="index 2" w:semiHidden="1" w:unhideWhenUsed="1"/>
+    <w:lsdException w:name="index 3" w:semiHidden="1" w:unhideWhenUsed="1"/>
+    <w:lsdException w:name="index 4" w:semiHidden="1" w:unhideWhenUsed="1"/>
+    <w:lsdException w:name="index 5" w:semiHidden="1" w:unhideWhenUsed="1"/>
+    <w:lsdException w:name="index 6" w:semiHidden="1" w:unhideWhenUsed="1"/>
+    <w:lsdException w:name="index 7" w:semiHidden="1" w:unhideWhenUsed="1"/>
+    <w:lsdException w:name="index 8" w:semiHidden="1" w:unhideWhenUsed="1"/>
+    <w:lsdException w:name="index 9" w:semiHidden="1" w:unhideWhenUsed="1"/>
+    <w:lsdException w:name="toc 1" w:semiHidden="1" w:uiPriority="39" w:unhideWhenUsed="1"/>
+    <w:lsdException w:name="toc 2" w:semiHidden="1" w:uiPriority="39" w:unhideWhenUsed="1"/>
+    <w:lsdException w:name="toc 3" w:semiHidden="1" w:uiPriority="39" w:unhideWhenUsed="1"/>
+    <w:lsdException w:name="toc 4" w:semiHidden="1" w:uiPriority="39" w:unhideWhenUsed="1"/>
+    <w:lsdException w:name="toc 5" w:semiHidden="1" w:uiPriority="39" w:unhideWhenUsed="1"/>
+    <w:lsdException w:name="toc 6" w:semiHidden="1" w:uiPriority="39" w:unhideWhenUsed="1"/>
+    <w:lsdException w:name="toc 7" w:semiHidden="1" w:uiPriority="39" w:unhideWhenUsed="1"/>
+    <w:lsdException w:name="toc 8" w:semiHidden="1" w:uiPriority="39" w:unhideWhenUsed="1"/>
+    <w:lsdException w:name="toc 9" w:semiHidden="1" w:uiPriority="39" w:unhideWhenUsed="1"/>
+    <w:lsdException w:name="Normal Indent" w:semiHidden="1" w:unhideWhenUsed="1"/>
+    <w:lsdException w:name="footnote text" w:semiHidden="1" w:unhideWhenUsed="1"/>
+    <w:lsdException w:name="annotation text" w:semiHidden="1" w:unhideWhenUsed="1"/>
+    <w:lsdException w:name="header" w:semiHidden="1" w:unhideWhenUsed="1"/>
+    <w:lsdException w:name="footer" w:semiHidden="1" w:unhideWhenUsed="1"/>
+    <w:lsdException w:name="index heading" w:semiHidden="1" w:unhideWhenUsed="1"/>
+    <w:lsdException w:name="caption" w:semiHidden="1" w:uiPriority="35" w:unhideWhenUsed="1" w:qFormat="1"/>
+    <w:lsdException w:name="table of figures" w:semiHidden="1" w:unhideWhenUsed="1"/>
+    <w:lsdException w:name="envelope address" w:semiHidden="1" w:unhideWhenUsed="1"/>
+    <w:lsdException w:name="envelope return" w:semiHidden="1" w:unhideWhenUsed="1"/>
+    <w:lsdException w:name="footnote reference" w:semiHidden="1" w:unhideWhenUsed="1"/>
+    <w:lsdException w:name="annotation reference" w:semiHidden="1" w:unhideWhenUsed="1"/>
+    <w:lsdException w:name="line number" w:semiHidden="1" w:unhideWhenUsed="1"/>
+    <w:lsdException w:name="page number" w:semiHidden="1" w:unhideWhenUsed="1"/>
+    <w:lsdException w:name="endnote reference" w:semiHidden="1" w:unhideWhenUsed="1"/>
+    <w:lsdException w:name="endnote text" w:semiHidden="1" w:unhideWhenUsed="1"/>
+    <w:lsdException w:name="table of authorities" w:semiHidden="1" w:unhideWhenUsed="1"/>
+    <w:lsdException w:name="macro" w:semiHidden="1" w:unhideWhenUsed="1"/>
+    <w:lsdException w:name="toa heading" w:semiHidden="1" w:unhideWhenUsed="1"/>
+    <w:lsdException w:name="List" w:semiHidden="1" w:unhideWhenUsed="1"/>
+    <w:lsdException w:name="List Bullet" w:semiHidden="1" w:unhideWhenUsed="1"/>
+    <w:lsdException w:name="List Number" w:semiHidden="1" w:unhideWhenUsed="1"/>
+    <w:lsdException w:name="List 2" w:semiHidden="1" w:unhideWhenUsed="1"/>
+    <w:lsdException w:name="List 3" w:semiHidden="1" w:unhideWhenUsed="1"/>
+    <w:lsdException w:name="List 4" w:semiHidden="1" w:unhideWhenUsed="1"/>
+    <w:lsdException w:name="List 5" w:semiHidden="1" w:unhideWhenUsed="1"/>
+    <w:lsdException w:name="List Bullet 2" w:semiHidden="1" w:unhideWhenUsed="1"/>
+    <w:lsdException w:name="List Bullet 3" w:semiHidden="1" w:unhideWhenUsed="1"/>
+    <w:lsdException w:name="List Bullet 4" w:semiHidden="1" w:unhideWhenUsed="1"/>
+    <w:lsdException w:name="List Bullet 5" w:semiHidden="1" w:unhideWhenUsed="1"/>
+    <w:lsdException w:name="List Number 2" w:semiHidden="1" w:unhideWhenUsed="1"/>
+    <w:lsdException w:name="List Number 3" w:semiHidden="1" w:unhideWhenUsed="1"/>
+    <w:lsdException w:name="List Number 4" w:semiHidden="1" w:unhideWhenUsed="1"/>
+    <w:lsdException w:name="List Number 5" w:semiHidden="1" w:unhideWhenUsed="1"/>
+    <w:lsdException w:name="Title" w:uiPriority="10" w:qFormat="1"/>
+    <w:lsdException w:name="Closing" w:semiHidden="1" w:unhideWhenUsed="1"/>
+    <w:lsdException w:name="Signature" w:semiHidden="1" w:unhideWhenUsed="1"/>
+    <w:lsdException w:name="Default Paragraph Font" w:semiHidden="1" w:uiPriority="1" w:unhideWhenUsed="1"/>
+    <w:lsdException w:name="Body Text" w:semiHidden="1" w:unhideWhenUsed="1"/>
+    <w:lsdException w:name="Body Text Indent" w:semiHidden="1" w:unhideWhenUsed="1"/>
+    <w:lsdException w:name="List Continue" w:semiHidden="1" w:unhideWhenUsed="1"/>
+    <w:lsdException w:name="List Continue 2" w:semiHidden="1" w:unhideWhenUsed="1"/>
+    <w:lsdException w:name="List Continue 3" w:semiHidden="1" w:unhideWhenUsed="1"/>
+    <w:lsdException w:name="List Continue 4" w:semiHidden="1" w:unhideWhenUsed="1"/>
+    <w:lsdException w:name="List Continue 5" w:semiHidden="1" w:unhideWhenUsed="1"/>
+    <w:lsdException w:name="Message Header" w:semiHidden="1" w:unhideWhenUsed="1"/>
+    <w:lsdException w:name="Subtitle" w:uiPriority="11" w:qFormat="1"/>
+    <w:lsdException w:name="Salutation" w:semiHidden="1" w:unhideWhenUsed="1"/>
+    <w:lsdException w:name="Date" w:semiHidden="1" w:unhideWhenUsed="1"/>
+    <w:lsdException w:name="Body Text First Indent" w:semiHidden="1" w:unhideWhenUsed="1"/>
+    <w:lsdException w:name="Body Text First Indent 2" w:semiHidden="1" w:unhideWhenUsed="1"/>
+    <w:lsdException w:name="Note Heading" w:semiHidden="1" w:unhideWhenUsed="1"/>
+    <w:lsdException w:name="Body Text 2" w:semiHidden="1" w:unhideWhenUsed="1"/>
+    <w:lsdException w:name="Body Text 3" w:semiHidden="1" w:unhideWhenUsed="1"/>
+    <w:lsdException w:name="Body Text Indent 2" w:semiHidden="1" w:unhideWhenUsed="1"/>
+    <w:lsdException w:name="Body Text Indent 3" w:semiHidden="1" w:unhideWhenUsed="1"/>
+    <w:lsdException w:name="Block Text" w:semiHidden="1" w:unhideWhenUsed="1"/>
+    <w:lsdException w:name="Hyperlink" w:semiHidden="1" w:unhideWhenUsed="1"/>
+    <w:lsdException w:name="FollowedHyperlink" w:semiHidden="1" w:unhideWhenUsed="1"/>
+    <w:lsdException w:name="Strong" w:uiPriority="22" w:qFormat="1"/>
+    <w:lsdException w:name="Emphasis" w:uiPriority="20" w:qFormat="1"/>
+    <w:lsdException w:name="Document Map" w:semiHidden="1" w:unhideWhenUsed="1"/>
+    <w:lsdException w:name="Plain Text" w:semiHidden="1" w:unhideWhenUsed="1"/>
+    <w:lsdException w:name="E-mail Signature" w:semiHidden="1" w:unhideWhenUsed="1"/>
+    <w:lsdException w:name="HTML Top of Form" w:semiHidden="1" w:unhideWhenUsed="1"/>
+    <w:lsdException w:name="HTML Bottom of Form" w:semiHidden="1" w:unhideWhenUsed="1"/>
+    <w:lsdException w:name="Normal (Web)" w:semiHidden="1" w:unhideWhenUsed="1"/>
+    <w:lsdException w:name="HTML Acronym" w:semiHidden="1" w:unhideWhenUsed="1"/>
+    <w:lsdException w:name="HTML Address" w:semiHidden="1" w:unhideWhenUsed="1"/>
+    <w:lsdException w:name="HTML Cite" w:semiHidden="1" w:unhideWhenUsed="1"/>
+    <w:lsdException w:name="HTML Code" w:semiHidden="1" w:unhideWhenUsed="1"/>
+    <w:lsdException w:name="HTML Definition" w:semiHidden="1" w:unhideWhenUsed="1"/>
+    <w:lsdException w:name="HTML Keyboard" w:semiHidden="1" w:unhideWhenUsed="1"/>
+    <w:lsdException w:name="HTML Preformatted" w:semiHidden="1" w:unhideWhenUsed="1"/>
+    <w:lsdException w:name="HTML Sample" w:semiHidden="1" w:unhideWhenUsed="1"/>
+    <w:lsdException w:name="HTML Typewriter" w:semiHidden="1" w:unhideWhenUsed="1"/>
+    <w:lsdException w:name="HTML Variable" w:semiHidden="1" w:unhideWhenUsed="1"/>
+    <w:lsdException w:name="Normal Table" w:semiHidden="1" w:unhideWhenUsed="1"/>
+    <w:lsdException w:name="annotation subject" w:semiHidden="1" w:unhideWhenUsed="1"/>
+    <w:lsdException w:name="No List" w:semiHidden="1" w:unhideWhenUsed="1"/>
+    <w:lsdException w:name="Outline List 1" w:semiHidden="1" w:unhideWhenUsed="1"/>
+    <w:lsdException w:name="Outline List 2" w:semiHidden="1" w:unhideWhenUsed="1"/>
+    <w:lsdException w:name="Outline List 3" w:semiHidden="1" w:unhideWhenUsed="1"/>
+    <w:lsdException w:name="Table Simple 1" w:semiHidden="1" w:unhideWhenUsed="1"/>
+    <w:lsdException w:name="Table Simple 2" w:semiHidden="1" w:unhideWhenUsed="1"/>
+    <w:lsdException w:name="Table Simple 3" w:semiHidden="1" w:unhideWhenUsed="1"/>
+    <w:lsdException w:name="Table Classic 1" w:semiHidden="1" w:unhideWhenUsed="1"/>
+    <w:lsdException w:name="Table Classic 2" w:semiHidden="1" w:unhideWhenUsed="1"/>
+    <w:lsdException w:name="Table Classic 3" w:semiHidden="1" w:unhideWhenUsed="1"/>
+    <w:lsdException w:name="Table Classic 4" w:semiHidden="1" w:unhideWhenUsed="1"/>
+    <w:lsdException w:name="Table Colorful 1" w:semiHidden="1" w:unhideWhenUsed="1"/>
+    <w:lsdException w:name="Table Colorful 2" w:semiHidden="1" w:unhideWhenUsed="1"/>
+    <w:lsdException w:name="Table Colorful 3" w:semiHidden="1" w:unhideWhenUsed="1"/>
+    <w:lsdException w:name="Table Columns 1" w:semiHidden="1" w:unhideWhenUsed="1"/>
+    <w:lsdException w:name="Table Columns 2" w:semiHidden="1" w:unhideWhenUsed="1"/>
+    <w:lsdException w:name="Table Columns 3" w:semiHidden="1" w:unhideWhenUsed="1"/>
+    <w:lsdException w:name="Table Columns 4" w:semiHidden="1" w:unhideWhenUsed="1"/>
+    <w:lsdException w:name="Table Columns 5" w:semiHidden="1" w:unhideWhenUsed="1"/>
+    <w:lsdException w:name="Table Grid 1" w:semiHidden="1" w:unhideWhenUsed="1"/>
+    <w:lsdException w:name="Table Grid 2" w:semiHidden="1" w:unhideWhenUsed="1"/>
+    <w:lsdException w:name="Table Grid 3" w:semiHidden="1" w:unhideWhenUsed="1"/>
+    <w:lsdException w:name="Table Grid 4" w:semiHidden="1" w:unhideWhenUsed="1"/>
+    <w:lsdException w:name="Table Grid 5" w:semiHidden="1" w:unhideWhenUsed="1"/>
+    <w:lsdException w:name="Table Grid 6" w:semiHidden="1" w:unhideWhenUsed="1"/>
+    <w:lsdException w:name="Table Grid 7" w:semiHidden="1" w:unhideWhenUsed="1"/>
+    <w:lsdException w:name="Table Grid 8" w:semiHidden="1" w:unhideWhenUsed="1"/>
+    <w:lsdException w:name="Table List 1" w:semiHidden="1" w:unhideWhenUsed="1"/>
+    <w:lsdException w:name="Table List 2" w:semiHidden="1" w:unhideWhenUsed="1"/>
+    <w:lsdException w:name="Table List 3" w:semiHidden="1" w:unhideWhenUsed="1"/>
+    <w:lsdException w:name="Table List 4" w:semiHidden="1" w:unhideWhenUsed="1"/>
+    <w:lsdException w:name="Table List 5" w:semiHidden="1" w:unhideWhenUsed="1"/>
+    <w:lsdException w:name="Table List 6" w:semiHidden="1" w:unhideWhenUsed="1"/>
+    <w:lsdException w:name="Table List 7" w:semiHidden="1" w:unhideWhenUsed="1"/>
+    <w:lsdException w:name="Table List 8" w:semiHidden="1" w:unhideWhenUsed="1"/>
+    <w:lsdException w:name="Table 3D effects 1" w:semiHidden="1" w:unhideWhenUsed="1"/>
+    <w:lsdException w:name="Table 3D effects 2" w:semiHidden="1" w:unhideWhenUsed="1"/>
+    <w:lsdException w:name="Table 3D effects 3" w:semiHidden="1" w:unhideWhenUsed="1"/>
+    <w:lsdException w:name="Table Contemporary" w:semiHidden="1" w:unhideWhenUsed="1"/>
+    <w:lsdException w:name="Table Elegant" w:semiHidden="1" w:unhideWhenUsed="1"/>
+    <w:lsdException w:name="Table Professional" w:semiHidden="1" w:unhideWhenUsed="1"/>
+    <w:lsdException w:name="Table Subtle 1" w:semiHidden="1" w:unhideWhenUsed="1"/>
+    <w:lsdException w:name="Table Subtle 2" w:semiHidden="1" w:unhideWhenUsed="1"/>
+    <w:lsdException w:name="Table Web 1" w:semiHidden="1" w:unhideWhenUsed="1"/>
+    <w:lsdException w:name="Table Web 2" w:semiHidden="1" w:unhideWhenUsed="1"/>
+    <w:lsdException w:name="Table Web 3" w:semiHidden="1" w:unhideWhenUsed="1"/>
+    <w:lsdException w:name="Balloon Text" w:semiHidden="1" w:unhideWhenUsed="1"/>
+    <w:lsdException w:name="Table Grid" w:uiPriority="59"/>
+    <w:lsdException w:name="Table Theme" w:semiHidden="1" w:unhideWhenUsed="1"/>
+    <w:lsdException w:name="Placeholder Text" w:semiHidden="1"/>
+    <w:lsdException w:name="No Spacing" w:uiPriority="1" w:qFormat="1"/>
+    <w:lsdException w:name="Light Shading" w:uiPriority="60"/>
+    <w:lsdException w:name="Light List" w:uiPriority="61"/>
+    <w:lsdException w:name="Light Grid" w:uiPriority="62"/>
+    <w:lsdException w:name="Medium Shading 1" w:uiPriority="63"/>
+    <w:lsdException w:name="Medium Shading 2" w:uiPriority="64"/>
+    <w:lsdException w:name="Medium List 1" w:uiPriority="65"/>
+    <w:lsdException w:name="Medium List 2" w:uiPriority="66"/>
+    <w:lsdException w:name="Medium Grid 1" w:uiPriority="67"/>
+    <w:lsdException w:name="Medium Grid 2" w:uiPriority="68"/>
+    <w:lsdException w:name="Medium Grid 3" w:uiPriority="69"/>
+    <w:lsdException w:name="Dark List" w:uiPriority="70"/>
+    <w:lsdException w:name="Colorful Shading" w:uiPriority="71"/>
+    <w:lsdException w:name="Colorful List" w:uiPriority="72"/>
+    <w:lsdException w:name="Colorful Grid" w:uiPriority="73"/>
+    <w:lsdException w:name="Light Shading Accent 1" w:uiPriority="60"/>
+    <w:lsdException w:name="Light List Accent 1" w:uiPriority="61"/>
+    <w:lsdException w:name="Light Grid Accent 1" w:uiPriority="62"/>
+    <w:lsdException w:name="Medium Shading 1 Accent 1" w:uiPriority="63"/>
+    <w:lsdException w:name="Medium Shading 2 Accent 1" w:uiPriority="64"/>
+    <w:lsdException w:name="Medium List 1 Accent 1" w:uiPriority="65"/>
+    <w:lsdException w:name="Revision" w:semiHidden="1"/>
+    <w:lsdException w:name="List Paragraph" w:uiPriority="34" w:qFormat="1"/>
+    <w:lsdException w:name="Quote" w:uiPriority="29" w:qFormat="1"/>
+    <w:lsdException w:name="Intense Quote" w:uiPriority="30" w:qFormat="1"/>
+    <w:lsdException w:name="Medium List 2 Accent 1" w:uiPriority="66"/>
+    <w:lsdException w:name="Medium Grid 1 Accent 1" w:uiPriority="67"/>
+    <w:lsdException w:name="Medium Grid 2 Accent 1" w:uiPriority="68"/>
+    <w:lsdException w:name="Medium Grid 3 Accent 1" w:uiPriority="69"/>
+    <w:lsdException w:name="Dark List Accent 1" w:uiPriority="70"/>
+    <w:lsdException w:name="Colorful Shading Accent 1" w:uiPriority="71"/>
+    <w:lsdException w:name="Colorful List Accent 1" w:uiPriority="72"/>
+    <w:lsdException w:name="Colorful Grid Accent 1" w:uiPriority="73"/>
+    <w:lsdException w:name="Light Shading Accent 2" w:uiPriority="60"/>
+    <w:lsdException w:name="Light List Accent 2" w:uiPriority="61"/>
+    <w:lsdException w:name="Light Grid Accent 2" w:uiPriority="62"/>
+    <w:lsdException w:name="Medium Shading 1 Accent 2" w:uiPriority="63"/>
+    <w:lsdException w:name="Medium Shading 2 Accent 2" w:uiPriority="64"/>
+    <w:lsdException w:name="Medium List 1 Accent 2" w:uiPriority="65"/>
+    <w:lsdException w:name="Medium List 2 Accent 2" w:uiPriority="66"/>
+    <w:lsdException w:name="Medium Grid 1 Accent 2" w:uiPriority="67"/>
+    <w:lsdException w:name="Medium Grid 2 Accent 2" w:uiPriority="68"/>
+    <w:lsdException w:name="Medium Grid 3 Accent 2" w:uiPriority="69"/>
+    <w:lsdException w:name="Dark List Accent 2" w:uiPriority="70"/>
+    <w:lsdException w:name="Colorful Shading Accent 2" w:uiPriority="71"/>
+    <w:lsdException w:name="Colorful List Accent 2" w:uiPriority="72"/>
+    <w:lsdException w:name="Colorful Grid Accent 2" w:uiPriority="73"/>
+    <w:lsdException w:name="Light Shading Accent 3" w:uiPriority="60"/>
+    <w:lsdException w:name="Light List Accent 3" w:uiPriority="61"/>
+    <w:lsdException w:name="Light Grid Accent 3" w:uiPriority="62"/>
+    <w:lsdException w:name="Medium Shading 1 Accent 3" w:uiPriority="63"/>
+    <w:lsdException w:name="Medium Shading 2 Accent 3" w:uiPriority="64"/>
+    <w:lsdException w:name="Medium List 1 Accent 3" w:uiPriority="65"/>
+    <w:lsdException w:name="Medium List 2 Accent 3" w:uiPriority="66"/>
+    <w:lsdException w:name="Medium Grid 1 Accent 3" w:uiPriority="67"/>
+    <w:lsdException w:name="Medium Grid 2 Accent 3" w:uiPriority="68"/>
+    <w:lsdException w:name="Medium Grid 3 Accent 3" w:uiPriority="69"/>
+    <w:lsdException w:name="Dark List Accent 3" w:uiPriority="70"/>
+    <w:lsdException w:name="Colorful Shading Accent 3" w:uiPriority="71"/>
+    <w:lsdException w:name="Colorful List Accent 3" w:uiPriority="72"/>
+    <w:lsdException w:name="Colorful Grid Accent 3" w:uiPriority="73"/>
+    <w:lsdException w:name="Light Shading Accent 4" w:uiPriority="60"/>
+    <w:lsdException w:name="Light List Accent 4" w:uiPriority="61"/>
+    <w:lsdException w:name="Light Grid Accent 4" w:uiPriority="62"/>
+    <w:lsdException w:name="Medium Shading 1 Accent 4" w:uiPriority="63"/>
+    <w:lsdException w:name="Medium Shading 2 Accent 4" w:uiPriority="64"/>
+    <w:lsdException w:name="Medium List 1 Accent 4" w:uiPriority="65"/>
+    <w:lsdException w:name="Medium List 2 Accent 4" w:uiPriority="66"/>
+    <w:lsdException w:name="Medium Grid 1 Accent 4" w:uiPriority="67"/>
+    <w:lsdException w:name="Medium Grid 2 Accent 4" w:uiPriority="68"/>
+    <w:lsdException w:name="Medium Grid 3 Accent 4" w:uiPriority="69"/>
+    <w:lsdException w:name="Dark List Accent 4" w:uiPriority="70"/>
+    <w:lsdException w:name="Colorful Shading Accent 4" w:uiPriority="71"/>
+    <w:lsdException w:name="Colorful List Accent 4" w:uiPriority="72"/>
+    <w:lsdException w:name="Colorful Grid Accent 4" w:uiPriority="73"/>
+    <w:lsdException w:name="Light Shading Accent 5" w:uiPriority="60"/>
+    <w:lsdException w:name="Light List Accent 5" w:uiPriority="61"/>
+    <w:lsdException w:name="Light Grid Accent 5" w:uiPriority="62"/>
+    <w:lsdException w:name="Medium Shading 1 Accent 5" w:uiPriority="63"/>
+    <w:lsdException w:name="Medium Shading 2 Accent 5" w:uiPriority="64"/>
+    <w:lsdException w:name="Medium List 1 Accent 5" w:uiPriority="65"/>
+    <w:lsdException w:name="Medium List 2 Accent 5" w:uiPriority="66"/>
+    <w:lsdException w:name="Medium Grid 1 Accent 5" w:uiPriority="67"/>
+    <w:lsdException w:name="Medium Grid 2 Accent 5" w:uiPriority="68"/>
+    <w:lsdException w:name="Medium Grid 3 Accent 5" w:uiPriority="69"/>
+    <w:lsdException w:name="Dark List Accent 5" w:uiPriority="70"/>
+    <w:lsdException w:name="Colorful Shading Accent 5" w:uiPriority="71"/>
+    <w:lsdException w:name="Colorful List Accent 5" w:uiPriority="72"/>
+    <w:lsdException w:name="Colorful Grid Accent 5" w:uiPriority="73"/>
+    <w:lsdException w:name="Light Shading Accent 6" w:uiPriority="60"/>
+    <w:lsdException w:name="Light List Accent 6" w:uiPriority="61"/>
+    <w:lsdException w:name="Light Grid Accent 6" w:uiPriority="62"/>
+    <w:lsdException w:name="Medium Shading 1 Accent 6" w:uiPriority="63"/>
+    <w:lsdException w:name="Medium Shading 2 Accent 6" w:uiPriority="64"/>
+    <w:lsdException w:name="Medium List 1 Accent 6" w:uiPriority="65"/>
+    <w:lsdException w:name="Medium List 2 Accent 6" w:uiPriority="66"/>
+    <w:lsdException w:name="Medium Grid 1 Accent 6" w:uiPriority="67"/>
+    <w:lsdException w:name="Medium Grid 2 Accent 6" w:uiPriority="68"/>
+    <w:lsdException w:name="Medium Grid 3 Accent 6" w:uiPriority="69"/>
+    <w:lsdException w:name="Dark List Accent 6" w:uiPriority="70"/>
+    <w:lsdException w:name="Colorful Shading Accent 6" w:uiPriority="71"/>
+    <w:lsdException w:name="Colorful List Accent 6" w:uiPriority="72"/>
+    <w:lsdException w:name="Colorful Grid Accent 6" w:uiPriority="73"/>
+    <w:lsdException w:name="Subtle Emphasis" w:uiPriority="19" w:qFormat="1"/>
+    <w:lsdException w:name="Intense Emphasis" w:uiPriority="21" w:qFormat="1"/>
+    <w:lsdException w:name="Subtle Reference" w:uiPriority="31" w:qFormat="1"/>
+    <w:lsdException w:name="Intense Reference" w:uiPriority="32" w:qFormat="1"/>
+    <w:lsdException w:name="Book Title" w:uiPriority="33" w:qFormat="1"/>
+    <w:lsdException w:name="Bibliography" w:semiHidden="1" w:uiPriority="37" w:unhideWhenUsed="1"/>
+    <w:lsdException w:name="TOC Heading" w:semiHidden="1" w:uiPriority="39" w:unhideWhenUsed="1" w:qFormat="1"/>
+    <w:lsdException w:name="Plain Table 1" w:uiPriority="41"/>
+    <w:lsdException w:name="Plain Table 2" w:uiPriority="42"/>
+    <w:lsdException w:name="Plain Table 3" w:uiPriority="43"/>
+    <w:lsdException w:name="Plain Table 4" w:uiPriority="44"/>
+    <w:lsdException w:name="Plain Table 5" w:uiPriority="45"/>
+    <w:lsdException w:name="Grid Table Light" w:uiPriority="40"/>
+    <w:lsdException w:name="Grid Table 1 Light" w:uiPriority="46"/>
+    <w:lsdException w:name="Grid Table 2" w:uiPriority="47"/>
+    <w:lsdException w:name="Grid Table 3" w:uiPriority="48"/>
+    <w:lsdException w:name="Grid Table 4" w:uiPriority="49"/>
+    <w:lsdException w:name="Grid Table 5 Dark" w:uiPriority="50"/>
+    <w:lsdException w:name="Grid Table 6 Colorful" w:uiPriority="51"/>
+    <w:lsdException w:name="Grid Table 7 Colorful" w:uiPriority="52"/>
+    <w:lsdException w:name="Grid Table 1 Light Accent 1" w:uiPriority="46"/>
+    <w:lsdException w:name="Grid Table 2 Accent 1" w:uiPriority="47"/>
+    <w:lsdException w:name="Grid Table 3 Accent 1" w:uiPriority="48"/>
+    <w:lsdException w:name="Grid Table 4 Accent 1" w:uiPriority="49"/>
+    <w:lsdException w:name="Grid Table 5 Dark Accent 1" w:uiPriority="50"/>
+    <w:lsdException w:name="Grid Table 6 Colorful Accent 1" w:uiPriority="51"/>
+    <w:lsdException w:name="Grid Table 7 Colorful Accent 1" w:uiPriority="52"/>
+    <w:lsdException w:name="Grid Table 1 Light Accent 2" w:uiPriority="46"/>
+    <w:lsdException w:name="Grid Table 2 Accent 2" w:uiPriority="47"/>
+    <w:lsdException w:name="Grid Table 3 Accent 2" w:uiPriority="48"/>
+    <w:lsdException w:name="Grid Table 4 Accent 2" w:uiPriority="49"/>
+    <w:lsdException w:name="Grid Table 5 Dark Accent 2" w:uiPriority="50"/>
+    <w:lsdException w:name="Grid Table 6 Colorful Accent 2" w:uiPriority="51"/>
+    <w:lsdException w:name="Grid Table 7 Colorful Accent 2" w:uiPriority="52"/>
+    <w:lsdException w:name="Grid Table 1 Light Accent 3" w:uiPriority="46"/>
+    <w:lsdException w:name="Grid Table 2 Accent 3" w:uiPriority="47"/>
+    <w:lsdException w:name="Grid Table 3 Accent 3" w:uiPriority="48"/>
+    <w:lsdException w:name="Grid Table 4 Accent 3" w:uiPriority="49"/>
+    <w:lsdException w:name="Grid Table 5 Dark Accent 3" w:uiPriority="50"/>
+    <w:lsdException w:name="Grid Table 6 Colorful Accent 3" w:uiPriority="51"/>
+    <w:lsdException w:name="Grid Table 7 Colorful Accent 3" w:uiPriority="52"/>
+    <w:lsdException w:name="Grid Table 1 Light Accent 4" w:uiPriority="46"/>
+    <w:lsdException w:name="Grid Table 2 Accent 4" w:uiPriority="47"/>
+    <w:lsdException w:name="Grid Table 3 Accent 4" w:uiPriority="48"/>
+    <w:lsdException w:name="Grid Table 4 Accent 4" w:uiPriority="49"/>
+    <w:lsdException w:name="Grid Table 5 Dark Accent 4" w:uiPriority="50"/>
+    <w:lsdException w:name="Grid Table 6 Colorful Accent 4" w:uiPriority="51"/>
+    <w:lsdException w:name="Grid Table 7 Colorful Accent 4" w:uiPriority="52"/>
+    <w:lsdException w:name="Grid Table 1 Light Accent 5" w:uiPriority="46"/>
+    <w:lsdException w:name="Grid Table 2 Accent 5" w:uiPriority="47"/>
+    <w:lsdException w:name="Grid Table 3 Accent 5" w:uiPriority="48"/>
+    <w:lsdException w:name="Grid Table 4 Accent 5" w:uiPriority="49"/>
+    <w:lsdException w:name="Grid Table 5 Dark Accent 5" w:uiPriority="50"/>
+    <w:lsdException w:name="Grid Table 6 Colorful Accent 5" w:uiPriority="51"/>
+    <w:lsdException w:name="Grid Table 7 Colorful Accent 5" w:uiPriority="52"/>
+    <w:lsdException w:name="Grid Table 1 Light Accent 6" w:uiPriority="46"/>
+    <w:lsdException w:name="Grid Table 2 Accent 6" w:uiPriority="47"/>
+    <w:lsdException w:name="Grid Table 3 Accent 6" w:uiPriority="48"/>
+    <w:lsdException w:name="Grid Table 4 Accent 6" w:uiPriority="49"/>
+    <w:lsdException w:name="Grid Table 5 Dark Accent 6" w:uiPriority="50"/>
+    <w:lsdException w:name="Grid Table 6 Colorful Accent 6" w:uiPriority="51"/>
+    <w:lsdException w:name="Grid Table 7 Colorful Accent 6" w:uiPriority="52"/>
+    <w:lsdException w:name="List Table 1 Light" w:uiPriority="46"/>
+    <w:lsdException w:name="List Table 2" w:uiPriority="47"/>
+    <w:lsdException w:name="List Table 3" w:uiPriority="48"/>
+    <w:lsdException w:name="List Table 4" w:uiPriority="49"/>
+    <w:lsdException w:name="List Table 5 Dark" w:uiPriority="50"/>
+    <w:lsdException w:name="List Table 6 Colorful" w:uiPriority="51"/>
+    <w:lsdException w:name="List Table 7 Colorful" w:uiPriority="52"/>
+    <w:lsdException w:name="List Table 1 Light Accent 1" w:uiPriority="46"/>
+    <w:lsdException w:name="List Table 2 Accent 1" w:uiPriority="47"/>
+    <w:lsdException w:name="List Table 3 Accent 1" w:uiPriority="48"/>
+    <w:lsdException w:name="List Table 4 Accent 1" w:uiPriority="49"/>
+    <w:lsdException w:name="List Table 5 Dark Accent 1" w:uiPriority="50"/>
+    <w:lsdException w:name="List Table 6 Colorful Accent 1" w:uiPriority="51"/>
+    <w:lsdException w:name="List Table 7 Colorful Accent 1" w:uiPriority="52"/>
+    <w:lsdException w:name="List Table 1 Light Accent 2" w:uiPriority="46"/>
+    <w:lsdException w:name="List Table 2 Accent 2" w:uiPriority="47"/>
+    <w:lsdException w:name="List Table 3 Accent 2" w:uiPriority="48"/>
+    <w:lsdException w:name="List Table 4 Accent 2" w:uiPriority="49"/>
+    <w:lsdException w:name="List Table 5 Dark Accent 2" w:uiPriority="50"/>
+    <w:lsdException w:name="List Table 6 Colorful Accent 2" w:uiPriority="51"/>
+    <w:lsdException w:name="List Table 7 Colorful Accent 2" w:uiPriority="52"/>
+    <w:lsdException w:name="List Table 1 Light Accent 3" w:uiPriority="46"/>
+    <w:lsdException w:name="List Table 2 Accent 3" w:uiPriority="47"/>
+    <w:lsdException w:name="List Table 3 Accent 3" w:uiPriority="48"/>
+    <w:lsdException w:name="List Table 4 Accent 3" w:uiPriority="49"/>
+    <w:lsdException w:name="List Table 5 Dark Accent 3" w:uiPriority="50"/>
+    <w:lsdException w:name="List Table 6 Colorful Accent 3" w:uiPriority="51"/>
+    <w:lsdException w:name="List Table 7 Colorful Accent 3" w:uiPriority="52"/>
+    <w:lsdException w:name="List Table 1 Light Accent 4" w:uiPriority="46"/>
+    <w:lsdException w:name="List Table 2 Accent 4" w:uiPriority="47"/>
+    <w:lsdException w:name="List Table 3 Accent 4" w:uiPriority="48"/>
+    <w:lsdException w:name="List Table 4 Accent 4" w:uiPriority="49"/>
+    <w:lsdException w:name="List Table 5 Dark Accent 4" w:uiPriority="50"/>
+    <w:lsdException w:name="List Table 6 Colorful Accent 4" w:uiPriority="51"/>
+    <w:lsdException w:name="List Table 7 Colorful Accent 4" w:uiPriority="52"/>
+    <w:lsdException w:name="List Table 1 Light Accent 5" w:uiPriority="46"/>
+    <w:lsdException w:name="List Table 2 Accent 5" w:uiPriority="47"/>
+    <w:lsdException w:name="List Table 3 Accent 5" w:uiPriority="48"/>
+    <w:lsdException w:name="List Table 4 Accent 5" w:uiPriority="49"/>
+    <w:lsdException w:name="List Table 5 Dark Accent 5" w:uiPriority="50"/>
+    <w:lsdException w:name="List Table 6 Colorful Accent 5" w:uiPriority="51"/>
+    <w:lsdException w:name="List Table 7 Colorful Accent 5" w:uiPriority="52"/>
+    <w:lsdException w:name="List Table 1 Light Accent 6" w:uiPriority="46"/>
+    <w:lsdException w:name="List Table 2 Accent 6" w:uiPriority="47"/>
+    <w:lsdException w:name="List Table 3 Accent 6" w:uiPriority="48"/>
+    <w:lsdException w:name="List Table 4 Accent 6" w:uiPriority="49"/>
+    <w:lsdException w:name="List Table 5 Dark Accent 6" w:uiPriority="50"/>
+    <w:lsdException w:name="List Table 6 Colorful Accent 6" w:uiPriority="51"/>
+    <w:lsdException w:name="List Table 7 Colorful Accent 6" w:uiPriority="52"/>
   </w:latentStyles>
   <w:style w:type="paragraph" w:default="1" w:styleId="Normal">
     <w:name w:val="Normal"/>
@@ -7155,7 +7953,6 @@
     <w:uiPriority w:val="99"/>
     <w:semiHidden/>
     <w:unhideWhenUsed/>
-    <w:qFormat/>
     <w:tblPr>
       <w:tblInd w:w="0" w:type="dxa"/>
       <w:tblCellMar>
@@ -7216,7 +8013,7 @@
 </file>
 
 <file path=word/glossary/webSettings.xml><?xml version="1.0" encoding="utf-8"?>
-<w:webSettings xmlns:r="http://schemas.openxmlformats.org/officeDocument/2006/relationships" xmlns:w="http://schemas.openxmlformats.org/wordprocessingml/2006/main">
+<w:webSettings xmlns:mc="http://schemas.openxmlformats.org/markup-compatibility/2006" xmlns:r="http://schemas.openxmlformats.org/officeDocument/2006/relationships" xmlns:w="http://schemas.openxmlformats.org/wordprocessingml/2006/main" xmlns:w14="http://schemas.microsoft.com/office/word/2010/wordml" xmlns:w15="http://schemas.microsoft.com/office/word/2012/wordml" xmlns:w16se="http://schemas.microsoft.com/office/word/2015/wordml/symex" mc:Ignorable="w14 w15 w16se">
   <w:optimizeForBrowser/>
 </w:webSettings>
 </file>

</xml_diff>

<commit_message>
Correccion del estrategia y de abmfactura que se habia metido en empresa, mala mia, error de cansancio jaja
</commit_message>
<xml_diff>
--- a/Estrategia.docx
+++ b/Estrategia.docx
@@ -1994,7 +1994,7 @@
           <w:numId w:val="2"/>
         </w:numPr>
         <w:rPr>
-          <w:rFonts w:ascii="ArialMT" w:eastAsia="ArialMT" w:cs="ArialMT" w:hint="eastAsia"/>
+          <w:rFonts w:ascii="ArialMT" w:eastAsia="ArialMT" w:cs="ArialMT"/>
         </w:rPr>
       </w:pPr>
       <w:r>
@@ -2044,7 +2044,7 @@
           <w:p>
             <w:pPr>
               <w:rPr>
-                <w:rFonts w:ascii="ArialMT" w:eastAsia="ArialMT" w:hint="eastAsia"/>
+                <w:rFonts w:ascii="ArialMT" w:eastAsia="ArialMT"/>
               </w:rPr>
             </w:pPr>
             <w:r>
@@ -2064,7 +2064,7 @@
             <w:pPr>
               <w:jc w:val="center"/>
               <w:rPr>
-                <w:rFonts w:ascii="ArialMT" w:eastAsia="ArialMT" w:hint="eastAsia"/>
+                <w:rFonts w:ascii="ArialMT" w:eastAsia="ArialMT"/>
               </w:rPr>
             </w:pPr>
             <w:r>
@@ -2084,7 +2084,7 @@
           <w:p>
             <w:pPr>
               <w:rPr>
-                <w:rFonts w:ascii="ArialMT" w:eastAsia="ArialMT" w:hint="eastAsia"/>
+                <w:rFonts w:ascii="ArialMT" w:eastAsia="ArialMT"/>
               </w:rPr>
             </w:pPr>
             <w:r>
@@ -2102,7 +2102,7 @@
           <w:p>
             <w:pPr>
               <w:rPr>
-                <w:rFonts w:ascii="ArialMT" w:eastAsia="ArialMT" w:hint="eastAsia"/>
+                <w:rFonts w:ascii="ArialMT" w:eastAsia="ArialMT"/>
               </w:rPr>
             </w:pPr>
             <w:r>
@@ -2122,7 +2122,7 @@
           <w:p>
             <w:pPr>
               <w:rPr>
-                <w:rFonts w:ascii="ArialMT" w:eastAsia="ArialMT" w:hint="eastAsia"/>
+                <w:rFonts w:ascii="ArialMT" w:eastAsia="ArialMT"/>
               </w:rPr>
             </w:pPr>
             <w:r>
@@ -2140,7 +2140,7 @@
           <w:p>
             <w:pPr>
               <w:rPr>
-                <w:rFonts w:ascii="ArialMT" w:eastAsia="ArialMT" w:hint="eastAsia"/>
+                <w:rFonts w:ascii="ArialMT" w:eastAsia="ArialMT"/>
               </w:rPr>
             </w:pPr>
             <w:r>
@@ -2160,7 +2160,7 @@
           <w:p>
             <w:pPr>
               <w:rPr>
-                <w:rFonts w:ascii="ArialMT" w:eastAsia="ArialMT" w:hint="eastAsia"/>
+                <w:rFonts w:ascii="ArialMT" w:eastAsia="ArialMT"/>
               </w:rPr>
             </w:pPr>
             <w:r>
@@ -2178,7 +2178,7 @@
           <w:p>
             <w:pPr>
               <w:rPr>
-                <w:rFonts w:ascii="ArialMT" w:eastAsia="ArialMT" w:hint="eastAsia"/>
+                <w:rFonts w:ascii="ArialMT" w:eastAsia="ArialMT"/>
               </w:rPr>
             </w:pPr>
             <w:r>
@@ -2198,7 +2198,7 @@
           <w:p>
             <w:pPr>
               <w:rPr>
-                <w:rFonts w:ascii="ArialMT" w:eastAsia="ArialMT" w:hint="eastAsia"/>
+                <w:rFonts w:ascii="ArialMT" w:eastAsia="ArialMT"/>
               </w:rPr>
             </w:pPr>
             <w:r>
@@ -2216,7 +2216,7 @@
           <w:p>
             <w:pPr>
               <w:rPr>
-                <w:rFonts w:ascii="ArialMT" w:eastAsia="ArialMT" w:hint="eastAsia"/>
+                <w:rFonts w:ascii="ArialMT" w:eastAsia="ArialMT"/>
               </w:rPr>
             </w:pPr>
             <w:r>
@@ -2236,7 +2236,7 @@
           <w:p>
             <w:pPr>
               <w:rPr>
-                <w:rFonts w:ascii="ArialMT" w:eastAsia="ArialMT" w:hint="eastAsia"/>
+                <w:rFonts w:ascii="ArialMT" w:eastAsia="ArialMT"/>
               </w:rPr>
             </w:pPr>
             <w:r>
@@ -2254,7 +2254,7 @@
           <w:p>
             <w:pPr>
               <w:rPr>
-                <w:rFonts w:ascii="ArialMT" w:eastAsia="ArialMT" w:hint="eastAsia"/>
+                <w:rFonts w:ascii="ArialMT" w:eastAsia="ArialMT"/>
               </w:rPr>
             </w:pPr>
             <w:r>
@@ -2270,40 +2270,40 @@
     <w:p>
       <w:pPr>
         <w:rPr>
+          <w:rFonts w:ascii="ArialMT" w:eastAsia="ArialMT"/>
+        </w:rPr>
+      </w:pPr>
+    </w:p>
+    <w:p>
+      <w:pPr>
+        <w:rPr>
+          <w:rFonts w:ascii="ArialMT" w:eastAsia="ArialMT"/>
+        </w:rPr>
+      </w:pPr>
+      <w:r>
+        <w:rPr>
           <w:rFonts w:ascii="ArialMT" w:eastAsia="ArialMT" w:hint="eastAsia"/>
         </w:rPr>
-      </w:pPr>
-    </w:p>
-    <w:p>
-      <w:pPr>
+        <w:t>Siendo Cobradores: Leandro,Maru,RominaCA,RominaCU</w:t>
+      </w:r>
+    </w:p>
+    <w:p>
+      <w:pPr>
+        <w:rPr>
+          <w:rFonts w:ascii="ArialMT" w:eastAsia="ArialMT"/>
+        </w:rPr>
+      </w:pPr>
+      <w:r>
         <w:rPr>
           <w:rFonts w:ascii="ArialMT" w:eastAsia="ArialMT" w:hint="eastAsia"/>
         </w:rPr>
-      </w:pPr>
-      <w:r>
-        <w:rPr>
-          <w:rFonts w:ascii="ArialMT" w:eastAsia="ArialMT" w:hint="eastAsia"/>
-        </w:rPr>
-        <w:t>Siendo Cobradores: Leandro,Maru,RominaCA,RominaCU</w:t>
-      </w:r>
-    </w:p>
-    <w:p>
-      <w:pPr>
-        <w:rPr>
-          <w:rFonts w:ascii="ArialMT" w:eastAsia="ArialMT" w:hint="eastAsia"/>
-        </w:rPr>
-      </w:pPr>
-      <w:r>
-        <w:rPr>
-          <w:rFonts w:ascii="ArialMT" w:eastAsia="ArialMT" w:hint="eastAsia"/>
-        </w:rPr>
         <w:t>Siendo administrador: admin</w:t>
       </w:r>
     </w:p>
     <w:p>
       <w:pPr>
         <w:rPr>
-          <w:rFonts w:ascii="ArialMT" w:eastAsia="ArialMT" w:hint="eastAsia"/>
+          <w:rFonts w:ascii="ArialMT" w:eastAsia="ArialMT"/>
         </w:rPr>
       </w:pPr>
       <w:r>
@@ -2327,7 +2327,7 @@
           <w:numId w:val="3"/>
         </w:numPr>
         <w:rPr>
-          <w:rFonts w:ascii="ArialMT" w:eastAsia="ArialMT" w:hint="eastAsia"/>
+          <w:rFonts w:ascii="ArialMT" w:eastAsia="ArialMT"/>
         </w:rPr>
       </w:pPr>
       <w:r>
@@ -2345,7 +2345,7 @@
           <w:numId w:val="3"/>
         </w:numPr>
         <w:rPr>
-          <w:rFonts w:ascii="ArialMT" w:eastAsia="ArialMT" w:hint="eastAsia"/>
+          <w:rFonts w:ascii="ArialMT" w:eastAsia="ArialMT"/>
         </w:rPr>
       </w:pPr>
       <w:r>
@@ -2375,7 +2375,7 @@
           <w:numId w:val="3"/>
         </w:numPr>
         <w:rPr>
-          <w:rFonts w:ascii="ArialMT" w:eastAsia="ArialMT" w:hint="eastAsia"/>
+          <w:rFonts w:ascii="ArialMT" w:eastAsia="ArialMT"/>
         </w:rPr>
       </w:pPr>
       <w:r>
@@ -2393,7 +2393,7 @@
           <w:numId w:val="3"/>
         </w:numPr>
         <w:rPr>
-          <w:rFonts w:ascii="ArialMT" w:eastAsia="ArialMT" w:hint="eastAsia"/>
+          <w:rFonts w:ascii="ArialMT" w:eastAsia="ArialMT"/>
         </w:rPr>
       </w:pPr>
       <w:r>
@@ -2411,7 +2411,7 @@
           <w:numId w:val="3"/>
         </w:numPr>
         <w:rPr>
-          <w:rFonts w:ascii="ArialMT" w:eastAsia="ArialMT" w:hint="eastAsia"/>
+          <w:rFonts w:ascii="ArialMT" w:eastAsia="ArialMT"/>
         </w:rPr>
       </w:pPr>
       <w:r>
@@ -2429,7 +2429,7 @@
           <w:numId w:val="3"/>
         </w:numPr>
         <w:rPr>
-          <w:rFonts w:ascii="ArialMT" w:eastAsia="ArialMT" w:hint="eastAsia"/>
+          <w:rFonts w:ascii="ArialMT" w:eastAsia="ArialMT"/>
         </w:rPr>
       </w:pPr>
       <w:r>
@@ -2447,7 +2447,7 @@
           <w:numId w:val="3"/>
         </w:numPr>
         <w:rPr>
-          <w:rFonts w:ascii="ArialMT" w:eastAsia="ArialMT" w:hint="eastAsia"/>
+          <w:rFonts w:ascii="ArialMT" w:eastAsia="ArialMT"/>
         </w:rPr>
       </w:pPr>
       <w:r>
@@ -2477,7 +2477,7 @@
           <w:numId w:val="3"/>
         </w:numPr>
         <w:rPr>
-          <w:rFonts w:ascii="ArialMT" w:eastAsia="ArialMT" w:hint="eastAsia"/>
+          <w:rFonts w:ascii="ArialMT" w:eastAsia="ArialMT"/>
         </w:rPr>
       </w:pPr>
       <w:r>
@@ -2507,7 +2507,7 @@
           <w:numId w:val="3"/>
         </w:numPr>
         <w:rPr>
-          <w:rFonts w:ascii="ArialMT" w:eastAsia="ArialMT" w:hint="eastAsia"/>
+          <w:rFonts w:ascii="ArialMT" w:eastAsia="ArialMT"/>
         </w:rPr>
       </w:pPr>
       <w:r>
@@ -2525,7 +2525,7 @@
           <w:numId w:val="3"/>
         </w:numPr>
         <w:rPr>
-          <w:rFonts w:ascii="ArialMT" w:eastAsia="ArialMT" w:hint="eastAsia"/>
+          <w:rFonts w:ascii="ArialMT" w:eastAsia="ArialMT"/>
         </w:rPr>
       </w:pPr>
       <w:r>
@@ -2543,7 +2543,7 @@
           <w:numId w:val="3"/>
         </w:numPr>
         <w:rPr>
-          <w:rFonts w:ascii="ArialMT" w:eastAsia="ArialMT" w:hint="eastAsia"/>
+          <w:rFonts w:ascii="ArialMT" w:eastAsia="ArialMT"/>
         </w:rPr>
       </w:pPr>
       <w:r>
@@ -2561,7 +2561,7 @@
           <w:numId w:val="3"/>
         </w:numPr>
         <w:rPr>
-          <w:rFonts w:ascii="ArialMT" w:eastAsia="ArialMT" w:hint="eastAsia"/>
+          <w:rFonts w:ascii="ArialMT" w:eastAsia="ArialMT"/>
         </w:rPr>
       </w:pPr>
       <w:r>
@@ -2579,7 +2579,7 @@
           <w:numId w:val="3"/>
         </w:numPr>
         <w:rPr>
-          <w:rFonts w:ascii="ArialMT" w:eastAsia="ArialMT" w:hint="eastAsia"/>
+          <w:rFonts w:ascii="ArialMT" w:eastAsia="ArialMT"/>
         </w:rPr>
       </w:pPr>
       <w:r>
@@ -2610,7 +2610,7 @@
           <w:numId w:val="3"/>
         </w:numPr>
         <w:rPr>
-          <w:rFonts w:ascii="ArialMT" w:eastAsia="ArialMT" w:hint="eastAsia"/>
+          <w:rFonts w:ascii="ArialMT" w:eastAsia="ArialMT"/>
         </w:rPr>
       </w:pPr>
       <w:r>
@@ -2642,7 +2642,7 @@
       <w:pPr>
         <w:pStyle w:val="Prrafodelista"/>
         <w:rPr>
-          <w:rFonts w:ascii="ArialMT" w:eastAsia="ArialMT" w:hint="eastAsia"/>
+          <w:rFonts w:ascii="ArialMT" w:eastAsia="ArialMT"/>
         </w:rPr>
       </w:pPr>
     </w:p>
@@ -2654,7 +2654,7 @@
         <w:spacing w:after="0" w:line="240" w:lineRule="auto"/>
         <w:jc w:val="center"/>
         <w:rPr>
-          <w:rFonts w:ascii="ArialMT" w:eastAsia="ArialMT" w:hint="eastAsia"/>
+          <w:rFonts w:ascii="ArialMT" w:eastAsia="ArialMT"/>
           <w:u w:val="single"/>
         </w:rPr>
       </w:pPr>
@@ -2673,7 +2673,7 @@
         <w:adjustRightInd w:val="0"/>
         <w:spacing w:after="0" w:line="240" w:lineRule="auto"/>
         <w:rPr>
-          <w:rFonts w:ascii="ArialMT" w:eastAsia="ArialMT" w:hint="eastAsia"/>
+          <w:rFonts w:ascii="ArialMT" w:eastAsia="ArialMT"/>
         </w:rPr>
       </w:pPr>
       <w:r>
@@ -2714,7 +2714,7 @@
         <w:adjustRightInd w:val="0"/>
         <w:spacing w:after="0" w:line="240" w:lineRule="auto"/>
         <w:rPr>
-          <w:rFonts w:ascii="ArialMT" w:eastAsia="ArialMT" w:hint="eastAsia"/>
+          <w:rFonts w:ascii="ArialMT" w:eastAsia="ArialMT"/>
         </w:rPr>
       </w:pPr>
       <w:r>
@@ -2761,7 +2761,7 @@
         <w:adjustRightInd w:val="0"/>
         <w:spacing w:after="0" w:line="240" w:lineRule="auto"/>
         <w:rPr>
-          <w:rFonts w:ascii="ArialMT" w:eastAsia="ArialMT" w:hint="eastAsia"/>
+          <w:rFonts w:ascii="ArialMT" w:eastAsia="ArialMT"/>
         </w:rPr>
       </w:pPr>
     </w:p>
@@ -2773,7 +2773,7 @@
         <w:spacing w:after="0" w:line="240" w:lineRule="auto"/>
         <w:jc w:val="center"/>
         <w:rPr>
-          <w:rFonts w:ascii="ArialMT" w:eastAsia="ArialMT" w:hint="eastAsia"/>
+          <w:rFonts w:ascii="ArialMT" w:eastAsia="ArialMT"/>
           <w:u w:val="single"/>
         </w:rPr>
       </w:pPr>
@@ -2792,7 +2792,7 @@
         <w:adjustRightInd w:val="0"/>
         <w:spacing w:after="0" w:line="240" w:lineRule="auto"/>
         <w:rPr>
-          <w:rFonts w:ascii="ArialMT" w:eastAsia="ArialMT" w:hint="eastAsia"/>
+          <w:rFonts w:ascii="ArialMT" w:eastAsia="ArialMT"/>
         </w:rPr>
       </w:pPr>
       <w:r>
@@ -2809,7 +2809,7 @@
         <w:adjustRightInd w:val="0"/>
         <w:spacing w:after="0" w:line="240" w:lineRule="auto"/>
         <w:rPr>
-          <w:rFonts w:ascii="ArialMT" w:eastAsia="ArialMT" w:hint="eastAsia"/>
+          <w:rFonts w:ascii="ArialMT" w:eastAsia="ArialMT"/>
         </w:rPr>
       </w:pPr>
       <w:r>
@@ -2844,7 +2844,7 @@
         <w:adjustRightInd w:val="0"/>
         <w:spacing w:after="0" w:line="240" w:lineRule="auto"/>
         <w:rPr>
-          <w:rFonts w:ascii="ArialMT" w:eastAsia="ArialMT" w:hint="eastAsia"/>
+          <w:rFonts w:ascii="ArialMT" w:eastAsia="ArialMT"/>
         </w:rPr>
       </w:pPr>
       <w:r>
@@ -2861,7 +2861,7 @@
         <w:adjustRightInd w:val="0"/>
         <w:spacing w:after="0" w:line="240" w:lineRule="auto"/>
         <w:rPr>
-          <w:rFonts w:ascii="ArialMT" w:eastAsia="ArialMT" w:hint="eastAsia"/>
+          <w:rFonts w:ascii="ArialMT" w:eastAsia="ArialMT"/>
         </w:rPr>
       </w:pPr>
       <w:r>
@@ -2878,7 +2878,7 @@
         <w:adjustRightInd w:val="0"/>
         <w:spacing w:after="0" w:line="240" w:lineRule="auto"/>
         <w:rPr>
-          <w:rFonts w:ascii="ArialMT" w:eastAsia="ArialMT" w:hint="eastAsia"/>
+          <w:rFonts w:ascii="ArialMT" w:eastAsia="ArialMT"/>
         </w:rPr>
       </w:pPr>
       <w:r>
@@ -2936,7 +2936,7 @@
         <w:adjustRightInd w:val="0"/>
         <w:spacing w:after="0" w:line="240" w:lineRule="auto"/>
         <w:rPr>
-          <w:rFonts w:ascii="ArialMT" w:eastAsia="ArialMT" w:hint="eastAsia"/>
+          <w:rFonts w:ascii="ArialMT" w:eastAsia="ArialMT"/>
         </w:rPr>
       </w:pPr>
     </w:p>
@@ -3148,7 +3148,7 @@
     <w:p>
       <w:pPr>
         <w:rPr>
-          <w:rFonts w:ascii="ArialMT" w:eastAsia="ArialMT" w:cs="ArialMT" w:hint="eastAsia"/>
+          <w:rFonts w:ascii="ArialMT" w:eastAsia="ArialMT" w:cs="ArialMT"/>
         </w:rPr>
       </w:pPr>
       <w:r>
@@ -3429,8 +3429,6 @@
         </w:rPr>
         <w:t>En la pantalla de ABM de Rol, se puede observar un listado donde se presentan los diferentes roles existentes, de este modo existe la posibilidad de seleccionar un rol y poder visualizar que funcionalidades tiene activas, a partir de esto existe la posibilidad de:</w:t>
       </w:r>
-      <w:bookmarkStart w:id="0" w:name="_GoBack"/>
-      <w:bookmarkEnd w:id="0"/>
       <w:r>
         <w:rPr>
           <w:rFonts w:ascii="ArialMT" w:eastAsia="ArialMT" w:cs="ArialMT"/>
@@ -3537,7 +3535,7 @@
       <w:pPr>
         <w:ind w:left="1764"/>
         <w:rPr>
-          <w:rFonts w:ascii="ArialMT" w:eastAsia="ArialMT" w:cs="ArialMT" w:hint="eastAsia"/>
+          <w:rFonts w:ascii="ArialMT" w:eastAsia="ArialMT" w:cs="ArialMT"/>
         </w:rPr>
       </w:pPr>
       <w:r>
@@ -3746,7 +3744,7 @@
         <w:spacing w:after="0" w:line="240" w:lineRule="auto"/>
         <w:ind w:firstLine="360"/>
         <w:rPr>
-          <w:rFonts w:ascii="ArialMT" w:eastAsia="ArialMT" w:cs="ArialMT" w:hint="eastAsia"/>
+          <w:rFonts w:ascii="ArialMT" w:eastAsia="ArialMT" w:cs="ArialMT"/>
         </w:rPr>
       </w:pPr>
       <w:r>
@@ -4476,50 +4474,6 @@
     <w:p>
       <w:pPr>
         <w:pStyle w:val="Prrafodelista"/>
-        <w:autoSpaceDE w:val="0"/>
-        <w:autoSpaceDN w:val="0"/>
-        <w:adjustRightInd w:val="0"/>
-        <w:spacing w:after="0" w:line="240" w:lineRule="auto"/>
-        <w:rPr>
-          <w:rFonts w:ascii="ArialMT" w:eastAsia="ArialMT" w:cs="ArialMT"/>
-          <w:color w:val="FF0000"/>
-        </w:rPr>
-      </w:pPr>
-      <w:r>
-        <w:rPr>
-          <w:rFonts w:ascii="ArialMT" w:eastAsia="ArialMT" w:cs="ArialMT"/>
-          <w:color w:val="FF0000"/>
-          <w:u w:val="single"/>
-        </w:rPr>
-        <w:t>Restricci</w:t>
-      </w:r>
-      <w:r>
-        <w:rPr>
-          <w:rFonts w:ascii="ArialMT" w:eastAsia="ArialMT" w:cs="ArialMT"/>
-          <w:color w:val="FF0000"/>
-          <w:u w:val="single"/>
-        </w:rPr>
-        <w:t>ó</w:t>
-      </w:r>
-      <w:r>
-        <w:rPr>
-          <w:rFonts w:ascii="ArialMT" w:eastAsia="ArialMT" w:cs="ArialMT"/>
-          <w:color w:val="FF0000"/>
-          <w:u w:val="single"/>
-        </w:rPr>
-        <w:t>n</w:t>
-      </w:r>
-      <w:r>
-        <w:rPr>
-          <w:rFonts w:ascii="ArialMT" w:eastAsia="ArialMT" w:cs="ArialMT"/>
-          <w:color w:val="FF0000"/>
-        </w:rPr>
-        <w:t>:</w:t>
-      </w:r>
-    </w:p>
-    <w:p>
-      <w:pPr>
-        <w:pStyle w:val="Prrafodelista"/>
         <w:numPr>
           <w:ilvl w:val="0"/>
           <w:numId w:val="14"/>
@@ -4530,6 +4484,62 @@
         <w:spacing w:after="0" w:line="240" w:lineRule="auto"/>
         <w:rPr>
           <w:rFonts w:ascii="ArialMT" w:eastAsia="ArialMT" w:cs="ArialMT"/>
+          <w:color w:val="FF0000"/>
+        </w:rPr>
+      </w:pPr>
+      <w:r>
+        <w:rPr>
+          <w:rFonts w:ascii="ArialMT" w:eastAsia="ArialMT" w:cs="ArialMT"/>
+          <w:color w:val="FF0000"/>
+          <w:u w:val="single"/>
+        </w:rPr>
+        <w:t>Restricci</w:t>
+      </w:r>
+      <w:r>
+        <w:rPr>
+          <w:rFonts w:ascii="ArialMT" w:eastAsia="ArialMT" w:cs="ArialMT"/>
+          <w:color w:val="FF0000"/>
+          <w:u w:val="single"/>
+        </w:rPr>
+        <w:t>ó</w:t>
+      </w:r>
+      <w:r>
+        <w:rPr>
+          <w:rFonts w:ascii="ArialMT" w:eastAsia="ArialMT" w:cs="ArialMT"/>
+          <w:color w:val="FF0000"/>
+          <w:u w:val="single"/>
+        </w:rPr>
+        <w:t>n</w:t>
+      </w:r>
+      <w:r>
+        <w:rPr>
+          <w:rFonts w:ascii="ArialMT" w:eastAsia="ArialMT" w:cs="ArialMT"/>
+          <w:color w:val="FF0000"/>
+          <w:u w:val="single"/>
+        </w:rPr>
+        <w:t>es</w:t>
+      </w:r>
+      <w:r>
+        <w:rPr>
+          <w:rFonts w:ascii="ArialMT" w:eastAsia="ArialMT" w:cs="ArialMT"/>
+          <w:color w:val="FF0000"/>
+        </w:rPr>
+        <w:t>:</w:t>
+      </w:r>
+    </w:p>
+    <w:p>
+      <w:pPr>
+        <w:pStyle w:val="Prrafodelista"/>
+        <w:numPr>
+          <w:ilvl w:val="0"/>
+          <w:numId w:val="22"/>
+        </w:numPr>
+        <w:autoSpaceDE w:val="0"/>
+        <w:autoSpaceDN w:val="0"/>
+        <w:adjustRightInd w:val="0"/>
+        <w:spacing w:after="0" w:line="240" w:lineRule="auto"/>
+        <w:rPr>
+          <w:rFonts w:ascii="ArialMT" w:eastAsia="ArialMT" w:cs="ArialMT"/>
         </w:rPr>
       </w:pPr>
       <w:r>
@@ -4548,13 +4558,54 @@
         <w:rPr>
           <w:rFonts w:ascii="ArialMT" w:eastAsia="ArialMT" w:cs="ArialMT"/>
         </w:rPr>
-        <w:t>nico.</w:t>
-      </w:r>
-      <w:r>
-        <w:rPr>
-          <w:rFonts w:ascii="ArialMT" w:eastAsia="ArialMT" w:cs="ArialMT"/>
-        </w:rPr>
-        <w:t xml:space="preserve"> </w:t>
+        <w:t>nico. No podr</w:t>
+      </w:r>
+      <w:r>
+        <w:rPr>
+          <w:rFonts w:ascii="ArialMT" w:eastAsia="ArialMT" w:cs="ArialMT"/>
+        </w:rPr>
+        <w:t>á</w:t>
+      </w:r>
+      <w:r>
+        <w:rPr>
+          <w:rFonts w:ascii="ArialMT" w:eastAsia="ArialMT" w:cs="ArialMT"/>
+        </w:rPr>
+        <w:t xml:space="preserve"> existir un cliente con igual DNI.</w:t>
+      </w:r>
+    </w:p>
+    <w:p>
+      <w:pPr>
+        <w:pStyle w:val="Prrafodelista"/>
+        <w:numPr>
+          <w:ilvl w:val="0"/>
+          <w:numId w:val="22"/>
+        </w:numPr>
+        <w:autoSpaceDE w:val="0"/>
+        <w:autoSpaceDN w:val="0"/>
+        <w:adjustRightInd w:val="0"/>
+        <w:spacing w:after="0" w:line="240" w:lineRule="auto"/>
+        <w:rPr>
+          <w:rFonts w:ascii="Arial" w:hAnsi="Arial" w:cs="Arial"/>
+          <w:u w:val="single"/>
+        </w:rPr>
+      </w:pPr>
+      <w:r>
+        <w:rPr>
+          <w:rFonts w:ascii="ArialMT" w:eastAsia="ArialMT" w:cs="ArialMT"/>
+        </w:rPr>
+        <w:t xml:space="preserve">El mail debe ser </w:t>
+      </w:r>
+      <w:r>
+        <w:rPr>
+          <w:rFonts w:ascii="ArialMT" w:eastAsia="ArialMT" w:cs="ArialMT"/>
+        </w:rPr>
+        <w:t>ú</w:t>
+      </w:r>
+      <w:r>
+        <w:rPr>
+          <w:rFonts w:ascii="ArialMT" w:eastAsia="ArialMT" w:cs="ArialMT"/>
+        </w:rPr>
+        <w:t xml:space="preserve">nico. </w:t>
       </w:r>
       <w:r>
         <w:rPr>
@@ -4578,7 +4629,72 @@
         <w:rPr>
           <w:rFonts w:ascii="ArialMT" w:eastAsia="ArialMT" w:cs="ArialMT"/>
         </w:rPr>
-        <w:t>xistir un cliente con igual DNI.</w:t>
+        <w:t>xistir un cliente con igual mail.</w:t>
+      </w:r>
+    </w:p>
+    <w:p>
+      <w:pPr>
+        <w:pStyle w:val="Prrafodelista"/>
+        <w:numPr>
+          <w:ilvl w:val="0"/>
+          <w:numId w:val="22"/>
+        </w:numPr>
+        <w:autoSpaceDE w:val="0"/>
+        <w:autoSpaceDN w:val="0"/>
+        <w:adjustRightInd w:val="0"/>
+        <w:spacing w:after="0" w:line="240" w:lineRule="auto"/>
+        <w:rPr>
+          <w:rFonts w:ascii="Arial" w:hAnsi="Arial" w:cs="Arial"/>
+          <w:u w:val="single"/>
+        </w:rPr>
+      </w:pPr>
+      <w:r>
+        <w:rPr>
+          <w:rFonts w:ascii="ArialMT" w:eastAsia="ArialMT" w:cs="ArialMT"/>
+        </w:rPr>
+        <w:t>En caso de que el cliente, al momento de la migraci</w:t>
+      </w:r>
+      <w:r>
+        <w:rPr>
+          <w:rFonts w:ascii="ArialMT" w:eastAsia="ArialMT" w:cs="ArialMT"/>
+        </w:rPr>
+        <w:t>ó</w:t>
+      </w:r>
+      <w:r>
+        <w:rPr>
+          <w:rFonts w:ascii="ArialMT" w:eastAsia="ArialMT" w:cs="ArialMT"/>
+        </w:rPr>
+        <w:t>n hubiera tenido el mail repetido, se le informar</w:t>
+      </w:r>
+      <w:r>
+        <w:rPr>
+          <w:rFonts w:ascii="ArialMT" w:eastAsia="ArialMT" w:cs="ArialMT"/>
+        </w:rPr>
+        <w:t>á</w:t>
+      </w:r>
+      <w:r>
+        <w:rPr>
+          <w:rFonts w:ascii="ArialMT" w:eastAsia="ArialMT" w:cs="ArialMT"/>
+        </w:rPr>
+        <w:t xml:space="preserve"> al usuario acerca de la anomal</w:t>
+      </w:r>
+      <w:r>
+        <w:rPr>
+          <w:rFonts w:ascii="ArialMT" w:eastAsia="ArialMT" w:cs="ArialMT"/>
+        </w:rPr>
+        <w:t>í</w:t>
+      </w:r>
+      <w:r>
+        <w:rPr>
+          <w:rFonts w:ascii="ArialMT" w:eastAsia="ArialMT" w:cs="ArialMT"/>
+        </w:rPr>
+        <w:t>a</w:t>
+      </w:r>
+      <w:r>
+        <w:rPr>
+          <w:rFonts w:ascii="ArialMT" w:eastAsia="ArialMT" w:cs="ArialMT"/>
+        </w:rPr>
+        <w:t>, al momento de querer modificarlo.</w:t>
       </w:r>
     </w:p>
     <w:p>
@@ -4640,6 +4756,587 @@
     </w:p>
     <w:p>
       <w:pPr>
+        <w:pStyle w:val="NormalWeb"/>
+        <w:spacing w:before="0" w:beforeAutospacing="0" w:after="0" w:afterAutospacing="0" w:line="276" w:lineRule="auto"/>
+        <w:ind w:left="708"/>
+        <w:jc w:val="both"/>
+        <w:rPr>
+          <w:rFonts w:ascii="ArialMT" w:eastAsia="ArialMT" w:hint="eastAsia"/>
+          <w:sz w:val="22"/>
+          <w:szCs w:val="22"/>
+          <w:lang w:val="es-AR"/>
+        </w:rPr>
+      </w:pPr>
+      <w:r>
+        <w:rPr>
+          <w:rFonts w:ascii="ArialMT" w:eastAsia="ArialMT" w:hAnsi="Calibri" w:hint="eastAsia"/>
+          <w:color w:val="000000"/>
+          <w:sz w:val="22"/>
+          <w:szCs w:val="22"/>
+          <w:lang w:val="es-AR"/>
+        </w:rPr>
+        <w:t>A partir de esta funcionalidad se da la posibilidad de administrar las Empresas de la aplicaci</w:t>
+      </w:r>
+      <w:r>
+        <w:rPr>
+          <w:rFonts w:ascii="ArialMT" w:eastAsia="ArialMT" w:hAnsi="Calibri" w:hint="eastAsia"/>
+          <w:color w:val="000000"/>
+          <w:sz w:val="22"/>
+          <w:szCs w:val="22"/>
+          <w:lang w:val="es-AR"/>
+        </w:rPr>
+        <w:t>ó</w:t>
+      </w:r>
+      <w:r>
+        <w:rPr>
+          <w:rFonts w:ascii="ArialMT" w:eastAsia="ArialMT" w:hAnsi="Calibri" w:hint="eastAsia"/>
+          <w:color w:val="000000"/>
+          <w:sz w:val="22"/>
+          <w:szCs w:val="22"/>
+          <w:lang w:val="es-AR"/>
+        </w:rPr>
+        <w:t>n, las actividades que se pueden realizar son: Alta, Modificaci</w:t>
+      </w:r>
+      <w:r>
+        <w:rPr>
+          <w:rFonts w:ascii="ArialMT" w:eastAsia="ArialMT" w:hAnsi="Calibri" w:hint="eastAsia"/>
+          <w:color w:val="000000"/>
+          <w:sz w:val="22"/>
+          <w:szCs w:val="22"/>
+          <w:lang w:val="es-AR"/>
+        </w:rPr>
+        <w:t>ó</w:t>
+      </w:r>
+      <w:r>
+        <w:rPr>
+          <w:rFonts w:ascii="ArialMT" w:eastAsia="ArialMT" w:hAnsi="Calibri" w:hint="eastAsia"/>
+          <w:color w:val="000000"/>
+          <w:sz w:val="22"/>
+          <w:szCs w:val="22"/>
+          <w:lang w:val="es-AR"/>
+        </w:rPr>
+        <w:t>n y Baja de las mismas.</w:t>
+      </w:r>
+    </w:p>
+    <w:p>
+      <w:pPr>
+        <w:pStyle w:val="NormalWeb"/>
+        <w:spacing w:before="0" w:beforeAutospacing="0" w:after="0" w:afterAutospacing="0" w:line="276" w:lineRule="auto"/>
+        <w:ind w:left="708"/>
+        <w:jc w:val="both"/>
+        <w:rPr>
+          <w:rFonts w:ascii="ArialMT" w:eastAsia="ArialMT" w:hAnsi="Calibri"/>
+          <w:color w:val="000000"/>
+          <w:sz w:val="22"/>
+          <w:szCs w:val="22"/>
+          <w:lang w:val="es-AR"/>
+        </w:rPr>
+      </w:pPr>
+      <w:r>
+        <w:rPr>
+          <w:rFonts w:ascii="ArialMT" w:eastAsia="ArialMT" w:hAnsi="Calibri" w:hint="eastAsia"/>
+          <w:color w:val="000000"/>
+          <w:sz w:val="22"/>
+          <w:szCs w:val="22"/>
+          <w:lang w:val="es-AR"/>
+        </w:rPr>
+        <w:t>Ser</w:t>
+      </w:r>
+      <w:r>
+        <w:rPr>
+          <w:rFonts w:ascii="ArialMT" w:eastAsia="ArialMT" w:hAnsi="Calibri" w:hint="eastAsia"/>
+          <w:color w:val="000000"/>
+          <w:sz w:val="22"/>
+          <w:szCs w:val="22"/>
+          <w:lang w:val="es-AR"/>
+        </w:rPr>
+        <w:t>á</w:t>
+      </w:r>
+      <w:r>
+        <w:rPr>
+          <w:rFonts w:ascii="ArialMT" w:eastAsia="ArialMT" w:hAnsi="Calibri" w:hint="eastAsia"/>
+          <w:color w:val="000000"/>
+          <w:sz w:val="22"/>
+          <w:szCs w:val="22"/>
+          <w:lang w:val="es-AR"/>
+        </w:rPr>
+        <w:t xml:space="preserve"> necesario en el caso del Alta</w:t>
+      </w:r>
+      <w:r>
+        <w:rPr>
+          <w:rFonts w:ascii="ArialMT" w:eastAsia="ArialMT" w:hAnsi="Calibri" w:hint="eastAsia"/>
+          <w:color w:val="000000"/>
+          <w:sz w:val="22"/>
+          <w:szCs w:val="22"/>
+          <w:lang w:val="es-AR"/>
+        </w:rPr>
+        <w:t xml:space="preserve"> de Empresa agregar los siguientes datos:</w:t>
+      </w:r>
+    </w:p>
+    <w:p>
+      <w:pPr>
+        <w:pStyle w:val="NormalWeb"/>
+        <w:numPr>
+          <w:ilvl w:val="0"/>
+          <w:numId w:val="18"/>
+        </w:numPr>
+        <w:spacing w:before="0" w:beforeAutospacing="0" w:after="0" w:afterAutospacing="0" w:line="276" w:lineRule="auto"/>
+        <w:jc w:val="both"/>
+        <w:rPr>
+          <w:rFonts w:ascii="ArialMT" w:eastAsia="ArialMT"/>
+          <w:sz w:val="22"/>
+          <w:szCs w:val="22"/>
+          <w:lang w:val="es-AR"/>
+        </w:rPr>
+      </w:pPr>
+      <w:r>
+        <w:rPr>
+          <w:rFonts w:ascii="ArialMT" w:eastAsia="ArialMT"/>
+          <w:sz w:val="22"/>
+          <w:szCs w:val="22"/>
+          <w:lang w:val="es-AR"/>
+        </w:rPr>
+        <w:lastRenderedPageBreak/>
+        <w:t>Nombre</w:t>
+      </w:r>
+    </w:p>
+    <w:p>
+      <w:pPr>
+        <w:pStyle w:val="NormalWeb"/>
+        <w:numPr>
+          <w:ilvl w:val="0"/>
+          <w:numId w:val="18"/>
+        </w:numPr>
+        <w:spacing w:before="0" w:beforeAutospacing="0" w:after="0" w:afterAutospacing="0" w:line="276" w:lineRule="auto"/>
+        <w:jc w:val="both"/>
+        <w:rPr>
+          <w:rFonts w:ascii="ArialMT" w:eastAsia="ArialMT"/>
+          <w:sz w:val="22"/>
+          <w:szCs w:val="22"/>
+          <w:lang w:val="es-AR"/>
+        </w:rPr>
+      </w:pPr>
+      <w:r>
+        <w:rPr>
+          <w:rFonts w:ascii="ArialMT" w:eastAsia="ArialMT"/>
+          <w:sz w:val="22"/>
+          <w:szCs w:val="22"/>
+          <w:lang w:val="es-AR"/>
+        </w:rPr>
+        <w:t>CUIT</w:t>
+      </w:r>
+    </w:p>
+    <w:p>
+      <w:pPr>
+        <w:pStyle w:val="NormalWeb"/>
+        <w:numPr>
+          <w:ilvl w:val="0"/>
+          <w:numId w:val="18"/>
+        </w:numPr>
+        <w:spacing w:before="0" w:beforeAutospacing="0" w:after="0" w:afterAutospacing="0" w:line="276" w:lineRule="auto"/>
+        <w:jc w:val="both"/>
+        <w:rPr>
+          <w:rFonts w:ascii="ArialMT" w:eastAsia="ArialMT"/>
+          <w:sz w:val="22"/>
+          <w:szCs w:val="22"/>
+          <w:lang w:val="es-AR"/>
+        </w:rPr>
+      </w:pPr>
+      <w:r>
+        <w:rPr>
+          <w:rFonts w:ascii="ArialMT" w:eastAsia="ArialMT"/>
+          <w:sz w:val="22"/>
+          <w:szCs w:val="22"/>
+          <w:lang w:val="es-AR"/>
+        </w:rPr>
+        <w:t>Direcci</w:t>
+      </w:r>
+      <w:r>
+        <w:rPr>
+          <w:rFonts w:ascii="ArialMT" w:eastAsia="ArialMT"/>
+          <w:sz w:val="22"/>
+          <w:szCs w:val="22"/>
+          <w:lang w:val="es-AR"/>
+        </w:rPr>
+        <w:t>ó</w:t>
+      </w:r>
+      <w:r>
+        <w:rPr>
+          <w:rFonts w:ascii="ArialMT" w:eastAsia="ArialMT"/>
+          <w:sz w:val="22"/>
+          <w:szCs w:val="22"/>
+          <w:lang w:val="es-AR"/>
+        </w:rPr>
+        <w:t>n</w:t>
+      </w:r>
+    </w:p>
+    <w:p>
+      <w:pPr>
+        <w:pStyle w:val="NormalWeb"/>
+        <w:numPr>
+          <w:ilvl w:val="0"/>
+          <w:numId w:val="18"/>
+        </w:numPr>
+        <w:spacing w:before="0" w:beforeAutospacing="0" w:after="0" w:afterAutospacing="0" w:line="276" w:lineRule="auto"/>
+        <w:jc w:val="both"/>
+        <w:rPr>
+          <w:lang w:val="es-AR"/>
+        </w:rPr>
+      </w:pPr>
+      <w:r>
+        <w:rPr>
+          <w:rFonts w:ascii="ArialMT" w:eastAsia="ArialMT"/>
+          <w:sz w:val="22"/>
+          <w:szCs w:val="22"/>
+          <w:lang w:val="es-AR"/>
+        </w:rPr>
+        <w:t>Servicio</w:t>
+      </w:r>
+    </w:p>
+    <w:p>
+      <w:pPr>
+        <w:pStyle w:val="NormalWeb"/>
+        <w:spacing w:before="0" w:beforeAutospacing="0" w:after="0" w:afterAutospacing="0" w:line="276" w:lineRule="auto"/>
+        <w:ind w:left="360"/>
+        <w:jc w:val="both"/>
+        <w:rPr>
+          <w:rFonts w:ascii="ArialMT" w:eastAsia="ArialMT" w:hAnsi="Calibri"/>
+          <w:color w:val="000000"/>
+          <w:sz w:val="22"/>
+          <w:szCs w:val="22"/>
+          <w:lang w:val="es-AR"/>
+        </w:rPr>
+      </w:pPr>
+    </w:p>
+    <w:p>
+      <w:pPr>
+        <w:spacing w:after="0"/>
+        <w:ind w:left="708"/>
+        <w:jc w:val="both"/>
+        <w:rPr>
+          <w:rFonts w:ascii="ArialMT" w:eastAsia="ArialMT" w:hAnsi="Calibri" w:cs="Times New Roman"/>
+          <w:color w:val="000000"/>
+        </w:rPr>
+      </w:pPr>
+      <w:r>
+        <w:rPr>
+          <w:rFonts w:ascii="ArialMT" w:eastAsia="ArialMT" w:hAnsi="Calibri" w:cs="Times New Roman" w:hint="eastAsia"/>
+          <w:color w:val="000000"/>
+        </w:rPr>
+        <w:t>Para el caso de la modificaci</w:t>
+      </w:r>
+      <w:r>
+        <w:rPr>
+          <w:rFonts w:ascii="ArialMT" w:eastAsia="ArialMT" w:hAnsi="Calibri" w:cs="Times New Roman" w:hint="eastAsia"/>
+          <w:color w:val="000000"/>
+        </w:rPr>
+        <w:t>ó</w:t>
+      </w:r>
+      <w:r>
+        <w:rPr>
+          <w:rFonts w:ascii="ArialMT" w:eastAsia="ArialMT" w:hAnsi="Calibri" w:cs="Times New Roman" w:hint="eastAsia"/>
+          <w:color w:val="000000"/>
+        </w:rPr>
+        <w:t>n/baja debe seleccionar alguno de sus filtros, completar los datos y realizar la b</w:t>
+      </w:r>
+      <w:r>
+        <w:rPr>
+          <w:rFonts w:ascii="ArialMT" w:eastAsia="ArialMT" w:hAnsi="Calibri" w:cs="Times New Roman" w:hint="eastAsia"/>
+          <w:color w:val="000000"/>
+        </w:rPr>
+        <w:t>ú</w:t>
+      </w:r>
+      <w:r>
+        <w:rPr>
+          <w:rFonts w:ascii="ArialMT" w:eastAsia="ArialMT" w:hAnsi="Calibri" w:cs="Times New Roman" w:hint="eastAsia"/>
+          <w:color w:val="000000"/>
+        </w:rPr>
+        <w:t>squeda, luego de encontrada la misma puede hacer la modificaci</w:t>
+      </w:r>
+      <w:r>
+        <w:rPr>
+          <w:rFonts w:ascii="ArialMT" w:eastAsia="ArialMT" w:hAnsi="Calibri" w:cs="Times New Roman" w:hint="eastAsia"/>
+          <w:color w:val="000000"/>
+        </w:rPr>
+        <w:t>ó</w:t>
+      </w:r>
+      <w:r>
+        <w:rPr>
+          <w:rFonts w:ascii="ArialMT" w:eastAsia="ArialMT" w:hAnsi="Calibri" w:cs="Times New Roman" w:hint="eastAsia"/>
+          <w:color w:val="000000"/>
+        </w:rPr>
+        <w:t xml:space="preserve">n de sus datos </w:t>
+      </w:r>
+      <w:r>
+        <w:rPr>
+          <w:rFonts w:ascii="ArialMT" w:eastAsia="ArialMT" w:hAnsi="Calibri" w:cs="Times New Roman" w:hint="eastAsia"/>
+          <w:color w:val="000000"/>
+        </w:rPr>
+        <w:t>o</w:t>
+      </w:r>
+      <w:r>
+        <w:rPr>
+          <w:rFonts w:ascii="ArialMT" w:eastAsia="ArialMT" w:hAnsi="Calibri" w:cs="Times New Roman" w:hint="eastAsia"/>
+          <w:color w:val="000000"/>
+        </w:rPr>
+        <w:t xml:space="preserve"> la baja de la empresa. La baja es l</w:t>
+      </w:r>
+      <w:r>
+        <w:rPr>
+          <w:rFonts w:ascii="ArialMT" w:eastAsia="ArialMT" w:hAnsi="Calibri" w:cs="Times New Roman" w:hint="eastAsia"/>
+          <w:color w:val="000000"/>
+        </w:rPr>
+        <w:t>ó</w:t>
+      </w:r>
+      <w:r>
+        <w:rPr>
+          <w:rFonts w:ascii="ArialMT" w:eastAsia="ArialMT" w:hAnsi="Calibri" w:cs="Times New Roman" w:hint="eastAsia"/>
+          <w:color w:val="000000"/>
+        </w:rPr>
+        <w:t>gica, se puede volver a habili</w:t>
+      </w:r>
+      <w:r>
+        <w:rPr>
+          <w:rFonts w:ascii="ArialMT" w:eastAsia="ArialMT" w:hAnsi="Calibri" w:cs="Times New Roman" w:hint="eastAsia"/>
+          <w:color w:val="000000"/>
+        </w:rPr>
+        <w:t>tar la empresa desde modificaci</w:t>
+      </w:r>
+      <w:r>
+        <w:rPr>
+          <w:rFonts w:ascii="ArialMT" w:eastAsia="ArialMT" w:hAnsi="Calibri" w:cs="Times New Roman"/>
+          <w:color w:val="000000"/>
+        </w:rPr>
+        <w:t>ó</w:t>
+      </w:r>
+      <w:r>
+        <w:rPr>
+          <w:rFonts w:ascii="ArialMT" w:eastAsia="ArialMT" w:hAnsi="Calibri" w:cs="Times New Roman" w:hint="eastAsia"/>
+          <w:color w:val="000000"/>
+        </w:rPr>
+        <w:t>n, si se encuentra inactiva eso impacta en registro de pagos ya que no se podr</w:t>
+      </w:r>
+      <w:r>
+        <w:rPr>
+          <w:rFonts w:ascii="ArialMT" w:eastAsia="ArialMT" w:hAnsi="Calibri" w:cs="Times New Roman" w:hint="eastAsia"/>
+          <w:color w:val="000000"/>
+        </w:rPr>
+        <w:t>á</w:t>
+      </w:r>
+      <w:r>
+        <w:rPr>
+          <w:rFonts w:ascii="ArialMT" w:eastAsia="ArialMT" w:hAnsi="Calibri" w:cs="Times New Roman" w:hint="eastAsia"/>
+          <w:color w:val="000000"/>
+        </w:rPr>
+        <w:t>n cobrar facturas a nombre de la empresa y tambi</w:t>
+      </w:r>
+      <w:r>
+        <w:rPr>
+          <w:rFonts w:ascii="ArialMT" w:eastAsia="ArialMT" w:hAnsi="Calibri" w:cs="Times New Roman" w:hint="eastAsia"/>
+          <w:color w:val="000000"/>
+        </w:rPr>
+        <w:t>é</w:t>
+      </w:r>
+      <w:r>
+        <w:rPr>
+          <w:rFonts w:ascii="ArialMT" w:eastAsia="ArialMT" w:hAnsi="Calibri" w:cs="Times New Roman" w:hint="eastAsia"/>
+          <w:color w:val="000000"/>
+        </w:rPr>
+        <w:t>n en rendici</w:t>
+      </w:r>
+      <w:r>
+        <w:rPr>
+          <w:rFonts w:ascii="ArialMT" w:eastAsia="ArialMT" w:hAnsi="Calibri" w:cs="Times New Roman" w:hint="eastAsia"/>
+          <w:color w:val="000000"/>
+        </w:rPr>
+        <w:t>ó</w:t>
+      </w:r>
+      <w:r>
+        <w:rPr>
+          <w:rFonts w:ascii="ArialMT" w:eastAsia="ArialMT" w:hAnsi="Calibri" w:cs="Times New Roman" w:hint="eastAsia"/>
+          <w:color w:val="000000"/>
+        </w:rPr>
+        <w:t xml:space="preserve">n ya que no permite realizar rendiciones. </w:t>
+      </w:r>
+    </w:p>
+    <w:p>
+      <w:pPr>
+        <w:spacing w:after="0"/>
+        <w:jc w:val="both"/>
+        <w:rPr>
+          <w:rFonts w:ascii="ArialMT" w:eastAsia="ArialMT" w:hAnsi="Times New Roman" w:cs="Times New Roman"/>
+        </w:rPr>
+      </w:pPr>
+    </w:p>
+    <w:p>
+      <w:pPr>
+        <w:pStyle w:val="Prrafodelista"/>
+        <w:numPr>
+          <w:ilvl w:val="0"/>
+          <w:numId w:val="14"/>
+        </w:numPr>
+        <w:spacing w:after="0"/>
+        <w:jc w:val="both"/>
+        <w:rPr>
+          <w:rFonts w:ascii="ArialMT" w:eastAsia="ArialMT" w:hAnsi="Times New Roman" w:cs="Times New Roman" w:hint="eastAsia"/>
+        </w:rPr>
+      </w:pPr>
+      <w:r>
+        <w:rPr>
+          <w:rFonts w:ascii="ArialMT" w:eastAsia="ArialMT" w:hAnsi="Calibri" w:cs="Times New Roman" w:hint="eastAsia"/>
+          <w:bCs/>
+          <w:color w:val="FF0000"/>
+          <w:u w:val="single"/>
+          <w:lang w:val="en-US"/>
+        </w:rPr>
+        <w:t>Restricci</w:t>
+      </w:r>
+      <w:r>
+        <w:rPr>
+          <w:rFonts w:ascii="ArialMT" w:eastAsia="ArialMT" w:hAnsi="Calibri" w:cs="Times New Roman" w:hint="eastAsia"/>
+          <w:bCs/>
+          <w:color w:val="FF0000"/>
+          <w:u w:val="single"/>
+          <w:lang w:val="en-US"/>
+        </w:rPr>
+        <w:t>ó</w:t>
+      </w:r>
+      <w:r>
+        <w:rPr>
+          <w:rFonts w:ascii="ArialMT" w:eastAsia="ArialMT" w:hAnsi="Calibri" w:cs="Times New Roman" w:hint="eastAsia"/>
+          <w:bCs/>
+          <w:color w:val="FF0000"/>
+          <w:u w:val="single"/>
+          <w:lang w:val="en-US"/>
+        </w:rPr>
+        <w:t>n</w:t>
+      </w:r>
+      <w:r>
+        <w:rPr>
+          <w:rFonts w:ascii="ArialMT" w:eastAsia="ArialMT" w:hAnsi="Calibri" w:cs="Times New Roman"/>
+          <w:bCs/>
+          <w:color w:val="FF0000"/>
+          <w:u w:val="single"/>
+          <w:lang w:val="en-US"/>
+        </w:rPr>
+        <w:t>es</w:t>
+      </w:r>
+      <w:r>
+        <w:rPr>
+          <w:rFonts w:ascii="ArialMT" w:eastAsia="ArialMT" w:hAnsi="Calibri" w:cs="Times New Roman" w:hint="eastAsia"/>
+          <w:bCs/>
+          <w:color w:val="FF0000"/>
+          <w:u w:val="single"/>
+          <w:lang w:val="en-US"/>
+        </w:rPr>
+        <w:t>:</w:t>
+      </w:r>
+    </w:p>
+    <w:p>
+      <w:pPr>
+        <w:numPr>
+          <w:ilvl w:val="0"/>
+          <w:numId w:val="23"/>
+        </w:numPr>
+        <w:spacing w:after="0"/>
+        <w:textAlignment w:val="baseline"/>
+        <w:rPr>
+          <w:rFonts w:ascii="ArialMT" w:eastAsia="ArialMT" w:hAnsi="Calibri" w:cs="Times New Roman" w:hint="eastAsia"/>
+          <w:color w:val="000000"/>
+        </w:rPr>
+      </w:pPr>
+      <w:r>
+        <w:rPr>
+          <w:rFonts w:ascii="ArialMT" w:eastAsia="ArialMT" w:hAnsi="Calibri" w:cs="Times New Roman" w:hint="eastAsia"/>
+          <w:color w:val="000000"/>
+        </w:rPr>
+        <w:t xml:space="preserve">No puede existir una empresa con el mismo </w:t>
+      </w:r>
+      <w:r>
+        <w:rPr>
+          <w:rFonts w:ascii="ArialMT" w:eastAsia="ArialMT" w:hAnsi="Calibri" w:cs="Times New Roman"/>
+          <w:color w:val="000000"/>
+        </w:rPr>
+        <w:t>CUIT</w:t>
+      </w:r>
+      <w:r>
+        <w:rPr>
+          <w:rFonts w:ascii="ArialMT" w:eastAsia="ArialMT" w:hAnsi="Calibri" w:cs="Times New Roman" w:hint="eastAsia"/>
+          <w:color w:val="000000"/>
+        </w:rPr>
+        <w:t>, por lo cual se valida esta restricci</w:t>
+      </w:r>
+      <w:r>
+        <w:rPr>
+          <w:rFonts w:ascii="ArialMT" w:eastAsia="ArialMT" w:hAnsi="Calibri" w:cs="Times New Roman" w:hint="eastAsia"/>
+          <w:color w:val="000000"/>
+        </w:rPr>
+        <w:t>ó</w:t>
+      </w:r>
+      <w:r>
+        <w:rPr>
+          <w:rFonts w:ascii="ArialMT" w:eastAsia="ArialMT" w:hAnsi="Calibri" w:cs="Times New Roman" w:hint="eastAsia"/>
+          <w:color w:val="000000"/>
+        </w:rPr>
+        <w:t>n.</w:t>
+      </w:r>
+    </w:p>
+    <w:p>
+      <w:pPr>
+        <w:numPr>
+          <w:ilvl w:val="0"/>
+          <w:numId w:val="23"/>
+        </w:numPr>
+        <w:textAlignment w:val="baseline"/>
+        <w:rPr>
+          <w:rFonts w:ascii="ArialMT" w:eastAsia="ArialMT" w:hAnsi="Calibri" w:cs="Times New Roman" w:hint="eastAsia"/>
+          <w:color w:val="000000"/>
+        </w:rPr>
+      </w:pPr>
+      <w:r>
+        <w:rPr>
+          <w:rFonts w:ascii="ArialMT" w:eastAsia="ArialMT" w:hAnsi="Calibri" w:cs="Times New Roman" w:hint="eastAsia"/>
+          <w:color w:val="000000"/>
+        </w:rPr>
+        <w:t>La empresa se puede colocar en estado inactivo si no tiene facturas pendientes de rendici</w:t>
+      </w:r>
+      <w:r>
+        <w:rPr>
+          <w:rFonts w:ascii="ArialMT" w:eastAsia="ArialMT" w:hAnsi="Calibri" w:cs="Times New Roman" w:hint="eastAsia"/>
+          <w:color w:val="000000"/>
+        </w:rPr>
+        <w:t>ó</w:t>
+      </w:r>
+      <w:r>
+        <w:rPr>
+          <w:rFonts w:ascii="ArialMT" w:eastAsia="ArialMT" w:hAnsi="Calibri" w:cs="Times New Roman" w:hint="eastAsia"/>
+          <w:color w:val="000000"/>
+        </w:rPr>
+        <w:t xml:space="preserve">n. </w:t>
+      </w:r>
+    </w:p>
+    <w:p>
+      <w:pPr>
+        <w:pStyle w:val="Prrafodelista"/>
+        <w:jc w:val="center"/>
+        <w:rPr>
+          <w:rFonts w:ascii="Arial" w:hAnsi="Arial" w:cs="Arial"/>
+          <w:u w:val="single"/>
+        </w:rPr>
+      </w:pPr>
+    </w:p>
+    <w:p>
+      <w:pPr>
+        <w:pStyle w:val="Prrafodelista"/>
+        <w:jc w:val="center"/>
+        <w:rPr>
+          <w:rFonts w:ascii="Arial" w:hAnsi="Arial" w:cs="Arial"/>
+          <w:u w:val="single"/>
+        </w:rPr>
+      </w:pPr>
+    </w:p>
+    <w:p>
+      <w:pPr>
         <w:pStyle w:val="Prrafodelista"/>
         <w:numPr>
           <w:ilvl w:val="0"/>
@@ -4835,14 +5532,7 @@
         <w:rPr>
           <w:rFonts w:ascii="ArialMT" w:eastAsia="ArialMT" w:cs="ArialMT"/>
         </w:rPr>
-        <w:t xml:space="preserve">n, </w:t>
-      </w:r>
-      <w:r>
-        <w:rPr>
-          <w:rFonts w:ascii="ArialMT" w:eastAsia="ArialMT" w:cs="ArialMT"/>
-        </w:rPr>
-        <w:lastRenderedPageBreak/>
-        <w:t>solo en caso de que la sucursal a modificar se encuentre inhabilitada, se podr</w:t>
+        <w:t>n, solo en caso de que la sucursal a modificar se encuentre inhabilitada, se podr</w:t>
       </w:r>
       <w:r>
         <w:rPr>
@@ -4890,50 +5580,6 @@
           <w:rFonts w:ascii="Arial" w:hAnsi="Arial" w:cs="Arial"/>
         </w:rPr>
       </w:pPr>
-    </w:p>
-    <w:p>
-      <w:pPr>
-        <w:pStyle w:val="Prrafodelista"/>
-        <w:autoSpaceDE w:val="0"/>
-        <w:autoSpaceDN w:val="0"/>
-        <w:adjustRightInd w:val="0"/>
-        <w:spacing w:after="0" w:line="240" w:lineRule="auto"/>
-        <w:rPr>
-          <w:rFonts w:ascii="ArialMT" w:eastAsia="ArialMT" w:cs="ArialMT"/>
-          <w:color w:val="FF0000"/>
-        </w:rPr>
-      </w:pPr>
-      <w:r>
-        <w:rPr>
-          <w:rFonts w:ascii="ArialMT" w:eastAsia="ArialMT" w:cs="ArialMT"/>
-          <w:color w:val="FF0000"/>
-          <w:u w:val="single"/>
-        </w:rPr>
-        <w:t>Restricci</w:t>
-      </w:r>
-      <w:r>
-        <w:rPr>
-          <w:rFonts w:ascii="ArialMT" w:eastAsia="ArialMT" w:cs="ArialMT"/>
-          <w:color w:val="FF0000"/>
-          <w:u w:val="single"/>
-        </w:rPr>
-        <w:t>ó</w:t>
-      </w:r>
-      <w:r>
-        <w:rPr>
-          <w:rFonts w:ascii="ArialMT" w:eastAsia="ArialMT" w:cs="ArialMT"/>
-          <w:color w:val="FF0000"/>
-          <w:u w:val="single"/>
-        </w:rPr>
-        <w:t>n</w:t>
-      </w:r>
-      <w:r>
-        <w:rPr>
-          <w:rFonts w:ascii="ArialMT" w:eastAsia="ArialMT" w:cs="ArialMT"/>
-          <w:color w:val="FF0000"/>
-        </w:rPr>
-        <w:t>:</w:t>
-      </w:r>
     </w:p>
     <w:p>
       <w:pPr>
@@ -4941,6 +5587,33 @@
         <w:numPr>
           <w:ilvl w:val="0"/>
           <w:numId w:val="14"/>
+        </w:numPr>
+        <w:rPr>
+          <w:rFonts w:ascii="ArialMT" w:eastAsia="ArialMT" w:cs="ArialMT"/>
+        </w:rPr>
+      </w:pPr>
+      <w:r>
+        <w:rPr>
+          <w:rFonts w:ascii="ArialMT" w:eastAsia="ArialMT" w:cs="ArialMT"/>
+          <w:color w:val="FF0000"/>
+          <w:u w:val="single"/>
+        </w:rPr>
+        <w:lastRenderedPageBreak/>
+        <w:t>Restricciones</w:t>
+      </w:r>
+      <w:r>
+        <w:rPr>
+          <w:rFonts w:ascii="ArialMT" w:eastAsia="ArialMT" w:cs="ArialMT"/>
+        </w:rPr>
+        <w:t xml:space="preserve">: </w:t>
+      </w:r>
+    </w:p>
+    <w:p>
+      <w:pPr>
+        <w:pStyle w:val="Prrafodelista"/>
+        <w:numPr>
+          <w:ilvl w:val="0"/>
+          <w:numId w:val="21"/>
         </w:numPr>
         <w:rPr>
           <w:rFonts w:ascii="ArialMT" w:eastAsia="ArialMT" w:cs="ArialMT"/>
@@ -5008,6 +5681,569 @@
     </w:p>
     <w:p>
       <w:pPr>
+        <w:autoSpaceDE w:val="0"/>
+        <w:autoSpaceDN w:val="0"/>
+        <w:adjustRightInd w:val="0"/>
+        <w:spacing w:after="0" w:line="240" w:lineRule="auto"/>
+        <w:jc w:val="center"/>
+        <w:rPr>
+          <w:rFonts w:ascii="Arial" w:hAnsi="Arial" w:cs="Arial"/>
+          <w:u w:val="single"/>
+        </w:rPr>
+      </w:pPr>
+    </w:p>
+    <w:p>
+      <w:pPr>
+        <w:spacing w:after="0"/>
+        <w:ind w:left="720"/>
+        <w:rPr>
+          <w:rFonts w:ascii="ArialMT" w:eastAsia="ArialMT" w:hAnsi="Times New Roman" w:cs="Times New Roman" w:hint="eastAsia"/>
+        </w:rPr>
+      </w:pPr>
+      <w:r>
+        <w:rPr>
+          <w:rFonts w:ascii="ArialMT" w:eastAsia="ArialMT" w:hAnsi="Calibri" w:cs="Times New Roman" w:hint="eastAsia"/>
+          <w:color w:val="000000"/>
+        </w:rPr>
+        <w:t>Mediante la ABM de Facturas, se permite la administraci</w:t>
+      </w:r>
+      <w:r>
+        <w:rPr>
+          <w:rFonts w:ascii="ArialMT" w:eastAsia="ArialMT" w:hAnsi="Calibri" w:cs="Times New Roman" w:hint="eastAsia"/>
+          <w:color w:val="000000"/>
+        </w:rPr>
+        <w:t>ó</w:t>
+      </w:r>
+      <w:r>
+        <w:rPr>
+          <w:rFonts w:ascii="ArialMT" w:eastAsia="ArialMT" w:hAnsi="Calibri" w:cs="Times New Roman" w:hint="eastAsia"/>
+          <w:color w:val="000000"/>
+        </w:rPr>
+        <w:t>n de las facturas del sistema, esta funcionalidad permite el Alta, Baja y Modificaci</w:t>
+      </w:r>
+      <w:r>
+        <w:rPr>
+          <w:rFonts w:ascii="ArialMT" w:eastAsia="ArialMT" w:hAnsi="Calibri" w:cs="Times New Roman" w:hint="eastAsia"/>
+          <w:color w:val="000000"/>
+        </w:rPr>
+        <w:t>ó</w:t>
+      </w:r>
+      <w:r>
+        <w:rPr>
+          <w:rFonts w:ascii="ArialMT" w:eastAsia="ArialMT" w:hAnsi="Calibri" w:cs="Times New Roman" w:hint="eastAsia"/>
+          <w:color w:val="000000"/>
+        </w:rPr>
+        <w:t>n de facturas.</w:t>
+      </w:r>
+    </w:p>
+    <w:p>
+      <w:pPr>
+        <w:spacing w:after="0"/>
+        <w:ind w:left="720"/>
+        <w:rPr>
+          <w:rFonts w:ascii="ArialMT" w:eastAsia="ArialMT" w:hAnsi="Times New Roman" w:cs="Times New Roman" w:hint="eastAsia"/>
+        </w:rPr>
+      </w:pPr>
+      <w:r>
+        <w:rPr>
+          <w:rFonts w:ascii="ArialMT" w:eastAsia="ArialMT" w:hAnsi="Calibri" w:cs="Times New Roman" w:hint="eastAsia"/>
+          <w:color w:val="000000"/>
+        </w:rPr>
+        <w:t>Para el caso de las altas ser</w:t>
+      </w:r>
+      <w:r>
+        <w:rPr>
+          <w:rFonts w:ascii="ArialMT" w:eastAsia="ArialMT" w:hAnsi="Calibri" w:cs="Times New Roman" w:hint="eastAsia"/>
+          <w:color w:val="000000"/>
+        </w:rPr>
+        <w:t>á</w:t>
+      </w:r>
+      <w:r>
+        <w:rPr>
+          <w:rFonts w:ascii="ArialMT" w:eastAsia="ArialMT" w:hAnsi="Calibri" w:cs="Times New Roman" w:hint="eastAsia"/>
+          <w:color w:val="000000"/>
+        </w:rPr>
+        <w:t xml:space="preserve"> necesario el ingreso de los siguientes datos:</w:t>
+      </w:r>
+    </w:p>
+    <w:p>
+      <w:pPr>
+        <w:numPr>
+          <w:ilvl w:val="0"/>
+          <w:numId w:val="25"/>
+        </w:numPr>
+        <w:spacing w:after="0"/>
+        <w:textAlignment w:val="baseline"/>
+        <w:rPr>
+          <w:rFonts w:ascii="ArialMT" w:eastAsia="ArialMT" w:hAnsi="Calibri" w:cs="Times New Roman" w:hint="eastAsia"/>
+          <w:color w:val="000000"/>
+          <w:lang w:val="en-US"/>
+        </w:rPr>
+      </w:pPr>
+      <w:r>
+        <w:rPr>
+          <w:rFonts w:ascii="ArialMT" w:eastAsia="ArialMT" w:hAnsi="Calibri" w:cs="Times New Roman" w:hint="eastAsia"/>
+          <w:color w:val="000000"/>
+          <w:lang w:val="en-US"/>
+        </w:rPr>
+        <w:t>Nro.Factura.</w:t>
+      </w:r>
+    </w:p>
+    <w:p>
+      <w:pPr>
+        <w:numPr>
+          <w:ilvl w:val="0"/>
+          <w:numId w:val="25"/>
+        </w:numPr>
+        <w:spacing w:after="0"/>
+        <w:textAlignment w:val="baseline"/>
+        <w:rPr>
+          <w:rFonts w:ascii="ArialMT" w:eastAsia="ArialMT" w:hAnsi="Calibri" w:cs="Times New Roman" w:hint="eastAsia"/>
+          <w:color w:val="000000"/>
+          <w:lang w:val="en-US"/>
+        </w:rPr>
+      </w:pPr>
+      <w:r>
+        <w:rPr>
+          <w:rFonts w:ascii="ArialMT" w:eastAsia="ArialMT" w:hAnsi="Calibri" w:cs="Times New Roman" w:hint="eastAsia"/>
+          <w:color w:val="000000"/>
+          <w:lang w:val="en-US"/>
+        </w:rPr>
+        <w:t>Empresa.</w:t>
+      </w:r>
+    </w:p>
+    <w:p>
+      <w:pPr>
+        <w:numPr>
+          <w:ilvl w:val="0"/>
+          <w:numId w:val="25"/>
+        </w:numPr>
+        <w:spacing w:after="0"/>
+        <w:textAlignment w:val="baseline"/>
+        <w:rPr>
+          <w:rFonts w:ascii="ArialMT" w:eastAsia="ArialMT" w:hAnsi="Calibri" w:cs="Times New Roman" w:hint="eastAsia"/>
+          <w:color w:val="000000"/>
+          <w:lang w:val="en-US"/>
+        </w:rPr>
+      </w:pPr>
+      <w:r>
+        <w:rPr>
+          <w:rFonts w:ascii="ArialMT" w:eastAsia="ArialMT" w:hAnsi="Calibri" w:cs="Times New Roman" w:hint="eastAsia"/>
+          <w:color w:val="000000"/>
+          <w:lang w:val="en-US"/>
+        </w:rPr>
+        <w:t>Cliente.</w:t>
+      </w:r>
+    </w:p>
+    <w:p>
+      <w:pPr>
+        <w:numPr>
+          <w:ilvl w:val="0"/>
+          <w:numId w:val="25"/>
+        </w:numPr>
+        <w:spacing w:after="0"/>
+        <w:textAlignment w:val="baseline"/>
+        <w:rPr>
+          <w:rFonts w:ascii="ArialMT" w:eastAsia="ArialMT" w:hAnsi="Calibri" w:cs="Times New Roman" w:hint="eastAsia"/>
+          <w:color w:val="000000"/>
+          <w:lang w:val="en-US"/>
+        </w:rPr>
+      </w:pPr>
+      <w:r>
+        <w:rPr>
+          <w:rFonts w:ascii="ArialMT" w:eastAsia="ArialMT" w:hAnsi="Calibri" w:cs="Times New Roman" w:hint="eastAsia"/>
+          <w:color w:val="000000"/>
+          <w:lang w:val="en-US"/>
+        </w:rPr>
+        <w:t>Fecha de Vencimiento.</w:t>
+      </w:r>
+    </w:p>
+    <w:p>
+      <w:pPr>
+        <w:numPr>
+          <w:ilvl w:val="0"/>
+          <w:numId w:val="25"/>
+        </w:numPr>
+        <w:spacing w:after="0"/>
+        <w:textAlignment w:val="baseline"/>
+        <w:rPr>
+          <w:rFonts w:ascii="ArialMT" w:eastAsia="ArialMT" w:hAnsi="Calibri" w:cs="Times New Roman" w:hint="eastAsia"/>
+          <w:color w:val="000000"/>
+          <w:lang w:val="en-US"/>
+        </w:rPr>
+      </w:pPr>
+      <w:r>
+        <w:rPr>
+          <w:rFonts w:ascii="ArialMT" w:eastAsia="ArialMT" w:hAnsi="Calibri" w:cs="Times New Roman" w:hint="eastAsia"/>
+          <w:color w:val="000000"/>
+          <w:lang w:val="en-US"/>
+        </w:rPr>
+        <w:t>Item Monto.</w:t>
+      </w:r>
+    </w:p>
+    <w:p>
+      <w:pPr>
+        <w:numPr>
+          <w:ilvl w:val="0"/>
+          <w:numId w:val="25"/>
+        </w:numPr>
+        <w:spacing w:after="0"/>
+        <w:textAlignment w:val="baseline"/>
+        <w:rPr>
+          <w:rFonts w:ascii="ArialMT" w:eastAsia="ArialMT" w:hAnsi="Calibri" w:cs="Times New Roman" w:hint="eastAsia"/>
+          <w:color w:val="000000"/>
+          <w:lang w:val="en-US"/>
+        </w:rPr>
+      </w:pPr>
+      <w:r>
+        <w:rPr>
+          <w:rFonts w:ascii="ArialMT" w:eastAsia="ArialMT" w:hAnsi="Calibri" w:cs="Times New Roman" w:hint="eastAsia"/>
+          <w:color w:val="000000"/>
+          <w:lang w:val="en-US"/>
+        </w:rPr>
+        <w:t>Item Cantidad.</w:t>
+      </w:r>
+    </w:p>
+    <w:p>
+      <w:pPr>
+        <w:spacing w:after="0"/>
+        <w:ind w:left="720"/>
+        <w:rPr>
+          <w:rFonts w:ascii="ArialMT" w:eastAsia="ArialMT" w:hAnsi="Times New Roman" w:cs="Times New Roman" w:hint="eastAsia"/>
+        </w:rPr>
+      </w:pPr>
+      <w:r>
+        <w:rPr>
+          <w:rFonts w:ascii="ArialMT" w:eastAsia="ArialMT" w:hAnsi="Calibri" w:cs="Times New Roman" w:hint="eastAsia"/>
+          <w:color w:val="000000"/>
+        </w:rPr>
+        <w:t>Luego de completar estos datos debe presionar el bot</w:t>
+      </w:r>
+      <w:r>
+        <w:rPr>
+          <w:rFonts w:ascii="ArialMT" w:eastAsia="ArialMT" w:hAnsi="Calibri" w:cs="Times New Roman" w:hint="eastAsia"/>
+          <w:color w:val="000000"/>
+        </w:rPr>
+        <w:t>ó</w:t>
+      </w:r>
+      <w:r>
+        <w:rPr>
+          <w:rFonts w:ascii="ArialMT" w:eastAsia="ArialMT" w:hAnsi="Calibri" w:cs="Times New Roman" w:hint="eastAsia"/>
+          <w:color w:val="000000"/>
+        </w:rPr>
+        <w:t>n “Agregar Item”, cabe destacar que puede ingresar todos los items correspondientes a la empresa, solo tendr</w:t>
+      </w:r>
+      <w:r>
+        <w:rPr>
+          <w:rFonts w:ascii="ArialMT" w:eastAsia="ArialMT" w:hAnsi="Calibri" w:cs="Times New Roman" w:hint="eastAsia"/>
+          <w:color w:val="000000"/>
+        </w:rPr>
+        <w:t>á</w:t>
+      </w:r>
+      <w:r>
+        <w:rPr>
+          <w:rFonts w:ascii="ArialMT" w:eastAsia="ArialMT" w:hAnsi="Calibri" w:cs="Times New Roman" w:hint="eastAsia"/>
+          <w:color w:val="000000"/>
+        </w:rPr>
+        <w:t xml:space="preserve"> que volver a completar los datos de </w:t>
+      </w:r>
+      <w:r>
+        <w:rPr>
+          <w:rFonts w:ascii="ArialMT" w:eastAsia="ArialMT" w:hAnsi="Calibri" w:cs="Times New Roman"/>
+          <w:color w:val="000000"/>
+        </w:rPr>
+        <w:t>Monto</w:t>
+      </w:r>
+      <w:r>
+        <w:rPr>
+          <w:rFonts w:ascii="ArialMT" w:eastAsia="ArialMT" w:hAnsi="Calibri" w:cs="Times New Roman" w:hint="eastAsia"/>
+          <w:color w:val="000000"/>
+        </w:rPr>
+        <w:t xml:space="preserve"> y </w:t>
+      </w:r>
+      <w:r>
+        <w:rPr>
+          <w:rFonts w:ascii="ArialMT" w:eastAsia="ArialMT" w:hAnsi="Calibri" w:cs="Times New Roman"/>
+          <w:color w:val="000000"/>
+        </w:rPr>
+        <w:t>Cantidad,</w:t>
+      </w:r>
+      <w:r>
+        <w:rPr>
+          <w:rFonts w:ascii="ArialMT" w:eastAsia="ArialMT" w:hAnsi="Calibri" w:cs="Times New Roman" w:hint="eastAsia"/>
+          <w:color w:val="000000"/>
+        </w:rPr>
+        <w:t xml:space="preserve"> posterior a esto presionar nuevamente “Agregar Item”, finalizada la carga de items de la factura, presionar Aceptar para proceder a la carga de la factura en la base de datos.</w:t>
+      </w:r>
+    </w:p>
+    <w:p>
+      <w:pPr>
+        <w:spacing w:after="0"/>
+        <w:rPr>
+          <w:rFonts w:ascii="ArialMT" w:eastAsia="ArialMT" w:hAnsi="Times New Roman" w:cs="Times New Roman" w:hint="eastAsia"/>
+        </w:rPr>
+      </w:pPr>
+    </w:p>
+    <w:p>
+      <w:pPr>
+        <w:spacing w:after="0"/>
+        <w:ind w:left="720"/>
+        <w:rPr>
+          <w:rFonts w:ascii="ArialMT" w:eastAsia="ArialMT" w:hAnsi="Times New Roman" w:cs="Times New Roman" w:hint="eastAsia"/>
+        </w:rPr>
+      </w:pPr>
+      <w:r>
+        <w:rPr>
+          <w:rFonts w:ascii="ArialMT" w:eastAsia="ArialMT" w:hAnsi="Calibri" w:cs="Times New Roman" w:hint="eastAsia"/>
+          <w:color w:val="000000"/>
+        </w:rPr>
+        <w:t>Para el caso de la modificaci</w:t>
+      </w:r>
+      <w:r>
+        <w:rPr>
+          <w:rFonts w:ascii="ArialMT" w:eastAsia="ArialMT" w:hAnsi="Calibri" w:cs="Times New Roman" w:hint="eastAsia"/>
+          <w:color w:val="000000"/>
+        </w:rPr>
+        <w:t>ó</w:t>
+      </w:r>
+      <w:r>
+        <w:rPr>
+          <w:rFonts w:ascii="ArialMT" w:eastAsia="ArialMT" w:hAnsi="Calibri" w:cs="Times New Roman" w:hint="eastAsia"/>
+          <w:color w:val="000000"/>
+        </w:rPr>
+        <w:t>n como la baja, deber</w:t>
+      </w:r>
+      <w:r>
+        <w:rPr>
+          <w:rFonts w:ascii="ArialMT" w:eastAsia="ArialMT" w:hAnsi="Calibri" w:cs="Times New Roman" w:hint="eastAsia"/>
+          <w:color w:val="000000"/>
+        </w:rPr>
+        <w:t>á</w:t>
+      </w:r>
+      <w:r>
+        <w:rPr>
+          <w:rFonts w:ascii="ArialMT" w:eastAsia="ArialMT" w:hAnsi="Calibri" w:cs="Times New Roman" w:hint="eastAsia"/>
+          <w:color w:val="000000"/>
+        </w:rPr>
+        <w:t xml:space="preserve"> seleccionar el filtro de b</w:t>
+      </w:r>
+      <w:r>
+        <w:rPr>
+          <w:rFonts w:ascii="ArialMT" w:eastAsia="ArialMT" w:hAnsi="Calibri" w:cs="Times New Roman" w:hint="eastAsia"/>
+          <w:color w:val="000000"/>
+        </w:rPr>
+        <w:t>ú</w:t>
+      </w:r>
+      <w:r>
+        <w:rPr>
+          <w:rFonts w:ascii="ArialMT" w:eastAsia="ArialMT" w:hAnsi="Calibri" w:cs="Times New Roman" w:hint="eastAsia"/>
+          <w:color w:val="000000"/>
+        </w:rPr>
+        <w:t>squeda y completar los datos necesarios, de encontrar la factura correspondiente podr</w:t>
+      </w:r>
+      <w:r>
+        <w:rPr>
+          <w:rFonts w:ascii="ArialMT" w:eastAsia="ArialMT" w:hAnsi="Calibri" w:cs="Times New Roman" w:hint="eastAsia"/>
+          <w:color w:val="000000"/>
+        </w:rPr>
+        <w:t>á</w:t>
+      </w:r>
+      <w:r>
+        <w:rPr>
+          <w:rFonts w:ascii="ArialMT" w:eastAsia="ArialMT" w:hAnsi="Calibri" w:cs="Times New Roman" w:hint="eastAsia"/>
+          <w:color w:val="000000"/>
+        </w:rPr>
+        <w:t xml:space="preserve"> proceder a la modificaci</w:t>
+      </w:r>
+      <w:r>
+        <w:rPr>
+          <w:rFonts w:ascii="ArialMT" w:eastAsia="ArialMT" w:hAnsi="Calibri" w:cs="Times New Roman" w:hint="eastAsia"/>
+          <w:color w:val="000000"/>
+        </w:rPr>
+        <w:t>ó</w:t>
+      </w:r>
+      <w:r>
+        <w:rPr>
+          <w:rFonts w:ascii="ArialMT" w:eastAsia="ArialMT" w:hAnsi="Calibri" w:cs="Times New Roman" w:hint="eastAsia"/>
+          <w:color w:val="000000"/>
+        </w:rPr>
+        <w:t xml:space="preserve">n de sus datos </w:t>
+      </w:r>
+      <w:r>
+        <w:rPr>
+          <w:rFonts w:ascii="ArialMT" w:eastAsia="ArialMT" w:hAnsi="Calibri" w:cs="Times New Roman" w:hint="eastAsia"/>
+          <w:color w:val="000000"/>
+        </w:rPr>
+        <w:t>ó</w:t>
+      </w:r>
+      <w:r>
+        <w:rPr>
+          <w:rFonts w:ascii="ArialMT" w:eastAsia="ArialMT" w:hAnsi="Calibri" w:cs="Times New Roman" w:hint="eastAsia"/>
+          <w:color w:val="000000"/>
+        </w:rPr>
+        <w:t xml:space="preserve"> a la baja seg</w:t>
+      </w:r>
+      <w:r>
+        <w:rPr>
+          <w:rFonts w:ascii="ArialMT" w:eastAsia="ArialMT" w:hAnsi="Calibri" w:cs="Times New Roman" w:hint="eastAsia"/>
+          <w:color w:val="000000"/>
+        </w:rPr>
+        <w:t>ú</w:t>
+      </w:r>
+      <w:r>
+        <w:rPr>
+          <w:rFonts w:ascii="ArialMT" w:eastAsia="ArialMT" w:hAnsi="Calibri" w:cs="Times New Roman" w:hint="eastAsia"/>
+          <w:color w:val="000000"/>
+        </w:rPr>
+        <w:t>n la opci</w:t>
+      </w:r>
+      <w:r>
+        <w:rPr>
+          <w:rFonts w:ascii="ArialMT" w:eastAsia="ArialMT" w:hAnsi="Calibri" w:cs="Times New Roman" w:hint="eastAsia"/>
+          <w:color w:val="000000"/>
+        </w:rPr>
+        <w:t>ó</w:t>
+      </w:r>
+      <w:r>
+        <w:rPr>
+          <w:rFonts w:ascii="ArialMT" w:eastAsia="ArialMT" w:hAnsi="Calibri" w:cs="Times New Roman" w:hint="eastAsia"/>
+          <w:color w:val="000000"/>
+        </w:rPr>
+        <w:t>n elegida.</w:t>
+      </w:r>
+    </w:p>
+    <w:p>
+      <w:pPr>
+        <w:spacing w:after="0"/>
+        <w:rPr>
+          <w:rFonts w:ascii="ArialMT" w:eastAsia="ArialMT" w:hAnsi="Times New Roman" w:cs="Times New Roman" w:hint="eastAsia"/>
+        </w:rPr>
+      </w:pPr>
+    </w:p>
+    <w:p>
+      <w:pPr>
+        <w:pStyle w:val="Prrafodelista"/>
+        <w:numPr>
+          <w:ilvl w:val="0"/>
+          <w:numId w:val="14"/>
+        </w:numPr>
+        <w:spacing w:after="0"/>
+        <w:rPr>
+          <w:rFonts w:ascii="ArialMT" w:eastAsia="ArialMT" w:hAnsi="Times New Roman" w:cs="Times New Roman" w:hint="eastAsia"/>
+        </w:rPr>
+      </w:pPr>
+      <w:r>
+        <w:rPr>
+          <w:rFonts w:ascii="ArialMT" w:eastAsia="ArialMT" w:hAnsi="Calibri" w:cs="Times New Roman" w:hint="eastAsia"/>
+          <w:b/>
+          <w:bCs/>
+          <w:color w:val="FF0000"/>
+          <w:u w:val="single"/>
+        </w:rPr>
+        <w:t>Restricciones:</w:t>
+      </w:r>
+    </w:p>
+    <w:p>
+      <w:pPr>
+        <w:pStyle w:val="Prrafodelista"/>
+        <w:numPr>
+          <w:ilvl w:val="0"/>
+          <w:numId w:val="21"/>
+        </w:numPr>
+        <w:spacing w:after="0"/>
+        <w:rPr>
+          <w:rFonts w:ascii="ArialMT" w:eastAsia="ArialMT" w:hAnsi="Times New Roman" w:cs="Times New Roman" w:hint="eastAsia"/>
+        </w:rPr>
+      </w:pPr>
+      <w:r>
+        <w:rPr>
+          <w:rFonts w:ascii="ArialMT" w:eastAsia="ArialMT" w:hAnsi="Calibri" w:cs="Times New Roman" w:hint="eastAsia"/>
+          <w:color w:val="000000"/>
+        </w:rPr>
+        <w:t>Las facturas no se podr</w:t>
+      </w:r>
+      <w:r>
+        <w:rPr>
+          <w:rFonts w:ascii="ArialMT" w:eastAsia="ArialMT" w:hAnsi="Calibri" w:cs="Times New Roman" w:hint="eastAsia"/>
+          <w:color w:val="000000"/>
+        </w:rPr>
+        <w:t>á</w:t>
+      </w:r>
+      <w:r>
+        <w:rPr>
+          <w:rFonts w:ascii="ArialMT" w:eastAsia="ArialMT" w:hAnsi="Calibri" w:cs="Times New Roman" w:hint="eastAsia"/>
+          <w:color w:val="000000"/>
+        </w:rPr>
+        <w:t>n dar de baja ni modificarlas si estas fueron pagadas, y/o rendidas.</w:t>
+      </w:r>
+    </w:p>
+    <w:p>
+      <w:pPr>
+        <w:autoSpaceDE w:val="0"/>
+        <w:autoSpaceDN w:val="0"/>
+        <w:adjustRightInd w:val="0"/>
+        <w:spacing w:after="0" w:line="240" w:lineRule="auto"/>
+        <w:jc w:val="center"/>
+        <w:rPr>
+          <w:rFonts w:ascii="Arial" w:hAnsi="Arial" w:cs="Arial"/>
+          <w:u w:val="single"/>
+        </w:rPr>
+      </w:pPr>
+    </w:p>
+    <w:p>
+      <w:pPr>
+        <w:autoSpaceDE w:val="0"/>
+        <w:autoSpaceDN w:val="0"/>
+        <w:adjustRightInd w:val="0"/>
+        <w:spacing w:after="0" w:line="240" w:lineRule="auto"/>
+        <w:jc w:val="center"/>
+        <w:rPr>
+          <w:rFonts w:ascii="Arial" w:hAnsi="Arial" w:cs="Arial"/>
+          <w:u w:val="single"/>
+        </w:rPr>
+      </w:pPr>
+    </w:p>
+    <w:p>
+      <w:pPr>
+        <w:autoSpaceDE w:val="0"/>
+        <w:autoSpaceDN w:val="0"/>
+        <w:adjustRightInd w:val="0"/>
+        <w:spacing w:after="0" w:line="240" w:lineRule="auto"/>
+        <w:jc w:val="center"/>
+        <w:rPr>
+          <w:rFonts w:ascii="Arial" w:hAnsi="Arial" w:cs="Arial"/>
+          <w:u w:val="single"/>
+        </w:rPr>
+      </w:pPr>
+    </w:p>
+    <w:p>
+      <w:pPr>
+        <w:autoSpaceDE w:val="0"/>
+        <w:autoSpaceDN w:val="0"/>
+        <w:adjustRightInd w:val="0"/>
+        <w:spacing w:after="0" w:line="240" w:lineRule="auto"/>
+        <w:jc w:val="center"/>
+        <w:rPr>
+          <w:rFonts w:ascii="Arial" w:hAnsi="Arial" w:cs="Arial"/>
+          <w:u w:val="single"/>
+        </w:rPr>
+      </w:pPr>
+    </w:p>
+    <w:p>
+      <w:pPr>
+        <w:autoSpaceDE w:val="0"/>
+        <w:autoSpaceDN w:val="0"/>
+        <w:adjustRightInd w:val="0"/>
+        <w:spacing w:after="0" w:line="240" w:lineRule="auto"/>
+        <w:jc w:val="center"/>
+        <w:rPr>
+          <w:rFonts w:ascii="Arial" w:hAnsi="Arial" w:cs="Arial"/>
+          <w:u w:val="single"/>
+        </w:rPr>
+      </w:pPr>
+    </w:p>
+    <w:p>
+      <w:pPr>
         <w:pStyle w:val="Prrafodelista"/>
         <w:jc w:val="center"/>
         <w:rPr>
@@ -5038,6 +6274,7 @@
           <w:rFonts w:ascii="Arial" w:hAnsi="Arial" w:cs="Arial"/>
           <w:u w:val="single"/>
         </w:rPr>
+        <w:lastRenderedPageBreak/>
         <w:t>Registro de pago de facturas</w:t>
       </w:r>
     </w:p>
@@ -5517,6 +6754,7 @@
         <w:rPr>
           <w:rFonts w:ascii="ArialMT" w:eastAsia="ArialMT" w:cs="ArialMT"/>
         </w:rPr>
+        <w:lastRenderedPageBreak/>
         <w:t>La rendici</w:t>
       </w:r>
       <w:r>
@@ -5929,7 +7167,6 @@
         <w:rPr>
           <w:rFonts w:ascii="ArialMT" w:eastAsia="ArialMT" w:cs="ArialMT"/>
         </w:rPr>
-        <w:lastRenderedPageBreak/>
         <w:t>La factura tiene que haber sido ya cobrada.</w:t>
       </w:r>
     </w:p>
@@ -6098,6 +7335,7 @@
         <w:rPr>
           <w:rFonts w:ascii="ArialMT" w:eastAsia="ArialMT" w:cs="ArialMT" w:hint="eastAsia"/>
         </w:rPr>
+        <w:lastRenderedPageBreak/>
         <w:t>●</w:t>
       </w:r>
       <w:r>
@@ -6133,7 +7371,19 @@
         <w:rPr>
           <w:rFonts w:ascii="ArialMT" w:eastAsia="ArialMT" w:cs="ArialMT"/>
         </w:rPr>
-        <w:t xml:space="preserve"> Clientes con mas pagos, aqu</w:t>
+        <w:t xml:space="preserve"> Clientes con m</w:t>
+      </w:r>
+      <w:r>
+        <w:rPr>
+          <w:rFonts w:ascii="ArialMT" w:eastAsia="ArialMT" w:cs="ArialMT"/>
+        </w:rPr>
+        <w:t>á</w:t>
+      </w:r>
+      <w:r>
+        <w:rPr>
+          <w:rFonts w:ascii="ArialMT" w:eastAsia="ArialMT" w:cs="ArialMT"/>
+        </w:rPr>
+        <w:t>s pagos, aqu</w:t>
       </w:r>
       <w:r>
         <w:rPr>
@@ -6533,6 +7783,98 @@
           <w:u w:val="single"/>
         </w:rPr>
       </w:pPr>
+    </w:p>
+    <w:p>
+      <w:pPr>
+        <w:pStyle w:val="Prrafodelista"/>
+        <w:jc w:val="center"/>
+        <w:rPr>
+          <w:rFonts w:ascii="Arial" w:hAnsi="Arial" w:cs="Arial"/>
+          <w:u w:val="single"/>
+        </w:rPr>
+      </w:pPr>
+    </w:p>
+    <w:p>
+      <w:pPr>
+        <w:pStyle w:val="Prrafodelista"/>
+        <w:jc w:val="center"/>
+        <w:rPr>
+          <w:rFonts w:ascii="Arial" w:hAnsi="Arial" w:cs="Arial"/>
+          <w:u w:val="single"/>
+        </w:rPr>
+      </w:pPr>
+    </w:p>
+    <w:p>
+      <w:pPr>
+        <w:pStyle w:val="Prrafodelista"/>
+        <w:jc w:val="center"/>
+        <w:rPr>
+          <w:rFonts w:ascii="Arial" w:hAnsi="Arial" w:cs="Arial"/>
+          <w:u w:val="single"/>
+        </w:rPr>
+      </w:pPr>
+    </w:p>
+    <w:p>
+      <w:pPr>
+        <w:pStyle w:val="Prrafodelista"/>
+        <w:jc w:val="center"/>
+        <w:rPr>
+          <w:rFonts w:ascii="Arial" w:hAnsi="Arial" w:cs="Arial"/>
+          <w:u w:val="single"/>
+        </w:rPr>
+      </w:pPr>
+    </w:p>
+    <w:p>
+      <w:pPr>
+        <w:pStyle w:val="Prrafodelista"/>
+        <w:jc w:val="center"/>
+        <w:rPr>
+          <w:rFonts w:ascii="Arial" w:hAnsi="Arial" w:cs="Arial"/>
+          <w:u w:val="single"/>
+        </w:rPr>
+      </w:pPr>
+    </w:p>
+    <w:p>
+      <w:pPr>
+        <w:pStyle w:val="Prrafodelista"/>
+        <w:jc w:val="center"/>
+        <w:rPr>
+          <w:rFonts w:ascii="Arial" w:hAnsi="Arial" w:cs="Arial"/>
+          <w:u w:val="single"/>
+        </w:rPr>
+      </w:pPr>
+    </w:p>
+    <w:p>
+      <w:pPr>
+        <w:pStyle w:val="Prrafodelista"/>
+        <w:jc w:val="center"/>
+        <w:rPr>
+          <w:rFonts w:ascii="Arial" w:hAnsi="Arial" w:cs="Arial"/>
+          <w:u w:val="single"/>
+        </w:rPr>
+      </w:pPr>
+    </w:p>
+    <w:p>
+      <w:pPr>
+        <w:pStyle w:val="Prrafodelista"/>
+        <w:jc w:val="center"/>
+        <w:rPr>
+          <w:rFonts w:ascii="Arial" w:hAnsi="Arial" w:cs="Arial"/>
+          <w:u w:val="single"/>
+        </w:rPr>
+      </w:pPr>
+    </w:p>
+    <w:p>
+      <w:pPr>
+        <w:pStyle w:val="Prrafodelista"/>
+        <w:jc w:val="center"/>
+        <w:rPr>
+          <w:rFonts w:ascii="Arial" w:hAnsi="Arial" w:cs="Arial"/>
+          <w:u w:val="single"/>
+        </w:rPr>
+      </w:pPr>
+      <w:bookmarkStart w:id="0" w:name="_GoBack"/>
+      <w:bookmarkEnd w:id="0"/>
     </w:p>
     <w:p>
       <w:pPr>
@@ -6745,7 +8087,7 @@
               <w:sz w:val="32"/>
               <w:szCs w:val="32"/>
             </w:rPr>
-            <w:t>10</w:t>
+            <w:t>12</w:t>
           </w:r>
           <w:r>
             <w:rPr>
@@ -6957,7 +8299,7 @@
         <v:path o:extrusionok="f" gradientshapeok="t" o:connecttype="rect"/>
         <o:lock v:ext="edit" aspectratio="t"/>
       </v:shapetype>
-      <v:shape id="_x0000_i1041" type="#_x0000_t75" style="width:11.25pt;height:11.25pt" o:bullet="t">
+      <v:shape id="_x0000_i1063" type="#_x0000_t75" style="width:11.25pt;height:11.25pt" o:bullet="t">
         <v:imagedata r:id="rId1" o:title="mso5947"/>
       </v:shape>
     </w:pict>
@@ -7189,6 +8531,119 @@
     </w:lvl>
   </w:abstractNum>
   <w:abstractNum w:abstractNumId="2" w15:restartNumberingAfterBreak="0">
+    <w:nsid w:val="18CD2AD4"/>
+    <w:multiLevelType w:val="multilevel"/>
+    <w:tmpl w:val="642ECFE2"/>
+    <w:lvl w:ilvl="0">
+      <w:start w:val="1"/>
+      <w:numFmt w:val="decimal"/>
+      <w:lvlText w:val="%1."/>
+      <w:lvlJc w:val="left"/>
+      <w:pPr>
+        <w:tabs>
+          <w:tab w:val="num" w:pos="2486"/>
+        </w:tabs>
+        <w:ind w:left="2486" w:hanging="360"/>
+      </w:pPr>
+    </w:lvl>
+    <w:lvl w:ilvl="1" w:tentative="1">
+      <w:start w:val="1"/>
+      <w:numFmt w:val="decimal"/>
+      <w:lvlText w:val="%2."/>
+      <w:lvlJc w:val="left"/>
+      <w:pPr>
+        <w:tabs>
+          <w:tab w:val="num" w:pos="3206"/>
+        </w:tabs>
+        <w:ind w:left="3206" w:hanging="360"/>
+      </w:pPr>
+    </w:lvl>
+    <w:lvl w:ilvl="2" w:tentative="1">
+      <w:start w:val="1"/>
+      <w:numFmt w:val="decimal"/>
+      <w:lvlText w:val="%3."/>
+      <w:lvlJc w:val="left"/>
+      <w:pPr>
+        <w:tabs>
+          <w:tab w:val="num" w:pos="3926"/>
+        </w:tabs>
+        <w:ind w:left="3926" w:hanging="360"/>
+      </w:pPr>
+    </w:lvl>
+    <w:lvl w:ilvl="3" w:tentative="1">
+      <w:start w:val="1"/>
+      <w:numFmt w:val="decimal"/>
+      <w:lvlText w:val="%4."/>
+      <w:lvlJc w:val="left"/>
+      <w:pPr>
+        <w:tabs>
+          <w:tab w:val="num" w:pos="4646"/>
+        </w:tabs>
+        <w:ind w:left="4646" w:hanging="360"/>
+      </w:pPr>
+    </w:lvl>
+    <w:lvl w:ilvl="4" w:tentative="1">
+      <w:start w:val="1"/>
+      <w:numFmt w:val="decimal"/>
+      <w:lvlText w:val="%5."/>
+      <w:lvlJc w:val="left"/>
+      <w:pPr>
+        <w:tabs>
+          <w:tab w:val="num" w:pos="5366"/>
+        </w:tabs>
+        <w:ind w:left="5366" w:hanging="360"/>
+      </w:pPr>
+    </w:lvl>
+    <w:lvl w:ilvl="5" w:tentative="1">
+      <w:start w:val="1"/>
+      <w:numFmt w:val="decimal"/>
+      <w:lvlText w:val="%6."/>
+      <w:lvlJc w:val="left"/>
+      <w:pPr>
+        <w:tabs>
+          <w:tab w:val="num" w:pos="6086"/>
+        </w:tabs>
+        <w:ind w:left="6086" w:hanging="360"/>
+      </w:pPr>
+    </w:lvl>
+    <w:lvl w:ilvl="6" w:tentative="1">
+      <w:start w:val="1"/>
+      <w:numFmt w:val="decimal"/>
+      <w:lvlText w:val="%7."/>
+      <w:lvlJc w:val="left"/>
+      <w:pPr>
+        <w:tabs>
+          <w:tab w:val="num" w:pos="6806"/>
+        </w:tabs>
+        <w:ind w:left="6806" w:hanging="360"/>
+      </w:pPr>
+    </w:lvl>
+    <w:lvl w:ilvl="7" w:tentative="1">
+      <w:start w:val="1"/>
+      <w:numFmt w:val="decimal"/>
+      <w:lvlText w:val="%8."/>
+      <w:lvlJc w:val="left"/>
+      <w:pPr>
+        <w:tabs>
+          <w:tab w:val="num" w:pos="7526"/>
+        </w:tabs>
+        <w:ind w:left="7526" w:hanging="360"/>
+      </w:pPr>
+    </w:lvl>
+    <w:lvl w:ilvl="8" w:tentative="1">
+      <w:start w:val="1"/>
+      <w:numFmt w:val="decimal"/>
+      <w:lvlText w:val="%9."/>
+      <w:lvlJc w:val="left"/>
+      <w:pPr>
+        <w:tabs>
+          <w:tab w:val="num" w:pos="8246"/>
+        </w:tabs>
+        <w:ind w:left="8246" w:hanging="360"/>
+      </w:pPr>
+    </w:lvl>
+  </w:abstractNum>
+  <w:abstractNum w:abstractNumId="3" w15:restartNumberingAfterBreak="0">
     <w:nsid w:val="1DEB6F50"/>
     <w:multiLevelType w:val="hybridMultilevel"/>
     <w:tmpl w:val="34DE9F90"/>
@@ -7301,7 +8756,7 @@
       </w:rPr>
     </w:lvl>
   </w:abstractNum>
-  <w:abstractNum w:abstractNumId="3" w15:restartNumberingAfterBreak="0">
+  <w:abstractNum w:abstractNumId="4" w15:restartNumberingAfterBreak="0">
     <w:nsid w:val="21B85933"/>
     <w:multiLevelType w:val="hybridMultilevel"/>
     <w:tmpl w:val="6C5EC754"/>
@@ -7387,7 +8842,156 @@
       </w:pPr>
     </w:lvl>
   </w:abstractNum>
-  <w:abstractNum w:abstractNumId="4" w15:restartNumberingAfterBreak="0">
+  <w:abstractNum w:abstractNumId="5" w15:restartNumberingAfterBreak="0">
+    <w:nsid w:val="226D7582"/>
+    <w:multiLevelType w:val="multilevel"/>
+    <w:tmpl w:val="C0984046"/>
+    <w:lvl w:ilvl="0">
+      <w:start w:val="1"/>
+      <w:numFmt w:val="bullet"/>
+      <w:lvlText w:val=""/>
+      <w:lvlJc w:val="left"/>
+      <w:pPr>
+        <w:tabs>
+          <w:tab w:val="num" w:pos="720"/>
+        </w:tabs>
+        <w:ind w:left="720" w:hanging="360"/>
+      </w:pPr>
+      <w:rPr>
+        <w:rFonts w:ascii="Wingdings" w:hAnsi="Wingdings" w:hint="default"/>
+        <w:sz w:val="20"/>
+      </w:rPr>
+    </w:lvl>
+    <w:lvl w:ilvl="1" w:tentative="1">
+      <w:start w:val="1"/>
+      <w:numFmt w:val="bullet"/>
+      <w:lvlText w:val="o"/>
+      <w:lvlJc w:val="left"/>
+      <w:pPr>
+        <w:tabs>
+          <w:tab w:val="num" w:pos="1440"/>
+        </w:tabs>
+        <w:ind w:left="1440" w:hanging="360"/>
+      </w:pPr>
+      <w:rPr>
+        <w:rFonts w:ascii="Courier New" w:hAnsi="Courier New" w:hint="default"/>
+        <w:sz w:val="20"/>
+      </w:rPr>
+    </w:lvl>
+    <w:lvl w:ilvl="2" w:tentative="1">
+      <w:start w:val="1"/>
+      <w:numFmt w:val="bullet"/>
+      <w:lvlText w:val=""/>
+      <w:lvlJc w:val="left"/>
+      <w:pPr>
+        <w:tabs>
+          <w:tab w:val="num" w:pos="2160"/>
+        </w:tabs>
+        <w:ind w:left="2160" w:hanging="360"/>
+      </w:pPr>
+      <w:rPr>
+        <w:rFonts w:ascii="Wingdings" w:hAnsi="Wingdings" w:hint="default"/>
+        <w:sz w:val="20"/>
+      </w:rPr>
+    </w:lvl>
+    <w:lvl w:ilvl="3" w:tentative="1">
+      <w:start w:val="1"/>
+      <w:numFmt w:val="bullet"/>
+      <w:lvlText w:val=""/>
+      <w:lvlJc w:val="left"/>
+      <w:pPr>
+        <w:tabs>
+          <w:tab w:val="num" w:pos="2880"/>
+        </w:tabs>
+        <w:ind w:left="2880" w:hanging="360"/>
+      </w:pPr>
+      <w:rPr>
+        <w:rFonts w:ascii="Wingdings" w:hAnsi="Wingdings" w:hint="default"/>
+        <w:sz w:val="20"/>
+      </w:rPr>
+    </w:lvl>
+    <w:lvl w:ilvl="4" w:tentative="1">
+      <w:start w:val="1"/>
+      <w:numFmt w:val="bullet"/>
+      <w:lvlText w:val=""/>
+      <w:lvlJc w:val="left"/>
+      <w:pPr>
+        <w:tabs>
+          <w:tab w:val="num" w:pos="3600"/>
+        </w:tabs>
+        <w:ind w:left="3600" w:hanging="360"/>
+      </w:pPr>
+      <w:rPr>
+        <w:rFonts w:ascii="Wingdings" w:hAnsi="Wingdings" w:hint="default"/>
+        <w:sz w:val="20"/>
+      </w:rPr>
+    </w:lvl>
+    <w:lvl w:ilvl="5" w:tentative="1">
+      <w:start w:val="1"/>
+      <w:numFmt w:val="bullet"/>
+      <w:lvlText w:val=""/>
+      <w:lvlJc w:val="left"/>
+      <w:pPr>
+        <w:tabs>
+          <w:tab w:val="num" w:pos="4320"/>
+        </w:tabs>
+        <w:ind w:left="4320" w:hanging="360"/>
+      </w:pPr>
+      <w:rPr>
+        <w:rFonts w:ascii="Wingdings" w:hAnsi="Wingdings" w:hint="default"/>
+        <w:sz w:val="20"/>
+      </w:rPr>
+    </w:lvl>
+    <w:lvl w:ilvl="6" w:tentative="1">
+      <w:start w:val="1"/>
+      <w:numFmt w:val="bullet"/>
+      <w:lvlText w:val=""/>
+      <w:lvlJc w:val="left"/>
+      <w:pPr>
+        <w:tabs>
+          <w:tab w:val="num" w:pos="5040"/>
+        </w:tabs>
+        <w:ind w:left="5040" w:hanging="360"/>
+      </w:pPr>
+      <w:rPr>
+        <w:rFonts w:ascii="Wingdings" w:hAnsi="Wingdings" w:hint="default"/>
+        <w:sz w:val="20"/>
+      </w:rPr>
+    </w:lvl>
+    <w:lvl w:ilvl="7" w:tentative="1">
+      <w:start w:val="1"/>
+      <w:numFmt w:val="bullet"/>
+      <w:lvlText w:val=""/>
+      <w:lvlJc w:val="left"/>
+      <w:pPr>
+        <w:tabs>
+          <w:tab w:val="num" w:pos="5760"/>
+        </w:tabs>
+        <w:ind w:left="5760" w:hanging="360"/>
+      </w:pPr>
+      <w:rPr>
+        <w:rFonts w:ascii="Wingdings" w:hAnsi="Wingdings" w:hint="default"/>
+        <w:sz w:val="20"/>
+      </w:rPr>
+    </w:lvl>
+    <w:lvl w:ilvl="8" w:tentative="1">
+      <w:start w:val="1"/>
+      <w:numFmt w:val="bullet"/>
+      <w:lvlText w:val=""/>
+      <w:lvlJc w:val="left"/>
+      <w:pPr>
+        <w:tabs>
+          <w:tab w:val="num" w:pos="6480"/>
+        </w:tabs>
+        <w:ind w:left="6480" w:hanging="360"/>
+      </w:pPr>
+      <w:rPr>
+        <w:rFonts w:ascii="Wingdings" w:hAnsi="Wingdings" w:hint="default"/>
+        <w:sz w:val="20"/>
+      </w:rPr>
+    </w:lvl>
+  </w:abstractNum>
+  <w:abstractNum w:abstractNumId="6" w15:restartNumberingAfterBreak="0">
     <w:nsid w:val="268A2782"/>
     <w:multiLevelType w:val="hybridMultilevel"/>
     <w:tmpl w:val="B300B6F6"/>
@@ -7473,7 +9077,236 @@
       </w:pPr>
     </w:lvl>
   </w:abstractNum>
-  <w:abstractNum w:abstractNumId="5" w15:restartNumberingAfterBreak="0">
+  <w:abstractNum w:abstractNumId="7" w15:restartNumberingAfterBreak="0">
+    <w:nsid w:val="28690950"/>
+    <w:multiLevelType w:val="multilevel"/>
+    <w:tmpl w:val="CE2642DC"/>
+    <w:lvl w:ilvl="0">
+      <w:start w:val="1"/>
+      <w:numFmt w:val="bullet"/>
+      <w:lvlText w:val=""/>
+      <w:lvlJc w:val="left"/>
+      <w:pPr>
+        <w:tabs>
+          <w:tab w:val="num" w:pos="1776"/>
+        </w:tabs>
+        <w:ind w:left="1776" w:hanging="360"/>
+      </w:pPr>
+      <w:rPr>
+        <w:rFonts w:ascii="Symbol" w:hAnsi="Symbol" w:hint="default"/>
+      </w:rPr>
+    </w:lvl>
+    <w:lvl w:ilvl="1" w:tentative="1">
+      <w:start w:val="1"/>
+      <w:numFmt w:val="decimal"/>
+      <w:lvlText w:val="%2."/>
+      <w:lvlJc w:val="left"/>
+      <w:pPr>
+        <w:tabs>
+          <w:tab w:val="num" w:pos="2496"/>
+        </w:tabs>
+        <w:ind w:left="2496" w:hanging="360"/>
+      </w:pPr>
+    </w:lvl>
+    <w:lvl w:ilvl="2" w:tentative="1">
+      <w:start w:val="1"/>
+      <w:numFmt w:val="decimal"/>
+      <w:lvlText w:val="%3."/>
+      <w:lvlJc w:val="left"/>
+      <w:pPr>
+        <w:tabs>
+          <w:tab w:val="num" w:pos="3216"/>
+        </w:tabs>
+        <w:ind w:left="3216" w:hanging="360"/>
+      </w:pPr>
+    </w:lvl>
+    <w:lvl w:ilvl="3" w:tentative="1">
+      <w:start w:val="1"/>
+      <w:numFmt w:val="decimal"/>
+      <w:lvlText w:val="%4."/>
+      <w:lvlJc w:val="left"/>
+      <w:pPr>
+        <w:tabs>
+          <w:tab w:val="num" w:pos="3936"/>
+        </w:tabs>
+        <w:ind w:left="3936" w:hanging="360"/>
+      </w:pPr>
+    </w:lvl>
+    <w:lvl w:ilvl="4" w:tentative="1">
+      <w:start w:val="1"/>
+      <w:numFmt w:val="decimal"/>
+      <w:lvlText w:val="%5."/>
+      <w:lvlJc w:val="left"/>
+      <w:pPr>
+        <w:tabs>
+          <w:tab w:val="num" w:pos="4656"/>
+        </w:tabs>
+        <w:ind w:left="4656" w:hanging="360"/>
+      </w:pPr>
+    </w:lvl>
+    <w:lvl w:ilvl="5" w:tentative="1">
+      <w:start w:val="1"/>
+      <w:numFmt w:val="decimal"/>
+      <w:lvlText w:val="%6."/>
+      <w:lvlJc w:val="left"/>
+      <w:pPr>
+        <w:tabs>
+          <w:tab w:val="num" w:pos="5376"/>
+        </w:tabs>
+        <w:ind w:left="5376" w:hanging="360"/>
+      </w:pPr>
+    </w:lvl>
+    <w:lvl w:ilvl="6" w:tentative="1">
+      <w:start w:val="1"/>
+      <w:numFmt w:val="decimal"/>
+      <w:lvlText w:val="%7."/>
+      <w:lvlJc w:val="left"/>
+      <w:pPr>
+        <w:tabs>
+          <w:tab w:val="num" w:pos="6096"/>
+        </w:tabs>
+        <w:ind w:left="6096" w:hanging="360"/>
+      </w:pPr>
+    </w:lvl>
+    <w:lvl w:ilvl="7" w:tentative="1">
+      <w:start w:val="1"/>
+      <w:numFmt w:val="decimal"/>
+      <w:lvlText w:val="%8."/>
+      <w:lvlJc w:val="left"/>
+      <w:pPr>
+        <w:tabs>
+          <w:tab w:val="num" w:pos="6816"/>
+        </w:tabs>
+        <w:ind w:left="6816" w:hanging="360"/>
+      </w:pPr>
+    </w:lvl>
+    <w:lvl w:ilvl="8" w:tentative="1">
+      <w:start w:val="1"/>
+      <w:numFmt w:val="decimal"/>
+      <w:lvlText w:val="%9."/>
+      <w:lvlJc w:val="left"/>
+      <w:pPr>
+        <w:tabs>
+          <w:tab w:val="num" w:pos="7536"/>
+        </w:tabs>
+        <w:ind w:left="7536" w:hanging="360"/>
+      </w:pPr>
+    </w:lvl>
+  </w:abstractNum>
+  <w:abstractNum w:abstractNumId="8" w15:restartNumberingAfterBreak="0">
+    <w:nsid w:val="2A9310F3"/>
+    <w:multiLevelType w:val="multilevel"/>
+    <w:tmpl w:val="DC6A5F32"/>
+    <w:lvl w:ilvl="0">
+      <w:start w:val="1"/>
+      <w:numFmt w:val="decimal"/>
+      <w:lvlText w:val="%1."/>
+      <w:lvlJc w:val="left"/>
+      <w:pPr>
+        <w:tabs>
+          <w:tab w:val="num" w:pos="720"/>
+        </w:tabs>
+        <w:ind w:left="720" w:hanging="360"/>
+      </w:pPr>
+    </w:lvl>
+    <w:lvl w:ilvl="1" w:tentative="1">
+      <w:start w:val="1"/>
+      <w:numFmt w:val="decimal"/>
+      <w:lvlText w:val="%2."/>
+      <w:lvlJc w:val="left"/>
+      <w:pPr>
+        <w:tabs>
+          <w:tab w:val="num" w:pos="1440"/>
+        </w:tabs>
+        <w:ind w:left="1440" w:hanging="360"/>
+      </w:pPr>
+    </w:lvl>
+    <w:lvl w:ilvl="2" w:tentative="1">
+      <w:start w:val="1"/>
+      <w:numFmt w:val="decimal"/>
+      <w:lvlText w:val="%3."/>
+      <w:lvlJc w:val="left"/>
+      <w:pPr>
+        <w:tabs>
+          <w:tab w:val="num" w:pos="2160"/>
+        </w:tabs>
+        <w:ind w:left="2160" w:hanging="360"/>
+      </w:pPr>
+    </w:lvl>
+    <w:lvl w:ilvl="3" w:tentative="1">
+      <w:start w:val="1"/>
+      <w:numFmt w:val="decimal"/>
+      <w:lvlText w:val="%4."/>
+      <w:lvlJc w:val="left"/>
+      <w:pPr>
+        <w:tabs>
+          <w:tab w:val="num" w:pos="2880"/>
+        </w:tabs>
+        <w:ind w:left="2880" w:hanging="360"/>
+      </w:pPr>
+    </w:lvl>
+    <w:lvl w:ilvl="4" w:tentative="1">
+      <w:start w:val="1"/>
+      <w:numFmt w:val="decimal"/>
+      <w:lvlText w:val="%5."/>
+      <w:lvlJc w:val="left"/>
+      <w:pPr>
+        <w:tabs>
+          <w:tab w:val="num" w:pos="3600"/>
+        </w:tabs>
+        <w:ind w:left="3600" w:hanging="360"/>
+      </w:pPr>
+    </w:lvl>
+    <w:lvl w:ilvl="5" w:tentative="1">
+      <w:start w:val="1"/>
+      <w:numFmt w:val="decimal"/>
+      <w:lvlText w:val="%6."/>
+      <w:lvlJc w:val="left"/>
+      <w:pPr>
+        <w:tabs>
+          <w:tab w:val="num" w:pos="4320"/>
+        </w:tabs>
+        <w:ind w:left="4320" w:hanging="360"/>
+      </w:pPr>
+    </w:lvl>
+    <w:lvl w:ilvl="6" w:tentative="1">
+      <w:start w:val="1"/>
+      <w:numFmt w:val="decimal"/>
+      <w:lvlText w:val="%7."/>
+      <w:lvlJc w:val="left"/>
+      <w:pPr>
+        <w:tabs>
+          <w:tab w:val="num" w:pos="5040"/>
+        </w:tabs>
+        <w:ind w:left="5040" w:hanging="360"/>
+      </w:pPr>
+    </w:lvl>
+    <w:lvl w:ilvl="7" w:tentative="1">
+      <w:start w:val="1"/>
+      <w:numFmt w:val="decimal"/>
+      <w:lvlText w:val="%8."/>
+      <w:lvlJc w:val="left"/>
+      <w:pPr>
+        <w:tabs>
+          <w:tab w:val="num" w:pos="5760"/>
+        </w:tabs>
+        <w:ind w:left="5760" w:hanging="360"/>
+      </w:pPr>
+    </w:lvl>
+    <w:lvl w:ilvl="8" w:tentative="1">
+      <w:start w:val="1"/>
+      <w:numFmt w:val="decimal"/>
+      <w:lvlText w:val="%9."/>
+      <w:lvlJc w:val="left"/>
+      <w:pPr>
+        <w:tabs>
+          <w:tab w:val="num" w:pos="6480"/>
+        </w:tabs>
+        <w:ind w:left="6480" w:hanging="360"/>
+      </w:pPr>
+    </w:lvl>
+  </w:abstractNum>
+  <w:abstractNum w:abstractNumId="9" w15:restartNumberingAfterBreak="0">
     <w:nsid w:val="30F73691"/>
     <w:multiLevelType w:val="hybridMultilevel"/>
     <w:tmpl w:val="2048C30E"/>
@@ -7587,7 +9420,7 @@
       </w:rPr>
     </w:lvl>
   </w:abstractNum>
-  <w:abstractNum w:abstractNumId="6" w15:restartNumberingAfterBreak="0">
+  <w:abstractNum w:abstractNumId="10" w15:restartNumberingAfterBreak="0">
     <w:nsid w:val="31E4239F"/>
     <w:multiLevelType w:val="hybridMultilevel"/>
     <w:tmpl w:val="A85A0B2C"/>
@@ -7673,7 +9506,269 @@
       </w:pPr>
     </w:lvl>
   </w:abstractNum>
-  <w:abstractNum w:abstractNumId="7" w15:restartNumberingAfterBreak="0">
+  <w:abstractNum w:abstractNumId="11" w15:restartNumberingAfterBreak="0">
+    <w:nsid w:val="32C033D5"/>
+    <w:multiLevelType w:val="hybridMultilevel"/>
+    <w:tmpl w:val="5C140466"/>
+    <w:lvl w:ilvl="0" w:tplc="04090001">
+      <w:start w:val="1"/>
+      <w:numFmt w:val="bullet"/>
+      <w:lvlText w:val=""/>
+      <w:lvlJc w:val="left"/>
+      <w:pPr>
+        <w:ind w:left="1428" w:hanging="360"/>
+      </w:pPr>
+      <w:rPr>
+        <w:rFonts w:ascii="Symbol" w:hAnsi="Symbol" w:hint="default"/>
+      </w:rPr>
+    </w:lvl>
+    <w:lvl w:ilvl="1" w:tplc="04090003" w:tentative="1">
+      <w:start w:val="1"/>
+      <w:numFmt w:val="bullet"/>
+      <w:lvlText w:val="o"/>
+      <w:lvlJc w:val="left"/>
+      <w:pPr>
+        <w:ind w:left="2148" w:hanging="360"/>
+      </w:pPr>
+      <w:rPr>
+        <w:rFonts w:ascii="Courier New" w:hAnsi="Courier New" w:cs="Courier New" w:hint="default"/>
+      </w:rPr>
+    </w:lvl>
+    <w:lvl w:ilvl="2" w:tplc="04090005" w:tentative="1">
+      <w:start w:val="1"/>
+      <w:numFmt w:val="bullet"/>
+      <w:lvlText w:val=""/>
+      <w:lvlJc w:val="left"/>
+      <w:pPr>
+        <w:ind w:left="2868" w:hanging="360"/>
+      </w:pPr>
+      <w:rPr>
+        <w:rFonts w:ascii="Wingdings" w:hAnsi="Wingdings" w:hint="default"/>
+      </w:rPr>
+    </w:lvl>
+    <w:lvl w:ilvl="3" w:tplc="04090001" w:tentative="1">
+      <w:start w:val="1"/>
+      <w:numFmt w:val="bullet"/>
+      <w:lvlText w:val=""/>
+      <w:lvlJc w:val="left"/>
+      <w:pPr>
+        <w:ind w:left="3588" w:hanging="360"/>
+      </w:pPr>
+      <w:rPr>
+        <w:rFonts w:ascii="Symbol" w:hAnsi="Symbol" w:hint="default"/>
+      </w:rPr>
+    </w:lvl>
+    <w:lvl w:ilvl="4" w:tplc="04090003" w:tentative="1">
+      <w:start w:val="1"/>
+      <w:numFmt w:val="bullet"/>
+      <w:lvlText w:val="o"/>
+      <w:lvlJc w:val="left"/>
+      <w:pPr>
+        <w:ind w:left="4308" w:hanging="360"/>
+      </w:pPr>
+      <w:rPr>
+        <w:rFonts w:ascii="Courier New" w:hAnsi="Courier New" w:cs="Courier New" w:hint="default"/>
+      </w:rPr>
+    </w:lvl>
+    <w:lvl w:ilvl="5" w:tplc="04090005" w:tentative="1">
+      <w:start w:val="1"/>
+      <w:numFmt w:val="bullet"/>
+      <w:lvlText w:val=""/>
+      <w:lvlJc w:val="left"/>
+      <w:pPr>
+        <w:ind w:left="5028" w:hanging="360"/>
+      </w:pPr>
+      <w:rPr>
+        <w:rFonts w:ascii="Wingdings" w:hAnsi="Wingdings" w:hint="default"/>
+      </w:rPr>
+    </w:lvl>
+    <w:lvl w:ilvl="6" w:tplc="04090001" w:tentative="1">
+      <w:start w:val="1"/>
+      <w:numFmt w:val="bullet"/>
+      <w:lvlText w:val=""/>
+      <w:lvlJc w:val="left"/>
+      <w:pPr>
+        <w:ind w:left="5748" w:hanging="360"/>
+      </w:pPr>
+      <w:rPr>
+        <w:rFonts w:ascii="Symbol" w:hAnsi="Symbol" w:hint="default"/>
+      </w:rPr>
+    </w:lvl>
+    <w:lvl w:ilvl="7" w:tplc="04090003" w:tentative="1">
+      <w:start w:val="1"/>
+      <w:numFmt w:val="bullet"/>
+      <w:lvlText w:val="o"/>
+      <w:lvlJc w:val="left"/>
+      <w:pPr>
+        <w:ind w:left="6468" w:hanging="360"/>
+      </w:pPr>
+      <w:rPr>
+        <w:rFonts w:ascii="Courier New" w:hAnsi="Courier New" w:cs="Courier New" w:hint="default"/>
+      </w:rPr>
+    </w:lvl>
+    <w:lvl w:ilvl="8" w:tplc="04090005" w:tentative="1">
+      <w:start w:val="1"/>
+      <w:numFmt w:val="bullet"/>
+      <w:lvlText w:val=""/>
+      <w:lvlJc w:val="left"/>
+      <w:pPr>
+        <w:ind w:left="7188" w:hanging="360"/>
+      </w:pPr>
+      <w:rPr>
+        <w:rFonts w:ascii="Wingdings" w:hAnsi="Wingdings" w:hint="default"/>
+      </w:rPr>
+    </w:lvl>
+  </w:abstractNum>
+  <w:abstractNum w:abstractNumId="12" w15:restartNumberingAfterBreak="0">
+    <w:nsid w:val="35CC15FC"/>
+    <w:multiLevelType w:val="multilevel"/>
+    <w:tmpl w:val="4F340D6C"/>
+    <w:lvl w:ilvl="0">
+      <w:start w:val="1"/>
+      <w:numFmt w:val="bullet"/>
+      <w:lvlText w:val=""/>
+      <w:lvlJc w:val="left"/>
+      <w:pPr>
+        <w:tabs>
+          <w:tab w:val="num" w:pos="720"/>
+        </w:tabs>
+        <w:ind w:left="720" w:hanging="360"/>
+      </w:pPr>
+      <w:rPr>
+        <w:rFonts w:ascii="Symbol" w:hAnsi="Symbol" w:hint="default"/>
+        <w:sz w:val="20"/>
+      </w:rPr>
+    </w:lvl>
+    <w:lvl w:ilvl="1" w:tentative="1">
+      <w:start w:val="1"/>
+      <w:numFmt w:val="bullet"/>
+      <w:lvlText w:val="o"/>
+      <w:lvlJc w:val="left"/>
+      <w:pPr>
+        <w:tabs>
+          <w:tab w:val="num" w:pos="1440"/>
+        </w:tabs>
+        <w:ind w:left="1440" w:hanging="360"/>
+      </w:pPr>
+      <w:rPr>
+        <w:rFonts w:ascii="Courier New" w:hAnsi="Courier New" w:hint="default"/>
+        <w:sz w:val="20"/>
+      </w:rPr>
+    </w:lvl>
+    <w:lvl w:ilvl="2" w:tentative="1">
+      <w:start w:val="1"/>
+      <w:numFmt w:val="bullet"/>
+      <w:lvlText w:val=""/>
+      <w:lvlJc w:val="left"/>
+      <w:pPr>
+        <w:tabs>
+          <w:tab w:val="num" w:pos="2160"/>
+        </w:tabs>
+        <w:ind w:left="2160" w:hanging="360"/>
+      </w:pPr>
+      <w:rPr>
+        <w:rFonts w:ascii="Wingdings" w:hAnsi="Wingdings" w:hint="default"/>
+        <w:sz w:val="20"/>
+      </w:rPr>
+    </w:lvl>
+    <w:lvl w:ilvl="3" w:tentative="1">
+      <w:start w:val="1"/>
+      <w:numFmt w:val="bullet"/>
+      <w:lvlText w:val=""/>
+      <w:lvlJc w:val="left"/>
+      <w:pPr>
+        <w:tabs>
+          <w:tab w:val="num" w:pos="2880"/>
+        </w:tabs>
+        <w:ind w:left="2880" w:hanging="360"/>
+      </w:pPr>
+      <w:rPr>
+        <w:rFonts w:ascii="Wingdings" w:hAnsi="Wingdings" w:hint="default"/>
+        <w:sz w:val="20"/>
+      </w:rPr>
+    </w:lvl>
+    <w:lvl w:ilvl="4" w:tentative="1">
+      <w:start w:val="1"/>
+      <w:numFmt w:val="bullet"/>
+      <w:lvlText w:val=""/>
+      <w:lvlJc w:val="left"/>
+      <w:pPr>
+        <w:tabs>
+          <w:tab w:val="num" w:pos="3600"/>
+        </w:tabs>
+        <w:ind w:left="3600" w:hanging="360"/>
+      </w:pPr>
+      <w:rPr>
+        <w:rFonts w:ascii="Wingdings" w:hAnsi="Wingdings" w:hint="default"/>
+        <w:sz w:val="20"/>
+      </w:rPr>
+    </w:lvl>
+    <w:lvl w:ilvl="5" w:tentative="1">
+      <w:start w:val="1"/>
+      <w:numFmt w:val="bullet"/>
+      <w:lvlText w:val=""/>
+      <w:lvlJc w:val="left"/>
+      <w:pPr>
+        <w:tabs>
+          <w:tab w:val="num" w:pos="4320"/>
+        </w:tabs>
+        <w:ind w:left="4320" w:hanging="360"/>
+      </w:pPr>
+      <w:rPr>
+        <w:rFonts w:ascii="Wingdings" w:hAnsi="Wingdings" w:hint="default"/>
+        <w:sz w:val="20"/>
+      </w:rPr>
+    </w:lvl>
+    <w:lvl w:ilvl="6" w:tentative="1">
+      <w:start w:val="1"/>
+      <w:numFmt w:val="bullet"/>
+      <w:lvlText w:val=""/>
+      <w:lvlJc w:val="left"/>
+      <w:pPr>
+        <w:tabs>
+          <w:tab w:val="num" w:pos="5040"/>
+        </w:tabs>
+        <w:ind w:left="5040" w:hanging="360"/>
+      </w:pPr>
+      <w:rPr>
+        <w:rFonts w:ascii="Wingdings" w:hAnsi="Wingdings" w:hint="default"/>
+        <w:sz w:val="20"/>
+      </w:rPr>
+    </w:lvl>
+    <w:lvl w:ilvl="7" w:tentative="1">
+      <w:start w:val="1"/>
+      <w:numFmt w:val="bullet"/>
+      <w:lvlText w:val=""/>
+      <w:lvlJc w:val="left"/>
+      <w:pPr>
+        <w:tabs>
+          <w:tab w:val="num" w:pos="5760"/>
+        </w:tabs>
+        <w:ind w:left="5760" w:hanging="360"/>
+      </w:pPr>
+      <w:rPr>
+        <w:rFonts w:ascii="Wingdings" w:hAnsi="Wingdings" w:hint="default"/>
+        <w:sz w:val="20"/>
+      </w:rPr>
+    </w:lvl>
+    <w:lvl w:ilvl="8" w:tentative="1">
+      <w:start w:val="1"/>
+      <w:numFmt w:val="bullet"/>
+      <w:lvlText w:val=""/>
+      <w:lvlJc w:val="left"/>
+      <w:pPr>
+        <w:tabs>
+          <w:tab w:val="num" w:pos="6480"/>
+        </w:tabs>
+        <w:ind w:left="6480" w:hanging="360"/>
+      </w:pPr>
+      <w:rPr>
+        <w:rFonts w:ascii="Wingdings" w:hAnsi="Wingdings" w:hint="default"/>
+        <w:sz w:val="20"/>
+      </w:rPr>
+    </w:lvl>
+  </w:abstractNum>
+  <w:abstractNum w:abstractNumId="13" w15:restartNumberingAfterBreak="0">
     <w:nsid w:val="3CAA79F8"/>
     <w:multiLevelType w:val="hybridMultilevel"/>
     <w:tmpl w:val="D64CDCF8"/>
@@ -7759,7 +9854,7 @@
       </w:pPr>
     </w:lvl>
   </w:abstractNum>
-  <w:abstractNum w:abstractNumId="8" w15:restartNumberingAfterBreak="0">
+  <w:abstractNum w:abstractNumId="14" w15:restartNumberingAfterBreak="0">
     <w:nsid w:val="483B5248"/>
     <w:multiLevelType w:val="hybridMultilevel"/>
     <w:tmpl w:val="D46CD036"/>
@@ -7872,7 +9967,7 @@
       </w:rPr>
     </w:lvl>
   </w:abstractNum>
-  <w:abstractNum w:abstractNumId="9" w15:restartNumberingAfterBreak="0">
+  <w:abstractNum w:abstractNumId="15" w15:restartNumberingAfterBreak="0">
     <w:nsid w:val="4D0C03E0"/>
     <w:multiLevelType w:val="hybridMultilevel"/>
     <w:tmpl w:val="A85A0B2C"/>
@@ -7958,7 +10053,7 @@
       </w:pPr>
     </w:lvl>
   </w:abstractNum>
-  <w:abstractNum w:abstractNumId="10" w15:restartNumberingAfterBreak="0">
+  <w:abstractNum w:abstractNumId="16" w15:restartNumberingAfterBreak="0">
     <w:nsid w:val="501219FF"/>
     <w:multiLevelType w:val="hybridMultilevel"/>
     <w:tmpl w:val="1A546BE4"/>
@@ -8071,7 +10166,7 @@
       </w:rPr>
     </w:lvl>
   </w:abstractNum>
-  <w:abstractNum w:abstractNumId="11" w15:restartNumberingAfterBreak="0">
+  <w:abstractNum w:abstractNumId="17" w15:restartNumberingAfterBreak="0">
     <w:nsid w:val="51DD40CD"/>
     <w:multiLevelType w:val="hybridMultilevel"/>
     <w:tmpl w:val="1046A60C"/>
@@ -8157,7 +10252,120 @@
       </w:pPr>
     </w:lvl>
   </w:abstractNum>
-  <w:abstractNum w:abstractNumId="12" w15:restartNumberingAfterBreak="0">
+  <w:abstractNum w:abstractNumId="18" w15:restartNumberingAfterBreak="0">
+    <w:nsid w:val="51F31427"/>
+    <w:multiLevelType w:val="hybridMultilevel"/>
+    <w:tmpl w:val="AF62B2E2"/>
+    <w:lvl w:ilvl="0" w:tplc="0409000B">
+      <w:start w:val="1"/>
+      <w:numFmt w:val="bullet"/>
+      <w:lvlText w:val=""/>
+      <w:lvlJc w:val="left"/>
+      <w:pPr>
+        <w:ind w:left="1800" w:hanging="360"/>
+      </w:pPr>
+      <w:rPr>
+        <w:rFonts w:ascii="Wingdings" w:hAnsi="Wingdings" w:hint="default"/>
+      </w:rPr>
+    </w:lvl>
+    <w:lvl w:ilvl="1" w:tplc="04090003" w:tentative="1">
+      <w:start w:val="1"/>
+      <w:numFmt w:val="bullet"/>
+      <w:lvlText w:val="o"/>
+      <w:lvlJc w:val="left"/>
+      <w:pPr>
+        <w:ind w:left="2520" w:hanging="360"/>
+      </w:pPr>
+      <w:rPr>
+        <w:rFonts w:ascii="Courier New" w:hAnsi="Courier New" w:cs="Courier New" w:hint="default"/>
+      </w:rPr>
+    </w:lvl>
+    <w:lvl w:ilvl="2" w:tplc="04090005" w:tentative="1">
+      <w:start w:val="1"/>
+      <w:numFmt w:val="bullet"/>
+      <w:lvlText w:val=""/>
+      <w:lvlJc w:val="left"/>
+      <w:pPr>
+        <w:ind w:left="3240" w:hanging="360"/>
+      </w:pPr>
+      <w:rPr>
+        <w:rFonts w:ascii="Wingdings" w:hAnsi="Wingdings" w:hint="default"/>
+      </w:rPr>
+    </w:lvl>
+    <w:lvl w:ilvl="3" w:tplc="04090001" w:tentative="1">
+      <w:start w:val="1"/>
+      <w:numFmt w:val="bullet"/>
+      <w:lvlText w:val=""/>
+      <w:lvlJc w:val="left"/>
+      <w:pPr>
+        <w:ind w:left="3960" w:hanging="360"/>
+      </w:pPr>
+      <w:rPr>
+        <w:rFonts w:ascii="Symbol" w:hAnsi="Symbol" w:hint="default"/>
+      </w:rPr>
+    </w:lvl>
+    <w:lvl w:ilvl="4" w:tplc="04090003" w:tentative="1">
+      <w:start w:val="1"/>
+      <w:numFmt w:val="bullet"/>
+      <w:lvlText w:val="o"/>
+      <w:lvlJc w:val="left"/>
+      <w:pPr>
+        <w:ind w:left="4680" w:hanging="360"/>
+      </w:pPr>
+      <w:rPr>
+        <w:rFonts w:ascii="Courier New" w:hAnsi="Courier New" w:cs="Courier New" w:hint="default"/>
+      </w:rPr>
+    </w:lvl>
+    <w:lvl w:ilvl="5" w:tplc="04090005" w:tentative="1">
+      <w:start w:val="1"/>
+      <w:numFmt w:val="bullet"/>
+      <w:lvlText w:val=""/>
+      <w:lvlJc w:val="left"/>
+      <w:pPr>
+        <w:ind w:left="5400" w:hanging="360"/>
+      </w:pPr>
+      <w:rPr>
+        <w:rFonts w:ascii="Wingdings" w:hAnsi="Wingdings" w:hint="default"/>
+      </w:rPr>
+    </w:lvl>
+    <w:lvl w:ilvl="6" w:tplc="04090001" w:tentative="1">
+      <w:start w:val="1"/>
+      <w:numFmt w:val="bullet"/>
+      <w:lvlText w:val=""/>
+      <w:lvlJc w:val="left"/>
+      <w:pPr>
+        <w:ind w:left="6120" w:hanging="360"/>
+      </w:pPr>
+      <w:rPr>
+        <w:rFonts w:ascii="Symbol" w:hAnsi="Symbol" w:hint="default"/>
+      </w:rPr>
+    </w:lvl>
+    <w:lvl w:ilvl="7" w:tplc="04090003" w:tentative="1">
+      <w:start w:val="1"/>
+      <w:numFmt w:val="bullet"/>
+      <w:lvlText w:val="o"/>
+      <w:lvlJc w:val="left"/>
+      <w:pPr>
+        <w:ind w:left="6840" w:hanging="360"/>
+      </w:pPr>
+      <w:rPr>
+        <w:rFonts w:ascii="Courier New" w:hAnsi="Courier New" w:cs="Courier New" w:hint="default"/>
+      </w:rPr>
+    </w:lvl>
+    <w:lvl w:ilvl="8" w:tplc="04090005" w:tentative="1">
+      <w:start w:val="1"/>
+      <w:numFmt w:val="bullet"/>
+      <w:lvlText w:val=""/>
+      <w:lvlJc w:val="left"/>
+      <w:pPr>
+        <w:ind w:left="7560" w:hanging="360"/>
+      </w:pPr>
+      <w:rPr>
+        <w:rFonts w:ascii="Wingdings" w:hAnsi="Wingdings" w:hint="default"/>
+      </w:rPr>
+    </w:lvl>
+  </w:abstractNum>
+  <w:abstractNum w:abstractNumId="19" w15:restartNumberingAfterBreak="0">
     <w:nsid w:val="5DF55BD0"/>
     <w:multiLevelType w:val="hybridMultilevel"/>
     <w:tmpl w:val="0980CB7C"/>
@@ -8243,7 +10451,7 @@
       </w:pPr>
     </w:lvl>
   </w:abstractNum>
-  <w:abstractNum w:abstractNumId="13" w15:restartNumberingAfterBreak="0">
+  <w:abstractNum w:abstractNumId="20" w15:restartNumberingAfterBreak="0">
     <w:nsid w:val="622B66A3"/>
     <w:multiLevelType w:val="hybridMultilevel"/>
     <w:tmpl w:val="9BFA4D0C"/>
@@ -8356,10 +10564,123 @@
       </w:rPr>
     </w:lvl>
   </w:abstractNum>
-  <w:abstractNum w:abstractNumId="14" w15:restartNumberingAfterBreak="0">
+  <w:abstractNum w:abstractNumId="21" w15:restartNumberingAfterBreak="0">
+    <w:nsid w:val="665A605B"/>
+    <w:multiLevelType w:val="hybridMultilevel"/>
+    <w:tmpl w:val="7D907B14"/>
+    <w:lvl w:ilvl="0" w:tplc="0409000B">
+      <w:start w:val="1"/>
+      <w:numFmt w:val="bullet"/>
+      <w:lvlText w:val=""/>
+      <w:lvlJc w:val="left"/>
+      <w:pPr>
+        <w:ind w:left="2160" w:hanging="360"/>
+      </w:pPr>
+      <w:rPr>
+        <w:rFonts w:ascii="Wingdings" w:hAnsi="Wingdings" w:hint="default"/>
+      </w:rPr>
+    </w:lvl>
+    <w:lvl w:ilvl="1" w:tplc="04090003" w:tentative="1">
+      <w:start w:val="1"/>
+      <w:numFmt w:val="bullet"/>
+      <w:lvlText w:val="o"/>
+      <w:lvlJc w:val="left"/>
+      <w:pPr>
+        <w:ind w:left="2880" w:hanging="360"/>
+      </w:pPr>
+      <w:rPr>
+        <w:rFonts w:ascii="Courier New" w:hAnsi="Courier New" w:cs="Courier New" w:hint="default"/>
+      </w:rPr>
+    </w:lvl>
+    <w:lvl w:ilvl="2" w:tplc="04090005" w:tentative="1">
+      <w:start w:val="1"/>
+      <w:numFmt w:val="bullet"/>
+      <w:lvlText w:val=""/>
+      <w:lvlJc w:val="left"/>
+      <w:pPr>
+        <w:ind w:left="3600" w:hanging="360"/>
+      </w:pPr>
+      <w:rPr>
+        <w:rFonts w:ascii="Wingdings" w:hAnsi="Wingdings" w:hint="default"/>
+      </w:rPr>
+    </w:lvl>
+    <w:lvl w:ilvl="3" w:tplc="04090001" w:tentative="1">
+      <w:start w:val="1"/>
+      <w:numFmt w:val="bullet"/>
+      <w:lvlText w:val=""/>
+      <w:lvlJc w:val="left"/>
+      <w:pPr>
+        <w:ind w:left="4320" w:hanging="360"/>
+      </w:pPr>
+      <w:rPr>
+        <w:rFonts w:ascii="Symbol" w:hAnsi="Symbol" w:hint="default"/>
+      </w:rPr>
+    </w:lvl>
+    <w:lvl w:ilvl="4" w:tplc="04090003" w:tentative="1">
+      <w:start w:val="1"/>
+      <w:numFmt w:val="bullet"/>
+      <w:lvlText w:val="o"/>
+      <w:lvlJc w:val="left"/>
+      <w:pPr>
+        <w:ind w:left="5040" w:hanging="360"/>
+      </w:pPr>
+      <w:rPr>
+        <w:rFonts w:ascii="Courier New" w:hAnsi="Courier New" w:cs="Courier New" w:hint="default"/>
+      </w:rPr>
+    </w:lvl>
+    <w:lvl w:ilvl="5" w:tplc="04090005" w:tentative="1">
+      <w:start w:val="1"/>
+      <w:numFmt w:val="bullet"/>
+      <w:lvlText w:val=""/>
+      <w:lvlJc w:val="left"/>
+      <w:pPr>
+        <w:ind w:left="5760" w:hanging="360"/>
+      </w:pPr>
+      <w:rPr>
+        <w:rFonts w:ascii="Wingdings" w:hAnsi="Wingdings" w:hint="default"/>
+      </w:rPr>
+    </w:lvl>
+    <w:lvl w:ilvl="6" w:tplc="04090001" w:tentative="1">
+      <w:start w:val="1"/>
+      <w:numFmt w:val="bullet"/>
+      <w:lvlText w:val=""/>
+      <w:lvlJc w:val="left"/>
+      <w:pPr>
+        <w:ind w:left="6480" w:hanging="360"/>
+      </w:pPr>
+      <w:rPr>
+        <w:rFonts w:ascii="Symbol" w:hAnsi="Symbol" w:hint="default"/>
+      </w:rPr>
+    </w:lvl>
+    <w:lvl w:ilvl="7" w:tplc="04090003" w:tentative="1">
+      <w:start w:val="1"/>
+      <w:numFmt w:val="bullet"/>
+      <w:lvlText w:val="o"/>
+      <w:lvlJc w:val="left"/>
+      <w:pPr>
+        <w:ind w:left="7200" w:hanging="360"/>
+      </w:pPr>
+      <w:rPr>
+        <w:rFonts w:ascii="Courier New" w:hAnsi="Courier New" w:cs="Courier New" w:hint="default"/>
+      </w:rPr>
+    </w:lvl>
+    <w:lvl w:ilvl="8" w:tplc="04090005" w:tentative="1">
+      <w:start w:val="1"/>
+      <w:numFmt w:val="bullet"/>
+      <w:lvlText w:val=""/>
+      <w:lvlJc w:val="left"/>
+      <w:pPr>
+        <w:ind w:left="7920" w:hanging="360"/>
+      </w:pPr>
+      <w:rPr>
+        <w:rFonts w:ascii="Wingdings" w:hAnsi="Wingdings" w:hint="default"/>
+      </w:rPr>
+    </w:lvl>
+  </w:abstractNum>
+  <w:abstractNum w:abstractNumId="22" w15:restartNumberingAfterBreak="0">
     <w:nsid w:val="7364239E"/>
     <w:multiLevelType w:val="hybridMultilevel"/>
-    <w:tmpl w:val="038EB770"/>
+    <w:tmpl w:val="5826015C"/>
     <w:lvl w:ilvl="0" w:tplc="E3EC5A54">
       <w:start w:val="1"/>
       <w:numFmt w:val="bullet"/>
@@ -8469,7 +10790,7 @@
       </w:rPr>
     </w:lvl>
   </w:abstractNum>
-  <w:abstractNum w:abstractNumId="15" w15:restartNumberingAfterBreak="0">
+  <w:abstractNum w:abstractNumId="23" w15:restartNumberingAfterBreak="0">
     <w:nsid w:val="765610C8"/>
     <w:multiLevelType w:val="hybridMultilevel"/>
     <w:tmpl w:val="152CABB2"/>
@@ -8576,6 +10897,119 @@
       <w:lvlJc w:val="left"/>
       <w:pPr>
         <w:ind w:left="7560" w:hanging="360"/>
+      </w:pPr>
+      <w:rPr>
+        <w:rFonts w:ascii="Wingdings" w:hAnsi="Wingdings" w:hint="default"/>
+      </w:rPr>
+    </w:lvl>
+  </w:abstractNum>
+  <w:abstractNum w:abstractNumId="24" w15:restartNumberingAfterBreak="0">
+    <w:nsid w:val="7F0F2AF7"/>
+    <w:multiLevelType w:val="hybridMultilevel"/>
+    <w:tmpl w:val="9B766BF2"/>
+    <w:lvl w:ilvl="0" w:tplc="0409000B">
+      <w:start w:val="1"/>
+      <w:numFmt w:val="bullet"/>
+      <w:lvlText w:val=""/>
+      <w:lvlJc w:val="left"/>
+      <w:pPr>
+        <w:ind w:left="1068" w:hanging="360"/>
+      </w:pPr>
+      <w:rPr>
+        <w:rFonts w:ascii="Wingdings" w:hAnsi="Wingdings" w:hint="default"/>
+      </w:rPr>
+    </w:lvl>
+    <w:lvl w:ilvl="1" w:tplc="04090003" w:tentative="1">
+      <w:start w:val="1"/>
+      <w:numFmt w:val="bullet"/>
+      <w:lvlText w:val="o"/>
+      <w:lvlJc w:val="left"/>
+      <w:pPr>
+        <w:ind w:left="1788" w:hanging="360"/>
+      </w:pPr>
+      <w:rPr>
+        <w:rFonts w:ascii="Courier New" w:hAnsi="Courier New" w:cs="Courier New" w:hint="default"/>
+      </w:rPr>
+    </w:lvl>
+    <w:lvl w:ilvl="2" w:tplc="04090005" w:tentative="1">
+      <w:start w:val="1"/>
+      <w:numFmt w:val="bullet"/>
+      <w:lvlText w:val=""/>
+      <w:lvlJc w:val="left"/>
+      <w:pPr>
+        <w:ind w:left="2508" w:hanging="360"/>
+      </w:pPr>
+      <w:rPr>
+        <w:rFonts w:ascii="Wingdings" w:hAnsi="Wingdings" w:hint="default"/>
+      </w:rPr>
+    </w:lvl>
+    <w:lvl w:ilvl="3" w:tplc="04090001" w:tentative="1">
+      <w:start w:val="1"/>
+      <w:numFmt w:val="bullet"/>
+      <w:lvlText w:val=""/>
+      <w:lvlJc w:val="left"/>
+      <w:pPr>
+        <w:ind w:left="3228" w:hanging="360"/>
+      </w:pPr>
+      <w:rPr>
+        <w:rFonts w:ascii="Symbol" w:hAnsi="Symbol" w:hint="default"/>
+      </w:rPr>
+    </w:lvl>
+    <w:lvl w:ilvl="4" w:tplc="04090003" w:tentative="1">
+      <w:start w:val="1"/>
+      <w:numFmt w:val="bullet"/>
+      <w:lvlText w:val="o"/>
+      <w:lvlJc w:val="left"/>
+      <w:pPr>
+        <w:ind w:left="3948" w:hanging="360"/>
+      </w:pPr>
+      <w:rPr>
+        <w:rFonts w:ascii="Courier New" w:hAnsi="Courier New" w:cs="Courier New" w:hint="default"/>
+      </w:rPr>
+    </w:lvl>
+    <w:lvl w:ilvl="5" w:tplc="04090005" w:tentative="1">
+      <w:start w:val="1"/>
+      <w:numFmt w:val="bullet"/>
+      <w:lvlText w:val=""/>
+      <w:lvlJc w:val="left"/>
+      <w:pPr>
+        <w:ind w:left="4668" w:hanging="360"/>
+      </w:pPr>
+      <w:rPr>
+        <w:rFonts w:ascii="Wingdings" w:hAnsi="Wingdings" w:hint="default"/>
+      </w:rPr>
+    </w:lvl>
+    <w:lvl w:ilvl="6" w:tplc="04090001" w:tentative="1">
+      <w:start w:val="1"/>
+      <w:numFmt w:val="bullet"/>
+      <w:lvlText w:val=""/>
+      <w:lvlJc w:val="left"/>
+      <w:pPr>
+        <w:ind w:left="5388" w:hanging="360"/>
+      </w:pPr>
+      <w:rPr>
+        <w:rFonts w:ascii="Symbol" w:hAnsi="Symbol" w:hint="default"/>
+      </w:rPr>
+    </w:lvl>
+    <w:lvl w:ilvl="7" w:tplc="04090003" w:tentative="1">
+      <w:start w:val="1"/>
+      <w:numFmt w:val="bullet"/>
+      <w:lvlText w:val="o"/>
+      <w:lvlJc w:val="left"/>
+      <w:pPr>
+        <w:ind w:left="6108" w:hanging="360"/>
+      </w:pPr>
+      <w:rPr>
+        <w:rFonts w:ascii="Courier New" w:hAnsi="Courier New" w:cs="Courier New" w:hint="default"/>
+      </w:rPr>
+    </w:lvl>
+    <w:lvl w:ilvl="8" w:tplc="04090005" w:tentative="1">
+      <w:start w:val="1"/>
+      <w:numFmt w:val="bullet"/>
+      <w:lvlText w:val=""/>
+      <w:lvlJc w:val="left"/>
+      <w:pPr>
+        <w:ind w:left="6828" w:hanging="360"/>
       </w:pPr>
       <w:rPr>
         <w:rFonts w:ascii="Wingdings" w:hAnsi="Wingdings" w:hint="default"/>
@@ -8589,46 +11023,73 @@
     <w:abstractNumId w:val="1"/>
   </w:num>
   <w:num w:numId="3">
+    <w:abstractNumId w:val="14"/>
+  </w:num>
+  <w:num w:numId="4">
+    <w:abstractNumId w:val="9"/>
+  </w:num>
+  <w:num w:numId="5">
+    <w:abstractNumId w:val="15"/>
+  </w:num>
+  <w:num w:numId="6">
+    <w:abstractNumId w:val="10"/>
+  </w:num>
+  <w:num w:numId="7">
+    <w:abstractNumId w:val="3"/>
+  </w:num>
+  <w:num w:numId="8">
+    <w:abstractNumId w:val="20"/>
+  </w:num>
+  <w:num w:numId="9">
+    <w:abstractNumId w:val="23"/>
+  </w:num>
+  <w:num w:numId="10">
+    <w:abstractNumId w:val="4"/>
+  </w:num>
+  <w:num w:numId="11">
+    <w:abstractNumId w:val="19"/>
+  </w:num>
+  <w:num w:numId="12">
+    <w:abstractNumId w:val="6"/>
+  </w:num>
+  <w:num w:numId="13">
+    <w:abstractNumId w:val="13"/>
+  </w:num>
+  <w:num w:numId="14">
+    <w:abstractNumId w:val="22"/>
+  </w:num>
+  <w:num w:numId="15">
+    <w:abstractNumId w:val="17"/>
+  </w:num>
+  <w:num w:numId="16">
+    <w:abstractNumId w:val="16"/>
+  </w:num>
+  <w:num w:numId="17">
+    <w:abstractNumId w:val="2"/>
+  </w:num>
+  <w:num w:numId="18">
+    <w:abstractNumId w:val="11"/>
+  </w:num>
+  <w:num w:numId="19">
+    <w:abstractNumId w:val="12"/>
+  </w:num>
+  <w:num w:numId="20">
+    <w:abstractNumId w:val="21"/>
+  </w:num>
+  <w:num w:numId="21">
+    <w:abstractNumId w:val="24"/>
+  </w:num>
+  <w:num w:numId="22">
+    <w:abstractNumId w:val="18"/>
+  </w:num>
+  <w:num w:numId="23">
+    <w:abstractNumId w:val="5"/>
+  </w:num>
+  <w:num w:numId="24">
     <w:abstractNumId w:val="8"/>
   </w:num>
-  <w:num w:numId="4">
-    <w:abstractNumId w:val="5"/>
-  </w:num>
-  <w:num w:numId="5">
-    <w:abstractNumId w:val="9"/>
-  </w:num>
-  <w:num w:numId="6">
-    <w:abstractNumId w:val="6"/>
-  </w:num>
-  <w:num w:numId="7">
-    <w:abstractNumId w:val="2"/>
-  </w:num>
-  <w:num w:numId="8">
-    <w:abstractNumId w:val="13"/>
-  </w:num>
-  <w:num w:numId="9">
-    <w:abstractNumId w:val="15"/>
-  </w:num>
-  <w:num w:numId="10">
-    <w:abstractNumId w:val="3"/>
-  </w:num>
-  <w:num w:numId="11">
-    <w:abstractNumId w:val="12"/>
-  </w:num>
-  <w:num w:numId="12">
-    <w:abstractNumId w:val="4"/>
-  </w:num>
-  <w:num w:numId="13">
+  <w:num w:numId="25">
     <w:abstractNumId w:val="7"/>
-  </w:num>
-  <w:num w:numId="14">
-    <w:abstractNumId w:val="14"/>
-  </w:num>
-  <w:num w:numId="15">
-    <w:abstractNumId w:val="11"/>
-  </w:num>
-  <w:num w:numId="16">
-    <w:abstractNumId w:val="10"/>
   </w:num>
 </w:numbering>
 </file>
@@ -9028,6 +11489,26 @@
     <w:qFormat/>
     <w:rsid w:val="003B1638"/>
   </w:style>
+  <w:style w:type="paragraph" w:styleId="Ttulo2">
+    <w:name w:val="heading 2"/>
+    <w:basedOn w:val="Normal"/>
+    <w:link w:val="Ttulo2Car"/>
+    <w:uiPriority w:val="9"/>
+    <w:qFormat/>
+    <w:rsid w:val="00952309"/>
+    <w:pPr>
+      <w:spacing w:before="100" w:beforeAutospacing="1" w:after="100" w:afterAutospacing="1" w:line="240" w:lineRule="auto"/>
+      <w:outlineLvl w:val="1"/>
+    </w:pPr>
+    <w:rPr>
+      <w:rFonts w:ascii="Times New Roman" w:eastAsia="Times New Roman" w:hAnsi="Times New Roman" w:cs="Times New Roman"/>
+      <w:b/>
+      <w:bCs/>
+      <w:sz w:val="36"/>
+      <w:szCs w:val="36"/>
+      <w:lang w:val="en-US"/>
+    </w:rPr>
+  </w:style>
   <w:style w:type="character" w:default="1" w:styleId="Fuentedeprrafopredeter">
     <w:name w:val="Default Paragraph Font"/>
     <w:uiPriority w:val="1"/>
@@ -9244,6 +11725,37 @@
         </w:tcBorders>
       </w:tcPr>
     </w:tblStylePr>
+  </w:style>
+  <w:style w:type="paragraph" w:styleId="NormalWeb">
+    <w:name w:val="Normal (Web)"/>
+    <w:basedOn w:val="Normal"/>
+    <w:uiPriority w:val="99"/>
+    <w:unhideWhenUsed/>
+    <w:rsid w:val="005210AE"/>
+    <w:pPr>
+      <w:spacing w:before="100" w:beforeAutospacing="1" w:after="100" w:afterAutospacing="1" w:line="240" w:lineRule="auto"/>
+    </w:pPr>
+    <w:rPr>
+      <w:rFonts w:ascii="Times New Roman" w:eastAsia="Times New Roman" w:hAnsi="Times New Roman" w:cs="Times New Roman"/>
+      <w:sz w:val="24"/>
+      <w:szCs w:val="24"/>
+      <w:lang w:val="en-US"/>
+    </w:rPr>
+  </w:style>
+  <w:style w:type="character" w:customStyle="1" w:styleId="Ttulo2Car">
+    <w:name w:val="Título 2 Car"/>
+    <w:basedOn w:val="Fuentedeprrafopredeter"/>
+    <w:link w:val="Ttulo2"/>
+    <w:uiPriority w:val="9"/>
+    <w:rsid w:val="00952309"/>
+    <w:rPr>
+      <w:rFonts w:ascii="Times New Roman" w:eastAsia="Times New Roman" w:hAnsi="Times New Roman" w:cs="Times New Roman"/>
+      <w:b/>
+      <w:bCs/>
+      <w:sz w:val="36"/>
+      <w:szCs w:val="36"/>
+      <w:lang w:val="en-US"/>
+    </w:rPr>
   </w:style>
 </w:styles>
 </file>

</xml_diff>